<commit_message>
Added design of test section
</commit_message>
<xml_diff>
--- a/Formal Strucutres Lab/Tom Formal Report.docx
+++ b/Formal Strucutres Lab/Tom Formal Report.docx
@@ -3321,7 +3321,75 @@
         <w:t xml:space="preserve"> Though it is clear where these nodal lines generally lie, they are by no means an exact measurement of where they occur in the wing itself. In order to have a more confident understanding of these nodal locations, it is absolutely necessary to compare them to those predicted by FEM analyses.</w:t>
       </w:r>
     </w:p>
-    <w:p/>
+    <w:p>
+      <w:pPr>
+        <w:pStyle w:val="Heading1"/>
+      </w:pPr>
+      <w:r>
+        <w:t>Design of Test</w:t>
+      </w:r>
+    </w:p>
+    <w:p>
+      <w:pPr>
+        <w:pStyle w:val="Heading2"/>
+        <w:spacing w:before="0" w:after="120"/>
+        <w:rPr>
+          <w:rFonts w:ascii="Times New Roman" w:hAnsi="Times New Roman" w:cs="Times New Roman"/>
+          <w:color w:val="auto"/>
+          <w:sz w:val="24"/>
+          <w:szCs w:val="24"/>
+        </w:rPr>
+      </w:pPr>
+      <w:r>
+        <w:rPr>
+          <w:rFonts w:ascii="Times New Roman" w:hAnsi="Times New Roman" w:cs="Times New Roman"/>
+          <w:color w:val="auto"/>
+          <w:sz w:val="24"/>
+          <w:szCs w:val="24"/>
+        </w:rPr>
+        <w:t>Cantilever Beam Test</w:t>
+      </w:r>
+    </w:p>
+    <w:p>
+      <w:pPr>
+        <w:jc w:val="both"/>
+      </w:pPr>
+      <w:r>
+        <w:t>The Cantilever Beam Test Apparatus consisted of a long, constant-area beam that was secured at its middle to a pneumatic, sinusoidal vibration apparatus. The frequency of the vibration apparatus was controlled through the use of a signal generator, while the frequency itself was measured through the use of a strobe light.</w:t>
+      </w:r>
+    </w:p>
+    <w:p>
+      <w:pPr>
+        <w:pStyle w:val="Heading2"/>
+        <w:spacing w:before="0" w:after="120"/>
+        <w:rPr>
+          <w:rFonts w:ascii="Times New Roman" w:hAnsi="Times New Roman" w:cs="Times New Roman"/>
+          <w:color w:val="auto"/>
+          <w:sz w:val="24"/>
+          <w:szCs w:val="24"/>
+        </w:rPr>
+      </w:pPr>
+      <w:r>
+        <w:rPr>
+          <w:rFonts w:ascii="Times New Roman" w:hAnsi="Times New Roman" w:cs="Times New Roman"/>
+          <w:color w:val="auto"/>
+          <w:sz w:val="24"/>
+          <w:szCs w:val="24"/>
+        </w:rPr>
+        <w:t>Cantilever Wing Test</w:t>
+      </w:r>
+    </w:p>
+    <w:p>
+      <w:pPr>
+        <w:jc w:val="both"/>
+      </w:pPr>
+      <w:r>
+        <w:t xml:space="preserve">The Cantilever Wing Test Apparatus consisted of a trapezoidal, swept wing that was fixed at its root to a vibration apparatus. </w:t>
+      </w:r>
+      <w:r>
+        <w:t>The frequency of the vibration apparatus was controlled by a function generator, while the nodal lines on the wing were found through the use of sand particles.</w:t>
+      </w:r>
+    </w:p>
     <w:p>
       <w:pPr>
         <w:pStyle w:val="Heading1"/>
@@ -3395,6 +3463,7 @@
         <w:jc w:val="both"/>
       </w:pPr>
       <w:r>
+        <w:lastRenderedPageBreak/>
         <w:t xml:space="preserve">The </w:t>
       </w:r>
       <w:r>
@@ -3492,7 +3561,6 @@
           <w:sz w:val="24"/>
           <w:szCs w:val="24"/>
         </w:rPr>
-        <w:lastRenderedPageBreak/>
         <w:t>Cantilever Wing Test Procedure</w:t>
       </w:r>
     </w:p>
@@ -3593,7 +3661,6 @@
         <w:t>This same process was then repeated for three more modes of vibration.</w:t>
       </w:r>
     </w:p>
-    <w:p/>
     <w:p>
       <w:pPr>
         <w:pStyle w:val="Heading1"/>
@@ -3606,18 +3673,37 @@
     </w:p>
     <w:p>
       <w:pPr>
+        <w:pStyle w:val="Heading2"/>
+        <w:spacing w:before="0" w:after="120"/>
+        <w:rPr>
+          <w:rFonts w:ascii="Times New Roman" w:hAnsi="Times New Roman" w:cs="Times New Roman"/>
+          <w:color w:val="auto"/>
+          <w:sz w:val="24"/>
+          <w:szCs w:val="24"/>
+        </w:rPr>
+      </w:pPr>
+      <w:r>
+        <w:rPr>
+          <w:rFonts w:ascii="Times New Roman" w:hAnsi="Times New Roman" w:cs="Times New Roman"/>
+          <w:color w:val="auto"/>
+          <w:sz w:val="24"/>
+          <w:szCs w:val="24"/>
+        </w:rPr>
+        <w:t>Cantilever Beam Test Results</w:t>
+      </w:r>
+    </w:p>
+    <w:p>
+      <w:pPr>
         <w:jc w:val="both"/>
       </w:pPr>
       <w:r>
-        <w:t xml:space="preserve">Before any data was collected from experimentation, the geometry of the model aircraft being used was recorded and the sizing characteristics of the tunnel balance struts and the wind tunnel test section were found. Each of these values </w:t>
-      </w:r>
-      <w:proofErr w:type="gramStart"/>
-      <w:r>
-        <w:t>are</w:t>
-      </w:r>
-      <w:proofErr w:type="gramEnd"/>
-      <w:r>
-        <w:t xml:space="preserve"> recorded in Tables 6-1 through 6-3 below. </w:t>
+        <w:t xml:space="preserve">Before any data was collected from experimentation, the geometry of the </w:t>
+      </w:r>
+      <w:r>
+        <w:t>beam being tested was measured and its area moment of inertia was found, as listed in Table 5-1.</w:t>
+      </w:r>
+      <w:r>
+        <w:t xml:space="preserve"> </w:t>
       </w:r>
     </w:p>
     <w:p>
@@ -4291,6 +4377,7 @@
                 <w:rFonts w:eastAsia="Times New Roman"/>
                 <w:color w:val="000000"/>
               </w:rPr>
+              <w:lastRenderedPageBreak/>
               <w:t>Wing Thickness (in)</w:t>
             </w:r>
           </w:p>
@@ -4798,7 +4885,6 @@
                 <w:rFonts w:eastAsia="Times New Roman"/>
                 <w:color w:val="000000"/>
               </w:rPr>
-              <w:lastRenderedPageBreak/>
               <w:t>Height (in)</w:t>
             </w:r>
           </w:p>
@@ -5845,6 +5931,7 @@
         <w:jc w:val="both"/>
       </w:pPr>
       <w:r>
+        <w:lastRenderedPageBreak/>
         <w:t>After this, the process of correcting these raw coefficient values began, which involved running through the process described in detail in the introduction. The first step in this process involved plotting C</w:t>
       </w:r>
       <w:r>
@@ -5918,7 +6005,6 @@
         <w:rPr>
           <w:noProof/>
         </w:rPr>
-        <w:lastRenderedPageBreak/>
         <w:drawing>
           <wp:inline distT="0" distB="0" distL="0" distR="0">
             <wp:extent cx="5943600" cy="4315460"/>
@@ -6240,6 +6326,7 @@
                 <w:rFonts w:eastAsia="Times New Roman"/>
                 <w:color w:val="000000"/>
               </w:rPr>
+              <w:lastRenderedPageBreak/>
               <w:t>ε</w:t>
             </w:r>
             <w:r>
@@ -6873,7 +6960,6 @@
               <w:rPr>
                 <w:rFonts w:eastAsia="Times New Roman"/>
               </w:rPr>
-              <w:lastRenderedPageBreak/>
               <w:t>ε</w:t>
             </w:r>
             <w:r>
@@ -7841,6 +7927,7 @@
                 <w:rFonts w:eastAsia="Times New Roman"/>
                 <w:color w:val="000000"/>
               </w:rPr>
+              <w:lastRenderedPageBreak/>
               <w:t>dCMcg</w:t>
             </w:r>
             <w:proofErr w:type="spellEnd"/>
@@ -8156,7 +8243,6 @@
         <w:jc w:val="both"/>
       </w:pPr>
       <w:r>
-        <w:lastRenderedPageBreak/>
         <w:t>Based on the values listed in each of those tables, the first plot that was created was that of C</w:t>
       </w:r>
       <w:r>
@@ -8280,7 +8366,11 @@
         <w:t>L</w:t>
       </w:r>
       <w:r>
-        <w:t xml:space="preserve"> in the tail run is higher than that with no tail. This suggests that the tail is positively deflected, adding a small amount of lift to th</w:t>
+        <w:t xml:space="preserve"> in the tail run is higher than that with no tail. This suggests that the tail </w:t>
+      </w:r>
+      <w:r>
+        <w:lastRenderedPageBreak/>
+        <w:t>is positively deflected, adding a small amount of lift to th</w:t>
       </w:r>
       <w:r>
         <w:t xml:space="preserve">e overall lift of the aircraft, specifically, a change of 0.00002 between each configuration. </w:t>
@@ -8339,11 +8429,7 @@
         <w:t xml:space="preserve"> alpha, as shown in Figure 7-3 below. From this graph, one notes that the correction factors incorporated into the calculation process actually had an impact on the final results. This suggests that in terms of pressure drag build up, the struts and tunnel walls actually had a damaging impact on the overall drag that the aircraft experienced, thus making it worthwhile to factor their effects out of the results. </w:t>
       </w:r>
       <w:r>
-        <w:t xml:space="preserve">It is also important to note that the drag </w:t>
-      </w:r>
-      <w:r>
-        <w:lastRenderedPageBreak/>
-        <w:t xml:space="preserve">associated with the aircraft with its tail on is significantly less than that with its tail off. This is likely due to the extra buildup of pressure drag on the aircraft, since its stability was solely reliant on the forces of the wing as opposed to those with the tail and the wing. </w:t>
+        <w:t xml:space="preserve">It is also important to note that the drag associated with the aircraft with its tail on is significantly less than that with its tail off. This is likely due to the extra buildup of pressure drag on the aircraft, since its stability was solely reliant on the forces of the wing as opposed to those with the tail and the wing. </w:t>
       </w:r>
       <w:r>
         <w:rPr>
@@ -8522,6 +8608,7 @@
         </w:rPr>
       </w:pPr>
       <w:r>
+        <w:lastRenderedPageBreak/>
         <w:t xml:space="preserve">Regardless, it can be seen that the aircraft achieves greater stability without a tail than with a tail, though both exhibit a negative slope, thus meaning that stability can be achieved. </w:t>
       </w:r>
       <w:r>
@@ -8553,7 +8640,6 @@
         <w:rPr>
           <w:noProof/>
         </w:rPr>
-        <w:lastRenderedPageBreak/>
         <w:drawing>
           <wp:inline distT="0" distB="0" distL="0" distR="0">
             <wp:extent cx="5800298" cy="4244454"/>
@@ -10260,11 +10346,11 @@
             </c:numRef>
           </c:yVal>
         </c:ser>
-        <c:axId val="92422528"/>
-        <c:axId val="92424832"/>
+        <c:axId val="94869760"/>
+        <c:axId val="94884224"/>
       </c:scatterChart>
       <c:valAx>
-        <c:axId val="92422528"/>
+        <c:axId val="94869760"/>
         <c:scaling>
           <c:orientation val="minMax"/>
         </c:scaling>
@@ -10291,12 +10377,12 @@
         </c:title>
         <c:numFmt formatCode="General" sourceLinked="1"/>
         <c:tickLblPos val="nextTo"/>
-        <c:crossAx val="92424832"/>
+        <c:crossAx val="94884224"/>
         <c:crosses val="autoZero"/>
         <c:crossBetween val="midCat"/>
       </c:valAx>
       <c:valAx>
-        <c:axId val="92424832"/>
+        <c:axId val="94884224"/>
         <c:scaling>
           <c:orientation val="minMax"/>
         </c:scaling>
@@ -10324,7 +10410,7 @@
         </c:title>
         <c:numFmt formatCode="General" sourceLinked="1"/>
         <c:tickLblPos val="nextTo"/>
-        <c:crossAx val="92422528"/>
+        <c:crossAx val="94869760"/>
         <c:crosses val="autoZero"/>
         <c:crossBetween val="midCat"/>
       </c:valAx>
@@ -10338,7 +10424,6 @@
 
 <file path=word/charts/chart2.xml><?xml version="1.0" encoding="utf-8"?>
 <c:chartSpace xmlns:c="http://schemas.openxmlformats.org/drawingml/2006/chart" xmlns:a="http://schemas.openxmlformats.org/drawingml/2006/main" xmlns:r="http://schemas.openxmlformats.org/officeDocument/2006/relationships">
-  <c:date1904 val="1"/>
   <c:lang val="en-US"/>
   <c:chart>
     <c:title>
@@ -12305,11 +12390,11 @@
             </c:numRef>
           </c:yVal>
         </c:ser>
-        <c:axId val="112066560"/>
-        <c:axId val="112068864"/>
+        <c:axId val="113137152"/>
+        <c:axId val="113139072"/>
       </c:scatterChart>
       <c:valAx>
-        <c:axId val="112066560"/>
+        <c:axId val="113137152"/>
         <c:scaling>
           <c:orientation val="minMax"/>
         </c:scaling>
@@ -12336,12 +12421,12 @@
         </c:title>
         <c:numFmt formatCode="General" sourceLinked="1"/>
         <c:tickLblPos val="nextTo"/>
-        <c:crossAx val="112068864"/>
+        <c:crossAx val="113139072"/>
         <c:crosses val="autoZero"/>
         <c:crossBetween val="midCat"/>
       </c:valAx>
       <c:valAx>
-        <c:axId val="112068864"/>
+        <c:axId val="113139072"/>
         <c:scaling>
           <c:orientation val="minMax"/>
         </c:scaling>
@@ -12365,7 +12450,7 @@
         </c:title>
         <c:numFmt formatCode="General" sourceLinked="1"/>
         <c:tickLblPos val="nextTo"/>
-        <c:crossAx val="112066560"/>
+        <c:crossAx val="113137152"/>
         <c:crosses val="autoZero"/>
         <c:crossBetween val="midCat"/>
       </c:valAx>
@@ -14336,11 +14421,11 @@
             </c:numRef>
           </c:yVal>
         </c:ser>
-        <c:axId val="118791552"/>
-        <c:axId val="121528704"/>
+        <c:axId val="113176576"/>
+        <c:axId val="113178496"/>
       </c:scatterChart>
       <c:valAx>
-        <c:axId val="118791552"/>
+        <c:axId val="113176576"/>
         <c:scaling>
           <c:orientation val="minMax"/>
         </c:scaling>
@@ -14367,12 +14452,12 @@
         </c:title>
         <c:numFmt formatCode="General" sourceLinked="1"/>
         <c:tickLblPos val="nextTo"/>
-        <c:crossAx val="121528704"/>
+        <c:crossAx val="113178496"/>
         <c:crosses val="autoZero"/>
         <c:crossBetween val="midCat"/>
       </c:valAx>
       <c:valAx>
-        <c:axId val="121528704"/>
+        <c:axId val="113178496"/>
         <c:scaling>
           <c:orientation val="minMax"/>
         </c:scaling>
@@ -14400,7 +14485,7 @@
         </c:title>
         <c:numFmt formatCode="General" sourceLinked="1"/>
         <c:tickLblPos val="nextTo"/>
-        <c:crossAx val="118791552"/>
+        <c:crossAx val="113176576"/>
         <c:crosses val="autoZero"/>
         <c:crossBetween val="midCat"/>
       </c:valAx>
@@ -14427,6 +14512,7 @@
 
 <file path=word/charts/chart4.xml><?xml version="1.0" encoding="utf-8"?>
 <c:chartSpace xmlns:c="http://schemas.openxmlformats.org/drawingml/2006/chart" xmlns:a="http://schemas.openxmlformats.org/drawingml/2006/main" xmlns:r="http://schemas.openxmlformats.org/officeDocument/2006/relationships">
+  <c:date1904 val="1"/>
   <c:lang val="en-US"/>
   <c:chart>
     <c:title>
@@ -16364,11 +16450,11 @@
             </c:numRef>
           </c:yVal>
         </c:ser>
-        <c:axId val="92366336"/>
-        <c:axId val="92368256"/>
+        <c:axId val="121948032"/>
+        <c:axId val="133509120"/>
       </c:scatterChart>
       <c:valAx>
-        <c:axId val="92366336"/>
+        <c:axId val="121948032"/>
         <c:scaling>
           <c:orientation val="minMax"/>
         </c:scaling>
@@ -16395,12 +16481,12 @@
         </c:title>
         <c:numFmt formatCode="General" sourceLinked="1"/>
         <c:tickLblPos val="nextTo"/>
-        <c:crossAx val="92368256"/>
+        <c:crossAx val="133509120"/>
         <c:crosses val="autoZero"/>
         <c:crossBetween val="midCat"/>
       </c:valAx>
       <c:valAx>
-        <c:axId val="92368256"/>
+        <c:axId val="133509120"/>
         <c:scaling>
           <c:orientation val="minMax"/>
         </c:scaling>
@@ -16428,7 +16514,7 @@
         </c:title>
         <c:numFmt formatCode="General" sourceLinked="1"/>
         <c:tickLblPos val="nextTo"/>
-        <c:crossAx val="92366336"/>
+        <c:crossAx val="121948032"/>
         <c:crosses val="autoZero"/>
         <c:crossBetween val="midCat"/>
       </c:valAx>
@@ -18395,11 +18481,11 @@
             </c:numRef>
           </c:yVal>
         </c:ser>
-        <c:axId val="112106880"/>
-        <c:axId val="112272896"/>
+        <c:axId val="139857920"/>
+        <c:axId val="139859840"/>
       </c:scatterChart>
       <c:valAx>
-        <c:axId val="112106880"/>
+        <c:axId val="139857920"/>
         <c:scaling>
           <c:orientation val="minMax"/>
         </c:scaling>
@@ -18426,12 +18512,12 @@
         </c:title>
         <c:numFmt formatCode="General" sourceLinked="1"/>
         <c:tickLblPos val="nextTo"/>
-        <c:crossAx val="112272896"/>
+        <c:crossAx val="139859840"/>
         <c:crosses val="autoZero"/>
         <c:crossBetween val="midCat"/>
       </c:valAx>
       <c:valAx>
-        <c:axId val="112272896"/>
+        <c:axId val="139859840"/>
         <c:scaling>
           <c:orientation val="minMax"/>
         </c:scaling>
@@ -18459,7 +18545,7 @@
         </c:title>
         <c:numFmt formatCode="General" sourceLinked="1"/>
         <c:tickLblPos val="nextTo"/>
-        <c:crossAx val="112106880"/>
+        <c:crossAx val="139857920"/>
         <c:crosses val="autoZero"/>
         <c:crossBetween val="midCat"/>
       </c:valAx>
@@ -19063,7 +19149,7 @@
 </file>
 
 <file path=customXml/itemProps1.xml><?xml version="1.0" encoding="utf-8"?>
-<ds:datastoreItem xmlns:ds="http://schemas.openxmlformats.org/officeDocument/2006/customXml" ds:itemID="{09FC7E65-57EF-4406-8B96-5C3109E88E4E}">
+<ds:datastoreItem xmlns:ds="http://schemas.openxmlformats.org/officeDocument/2006/customXml" ds:itemID="{32FD4E56-2040-40CC-A65F-45CD09A03DC9}">
   <ds:schemaRefs>
     <ds:schemaRef ds:uri="http://schemas.openxmlformats.org/officeDocument/2006/bibliography"/>
   </ds:schemaRefs>

</xml_diff>

<commit_message>
Added section describing dimensions
</commit_message>
<xml_diff>
--- a/Formal Strucutres Lab/Tom Formal Report.docx
+++ b/Formal Strucutres Lab/Tom Formal Report.docx
@@ -3700,7 +3700,19 @@
         <w:t xml:space="preserve">Before any data was collected from experimentation, the geometry of the </w:t>
       </w:r>
       <w:r>
-        <w:t>beam being tested was measured and its area moment of inertia was found, as listed in Table 5-1.</w:t>
+        <w:t>beam being tested was measured</w:t>
+      </w:r>
+      <w:r>
+        <w:t>,</w:t>
+      </w:r>
+      <w:r>
+        <w:t xml:space="preserve"> its area moment of inertia</w:t>
+      </w:r>
+      <w:r>
+        <w:t xml:space="preserve"> was found, and its material properties were recorded, as listed in Table 6</w:t>
+      </w:r>
+      <w:r>
+        <w:t>-1.</w:t>
       </w:r>
       <w:r>
         <w:t xml:space="preserve"> </w:t>
@@ -3726,7 +3738,13 @@
         <w:rPr>
           <w:b/>
         </w:rPr>
-        <w:t xml:space="preserve"> Tunnel Balance Strut Geometry</w:t>
+        <w:t xml:space="preserve"> </w:t>
+      </w:r>
+      <w:r>
+        <w:rPr>
+          <w:b/>
+        </w:rPr>
+        <w:t>Beam Dimensions and Material Properties</w:t>
       </w:r>
     </w:p>
     <w:tbl>
@@ -3797,7 +3815,7 @@
           </w:tcPr>
           <w:p>
             <w:pPr>
-              <w:spacing w:after="0" w:line="240" w:lineRule="auto"/>
+              <w:spacing w:before="40" w:after="40" w:line="240" w:lineRule="auto"/>
               <w:rPr>
                 <w:rFonts w:eastAsia="Times New Roman"/>
                 <w:color w:val="000000"/>
@@ -3808,7 +3826,7 @@
                 <w:rFonts w:eastAsia="Times New Roman"/>
                 <w:color w:val="000000"/>
               </w:rPr>
-              <w:t>Wing Strut Thickness (in)</w:t>
+              <w:t>Length (in)</w:t>
             </w:r>
           </w:p>
         </w:tc>
@@ -3822,22 +3840,20 @@
           </w:tcPr>
           <w:p>
             <w:pPr>
-              <w:spacing w:after="0" w:line="240" w:lineRule="auto"/>
+              <w:spacing w:before="40" w:after="40" w:line="240" w:lineRule="auto"/>
               <w:jc w:val="right"/>
               <w:rPr>
                 <w:rFonts w:eastAsia="Times New Roman"/>
                 <w:color w:val="000000"/>
               </w:rPr>
             </w:pPr>
-            <w:bookmarkStart w:id="6" w:name="RANGE!G26"/>
-            <w:r>
-              <w:rPr>
-                <w:rFonts w:eastAsia="Times New Roman"/>
-                <w:color w:val="000000"/>
-              </w:rPr>
-              <w:t>0.38</w:t>
-            </w:r>
-            <w:bookmarkEnd w:id="6"/>
+            <w:r>
+              <w:rPr>
+                <w:rFonts w:eastAsia="Times New Roman"/>
+                <w:color w:val="000000"/>
+              </w:rPr>
+              <w:t>20.5625</w:t>
+            </w:r>
           </w:p>
         </w:tc>
       </w:tr>
@@ -3855,7 +3871,7 @@
           </w:tcPr>
           <w:p>
             <w:pPr>
-              <w:spacing w:after="0" w:line="240" w:lineRule="auto"/>
+              <w:spacing w:before="40" w:after="40" w:line="240" w:lineRule="auto"/>
               <w:rPr>
                 <w:rFonts w:eastAsia="Times New Roman"/>
                 <w:color w:val="000000"/>
@@ -3866,7 +3882,7 @@
                 <w:rFonts w:eastAsia="Times New Roman"/>
                 <w:color w:val="000000"/>
               </w:rPr>
-              <w:t>Wing Strut Height (in)</w:t>
+              <w:t>Width (in)</w:t>
             </w:r>
           </w:p>
         </w:tc>
@@ -3880,22 +3896,20 @@
           </w:tcPr>
           <w:p>
             <w:pPr>
-              <w:spacing w:after="0" w:line="240" w:lineRule="auto"/>
+              <w:spacing w:before="40" w:after="40" w:line="240" w:lineRule="auto"/>
               <w:jc w:val="right"/>
               <w:rPr>
                 <w:rFonts w:eastAsia="Times New Roman"/>
                 <w:color w:val="000000"/>
               </w:rPr>
             </w:pPr>
-            <w:bookmarkStart w:id="7" w:name="RANGE!G27"/>
-            <w:r>
-              <w:rPr>
-                <w:rFonts w:eastAsia="Times New Roman"/>
-                <w:color w:val="000000"/>
-              </w:rPr>
-              <w:t>12.375</w:t>
-            </w:r>
-            <w:bookmarkEnd w:id="7"/>
+            <w:r>
+              <w:rPr>
+                <w:rFonts w:eastAsia="Times New Roman"/>
+                <w:color w:val="000000"/>
+              </w:rPr>
+              <w:t>1.02</w:t>
+            </w:r>
           </w:p>
         </w:tc>
       </w:tr>
@@ -3913,7 +3927,7 @@
           </w:tcPr>
           <w:p>
             <w:pPr>
-              <w:spacing w:after="0" w:line="240" w:lineRule="auto"/>
+              <w:spacing w:before="40" w:after="40" w:line="240" w:lineRule="auto"/>
               <w:rPr>
                 <w:rFonts w:eastAsia="Times New Roman"/>
                 <w:color w:val="000000"/>
@@ -3924,7 +3938,7 @@
                 <w:rFonts w:eastAsia="Times New Roman"/>
                 <w:color w:val="000000"/>
               </w:rPr>
-              <w:t>Tail Strut Thickness (in)</w:t>
+              <w:t>Thickness (in)</w:t>
             </w:r>
           </w:p>
         </w:tc>
@@ -3938,22 +3952,20 @@
           </w:tcPr>
           <w:p>
             <w:pPr>
-              <w:spacing w:after="0" w:line="240" w:lineRule="auto"/>
+              <w:spacing w:before="40" w:after="40" w:line="240" w:lineRule="auto"/>
               <w:jc w:val="right"/>
               <w:rPr>
                 <w:rFonts w:eastAsia="Times New Roman"/>
                 <w:color w:val="000000"/>
               </w:rPr>
             </w:pPr>
-            <w:bookmarkStart w:id="8" w:name="RANGE!G28"/>
-            <w:r>
-              <w:rPr>
-                <w:rFonts w:eastAsia="Times New Roman"/>
-                <w:color w:val="000000"/>
-              </w:rPr>
-              <w:t>0.136</w:t>
-            </w:r>
-            <w:bookmarkEnd w:id="8"/>
+            <w:r>
+              <w:rPr>
+                <w:rFonts w:eastAsia="Times New Roman"/>
+                <w:color w:val="000000"/>
+              </w:rPr>
+              <w:t>0.055</w:t>
+            </w:r>
           </w:p>
         </w:tc>
       </w:tr>
@@ -3971,7 +3983,7 @@
           </w:tcPr>
           <w:p>
             <w:pPr>
-              <w:spacing w:after="0" w:line="240" w:lineRule="auto"/>
+              <w:spacing w:before="40" w:after="40" w:line="240" w:lineRule="auto"/>
               <w:rPr>
                 <w:rFonts w:eastAsia="Times New Roman"/>
                 <w:color w:val="000000"/>
@@ -3982,7 +3994,22 @@
                 <w:rFonts w:eastAsia="Times New Roman"/>
                 <w:color w:val="000000"/>
               </w:rPr>
-              <w:t>Tail Strut Height (in)</w:t>
+              <w:t>Moment of Inertia (in</w:t>
+            </w:r>
+            <w:r>
+              <w:rPr>
+                <w:rFonts w:eastAsia="Times New Roman"/>
+                <w:color w:val="000000"/>
+                <w:vertAlign w:val="superscript"/>
+              </w:rPr>
+              <w:t>4</w:t>
+            </w:r>
+            <w:r>
+              <w:rPr>
+                <w:rFonts w:eastAsia="Times New Roman"/>
+                <w:color w:val="000000"/>
+              </w:rPr>
+              <w:t>)</w:t>
             </w:r>
           </w:p>
         </w:tc>
@@ -3996,22 +4023,28 @@
           </w:tcPr>
           <w:p>
             <w:pPr>
-              <w:spacing w:after="0" w:line="240" w:lineRule="auto"/>
+              <w:spacing w:before="40" w:after="40" w:line="240" w:lineRule="auto"/>
               <w:jc w:val="right"/>
               <w:rPr>
                 <w:rFonts w:eastAsia="Times New Roman"/>
                 <w:color w:val="000000"/>
               </w:rPr>
             </w:pPr>
-            <w:bookmarkStart w:id="9" w:name="RANGE!G29"/>
-            <w:r>
-              <w:rPr>
-                <w:rFonts w:eastAsia="Times New Roman"/>
-                <w:color w:val="000000"/>
-              </w:rPr>
-              <w:t>12.125</w:t>
-            </w:r>
-            <w:bookmarkEnd w:id="9"/>
+            <w:r>
+              <w:rPr>
+                <w:rFonts w:eastAsia="Times New Roman"/>
+                <w:color w:val="000000"/>
+              </w:rPr>
+              <w:t>1.414x10</w:t>
+            </w:r>
+            <w:r>
+              <w:rPr>
+                <w:rFonts w:eastAsia="Times New Roman"/>
+                <w:color w:val="000000"/>
+                <w:vertAlign w:val="superscript"/>
+              </w:rPr>
+              <w:t>-5</w:t>
+            </w:r>
           </w:p>
         </w:tc>
       </w:tr>
@@ -4029,7 +4062,7 @@
           </w:tcPr>
           <w:p>
             <w:pPr>
-              <w:spacing w:after="0" w:line="240" w:lineRule="auto"/>
+              <w:spacing w:before="40" w:after="40" w:line="240" w:lineRule="auto"/>
               <w:rPr>
                 <w:rFonts w:eastAsia="Times New Roman"/>
                 <w:color w:val="000000"/>
@@ -4040,7 +4073,22 @@
                 <w:rFonts w:eastAsia="Times New Roman"/>
                 <w:color w:val="000000"/>
               </w:rPr>
-              <w:t>Frontal Area (in^2)</w:t>
+              <w:t>Area (in</w:t>
+            </w:r>
+            <w:r>
+              <w:rPr>
+                <w:rFonts w:eastAsia="Times New Roman"/>
+                <w:color w:val="000000"/>
+                <w:vertAlign w:val="superscript"/>
+              </w:rPr>
+              <w:t>2</w:t>
+            </w:r>
+            <w:r>
+              <w:rPr>
+                <w:rFonts w:eastAsia="Times New Roman"/>
+                <w:color w:val="000000"/>
+              </w:rPr>
+              <w:t>)</w:t>
             </w:r>
           </w:p>
         </w:tc>
@@ -4054,22 +4102,178 @@
           </w:tcPr>
           <w:p>
             <w:pPr>
-              <w:spacing w:after="0" w:line="240" w:lineRule="auto"/>
+              <w:spacing w:before="40" w:after="40" w:line="240" w:lineRule="auto"/>
               <w:jc w:val="right"/>
               <w:rPr>
                 <w:rFonts w:eastAsia="Times New Roman"/>
                 <w:color w:val="000000"/>
               </w:rPr>
             </w:pPr>
-            <w:bookmarkStart w:id="10" w:name="RANGE!G30"/>
-            <w:r>
-              <w:rPr>
-                <w:rFonts w:eastAsia="Times New Roman"/>
-                <w:color w:val="000000"/>
-              </w:rPr>
-              <w:t>11.054</w:t>
-            </w:r>
-            <w:bookmarkEnd w:id="10"/>
+            <w:r>
+              <w:rPr>
+                <w:rFonts w:eastAsia="Times New Roman"/>
+                <w:color w:val="000000"/>
+              </w:rPr>
+              <w:t>0.0561</w:t>
+            </w:r>
+          </w:p>
+        </w:tc>
+      </w:tr>
+      <w:tr>
+        <w:trPr>
+          <w:trHeight w:val="300"/>
+        </w:trPr>
+        <w:tc>
+          <w:tcPr>
+            <w:tcW w:w="2790" w:type="dxa"/>
+            <w:shd w:val="clear" w:color="auto" w:fill="auto"/>
+            <w:noWrap/>
+            <w:vAlign w:val="bottom"/>
+            <w:hideMark/>
+          </w:tcPr>
+          <w:p>
+            <w:pPr>
+              <w:spacing w:before="40" w:after="40" w:line="240" w:lineRule="auto"/>
+              <w:rPr>
+                <w:rFonts w:eastAsia="Times New Roman"/>
+                <w:color w:val="000000"/>
+              </w:rPr>
+            </w:pPr>
+            <w:r>
+              <w:rPr>
+                <w:rFonts w:eastAsia="Times New Roman"/>
+                <w:color w:val="000000"/>
+              </w:rPr>
+              <w:t>Young’s Modulus (psi)</w:t>
+            </w:r>
+          </w:p>
+        </w:tc>
+        <w:tc>
+          <w:tcPr>
+            <w:tcW w:w="2070" w:type="dxa"/>
+            <w:shd w:val="clear" w:color="auto" w:fill="auto"/>
+            <w:noWrap/>
+            <w:vAlign w:val="bottom"/>
+            <w:hideMark/>
+          </w:tcPr>
+          <w:p>
+            <w:pPr>
+              <w:spacing w:before="40" w:after="40" w:line="240" w:lineRule="auto"/>
+              <w:jc w:val="right"/>
+              <w:rPr>
+                <w:rFonts w:eastAsia="Times New Roman"/>
+                <w:color w:val="000000"/>
+              </w:rPr>
+            </w:pPr>
+            <w:r>
+              <w:rPr>
+                <w:rFonts w:eastAsia="Times New Roman"/>
+                <w:color w:val="000000"/>
+              </w:rPr>
+              <w:t>10x10</w:t>
+            </w:r>
+            <w:r>
+              <w:rPr>
+                <w:rFonts w:eastAsia="Times New Roman"/>
+                <w:color w:val="000000"/>
+                <w:vertAlign w:val="superscript"/>
+              </w:rPr>
+              <w:t>6</w:t>
+            </w:r>
+          </w:p>
+        </w:tc>
+      </w:tr>
+      <w:tr>
+        <w:trPr>
+          <w:trHeight w:val="300"/>
+        </w:trPr>
+        <w:tc>
+          <w:tcPr>
+            <w:tcW w:w="2790" w:type="dxa"/>
+            <w:shd w:val="clear" w:color="auto" w:fill="auto"/>
+            <w:noWrap/>
+            <w:vAlign w:val="bottom"/>
+            <w:hideMark/>
+          </w:tcPr>
+          <w:p>
+            <w:pPr>
+              <w:spacing w:before="40" w:after="40" w:line="240" w:lineRule="auto"/>
+              <w:rPr>
+                <w:rFonts w:eastAsia="Times New Roman"/>
+                <w:color w:val="000000"/>
+              </w:rPr>
+            </w:pPr>
+            <w:r>
+              <w:rPr>
+                <w:rFonts w:eastAsia="Times New Roman"/>
+                <w:color w:val="000000"/>
+              </w:rPr>
+              <w:t>Density (lb-sec</w:t>
+            </w:r>
+            <w:r>
+              <w:rPr>
+                <w:rFonts w:eastAsia="Times New Roman"/>
+                <w:color w:val="000000"/>
+                <w:vertAlign w:val="superscript"/>
+              </w:rPr>
+              <w:t>2</w:t>
+            </w:r>
+            <w:r>
+              <w:rPr>
+                <w:rFonts w:eastAsia="Times New Roman"/>
+                <w:color w:val="000000"/>
+              </w:rPr>
+              <w:t>/in</w:t>
+            </w:r>
+            <w:r>
+              <w:rPr>
+                <w:rFonts w:eastAsia="Times New Roman"/>
+                <w:color w:val="000000"/>
+                <w:vertAlign w:val="superscript"/>
+              </w:rPr>
+              <w:t>4</w:t>
+            </w:r>
+            <w:r>
+              <w:rPr>
+                <w:rFonts w:eastAsia="Times New Roman"/>
+                <w:color w:val="000000"/>
+              </w:rPr>
+              <w:t>)</w:t>
+            </w:r>
+          </w:p>
+        </w:tc>
+        <w:tc>
+          <w:tcPr>
+            <w:tcW w:w="2070" w:type="dxa"/>
+            <w:shd w:val="clear" w:color="auto" w:fill="auto"/>
+            <w:noWrap/>
+            <w:vAlign w:val="bottom"/>
+            <w:hideMark/>
+          </w:tcPr>
+          <w:p>
+            <w:pPr>
+              <w:spacing w:before="40" w:after="40" w:line="240" w:lineRule="auto"/>
+              <w:jc w:val="right"/>
+              <w:rPr>
+                <w:rFonts w:eastAsia="Times New Roman"/>
+                <w:color w:val="000000"/>
+              </w:rPr>
+            </w:pPr>
+            <w:r>
+              <w:rPr>
+                <w:rFonts w:eastAsia="Times New Roman"/>
+                <w:color w:val="000000"/>
+              </w:rPr>
+              <w:t>25.55x10</w:t>
+            </w:r>
+            <w:r>
+              <w:rPr>
+                <w:rFonts w:eastAsia="Times New Roman"/>
+                <w:color w:val="000000"/>
+                <w:vertAlign w:val="superscript"/>
+              </w:rPr>
+              <w:t>-6</w:t>
+            </w:r>
           </w:p>
         </w:tc>
       </w:tr>
@@ -4081,6 +4285,14 @@
           <w:b/>
         </w:rPr>
       </w:pPr>
+    </w:p>
+    <w:p>
+      <w:pPr>
+        <w:jc w:val="both"/>
+      </w:pPr>
+      <w:r>
+        <w:t>Once these values were recorded, the theoretical natural frequencies of the beam were found through the use of Equation (1) in Section (3). These values were then compared to the natural frequencies obtained from the actual experiment. These values, along with the location of each nodal point, are listed in Table 6-1.</w:t>
+      </w:r>
     </w:p>
     <w:p>
       <w:pPr>
@@ -4377,7 +4589,6 @@
                 <w:rFonts w:eastAsia="Times New Roman"/>
                 <w:color w:val="000000"/>
               </w:rPr>
-              <w:lastRenderedPageBreak/>
               <w:t>Wing Thickness (in)</w:t>
             </w:r>
           </w:p>
@@ -4848,7 +5059,7 @@
                 <w:color w:val="000000"/>
               </w:rPr>
             </w:pPr>
-            <w:bookmarkStart w:id="11" w:name="RANGE!G2"/>
+            <w:bookmarkStart w:id="6" w:name="RANGE!G2"/>
             <w:r>
               <w:rPr>
                 <w:rFonts w:eastAsia="Times New Roman"/>
@@ -4856,7 +5067,7 @@
               </w:rPr>
               <w:t>40</w:t>
             </w:r>
-            <w:bookmarkEnd w:id="11"/>
+            <w:bookmarkEnd w:id="6"/>
           </w:p>
         </w:tc>
       </w:tr>
@@ -4906,7 +5117,7 @@
                 <w:color w:val="000000"/>
               </w:rPr>
             </w:pPr>
-            <w:bookmarkStart w:id="12" w:name="RANGE!G3"/>
+            <w:bookmarkStart w:id="7" w:name="RANGE!G3"/>
             <w:r>
               <w:rPr>
                 <w:rFonts w:eastAsia="Times New Roman"/>
@@ -4914,7 +5125,7 @@
               </w:rPr>
               <w:t>28</w:t>
             </w:r>
-            <w:bookmarkEnd w:id="12"/>
+            <w:bookmarkEnd w:id="7"/>
           </w:p>
         </w:tc>
       </w:tr>
@@ -4964,7 +5175,7 @@
                 <w:color w:val="000000"/>
               </w:rPr>
             </w:pPr>
-            <w:bookmarkStart w:id="13" w:name="RANGE!G4"/>
+            <w:bookmarkStart w:id="8" w:name="RANGE!G4"/>
             <w:r>
               <w:rPr>
                 <w:rFonts w:eastAsia="Times New Roman"/>
@@ -4972,7 +5183,7 @@
               </w:rPr>
               <w:t>54</w:t>
             </w:r>
-            <w:bookmarkEnd w:id="13"/>
+            <w:bookmarkEnd w:id="8"/>
           </w:p>
         </w:tc>
       </w:tr>
@@ -5633,6 +5844,7 @@
                 <w:rFonts w:eastAsia="Times New Roman"/>
                 <w:color w:val="000000"/>
               </w:rPr>
+              <w:lastRenderedPageBreak/>
               <w:t>Wing CG</w:t>
             </w:r>
             <w:r>
@@ -5931,7 +6143,6 @@
         <w:jc w:val="both"/>
       </w:pPr>
       <w:r>
-        <w:lastRenderedPageBreak/>
         <w:t>After this, the process of correcting these raw coefficient values began, which involved running through the process described in detail in the introduction. The first step in this process involved plotting C</w:t>
       </w:r>
       <w:r>
@@ -6074,7 +6285,11 @@
         <w:jc w:val="both"/>
       </w:pPr>
       <w:r>
-        <w:t>Based on this value, the total blockage correction factor was found through the use of Equations (3-7) in the Introduction. From this blockage factor, a corrected dynamic pressure was calculated through the use of Equation (8). The results and intermediated steps of this process are recorded in table 7-2 on the next page.</w:t>
+        <w:t xml:space="preserve">Based on this value, the total blockage correction factor was found through the use of Equations (3-7) in the Introduction. From this blockage factor, a corrected dynamic pressure was calculated through the use </w:t>
+      </w:r>
+      <w:r>
+        <w:lastRenderedPageBreak/>
+        <w:t>of Equation (8). The results and intermediated steps of this process are recorded in table 7-2 on the next page.</w:t>
       </w:r>
     </w:p>
     <w:p>
@@ -6211,13 +6426,486 @@
                 <w:color w:val="000000"/>
               </w:rPr>
             </w:pPr>
-            <w:bookmarkStart w:id="14" w:name="RANGE!G10"/>
+            <w:bookmarkStart w:id="9" w:name="RANGE!G10"/>
             <w:r>
               <w:rPr>
                 <w:rFonts w:eastAsia="Times New Roman"/>
                 <w:color w:val="000000"/>
               </w:rPr>
               <w:t>1.04</w:t>
+            </w:r>
+            <w:bookmarkEnd w:id="9"/>
+          </w:p>
+        </w:tc>
+      </w:tr>
+      <w:tr>
+        <w:trPr>
+          <w:trHeight w:val="300"/>
+        </w:trPr>
+        <w:tc>
+          <w:tcPr>
+            <w:tcW w:w="3870" w:type="dxa"/>
+            <w:tcBorders>
+              <w:top w:val="nil"/>
+              <w:left w:val="single" w:sz="4" w:space="0" w:color="auto"/>
+              <w:bottom w:val="single" w:sz="4" w:space="0" w:color="auto"/>
+              <w:right w:val="single" w:sz="4" w:space="0" w:color="auto"/>
+            </w:tcBorders>
+            <w:shd w:val="clear" w:color="auto" w:fill="auto"/>
+            <w:noWrap/>
+            <w:vAlign w:val="bottom"/>
+            <w:hideMark/>
+          </w:tcPr>
+          <w:p>
+            <w:pPr>
+              <w:spacing w:after="0" w:line="240" w:lineRule="auto"/>
+              <w:rPr>
+                <w:rFonts w:eastAsia="Times New Roman"/>
+                <w:color w:val="000000"/>
+              </w:rPr>
+            </w:pPr>
+            <w:r>
+              <w:rPr>
+                <w:rFonts w:eastAsia="Times New Roman"/>
+                <w:color w:val="000000"/>
+              </w:rPr>
+              <w:t>K3</w:t>
+            </w:r>
+          </w:p>
+        </w:tc>
+        <w:tc>
+          <w:tcPr>
+            <w:tcW w:w="3330" w:type="dxa"/>
+            <w:tcBorders>
+              <w:top w:val="nil"/>
+              <w:left w:val="nil"/>
+              <w:bottom w:val="single" w:sz="4" w:space="0" w:color="auto"/>
+              <w:right w:val="single" w:sz="4" w:space="0" w:color="auto"/>
+            </w:tcBorders>
+            <w:shd w:val="clear" w:color="auto" w:fill="auto"/>
+            <w:noWrap/>
+            <w:vAlign w:val="bottom"/>
+            <w:hideMark/>
+          </w:tcPr>
+          <w:p>
+            <w:pPr>
+              <w:spacing w:after="0" w:line="240" w:lineRule="auto"/>
+              <w:jc w:val="right"/>
+              <w:rPr>
+                <w:rFonts w:eastAsia="Times New Roman"/>
+                <w:color w:val="000000"/>
+              </w:rPr>
+            </w:pPr>
+            <w:bookmarkStart w:id="10" w:name="RANGE!G11"/>
+            <w:r>
+              <w:rPr>
+                <w:rFonts w:eastAsia="Times New Roman"/>
+                <w:color w:val="000000"/>
+              </w:rPr>
+              <w:t>0.93</w:t>
+            </w:r>
+            <w:bookmarkEnd w:id="10"/>
+          </w:p>
+        </w:tc>
+      </w:tr>
+      <w:tr>
+        <w:trPr>
+          <w:trHeight w:val="300"/>
+        </w:trPr>
+        <w:tc>
+          <w:tcPr>
+            <w:tcW w:w="3870" w:type="dxa"/>
+            <w:tcBorders>
+              <w:top w:val="nil"/>
+              <w:left w:val="single" w:sz="4" w:space="0" w:color="auto"/>
+              <w:bottom w:val="single" w:sz="4" w:space="0" w:color="auto"/>
+              <w:right w:val="single" w:sz="4" w:space="0" w:color="auto"/>
+            </w:tcBorders>
+            <w:shd w:val="clear" w:color="auto" w:fill="auto"/>
+            <w:noWrap/>
+            <w:vAlign w:val="bottom"/>
+            <w:hideMark/>
+          </w:tcPr>
+          <w:p>
+            <w:pPr>
+              <w:spacing w:after="0" w:line="240" w:lineRule="auto"/>
+              <w:rPr>
+                <w:rFonts w:eastAsia="Times New Roman"/>
+                <w:color w:val="000000"/>
+                <w:vertAlign w:val="subscript"/>
+              </w:rPr>
+            </w:pPr>
+            <w:proofErr w:type="spellStart"/>
+            <w:r>
+              <w:rPr>
+                <w:rFonts w:eastAsia="Times New Roman"/>
+                <w:color w:val="000000"/>
+              </w:rPr>
+              <w:t>ε</w:t>
+            </w:r>
+            <w:r>
+              <w:rPr>
+                <w:rFonts w:eastAsia="Times New Roman"/>
+                <w:color w:val="000000"/>
+                <w:vertAlign w:val="subscript"/>
+              </w:rPr>
+              <w:t>sbwing</w:t>
+            </w:r>
+            <w:proofErr w:type="spellEnd"/>
+          </w:p>
+        </w:tc>
+        <w:tc>
+          <w:tcPr>
+            <w:tcW w:w="3330" w:type="dxa"/>
+            <w:tcBorders>
+              <w:top w:val="nil"/>
+              <w:left w:val="nil"/>
+              <w:bottom w:val="single" w:sz="4" w:space="0" w:color="auto"/>
+              <w:right w:val="single" w:sz="4" w:space="0" w:color="auto"/>
+            </w:tcBorders>
+            <w:shd w:val="clear" w:color="auto" w:fill="auto"/>
+            <w:noWrap/>
+            <w:vAlign w:val="bottom"/>
+            <w:hideMark/>
+          </w:tcPr>
+          <w:p>
+            <w:pPr>
+              <w:spacing w:after="0" w:line="240" w:lineRule="auto"/>
+              <w:jc w:val="right"/>
+              <w:rPr>
+                <w:rFonts w:eastAsia="Times New Roman"/>
+                <w:color w:val="000000"/>
+              </w:rPr>
+            </w:pPr>
+            <w:r>
+              <w:rPr>
+                <w:rFonts w:eastAsia="Times New Roman"/>
+                <w:color w:val="000000"/>
+              </w:rPr>
+              <w:t>0.000412</w:t>
+            </w:r>
+          </w:p>
+        </w:tc>
+      </w:tr>
+      <w:tr>
+        <w:trPr>
+          <w:trHeight w:val="300"/>
+        </w:trPr>
+        <w:tc>
+          <w:tcPr>
+            <w:tcW w:w="3870" w:type="dxa"/>
+            <w:tcBorders>
+              <w:top w:val="nil"/>
+              <w:left w:val="single" w:sz="4" w:space="0" w:color="auto"/>
+              <w:bottom w:val="single" w:sz="4" w:space="0" w:color="auto"/>
+              <w:right w:val="single" w:sz="4" w:space="0" w:color="auto"/>
+            </w:tcBorders>
+            <w:shd w:val="clear" w:color="auto" w:fill="auto"/>
+            <w:noWrap/>
+            <w:vAlign w:val="bottom"/>
+            <w:hideMark/>
+          </w:tcPr>
+          <w:p>
+            <w:pPr>
+              <w:spacing w:after="0" w:line="240" w:lineRule="auto"/>
+              <w:rPr>
+                <w:rFonts w:eastAsia="Times New Roman"/>
+                <w:color w:val="000000"/>
+                <w:vertAlign w:val="subscript"/>
+              </w:rPr>
+            </w:pPr>
+            <w:proofErr w:type="spellStart"/>
+            <w:r>
+              <w:rPr>
+                <w:rFonts w:eastAsia="Times New Roman"/>
+                <w:color w:val="000000"/>
+              </w:rPr>
+              <w:t>τ</w:t>
+            </w:r>
+            <w:r>
+              <w:rPr>
+                <w:rFonts w:eastAsia="Times New Roman"/>
+                <w:color w:val="000000"/>
+                <w:vertAlign w:val="subscript"/>
+              </w:rPr>
+              <w:t>w</w:t>
+            </w:r>
+            <w:proofErr w:type="spellEnd"/>
+          </w:p>
+        </w:tc>
+        <w:tc>
+          <w:tcPr>
+            <w:tcW w:w="3330" w:type="dxa"/>
+            <w:tcBorders>
+              <w:top w:val="nil"/>
+              <w:left w:val="nil"/>
+              <w:bottom w:val="single" w:sz="4" w:space="0" w:color="auto"/>
+              <w:right w:val="single" w:sz="4" w:space="0" w:color="auto"/>
+            </w:tcBorders>
+            <w:shd w:val="clear" w:color="auto" w:fill="auto"/>
+            <w:noWrap/>
+            <w:vAlign w:val="bottom"/>
+            <w:hideMark/>
+          </w:tcPr>
+          <w:p>
+            <w:pPr>
+              <w:spacing w:after="0" w:line="240" w:lineRule="auto"/>
+              <w:jc w:val="right"/>
+              <w:rPr>
+                <w:rFonts w:eastAsia="Times New Roman"/>
+                <w:color w:val="000000"/>
+              </w:rPr>
+            </w:pPr>
+            <w:bookmarkStart w:id="11" w:name="RANGE!G13"/>
+            <w:r>
+              <w:rPr>
+                <w:rFonts w:eastAsia="Times New Roman"/>
+                <w:color w:val="000000"/>
+              </w:rPr>
+              <w:t>0.86</w:t>
+            </w:r>
+            <w:bookmarkEnd w:id="11"/>
+          </w:p>
+        </w:tc>
+      </w:tr>
+      <w:tr>
+        <w:trPr>
+          <w:trHeight w:val="300"/>
+        </w:trPr>
+        <w:tc>
+          <w:tcPr>
+            <w:tcW w:w="3870" w:type="dxa"/>
+            <w:tcBorders>
+              <w:top w:val="nil"/>
+              <w:left w:val="single" w:sz="4" w:space="0" w:color="auto"/>
+              <w:bottom w:val="single" w:sz="4" w:space="0" w:color="auto"/>
+              <w:right w:val="single" w:sz="4" w:space="0" w:color="auto"/>
+            </w:tcBorders>
+            <w:shd w:val="clear" w:color="auto" w:fill="auto"/>
+            <w:noWrap/>
+            <w:vAlign w:val="bottom"/>
+            <w:hideMark/>
+          </w:tcPr>
+          <w:p>
+            <w:pPr>
+              <w:spacing w:after="0" w:line="240" w:lineRule="auto"/>
+              <w:rPr>
+                <w:rFonts w:eastAsia="Times New Roman"/>
+                <w:color w:val="000000"/>
+              </w:rPr>
+            </w:pPr>
+            <w:r>
+              <w:rPr>
+                <w:rFonts w:eastAsia="Times New Roman"/>
+                <w:color w:val="000000"/>
+              </w:rPr>
+              <w:t>τ</w:t>
+            </w:r>
+            <w:r>
+              <w:rPr>
+                <w:rFonts w:eastAsia="Times New Roman"/>
+                <w:color w:val="000000"/>
+                <w:vertAlign w:val="subscript"/>
+              </w:rPr>
+              <w:t>1</w:t>
+            </w:r>
+          </w:p>
+        </w:tc>
+        <w:tc>
+          <w:tcPr>
+            <w:tcW w:w="3330" w:type="dxa"/>
+            <w:tcBorders>
+              <w:top w:val="nil"/>
+              <w:left w:val="nil"/>
+              <w:bottom w:val="single" w:sz="4" w:space="0" w:color="auto"/>
+              <w:right w:val="single" w:sz="4" w:space="0" w:color="auto"/>
+            </w:tcBorders>
+            <w:shd w:val="clear" w:color="auto" w:fill="auto"/>
+            <w:noWrap/>
+            <w:vAlign w:val="bottom"/>
+            <w:hideMark/>
+          </w:tcPr>
+          <w:p>
+            <w:pPr>
+              <w:spacing w:after="0" w:line="240" w:lineRule="auto"/>
+              <w:jc w:val="right"/>
+              <w:rPr>
+                <w:rFonts w:eastAsia="Times New Roman"/>
+                <w:color w:val="000000"/>
+              </w:rPr>
+            </w:pPr>
+            <w:bookmarkStart w:id="12" w:name="RANGE!G14"/>
+            <w:r>
+              <w:rPr>
+                <w:rFonts w:eastAsia="Times New Roman"/>
+                <w:color w:val="000000"/>
+              </w:rPr>
+              <w:t>0.855</w:t>
+            </w:r>
+            <w:bookmarkEnd w:id="12"/>
+          </w:p>
+        </w:tc>
+      </w:tr>
+      <w:tr>
+        <w:trPr>
+          <w:trHeight w:val="300"/>
+        </w:trPr>
+        <w:tc>
+          <w:tcPr>
+            <w:tcW w:w="3870" w:type="dxa"/>
+            <w:tcBorders>
+              <w:top w:val="nil"/>
+              <w:left w:val="single" w:sz="4" w:space="0" w:color="auto"/>
+              <w:bottom w:val="single" w:sz="4" w:space="0" w:color="auto"/>
+              <w:right w:val="single" w:sz="4" w:space="0" w:color="auto"/>
+            </w:tcBorders>
+            <w:shd w:val="clear" w:color="auto" w:fill="auto"/>
+            <w:noWrap/>
+            <w:vAlign w:val="bottom"/>
+            <w:hideMark/>
+          </w:tcPr>
+          <w:p>
+            <w:pPr>
+              <w:spacing w:after="0" w:line="240" w:lineRule="auto"/>
+              <w:rPr>
+                <w:rFonts w:eastAsia="Times New Roman"/>
+                <w:color w:val="000000"/>
+              </w:rPr>
+            </w:pPr>
+            <w:r>
+              <w:rPr>
+                <w:rFonts w:eastAsia="Times New Roman"/>
+                <w:color w:val="000000"/>
+              </w:rPr>
+              <w:t>b</w:t>
+            </w:r>
+            <w:r>
+              <w:rPr>
+                <w:rFonts w:eastAsia="Times New Roman"/>
+                <w:color w:val="000000"/>
+              </w:rPr>
+              <w:t>/</w:t>
+            </w:r>
+            <w:r>
+              <w:rPr>
+                <w:rFonts w:eastAsia="Times New Roman"/>
+                <w:color w:val="000000"/>
+              </w:rPr>
+              <w:t>B</w:t>
+            </w:r>
+          </w:p>
+        </w:tc>
+        <w:tc>
+          <w:tcPr>
+            <w:tcW w:w="3330" w:type="dxa"/>
+            <w:tcBorders>
+              <w:top w:val="nil"/>
+              <w:left w:val="nil"/>
+              <w:bottom w:val="single" w:sz="4" w:space="0" w:color="auto"/>
+              <w:right w:val="single" w:sz="4" w:space="0" w:color="auto"/>
+            </w:tcBorders>
+            <w:shd w:val="clear" w:color="auto" w:fill="auto"/>
+            <w:noWrap/>
+            <w:vAlign w:val="bottom"/>
+            <w:hideMark/>
+          </w:tcPr>
+          <w:p>
+            <w:pPr>
+              <w:spacing w:after="0" w:line="240" w:lineRule="auto"/>
+              <w:jc w:val="right"/>
+              <w:rPr>
+                <w:rFonts w:eastAsia="Times New Roman"/>
+                <w:color w:val="000000"/>
+              </w:rPr>
+            </w:pPr>
+            <w:bookmarkStart w:id="13" w:name="RANGE!G15"/>
+            <w:r>
+              <w:rPr>
+                <w:rFonts w:eastAsia="Times New Roman"/>
+                <w:color w:val="000000"/>
+              </w:rPr>
+              <w:t>0.61</w:t>
+            </w:r>
+            <w:bookmarkEnd w:id="13"/>
+          </w:p>
+        </w:tc>
+      </w:tr>
+      <w:tr>
+        <w:trPr>
+          <w:trHeight w:val="300"/>
+        </w:trPr>
+        <w:tc>
+          <w:tcPr>
+            <w:tcW w:w="3870" w:type="dxa"/>
+            <w:tcBorders>
+              <w:top w:val="nil"/>
+              <w:left w:val="single" w:sz="4" w:space="0" w:color="auto"/>
+              <w:bottom w:val="single" w:sz="4" w:space="0" w:color="auto"/>
+              <w:right w:val="single" w:sz="4" w:space="0" w:color="auto"/>
+            </w:tcBorders>
+            <w:shd w:val="clear" w:color="auto" w:fill="auto"/>
+            <w:noWrap/>
+            <w:vAlign w:val="bottom"/>
+            <w:hideMark/>
+          </w:tcPr>
+          <w:p>
+            <w:pPr>
+              <w:spacing w:after="0" w:line="240" w:lineRule="auto"/>
+              <w:rPr>
+                <w:rFonts w:eastAsia="Times New Roman"/>
+                <w:color w:val="000000"/>
+                <w:vertAlign w:val="subscript"/>
+              </w:rPr>
+            </w:pPr>
+            <w:proofErr w:type="spellStart"/>
+            <w:r>
+              <w:rPr>
+                <w:rFonts w:eastAsia="Times New Roman"/>
+                <w:color w:val="000000"/>
+              </w:rPr>
+              <w:t>ε</w:t>
+            </w:r>
+            <w:r>
+              <w:rPr>
+                <w:rFonts w:eastAsia="Times New Roman"/>
+                <w:color w:val="000000"/>
+                <w:vertAlign w:val="subscript"/>
+              </w:rPr>
+              <w:t>SBF</w:t>
+            </w:r>
+            <w:proofErr w:type="spellEnd"/>
+          </w:p>
+        </w:tc>
+        <w:tc>
+          <w:tcPr>
+            <w:tcW w:w="3330" w:type="dxa"/>
+            <w:tcBorders>
+              <w:top w:val="nil"/>
+              <w:left w:val="nil"/>
+              <w:bottom w:val="single" w:sz="4" w:space="0" w:color="auto"/>
+              <w:right w:val="single" w:sz="4" w:space="0" w:color="auto"/>
+            </w:tcBorders>
+            <w:shd w:val="clear" w:color="auto" w:fill="auto"/>
+            <w:noWrap/>
+            <w:vAlign w:val="bottom"/>
+            <w:hideMark/>
+          </w:tcPr>
+          <w:p>
+            <w:pPr>
+              <w:spacing w:after="0" w:line="240" w:lineRule="auto"/>
+              <w:jc w:val="right"/>
+              <w:rPr>
+                <w:rFonts w:eastAsia="Times New Roman"/>
+                <w:color w:val="000000"/>
+              </w:rPr>
+            </w:pPr>
+            <w:bookmarkStart w:id="14" w:name="RANGE!G16"/>
+            <w:r>
+              <w:rPr>
+                <w:rFonts w:eastAsia="Times New Roman"/>
+                <w:color w:val="000000"/>
+              </w:rPr>
+              <w:t>0.000458</w:t>
             </w:r>
             <w:bookmarkEnd w:id="14"/>
           </w:p>
@@ -6247,15 +6935,26 @@
               <w:rPr>
                 <w:rFonts w:eastAsia="Times New Roman"/>
                 <w:color w:val="000000"/>
+                <w:vertAlign w:val="subscript"/>
               </w:rPr>
             </w:pPr>
-            <w:r>
-              <w:rPr>
-                <w:rFonts w:eastAsia="Times New Roman"/>
-                <w:color w:val="000000"/>
-              </w:rPr>
-              <w:t>K3</w:t>
-            </w:r>
+            <w:proofErr w:type="spellStart"/>
+            <w:r>
+              <w:rPr>
+                <w:rFonts w:eastAsia="Times New Roman"/>
+                <w:color w:val="000000"/>
+              </w:rPr>
+              <w:t>ε</w:t>
+            </w:r>
+            <w:r>
+              <w:rPr>
+                <w:rFonts w:eastAsia="Times New Roman"/>
+                <w:color w:val="000000"/>
+                <w:vertAlign w:val="subscript"/>
+              </w:rPr>
+              <w:t>struts</w:t>
+            </w:r>
+            <w:proofErr w:type="spellEnd"/>
           </w:p>
         </w:tc>
         <w:tc>
@@ -6281,13 +6980,13 @@
                 <w:color w:val="000000"/>
               </w:rPr>
             </w:pPr>
-            <w:bookmarkStart w:id="15" w:name="RANGE!G11"/>
-            <w:r>
-              <w:rPr>
-                <w:rFonts w:eastAsia="Times New Roman"/>
-                <w:color w:val="000000"/>
-              </w:rPr>
-              <w:t>0.93</w:t>
+            <w:bookmarkStart w:id="15" w:name="RANGE!G18"/>
+            <w:r>
+              <w:rPr>
+                <w:rFonts w:eastAsia="Times New Roman"/>
+                <w:color w:val="000000"/>
+              </w:rPr>
+              <w:t>0.00247</w:t>
             </w:r>
             <w:bookmarkEnd w:id="15"/>
           </w:p>
@@ -6317,6 +7016,76 @@
               <w:rPr>
                 <w:rFonts w:eastAsia="Times New Roman"/>
                 <w:color w:val="000000"/>
+              </w:rPr>
+            </w:pPr>
+            <w:r>
+              <w:rPr>
+                <w:rFonts w:eastAsia="Times New Roman"/>
+                <w:color w:val="000000"/>
+              </w:rPr>
+              <w:t xml:space="preserve">CD0 </w:t>
+            </w:r>
+          </w:p>
+        </w:tc>
+        <w:tc>
+          <w:tcPr>
+            <w:tcW w:w="3330" w:type="dxa"/>
+            <w:tcBorders>
+              <w:top w:val="nil"/>
+              <w:left w:val="nil"/>
+              <w:bottom w:val="single" w:sz="4" w:space="0" w:color="auto"/>
+              <w:right w:val="single" w:sz="4" w:space="0" w:color="auto"/>
+            </w:tcBorders>
+            <w:shd w:val="clear" w:color="auto" w:fill="auto"/>
+            <w:noWrap/>
+            <w:vAlign w:val="bottom"/>
+            <w:hideMark/>
+          </w:tcPr>
+          <w:p>
+            <w:pPr>
+              <w:spacing w:after="0" w:line="240" w:lineRule="auto"/>
+              <w:jc w:val="right"/>
+              <w:rPr>
+                <w:rFonts w:eastAsia="Times New Roman"/>
+                <w:color w:val="000000"/>
+              </w:rPr>
+            </w:pPr>
+            <w:bookmarkStart w:id="16" w:name="RANGE!G19"/>
+            <w:r>
+              <w:rPr>
+                <w:rFonts w:eastAsia="Times New Roman"/>
+                <w:color w:val="000000"/>
+              </w:rPr>
+              <w:t>0.00001549</w:t>
+            </w:r>
+            <w:bookmarkEnd w:id="16"/>
+          </w:p>
+        </w:tc>
+      </w:tr>
+      <w:tr>
+        <w:trPr>
+          <w:trHeight w:val="300"/>
+        </w:trPr>
+        <w:tc>
+          <w:tcPr>
+            <w:tcW w:w="3870" w:type="dxa"/>
+            <w:tcBorders>
+              <w:top w:val="nil"/>
+              <w:left w:val="single" w:sz="4" w:space="0" w:color="auto"/>
+              <w:bottom w:val="nil"/>
+              <w:right w:val="single" w:sz="4" w:space="0" w:color="auto"/>
+            </w:tcBorders>
+            <w:shd w:val="clear" w:color="auto" w:fill="auto"/>
+            <w:noWrap/>
+            <w:vAlign w:val="bottom"/>
+            <w:hideMark/>
+          </w:tcPr>
+          <w:p>
+            <w:pPr>
+              <w:spacing w:after="0" w:line="240" w:lineRule="auto"/>
+              <w:rPr>
+                <w:rFonts w:eastAsia="Times New Roman"/>
+                <w:color w:val="000000"/>
                 <w:vertAlign w:val="subscript"/>
               </w:rPr>
             </w:pPr>
@@ -6326,7 +7095,6 @@
                 <w:rFonts w:eastAsia="Times New Roman"/>
                 <w:color w:val="000000"/>
               </w:rPr>
-              <w:lastRenderedPageBreak/>
               <w:t>ε</w:t>
             </w:r>
             <w:r>
@@ -6335,7 +7103,7 @@
                 <w:color w:val="000000"/>
                 <w:vertAlign w:val="subscript"/>
               </w:rPr>
-              <w:t>sbwing</w:t>
+              <w:t>wbTail</w:t>
             </w:r>
             <w:proofErr w:type="spellEnd"/>
           </w:p>
@@ -6363,13 +7131,15 @@
                 <w:color w:val="000000"/>
               </w:rPr>
             </w:pPr>
-            <w:r>
-              <w:rPr>
-                <w:rFonts w:eastAsia="Times New Roman"/>
-                <w:color w:val="000000"/>
-              </w:rPr>
-              <w:t>0.000412</w:t>
-            </w:r>
+            <w:bookmarkStart w:id="17" w:name="RANGE!G20"/>
+            <w:r>
+              <w:rPr>
+                <w:rFonts w:eastAsia="Times New Roman"/>
+                <w:color w:val="000000"/>
+              </w:rPr>
+              <w:t>1.71E-07</w:t>
+            </w:r>
+            <w:bookmarkEnd w:id="17"/>
           </w:p>
         </w:tc>
       </w:tr>
@@ -6381,7 +7151,7 @@
           <w:tcPr>
             <w:tcW w:w="3870" w:type="dxa"/>
             <w:tcBorders>
-              <w:top w:val="nil"/>
+              <w:top w:val="single" w:sz="4" w:space="0" w:color="auto"/>
               <w:left w:val="single" w:sz="4" w:space="0" w:color="auto"/>
               <w:bottom w:val="single" w:sz="4" w:space="0" w:color="auto"/>
               <w:right w:val="single" w:sz="4" w:space="0" w:color="auto"/>
@@ -6396,7 +7166,6 @@
               <w:spacing w:after="0" w:line="240" w:lineRule="auto"/>
               <w:rPr>
                 <w:rFonts w:eastAsia="Times New Roman"/>
-                <w:color w:val="000000"/>
                 <w:vertAlign w:val="subscript"/>
               </w:rPr>
             </w:pPr>
@@ -6404,17 +7173,15 @@
             <w:r>
               <w:rPr>
                 <w:rFonts w:eastAsia="Times New Roman"/>
-                <w:color w:val="000000"/>
-              </w:rPr>
-              <w:t>τ</w:t>
-            </w:r>
-            <w:r>
-              <w:rPr>
-                <w:rFonts w:eastAsia="Times New Roman"/>
-                <w:color w:val="000000"/>
+              </w:rPr>
+              <w:t>ε</w:t>
+            </w:r>
+            <w:r>
+              <w:rPr>
+                <w:rFonts w:eastAsia="Times New Roman"/>
                 <w:vertAlign w:val="subscript"/>
               </w:rPr>
-              <w:t>w</w:t>
+              <w:t>total</w:t>
             </w:r>
             <w:proofErr w:type="spellEnd"/>
           </w:p>
@@ -6439,178 +7206,14 @@
               <w:jc w:val="right"/>
               <w:rPr>
                 <w:rFonts w:eastAsia="Times New Roman"/>
-                <w:color w:val="000000"/>
               </w:rPr>
             </w:pPr>
-            <w:bookmarkStart w:id="16" w:name="RANGE!G13"/>
-            <w:r>
-              <w:rPr>
-                <w:rFonts w:eastAsia="Times New Roman"/>
-                <w:color w:val="000000"/>
-              </w:rPr>
-              <w:t>0.86</w:t>
-            </w:r>
-            <w:bookmarkEnd w:id="16"/>
-          </w:p>
-        </w:tc>
-      </w:tr>
-      <w:tr>
-        <w:trPr>
-          <w:trHeight w:val="300"/>
-        </w:trPr>
-        <w:tc>
-          <w:tcPr>
-            <w:tcW w:w="3870" w:type="dxa"/>
-            <w:tcBorders>
-              <w:top w:val="nil"/>
-              <w:left w:val="single" w:sz="4" w:space="0" w:color="auto"/>
-              <w:bottom w:val="single" w:sz="4" w:space="0" w:color="auto"/>
-              <w:right w:val="single" w:sz="4" w:space="0" w:color="auto"/>
-            </w:tcBorders>
-            <w:shd w:val="clear" w:color="auto" w:fill="auto"/>
-            <w:noWrap/>
-            <w:vAlign w:val="bottom"/>
-            <w:hideMark/>
-          </w:tcPr>
-          <w:p>
-            <w:pPr>
-              <w:spacing w:after="0" w:line="240" w:lineRule="auto"/>
-              <w:rPr>
-                <w:rFonts w:eastAsia="Times New Roman"/>
-                <w:color w:val="000000"/>
-              </w:rPr>
-            </w:pPr>
-            <w:r>
-              <w:rPr>
-                <w:rFonts w:eastAsia="Times New Roman"/>
-                <w:color w:val="000000"/>
-              </w:rPr>
-              <w:t>τ</w:t>
-            </w:r>
-            <w:r>
-              <w:rPr>
-                <w:rFonts w:eastAsia="Times New Roman"/>
-                <w:color w:val="000000"/>
-                <w:vertAlign w:val="subscript"/>
-              </w:rPr>
-              <w:t>1</w:t>
-            </w:r>
-          </w:p>
-        </w:tc>
-        <w:tc>
-          <w:tcPr>
-            <w:tcW w:w="3330" w:type="dxa"/>
-            <w:tcBorders>
-              <w:top w:val="nil"/>
-              <w:left w:val="nil"/>
-              <w:bottom w:val="single" w:sz="4" w:space="0" w:color="auto"/>
-              <w:right w:val="single" w:sz="4" w:space="0" w:color="auto"/>
-            </w:tcBorders>
-            <w:shd w:val="clear" w:color="auto" w:fill="auto"/>
-            <w:noWrap/>
-            <w:vAlign w:val="bottom"/>
-            <w:hideMark/>
-          </w:tcPr>
-          <w:p>
-            <w:pPr>
-              <w:spacing w:after="0" w:line="240" w:lineRule="auto"/>
-              <w:jc w:val="right"/>
-              <w:rPr>
-                <w:rFonts w:eastAsia="Times New Roman"/>
-                <w:color w:val="000000"/>
-              </w:rPr>
-            </w:pPr>
-            <w:bookmarkStart w:id="17" w:name="RANGE!G14"/>
-            <w:r>
-              <w:rPr>
-                <w:rFonts w:eastAsia="Times New Roman"/>
-                <w:color w:val="000000"/>
-              </w:rPr>
-              <w:t>0.855</w:t>
-            </w:r>
-            <w:bookmarkEnd w:id="17"/>
-          </w:p>
-        </w:tc>
-      </w:tr>
-      <w:tr>
-        <w:trPr>
-          <w:trHeight w:val="300"/>
-        </w:trPr>
-        <w:tc>
-          <w:tcPr>
-            <w:tcW w:w="3870" w:type="dxa"/>
-            <w:tcBorders>
-              <w:top w:val="nil"/>
-              <w:left w:val="single" w:sz="4" w:space="0" w:color="auto"/>
-              <w:bottom w:val="single" w:sz="4" w:space="0" w:color="auto"/>
-              <w:right w:val="single" w:sz="4" w:space="0" w:color="auto"/>
-            </w:tcBorders>
-            <w:shd w:val="clear" w:color="auto" w:fill="auto"/>
-            <w:noWrap/>
-            <w:vAlign w:val="bottom"/>
-            <w:hideMark/>
-          </w:tcPr>
-          <w:p>
-            <w:pPr>
-              <w:spacing w:after="0" w:line="240" w:lineRule="auto"/>
-              <w:rPr>
-                <w:rFonts w:eastAsia="Times New Roman"/>
-                <w:color w:val="000000"/>
-              </w:rPr>
-            </w:pPr>
-            <w:r>
-              <w:rPr>
-                <w:rFonts w:eastAsia="Times New Roman"/>
-                <w:color w:val="000000"/>
-              </w:rPr>
-              <w:t>b</w:t>
-            </w:r>
-            <w:r>
-              <w:rPr>
-                <w:rFonts w:eastAsia="Times New Roman"/>
-                <w:color w:val="000000"/>
-              </w:rPr>
-              <w:t>/</w:t>
-            </w:r>
-            <w:r>
-              <w:rPr>
-                <w:rFonts w:eastAsia="Times New Roman"/>
-                <w:color w:val="000000"/>
-              </w:rPr>
-              <w:t>B</w:t>
-            </w:r>
-          </w:p>
-        </w:tc>
-        <w:tc>
-          <w:tcPr>
-            <w:tcW w:w="3330" w:type="dxa"/>
-            <w:tcBorders>
-              <w:top w:val="nil"/>
-              <w:left w:val="nil"/>
-              <w:bottom w:val="single" w:sz="4" w:space="0" w:color="auto"/>
-              <w:right w:val="single" w:sz="4" w:space="0" w:color="auto"/>
-            </w:tcBorders>
-            <w:shd w:val="clear" w:color="auto" w:fill="auto"/>
-            <w:noWrap/>
-            <w:vAlign w:val="bottom"/>
-            <w:hideMark/>
-          </w:tcPr>
-          <w:p>
-            <w:pPr>
-              <w:spacing w:after="0" w:line="240" w:lineRule="auto"/>
-              <w:jc w:val="right"/>
-              <w:rPr>
-                <w:rFonts w:eastAsia="Times New Roman"/>
-                <w:color w:val="000000"/>
-              </w:rPr>
-            </w:pPr>
-            <w:bookmarkStart w:id="18" w:name="RANGE!G15"/>
-            <w:r>
-              <w:rPr>
-                <w:rFonts w:eastAsia="Times New Roman"/>
-                <w:color w:val="000000"/>
-              </w:rPr>
-              <w:t>0.61</w:t>
+            <w:bookmarkStart w:id="18" w:name="RANGE!G21"/>
+            <w:r>
+              <w:rPr>
+                <w:rFonts w:eastAsia="Times New Roman"/>
+              </w:rPr>
+              <w:t>0.00334</w:t>
             </w:r>
             <w:bookmarkEnd w:id="18"/>
           </w:p>
@@ -6639,27 +7242,36 @@
               <w:spacing w:after="0" w:line="240" w:lineRule="auto"/>
               <w:rPr>
                 <w:rFonts w:eastAsia="Times New Roman"/>
-                <w:color w:val="000000"/>
-                <w:vertAlign w:val="subscript"/>
               </w:rPr>
             </w:pPr>
             <w:proofErr w:type="spellStart"/>
             <w:r>
               <w:rPr>
                 <w:rFonts w:eastAsia="Times New Roman"/>
-                <w:color w:val="000000"/>
-              </w:rPr>
-              <w:t>ε</w:t>
-            </w:r>
-            <w:r>
-              <w:rPr>
-                <w:rFonts w:eastAsia="Times New Roman"/>
-                <w:color w:val="000000"/>
-                <w:vertAlign w:val="subscript"/>
-              </w:rPr>
-              <w:t>SBF</w:t>
+              </w:rPr>
+              <w:t>Dyanmic</w:t>
             </w:r>
             <w:proofErr w:type="spellEnd"/>
+            <w:r>
+              <w:rPr>
+                <w:rFonts w:eastAsia="Times New Roman"/>
+              </w:rPr>
+              <w:t xml:space="preserve"> Pressure Correction (</w:t>
+            </w:r>
+            <w:proofErr w:type="spellStart"/>
+            <w:r>
+              <w:rPr>
+                <w:rFonts w:eastAsia="Times New Roman"/>
+              </w:rPr>
+              <w:t>lbf</w:t>
+            </w:r>
+            <w:proofErr w:type="spellEnd"/>
+            <w:r>
+              <w:rPr>
+                <w:rFonts w:eastAsia="Times New Roman"/>
+              </w:rPr>
+              <w:t>/in^2)</w:t>
+            </w:r>
           </w:p>
         </w:tc>
         <w:tc>
@@ -6682,414 +7294,16 @@
               <w:jc w:val="right"/>
               <w:rPr>
                 <w:rFonts w:eastAsia="Times New Roman"/>
-                <w:color w:val="000000"/>
               </w:rPr>
             </w:pPr>
-            <w:bookmarkStart w:id="19" w:name="RANGE!G16"/>
-            <w:r>
-              <w:rPr>
-                <w:rFonts w:eastAsia="Times New Roman"/>
-                <w:color w:val="000000"/>
-              </w:rPr>
-              <w:t>0.000458</w:t>
+            <w:bookmarkStart w:id="19" w:name="RANGE!G22"/>
+            <w:r>
+              <w:rPr>
+                <w:rFonts w:eastAsia="Times New Roman"/>
+              </w:rPr>
+              <w:t>727.9</w:t>
             </w:r>
             <w:bookmarkEnd w:id="19"/>
-          </w:p>
-        </w:tc>
-      </w:tr>
-      <w:tr>
-        <w:trPr>
-          <w:trHeight w:val="300"/>
-        </w:trPr>
-        <w:tc>
-          <w:tcPr>
-            <w:tcW w:w="3870" w:type="dxa"/>
-            <w:tcBorders>
-              <w:top w:val="nil"/>
-              <w:left w:val="single" w:sz="4" w:space="0" w:color="auto"/>
-              <w:bottom w:val="single" w:sz="4" w:space="0" w:color="auto"/>
-              <w:right w:val="single" w:sz="4" w:space="0" w:color="auto"/>
-            </w:tcBorders>
-            <w:shd w:val="clear" w:color="auto" w:fill="auto"/>
-            <w:noWrap/>
-            <w:vAlign w:val="bottom"/>
-            <w:hideMark/>
-          </w:tcPr>
-          <w:p>
-            <w:pPr>
-              <w:spacing w:after="0" w:line="240" w:lineRule="auto"/>
-              <w:rPr>
-                <w:rFonts w:eastAsia="Times New Roman"/>
-                <w:color w:val="000000"/>
-                <w:vertAlign w:val="subscript"/>
-              </w:rPr>
-            </w:pPr>
-            <w:proofErr w:type="spellStart"/>
-            <w:r>
-              <w:rPr>
-                <w:rFonts w:eastAsia="Times New Roman"/>
-                <w:color w:val="000000"/>
-              </w:rPr>
-              <w:t>ε</w:t>
-            </w:r>
-            <w:r>
-              <w:rPr>
-                <w:rFonts w:eastAsia="Times New Roman"/>
-                <w:color w:val="000000"/>
-                <w:vertAlign w:val="subscript"/>
-              </w:rPr>
-              <w:t>struts</w:t>
-            </w:r>
-            <w:proofErr w:type="spellEnd"/>
-          </w:p>
-        </w:tc>
-        <w:tc>
-          <w:tcPr>
-            <w:tcW w:w="3330" w:type="dxa"/>
-            <w:tcBorders>
-              <w:top w:val="nil"/>
-              <w:left w:val="nil"/>
-              <w:bottom w:val="single" w:sz="4" w:space="0" w:color="auto"/>
-              <w:right w:val="single" w:sz="4" w:space="0" w:color="auto"/>
-            </w:tcBorders>
-            <w:shd w:val="clear" w:color="auto" w:fill="auto"/>
-            <w:noWrap/>
-            <w:vAlign w:val="bottom"/>
-            <w:hideMark/>
-          </w:tcPr>
-          <w:p>
-            <w:pPr>
-              <w:spacing w:after="0" w:line="240" w:lineRule="auto"/>
-              <w:jc w:val="right"/>
-              <w:rPr>
-                <w:rFonts w:eastAsia="Times New Roman"/>
-                <w:color w:val="000000"/>
-              </w:rPr>
-            </w:pPr>
-            <w:bookmarkStart w:id="20" w:name="RANGE!G18"/>
-            <w:r>
-              <w:rPr>
-                <w:rFonts w:eastAsia="Times New Roman"/>
-                <w:color w:val="000000"/>
-              </w:rPr>
-              <w:t>0.00247</w:t>
-            </w:r>
-            <w:bookmarkEnd w:id="20"/>
-          </w:p>
-        </w:tc>
-      </w:tr>
-      <w:tr>
-        <w:trPr>
-          <w:trHeight w:val="300"/>
-        </w:trPr>
-        <w:tc>
-          <w:tcPr>
-            <w:tcW w:w="3870" w:type="dxa"/>
-            <w:tcBorders>
-              <w:top w:val="nil"/>
-              <w:left w:val="single" w:sz="4" w:space="0" w:color="auto"/>
-              <w:bottom w:val="single" w:sz="4" w:space="0" w:color="auto"/>
-              <w:right w:val="single" w:sz="4" w:space="0" w:color="auto"/>
-            </w:tcBorders>
-            <w:shd w:val="clear" w:color="auto" w:fill="auto"/>
-            <w:noWrap/>
-            <w:vAlign w:val="bottom"/>
-            <w:hideMark/>
-          </w:tcPr>
-          <w:p>
-            <w:pPr>
-              <w:spacing w:after="0" w:line="240" w:lineRule="auto"/>
-              <w:rPr>
-                <w:rFonts w:eastAsia="Times New Roman"/>
-                <w:color w:val="000000"/>
-              </w:rPr>
-            </w:pPr>
-            <w:r>
-              <w:rPr>
-                <w:rFonts w:eastAsia="Times New Roman"/>
-                <w:color w:val="000000"/>
-              </w:rPr>
-              <w:t xml:space="preserve">CD0 </w:t>
-            </w:r>
-          </w:p>
-        </w:tc>
-        <w:tc>
-          <w:tcPr>
-            <w:tcW w:w="3330" w:type="dxa"/>
-            <w:tcBorders>
-              <w:top w:val="nil"/>
-              <w:left w:val="nil"/>
-              <w:bottom w:val="single" w:sz="4" w:space="0" w:color="auto"/>
-              <w:right w:val="single" w:sz="4" w:space="0" w:color="auto"/>
-            </w:tcBorders>
-            <w:shd w:val="clear" w:color="auto" w:fill="auto"/>
-            <w:noWrap/>
-            <w:vAlign w:val="bottom"/>
-            <w:hideMark/>
-          </w:tcPr>
-          <w:p>
-            <w:pPr>
-              <w:spacing w:after="0" w:line="240" w:lineRule="auto"/>
-              <w:jc w:val="right"/>
-              <w:rPr>
-                <w:rFonts w:eastAsia="Times New Roman"/>
-                <w:color w:val="000000"/>
-              </w:rPr>
-            </w:pPr>
-            <w:bookmarkStart w:id="21" w:name="RANGE!G19"/>
-            <w:r>
-              <w:rPr>
-                <w:rFonts w:eastAsia="Times New Roman"/>
-                <w:color w:val="000000"/>
-              </w:rPr>
-              <w:t>0.00001549</w:t>
-            </w:r>
-            <w:bookmarkEnd w:id="21"/>
-          </w:p>
-        </w:tc>
-      </w:tr>
-      <w:tr>
-        <w:trPr>
-          <w:trHeight w:val="300"/>
-        </w:trPr>
-        <w:tc>
-          <w:tcPr>
-            <w:tcW w:w="3870" w:type="dxa"/>
-            <w:tcBorders>
-              <w:top w:val="nil"/>
-              <w:left w:val="single" w:sz="4" w:space="0" w:color="auto"/>
-              <w:bottom w:val="nil"/>
-              <w:right w:val="single" w:sz="4" w:space="0" w:color="auto"/>
-            </w:tcBorders>
-            <w:shd w:val="clear" w:color="auto" w:fill="auto"/>
-            <w:noWrap/>
-            <w:vAlign w:val="bottom"/>
-            <w:hideMark/>
-          </w:tcPr>
-          <w:p>
-            <w:pPr>
-              <w:spacing w:after="0" w:line="240" w:lineRule="auto"/>
-              <w:rPr>
-                <w:rFonts w:eastAsia="Times New Roman"/>
-                <w:color w:val="000000"/>
-                <w:vertAlign w:val="subscript"/>
-              </w:rPr>
-            </w:pPr>
-            <w:proofErr w:type="spellStart"/>
-            <w:r>
-              <w:rPr>
-                <w:rFonts w:eastAsia="Times New Roman"/>
-                <w:color w:val="000000"/>
-              </w:rPr>
-              <w:t>ε</w:t>
-            </w:r>
-            <w:r>
-              <w:rPr>
-                <w:rFonts w:eastAsia="Times New Roman"/>
-                <w:color w:val="000000"/>
-                <w:vertAlign w:val="subscript"/>
-              </w:rPr>
-              <w:t>wbTail</w:t>
-            </w:r>
-            <w:proofErr w:type="spellEnd"/>
-          </w:p>
-        </w:tc>
-        <w:tc>
-          <w:tcPr>
-            <w:tcW w:w="3330" w:type="dxa"/>
-            <w:tcBorders>
-              <w:top w:val="nil"/>
-              <w:left w:val="nil"/>
-              <w:bottom w:val="single" w:sz="4" w:space="0" w:color="auto"/>
-              <w:right w:val="single" w:sz="4" w:space="0" w:color="auto"/>
-            </w:tcBorders>
-            <w:shd w:val="clear" w:color="auto" w:fill="auto"/>
-            <w:noWrap/>
-            <w:vAlign w:val="bottom"/>
-            <w:hideMark/>
-          </w:tcPr>
-          <w:p>
-            <w:pPr>
-              <w:spacing w:after="0" w:line="240" w:lineRule="auto"/>
-              <w:jc w:val="right"/>
-              <w:rPr>
-                <w:rFonts w:eastAsia="Times New Roman"/>
-                <w:color w:val="000000"/>
-              </w:rPr>
-            </w:pPr>
-            <w:bookmarkStart w:id="22" w:name="RANGE!G20"/>
-            <w:r>
-              <w:rPr>
-                <w:rFonts w:eastAsia="Times New Roman"/>
-                <w:color w:val="000000"/>
-              </w:rPr>
-              <w:t>1.71E-07</w:t>
-            </w:r>
-            <w:bookmarkEnd w:id="22"/>
-          </w:p>
-        </w:tc>
-      </w:tr>
-      <w:tr>
-        <w:trPr>
-          <w:trHeight w:val="300"/>
-        </w:trPr>
-        <w:tc>
-          <w:tcPr>
-            <w:tcW w:w="3870" w:type="dxa"/>
-            <w:tcBorders>
-              <w:top w:val="single" w:sz="4" w:space="0" w:color="auto"/>
-              <w:left w:val="single" w:sz="4" w:space="0" w:color="auto"/>
-              <w:bottom w:val="single" w:sz="4" w:space="0" w:color="auto"/>
-              <w:right w:val="single" w:sz="4" w:space="0" w:color="auto"/>
-            </w:tcBorders>
-            <w:shd w:val="clear" w:color="auto" w:fill="auto"/>
-            <w:noWrap/>
-            <w:vAlign w:val="bottom"/>
-            <w:hideMark/>
-          </w:tcPr>
-          <w:p>
-            <w:pPr>
-              <w:spacing w:after="0" w:line="240" w:lineRule="auto"/>
-              <w:rPr>
-                <w:rFonts w:eastAsia="Times New Roman"/>
-                <w:vertAlign w:val="subscript"/>
-              </w:rPr>
-            </w:pPr>
-            <w:proofErr w:type="spellStart"/>
-            <w:r>
-              <w:rPr>
-                <w:rFonts w:eastAsia="Times New Roman"/>
-              </w:rPr>
-              <w:t>ε</w:t>
-            </w:r>
-            <w:r>
-              <w:rPr>
-                <w:rFonts w:eastAsia="Times New Roman"/>
-                <w:vertAlign w:val="subscript"/>
-              </w:rPr>
-              <w:t>total</w:t>
-            </w:r>
-            <w:proofErr w:type="spellEnd"/>
-          </w:p>
-        </w:tc>
-        <w:tc>
-          <w:tcPr>
-            <w:tcW w:w="3330" w:type="dxa"/>
-            <w:tcBorders>
-              <w:top w:val="nil"/>
-              <w:left w:val="nil"/>
-              <w:bottom w:val="single" w:sz="4" w:space="0" w:color="auto"/>
-              <w:right w:val="single" w:sz="4" w:space="0" w:color="auto"/>
-            </w:tcBorders>
-            <w:shd w:val="clear" w:color="auto" w:fill="auto"/>
-            <w:noWrap/>
-            <w:vAlign w:val="bottom"/>
-            <w:hideMark/>
-          </w:tcPr>
-          <w:p>
-            <w:pPr>
-              <w:spacing w:after="0" w:line="240" w:lineRule="auto"/>
-              <w:jc w:val="right"/>
-              <w:rPr>
-                <w:rFonts w:eastAsia="Times New Roman"/>
-              </w:rPr>
-            </w:pPr>
-            <w:bookmarkStart w:id="23" w:name="RANGE!G21"/>
-            <w:r>
-              <w:rPr>
-                <w:rFonts w:eastAsia="Times New Roman"/>
-              </w:rPr>
-              <w:t>0.00334</w:t>
-            </w:r>
-            <w:bookmarkEnd w:id="23"/>
-          </w:p>
-        </w:tc>
-      </w:tr>
-      <w:tr>
-        <w:trPr>
-          <w:trHeight w:val="300"/>
-        </w:trPr>
-        <w:tc>
-          <w:tcPr>
-            <w:tcW w:w="3870" w:type="dxa"/>
-            <w:tcBorders>
-              <w:top w:val="nil"/>
-              <w:left w:val="single" w:sz="4" w:space="0" w:color="auto"/>
-              <w:bottom w:val="single" w:sz="4" w:space="0" w:color="auto"/>
-              <w:right w:val="single" w:sz="4" w:space="0" w:color="auto"/>
-            </w:tcBorders>
-            <w:shd w:val="clear" w:color="auto" w:fill="auto"/>
-            <w:noWrap/>
-            <w:vAlign w:val="bottom"/>
-            <w:hideMark/>
-          </w:tcPr>
-          <w:p>
-            <w:pPr>
-              <w:spacing w:after="0" w:line="240" w:lineRule="auto"/>
-              <w:rPr>
-                <w:rFonts w:eastAsia="Times New Roman"/>
-              </w:rPr>
-            </w:pPr>
-            <w:proofErr w:type="spellStart"/>
-            <w:r>
-              <w:rPr>
-                <w:rFonts w:eastAsia="Times New Roman"/>
-              </w:rPr>
-              <w:t>Dyanmic</w:t>
-            </w:r>
-            <w:proofErr w:type="spellEnd"/>
-            <w:r>
-              <w:rPr>
-                <w:rFonts w:eastAsia="Times New Roman"/>
-              </w:rPr>
-              <w:t xml:space="preserve"> Pressure Correction (</w:t>
-            </w:r>
-            <w:proofErr w:type="spellStart"/>
-            <w:r>
-              <w:rPr>
-                <w:rFonts w:eastAsia="Times New Roman"/>
-              </w:rPr>
-              <w:t>lbf</w:t>
-            </w:r>
-            <w:proofErr w:type="spellEnd"/>
-            <w:r>
-              <w:rPr>
-                <w:rFonts w:eastAsia="Times New Roman"/>
-              </w:rPr>
-              <w:t>/in^2)</w:t>
-            </w:r>
-          </w:p>
-        </w:tc>
-        <w:tc>
-          <w:tcPr>
-            <w:tcW w:w="3330" w:type="dxa"/>
-            <w:tcBorders>
-              <w:top w:val="nil"/>
-              <w:left w:val="nil"/>
-              <w:bottom w:val="single" w:sz="4" w:space="0" w:color="auto"/>
-              <w:right w:val="single" w:sz="4" w:space="0" w:color="auto"/>
-            </w:tcBorders>
-            <w:shd w:val="clear" w:color="auto" w:fill="auto"/>
-            <w:noWrap/>
-            <w:vAlign w:val="bottom"/>
-            <w:hideMark/>
-          </w:tcPr>
-          <w:p>
-            <w:pPr>
-              <w:spacing w:after="0" w:line="240" w:lineRule="auto"/>
-              <w:jc w:val="right"/>
-              <w:rPr>
-                <w:rFonts w:eastAsia="Times New Roman"/>
-              </w:rPr>
-            </w:pPr>
-            <w:bookmarkStart w:id="24" w:name="RANGE!G22"/>
-            <w:r>
-              <w:rPr>
-                <w:rFonts w:eastAsia="Times New Roman"/>
-              </w:rPr>
-              <w:t>727.9</w:t>
-            </w:r>
-            <w:bookmarkEnd w:id="24"/>
           </w:p>
         </w:tc>
       </w:tr>
@@ -7338,7 +7552,7 @@
                 <w:color w:val="000000"/>
               </w:rPr>
             </w:pPr>
-            <w:bookmarkStart w:id="25" w:name="RANGE!K3"/>
+            <w:bookmarkStart w:id="20" w:name="RANGE!K3"/>
             <w:r>
               <w:rPr>
                 <w:rFonts w:eastAsia="Times New Roman"/>
@@ -7346,7 +7560,7 @@
               </w:rPr>
               <w:t>0.78</w:t>
             </w:r>
-            <w:bookmarkEnd w:id="25"/>
+            <w:bookmarkEnd w:id="20"/>
           </w:p>
         </w:tc>
       </w:tr>
@@ -7405,7 +7619,7 @@
                 <w:color w:val="000000"/>
               </w:rPr>
             </w:pPr>
-            <w:bookmarkStart w:id="26" w:name="RANGE!K4"/>
+            <w:bookmarkStart w:id="21" w:name="RANGE!K4"/>
             <w:r>
               <w:rPr>
                 <w:rFonts w:eastAsia="Times New Roman"/>
@@ -7413,7 +7627,7 @@
               </w:rPr>
               <w:t>12.58</w:t>
             </w:r>
-            <w:bookmarkEnd w:id="26"/>
+            <w:bookmarkEnd w:id="21"/>
           </w:p>
         </w:tc>
       </w:tr>
@@ -7463,7 +7677,7 @@
                 <w:color w:val="000000"/>
               </w:rPr>
             </w:pPr>
-            <w:bookmarkStart w:id="27" w:name="RANGE!K5"/>
+            <w:bookmarkStart w:id="22" w:name="RANGE!K5"/>
             <w:r>
               <w:rPr>
                 <w:rFonts w:eastAsia="Times New Roman"/>
@@ -7471,7 +7685,7 @@
               </w:rPr>
               <w:t>0.314</w:t>
             </w:r>
-            <w:bookmarkEnd w:id="27"/>
+            <w:bookmarkEnd w:id="22"/>
           </w:p>
         </w:tc>
       </w:tr>
@@ -7521,7 +7735,7 @@
                 <w:color w:val="000000"/>
               </w:rPr>
             </w:pPr>
-            <w:bookmarkStart w:id="28" w:name="RANGE!K6"/>
+            <w:bookmarkStart w:id="23" w:name="RANGE!K6"/>
             <w:r>
               <w:rPr>
                 <w:rFonts w:eastAsia="Times New Roman"/>
@@ -7529,7 +7743,7 @@
               </w:rPr>
               <w:t>0.115</w:t>
             </w:r>
-            <w:bookmarkEnd w:id="28"/>
+            <w:bookmarkEnd w:id="23"/>
           </w:p>
         </w:tc>
       </w:tr>
@@ -7587,7 +7801,7 @@
                 <w:color w:val="000000"/>
               </w:rPr>
             </w:pPr>
-            <w:bookmarkStart w:id="29" w:name="RANGE!K7"/>
+            <w:bookmarkStart w:id="24" w:name="RANGE!K7"/>
             <w:r>
               <w:rPr>
                 <w:rFonts w:eastAsia="Times New Roman"/>
@@ -7595,7 +7809,7 @@
               </w:rPr>
               <w:t>0.49</w:t>
             </w:r>
-            <w:bookmarkEnd w:id="29"/>
+            <w:bookmarkEnd w:id="24"/>
           </w:p>
         </w:tc>
       </w:tr>
@@ -7645,7 +7859,7 @@
                 <w:color w:val="000000"/>
               </w:rPr>
             </w:pPr>
-            <w:bookmarkStart w:id="30" w:name="RANGE!K8"/>
+            <w:bookmarkStart w:id="25" w:name="RANGE!K8"/>
             <w:r>
               <w:rPr>
                 <w:rFonts w:eastAsia="Times New Roman"/>
@@ -7653,7 +7867,7 @@
               </w:rPr>
               <w:t>0.108</w:t>
             </w:r>
-            <w:bookmarkEnd w:id="30"/>
+            <w:bookmarkEnd w:id="25"/>
           </w:p>
         </w:tc>
       </w:tr>
@@ -7810,7 +8024,7 @@
                 <w:color w:val="000000"/>
               </w:rPr>
             </w:pPr>
-            <w:bookmarkStart w:id="31" w:name="RANGE!K11"/>
+            <w:bookmarkStart w:id="26" w:name="RANGE!K11"/>
             <w:r>
               <w:rPr>
                 <w:rFonts w:eastAsia="Times New Roman"/>
@@ -7818,7 +8032,7 @@
               </w:rPr>
               <w:t>0.0533</w:t>
             </w:r>
-            <w:bookmarkEnd w:id="31"/>
+            <w:bookmarkEnd w:id="26"/>
           </w:p>
         </w:tc>
       </w:tr>
@@ -7889,7 +8103,7 @@
                 <w:color w:val="000000"/>
               </w:rPr>
             </w:pPr>
-            <w:bookmarkStart w:id="32" w:name="RANGE!K12"/>
+            <w:bookmarkStart w:id="27" w:name="RANGE!K12"/>
             <w:r>
               <w:rPr>
                 <w:rFonts w:eastAsia="Times New Roman"/>
@@ -7897,7 +8111,7 @@
               </w:rPr>
               <w:t>0.72529583</w:t>
             </w:r>
-            <w:bookmarkEnd w:id="32"/>
+            <w:bookmarkEnd w:id="27"/>
           </w:p>
         </w:tc>
       </w:tr>
@@ -7927,7 +8141,6 @@
                 <w:rFonts w:eastAsia="Times New Roman"/>
                 <w:color w:val="000000"/>
               </w:rPr>
-              <w:lastRenderedPageBreak/>
               <w:t>dCMcg</w:t>
             </w:r>
             <w:proofErr w:type="spellEnd"/>
@@ -7966,7 +8179,7 @@
                 <w:color w:val="000000"/>
               </w:rPr>
             </w:pPr>
-            <w:bookmarkStart w:id="33" w:name="RANGE!K13"/>
+            <w:bookmarkStart w:id="28" w:name="RANGE!K13"/>
             <w:r>
               <w:rPr>
                 <w:rFonts w:eastAsia="Times New Roman"/>
@@ -7974,7 +8187,7 @@
               </w:rPr>
               <w:t>-0.038658268</w:t>
             </w:r>
-            <w:bookmarkEnd w:id="33"/>
+            <w:bookmarkEnd w:id="28"/>
           </w:p>
         </w:tc>
       </w:tr>
@@ -8041,7 +8254,7 @@
                 <w:color w:val="000000"/>
               </w:rPr>
             </w:pPr>
-            <w:bookmarkStart w:id="34" w:name="RANGE!K14"/>
+            <w:bookmarkStart w:id="29" w:name="RANGE!K14"/>
             <w:r>
               <w:rPr>
                 <w:rFonts w:eastAsia="Times New Roman"/>
@@ -8049,7 +8262,7 @@
               </w:rPr>
               <w:t>0.075</w:t>
             </w:r>
-            <w:bookmarkEnd w:id="34"/>
+            <w:bookmarkEnd w:id="29"/>
           </w:p>
         </w:tc>
       </w:tr>
@@ -8108,7 +8321,7 @@
                 <w:color w:val="000000"/>
               </w:rPr>
             </w:pPr>
-            <w:bookmarkStart w:id="35" w:name="RANGE!K15"/>
+            <w:bookmarkStart w:id="30" w:name="RANGE!K15"/>
             <w:r>
               <w:rPr>
                 <w:rFonts w:eastAsia="Times New Roman"/>
@@ -8116,7 +8329,7 @@
               </w:rPr>
               <w:t>0.15</w:t>
             </w:r>
-            <w:bookmarkEnd w:id="35"/>
+            <w:bookmarkEnd w:id="30"/>
           </w:p>
         </w:tc>
       </w:tr>
@@ -8206,7 +8419,7 @@
                 <w:color w:val="000000"/>
               </w:rPr>
             </w:pPr>
-            <w:bookmarkStart w:id="36" w:name="RANGE!K16"/>
+            <w:bookmarkStart w:id="31" w:name="RANGE!K16"/>
             <w:r>
               <w:rPr>
                 <w:rFonts w:eastAsia="Times New Roman"/>
@@ -8214,7 +8427,7 @@
               </w:rPr>
               <w:t>-8.14018E-07</w:t>
             </w:r>
-            <w:bookmarkEnd w:id="36"/>
+            <w:bookmarkEnd w:id="31"/>
           </w:p>
         </w:tc>
       </w:tr>
@@ -8268,6 +8481,7 @@
         <w:rPr>
           <w:noProof/>
         </w:rPr>
+        <w:lastRenderedPageBreak/>
         <w:drawing>
           <wp:inline distT="0" distB="0" distL="0" distR="0">
             <wp:extent cx="5943600" cy="4312920"/>
@@ -8366,11 +8580,7 @@
         <w:t>L</w:t>
       </w:r>
       <w:r>
-        <w:t xml:space="preserve"> in the tail run is higher than that with no tail. This suggests that the tail </w:t>
-      </w:r>
-      <w:r>
-        <w:lastRenderedPageBreak/>
-        <w:t>is positively deflected, adding a small amount of lift to th</w:t>
+        <w:t xml:space="preserve"> in the tail run is higher than that with no tail. This suggests that the tail is positively deflected, adding a small amount of lift to th</w:t>
       </w:r>
       <w:r>
         <w:t xml:space="preserve">e overall lift of the aircraft, specifically, a change of 0.00002 between each configuration. </w:t>
@@ -8482,6 +8692,7 @@
         <w:rPr>
           <w:noProof/>
         </w:rPr>
+        <w:lastRenderedPageBreak/>
         <w:drawing>
           <wp:inline distT="0" distB="0" distL="0" distR="0">
             <wp:extent cx="5943600" cy="4312920"/>
@@ -8608,7 +8819,6 @@
         </w:rPr>
       </w:pPr>
       <w:r>
-        <w:lastRenderedPageBreak/>
         <w:t xml:space="preserve">Regardless, it can be seen that the aircraft achieves greater stability without a tail than with a tail, though both exhibit a negative slope, thus meaning that stability can be achieved. </w:t>
       </w:r>
       <w:r>
@@ -8640,6 +8850,7 @@
         <w:rPr>
           <w:noProof/>
         </w:rPr>
+        <w:lastRenderedPageBreak/>
         <w:drawing>
           <wp:inline distT="0" distB="0" distL="0" distR="0">
             <wp:extent cx="5800298" cy="4244454"/>
@@ -10346,11 +10557,11 @@
             </c:numRef>
           </c:yVal>
         </c:ser>
-        <c:axId val="94869760"/>
-        <c:axId val="94884224"/>
+        <c:axId val="81058048"/>
+        <c:axId val="83022208"/>
       </c:scatterChart>
       <c:valAx>
-        <c:axId val="94869760"/>
+        <c:axId val="81058048"/>
         <c:scaling>
           <c:orientation val="minMax"/>
         </c:scaling>
@@ -10377,12 +10588,12 @@
         </c:title>
         <c:numFmt formatCode="General" sourceLinked="1"/>
         <c:tickLblPos val="nextTo"/>
-        <c:crossAx val="94884224"/>
+        <c:crossAx val="83022208"/>
         <c:crosses val="autoZero"/>
         <c:crossBetween val="midCat"/>
       </c:valAx>
       <c:valAx>
-        <c:axId val="94884224"/>
+        <c:axId val="83022208"/>
         <c:scaling>
           <c:orientation val="minMax"/>
         </c:scaling>
@@ -10410,7 +10621,7 @@
         </c:title>
         <c:numFmt formatCode="General" sourceLinked="1"/>
         <c:tickLblPos val="nextTo"/>
-        <c:crossAx val="94869760"/>
+        <c:crossAx val="81058048"/>
         <c:crosses val="autoZero"/>
         <c:crossBetween val="midCat"/>
       </c:valAx>
@@ -12390,11 +12601,11 @@
             </c:numRef>
           </c:yVal>
         </c:ser>
-        <c:axId val="113137152"/>
-        <c:axId val="113139072"/>
+        <c:axId val="92332800"/>
+        <c:axId val="92442624"/>
       </c:scatterChart>
       <c:valAx>
-        <c:axId val="113137152"/>
+        <c:axId val="92332800"/>
         <c:scaling>
           <c:orientation val="minMax"/>
         </c:scaling>
@@ -12421,12 +12632,12 @@
         </c:title>
         <c:numFmt formatCode="General" sourceLinked="1"/>
         <c:tickLblPos val="nextTo"/>
-        <c:crossAx val="113139072"/>
+        <c:crossAx val="92442624"/>
         <c:crosses val="autoZero"/>
         <c:crossBetween val="midCat"/>
       </c:valAx>
       <c:valAx>
-        <c:axId val="113139072"/>
+        <c:axId val="92442624"/>
         <c:scaling>
           <c:orientation val="minMax"/>
         </c:scaling>
@@ -12450,7 +12661,7 @@
         </c:title>
         <c:numFmt formatCode="General" sourceLinked="1"/>
         <c:tickLblPos val="nextTo"/>
-        <c:crossAx val="113137152"/>
+        <c:crossAx val="92332800"/>
         <c:crosses val="autoZero"/>
         <c:crossBetween val="midCat"/>
       </c:valAx>
@@ -12481,6 +12692,7 @@
 
 <file path=word/charts/chart3.xml><?xml version="1.0" encoding="utf-8"?>
 <c:chartSpace xmlns:c="http://schemas.openxmlformats.org/drawingml/2006/chart" xmlns:a="http://schemas.openxmlformats.org/drawingml/2006/main" xmlns:r="http://schemas.openxmlformats.org/officeDocument/2006/relationships">
+  <c:date1904 val="1"/>
   <c:lang val="en-US"/>
   <c:chart>
     <c:title>
@@ -14421,11 +14633,11 @@
             </c:numRef>
           </c:yVal>
         </c:ser>
-        <c:axId val="113176576"/>
-        <c:axId val="113178496"/>
+        <c:axId val="110908544"/>
+        <c:axId val="112067712"/>
       </c:scatterChart>
       <c:valAx>
-        <c:axId val="113176576"/>
+        <c:axId val="110908544"/>
         <c:scaling>
           <c:orientation val="minMax"/>
         </c:scaling>
@@ -14452,12 +14664,12 @@
         </c:title>
         <c:numFmt formatCode="General" sourceLinked="1"/>
         <c:tickLblPos val="nextTo"/>
-        <c:crossAx val="113178496"/>
+        <c:crossAx val="112067712"/>
         <c:crosses val="autoZero"/>
         <c:crossBetween val="midCat"/>
       </c:valAx>
       <c:valAx>
-        <c:axId val="113178496"/>
+        <c:axId val="112067712"/>
         <c:scaling>
           <c:orientation val="minMax"/>
         </c:scaling>
@@ -14485,7 +14697,7 @@
         </c:title>
         <c:numFmt formatCode="General" sourceLinked="1"/>
         <c:tickLblPos val="nextTo"/>
-        <c:crossAx val="113176576"/>
+        <c:crossAx val="110908544"/>
         <c:crosses val="autoZero"/>
         <c:crossBetween val="midCat"/>
       </c:valAx>
@@ -14512,7 +14724,6 @@
 
 <file path=word/charts/chart4.xml><?xml version="1.0" encoding="utf-8"?>
 <c:chartSpace xmlns:c="http://schemas.openxmlformats.org/drawingml/2006/chart" xmlns:a="http://schemas.openxmlformats.org/drawingml/2006/main" xmlns:r="http://schemas.openxmlformats.org/officeDocument/2006/relationships">
-  <c:date1904 val="1"/>
   <c:lang val="en-US"/>
   <c:chart>
     <c:title>
@@ -16450,11 +16661,11 @@
             </c:numRef>
           </c:yVal>
         </c:ser>
-        <c:axId val="121948032"/>
-        <c:axId val="133509120"/>
+        <c:axId val="112507520"/>
+        <c:axId val="114628096"/>
       </c:scatterChart>
       <c:valAx>
-        <c:axId val="121948032"/>
+        <c:axId val="112507520"/>
         <c:scaling>
           <c:orientation val="minMax"/>
         </c:scaling>
@@ -16481,12 +16692,12 @@
         </c:title>
         <c:numFmt formatCode="General" sourceLinked="1"/>
         <c:tickLblPos val="nextTo"/>
-        <c:crossAx val="133509120"/>
+        <c:crossAx val="114628096"/>
         <c:crosses val="autoZero"/>
         <c:crossBetween val="midCat"/>
       </c:valAx>
       <c:valAx>
-        <c:axId val="133509120"/>
+        <c:axId val="114628096"/>
         <c:scaling>
           <c:orientation val="minMax"/>
         </c:scaling>
@@ -16514,7 +16725,7 @@
         </c:title>
         <c:numFmt formatCode="General" sourceLinked="1"/>
         <c:tickLblPos val="nextTo"/>
-        <c:crossAx val="121948032"/>
+        <c:crossAx val="112507520"/>
         <c:crosses val="autoZero"/>
         <c:crossBetween val="midCat"/>
       </c:valAx>
@@ -18481,11 +18692,11 @@
             </c:numRef>
           </c:yVal>
         </c:ser>
-        <c:axId val="139857920"/>
-        <c:axId val="139859840"/>
+        <c:axId val="118790784"/>
+        <c:axId val="121513472"/>
       </c:scatterChart>
       <c:valAx>
-        <c:axId val="139857920"/>
+        <c:axId val="118790784"/>
         <c:scaling>
           <c:orientation val="minMax"/>
         </c:scaling>
@@ -18512,12 +18723,12 @@
         </c:title>
         <c:numFmt formatCode="General" sourceLinked="1"/>
         <c:tickLblPos val="nextTo"/>
-        <c:crossAx val="139859840"/>
+        <c:crossAx val="121513472"/>
         <c:crosses val="autoZero"/>
         <c:crossBetween val="midCat"/>
       </c:valAx>
       <c:valAx>
-        <c:axId val="139859840"/>
+        <c:axId val="121513472"/>
         <c:scaling>
           <c:orientation val="minMax"/>
         </c:scaling>
@@ -18545,7 +18756,7 @@
         </c:title>
         <c:numFmt formatCode="General" sourceLinked="1"/>
         <c:tickLblPos val="nextTo"/>
-        <c:crossAx val="139857920"/>
+        <c:crossAx val="118790784"/>
         <c:crosses val="autoZero"/>
         <c:crossBetween val="midCat"/>
       </c:valAx>
@@ -19149,7 +19360,7 @@
 </file>
 
 <file path=customXml/itemProps1.xml><?xml version="1.0" encoding="utf-8"?>
-<ds:datastoreItem xmlns:ds="http://schemas.openxmlformats.org/officeDocument/2006/customXml" ds:itemID="{32FD4E56-2040-40CC-A65F-45CD09A03DC9}">
+<ds:datastoreItem xmlns:ds="http://schemas.openxmlformats.org/officeDocument/2006/customXml" ds:itemID="{C7E1363A-D963-49C9-A1E6-F330874F9856}">
   <ds:schemaRefs>
     <ds:schemaRef ds:uri="http://schemas.openxmlformats.org/officeDocument/2006/bibliography"/>
   </ds:schemaRefs>

</xml_diff>

<commit_message>
Added a table to the test results section
</commit_message>
<xml_diff>
--- a/Formal Strucutres Lab/Tom Formal Report.docx
+++ b/Formal Strucutres Lab/Tom Formal Report.docx
@@ -3796,7 +3796,16 @@
                 <w:bCs/>
                 <w:color w:val="FFFFFF"/>
               </w:rPr>
-              <w:t>Strut Characteristics</w:t>
+              <w:t>Beam</w:t>
+            </w:r>
+            <w:r>
+              <w:rPr>
+                <w:rFonts w:eastAsia="Times New Roman"/>
+                <w:b/>
+                <w:bCs/>
+                <w:color w:val="FFFFFF"/>
+              </w:rPr>
+              <w:t xml:space="preserve"> Characteristics</w:t>
             </w:r>
           </w:p>
         </w:tc>
@@ -4931,28 +4940,40 @@
     </w:tbl>
     <w:p>
       <w:pPr>
-        <w:jc w:val="center"/>
+        <w:pStyle w:val="ListParagraph"/>
+        <w:ind w:left="0"/>
+        <w:jc w:val="both"/>
       </w:pPr>
     </w:p>
     <w:p>
       <w:pPr>
-        <w:jc w:val="center"/>
-        <w:rPr>
-          <w:b/>
+        <w:pStyle w:val="Heading2"/>
+        <w:spacing w:before="0" w:after="120"/>
+        <w:rPr>
+          <w:rFonts w:ascii="Times New Roman" w:hAnsi="Times New Roman" w:cs="Times New Roman"/>
+          <w:color w:val="auto"/>
+          <w:sz w:val="24"/>
+          <w:szCs w:val="24"/>
         </w:rPr>
       </w:pPr>
+      <w:r>
+        <w:rPr>
+          <w:rFonts w:ascii="Times New Roman" w:hAnsi="Times New Roman" w:cs="Times New Roman"/>
+          <w:color w:val="auto"/>
+          <w:sz w:val="24"/>
+          <w:szCs w:val="24"/>
+        </w:rPr>
+        <w:t>Cantilever Wing Test Results</w:t>
+      </w:r>
+    </w:p>
+    <w:p>
+      <w:r>
+        <w:t>Before any data was collected from vibration testing, the geometry of the wing was found and its material properties were recorded, as shown in Figure 6-1 and Table 6-3 respectively.</w:t>
+      </w:r>
     </w:p>
     <w:p>
       <w:pPr>
-        <w:jc w:val="center"/>
-        <w:rPr>
-          <w:b/>
-        </w:rPr>
-      </w:pPr>
-    </w:p>
-    <w:p>
-      <w:pPr>
-        <w:spacing w:after="0"/>
+        <w:ind w:left="720" w:hanging="720"/>
         <w:jc w:val="center"/>
         <w:rPr>
           <w:b/>
@@ -4963,20 +4984,20 @@
         <w:rPr>
           <w:b/>
         </w:rPr>
-        <w:t>Table 6-2.</w:t>
+        <w:t>Table 6-3.</w:t>
       </w:r>
       <w:proofErr w:type="gramEnd"/>
       <w:r>
         <w:rPr>
           <w:b/>
         </w:rPr>
-        <w:t xml:space="preserve"> Airplane Geometry</w:t>
+        <w:t xml:space="preserve"> Wing Material Properties</w:t>
       </w:r>
     </w:p>
     <w:tbl>
       <w:tblPr>
-        <w:tblW w:w="6660" w:type="dxa"/>
-        <w:tblInd w:w="1548" w:type="dxa"/>
+        <w:tblW w:w="4860" w:type="dxa"/>
+        <w:tblInd w:w="2358" w:type="dxa"/>
         <w:tblBorders>
           <w:top w:val="single" w:sz="4" w:space="0" w:color="auto"/>
           <w:left w:val="single" w:sz="4" w:space="0" w:color="auto"/>
@@ -4988,8 +5009,8 @@
         <w:tblLook w:val="04A0"/>
       </w:tblPr>
       <w:tblGrid>
-        <w:gridCol w:w="3420"/>
-        <w:gridCol w:w="3240"/>
+        <w:gridCol w:w="2790"/>
+        <w:gridCol w:w="2070"/>
       </w:tblGrid>
       <w:tr>
         <w:trPr>
@@ -4997,7 +5018,7 @@
         </w:trPr>
         <w:tc>
           <w:tcPr>
-            <w:tcW w:w="6660" w:type="dxa"/>
+            <w:tcW w:w="4860" w:type="dxa"/>
             <w:gridSpan w:val="2"/>
             <w:shd w:val="clear" w:color="000000" w:fill="16365C"/>
             <w:noWrap/>
@@ -5022,7 +5043,7 @@
                 <w:bCs/>
                 <w:color w:val="FFFFFF"/>
               </w:rPr>
-              <w:t>Airplane</w:t>
+              <w:t>Wing</w:t>
             </w:r>
             <w:r>
               <w:rPr>
@@ -5040,648 +5061,6 @@
         <w:trPr>
           <w:trHeight w:val="300"/>
         </w:trPr>
-        <w:tc>
-          <w:tcPr>
-            <w:tcW w:w="3420" w:type="dxa"/>
-            <w:shd w:val="clear" w:color="auto" w:fill="auto"/>
-            <w:noWrap/>
-            <w:vAlign w:val="bottom"/>
-            <w:hideMark/>
-          </w:tcPr>
-          <w:p>
-            <w:pPr>
-              <w:spacing w:after="0" w:line="240" w:lineRule="auto"/>
-              <w:rPr>
-                <w:rFonts w:eastAsia="Times New Roman"/>
-                <w:color w:val="000000"/>
-              </w:rPr>
-            </w:pPr>
-            <w:r>
-              <w:rPr>
-                <w:rFonts w:eastAsia="Times New Roman"/>
-                <w:color w:val="000000"/>
-              </w:rPr>
-              <w:t>Tip Chord (in)</w:t>
-            </w:r>
-          </w:p>
-        </w:tc>
-        <w:tc>
-          <w:tcPr>
-            <w:tcW w:w="3240" w:type="dxa"/>
-            <w:shd w:val="clear" w:color="auto" w:fill="auto"/>
-            <w:noWrap/>
-            <w:vAlign w:val="bottom"/>
-            <w:hideMark/>
-          </w:tcPr>
-          <w:p>
-            <w:pPr>
-              <w:spacing w:after="0" w:line="240" w:lineRule="auto"/>
-              <w:jc w:val="right"/>
-              <w:rPr>
-                <w:rFonts w:eastAsia="Times New Roman"/>
-                <w:color w:val="000000"/>
-              </w:rPr>
-            </w:pPr>
-            <w:r>
-              <w:rPr>
-                <w:rFonts w:eastAsia="Times New Roman"/>
-                <w:color w:val="000000"/>
-              </w:rPr>
-              <w:t>1.289</w:t>
-            </w:r>
-          </w:p>
-        </w:tc>
-      </w:tr>
-      <w:tr>
-        <w:trPr>
-          <w:trHeight w:val="300"/>
-        </w:trPr>
-        <w:tc>
-          <w:tcPr>
-            <w:tcW w:w="3420" w:type="dxa"/>
-            <w:shd w:val="clear" w:color="auto" w:fill="auto"/>
-            <w:noWrap/>
-            <w:vAlign w:val="bottom"/>
-            <w:hideMark/>
-          </w:tcPr>
-          <w:p>
-            <w:pPr>
-              <w:spacing w:after="0" w:line="240" w:lineRule="auto"/>
-              <w:rPr>
-                <w:rFonts w:eastAsia="Times New Roman"/>
-                <w:color w:val="000000"/>
-              </w:rPr>
-            </w:pPr>
-            <w:r>
-              <w:rPr>
-                <w:rFonts w:eastAsia="Times New Roman"/>
-                <w:color w:val="000000"/>
-              </w:rPr>
-              <w:t>Root Chord (in)</w:t>
-            </w:r>
-          </w:p>
-        </w:tc>
-        <w:tc>
-          <w:tcPr>
-            <w:tcW w:w="3240" w:type="dxa"/>
-            <w:shd w:val="clear" w:color="auto" w:fill="auto"/>
-            <w:noWrap/>
-            <w:vAlign w:val="bottom"/>
-            <w:hideMark/>
-          </w:tcPr>
-          <w:p>
-            <w:pPr>
-              <w:spacing w:after="0" w:line="240" w:lineRule="auto"/>
-              <w:jc w:val="right"/>
-              <w:rPr>
-                <w:rFonts w:eastAsia="Times New Roman"/>
-                <w:color w:val="000000"/>
-              </w:rPr>
-            </w:pPr>
-            <w:r>
-              <w:rPr>
-                <w:rFonts w:eastAsia="Times New Roman"/>
-                <w:color w:val="000000"/>
-              </w:rPr>
-              <w:t>2.579</w:t>
-            </w:r>
-          </w:p>
-        </w:tc>
-      </w:tr>
-      <w:tr>
-        <w:trPr>
-          <w:trHeight w:val="300"/>
-        </w:trPr>
-        <w:tc>
-          <w:tcPr>
-            <w:tcW w:w="3420" w:type="dxa"/>
-            <w:shd w:val="clear" w:color="auto" w:fill="auto"/>
-            <w:noWrap/>
-            <w:vAlign w:val="bottom"/>
-            <w:hideMark/>
-          </w:tcPr>
-          <w:p>
-            <w:pPr>
-              <w:spacing w:after="0" w:line="240" w:lineRule="auto"/>
-              <w:rPr>
-                <w:rFonts w:eastAsia="Times New Roman"/>
-                <w:color w:val="000000"/>
-              </w:rPr>
-            </w:pPr>
-            <w:r>
-              <w:rPr>
-                <w:rFonts w:eastAsia="Times New Roman"/>
-                <w:color w:val="000000"/>
-              </w:rPr>
-              <w:t>Wingspan (in)</w:t>
-            </w:r>
-          </w:p>
-        </w:tc>
-        <w:tc>
-          <w:tcPr>
-            <w:tcW w:w="3240" w:type="dxa"/>
-            <w:shd w:val="clear" w:color="auto" w:fill="auto"/>
-            <w:noWrap/>
-            <w:vAlign w:val="bottom"/>
-            <w:hideMark/>
-          </w:tcPr>
-          <w:p>
-            <w:pPr>
-              <w:spacing w:after="0" w:line="240" w:lineRule="auto"/>
-              <w:jc w:val="right"/>
-              <w:rPr>
-                <w:rFonts w:eastAsia="Times New Roman"/>
-                <w:color w:val="000000"/>
-              </w:rPr>
-            </w:pPr>
-            <w:r>
-              <w:rPr>
-                <w:rFonts w:eastAsia="Times New Roman"/>
-                <w:color w:val="000000"/>
-              </w:rPr>
-              <w:t>24.375</w:t>
-            </w:r>
-          </w:p>
-        </w:tc>
-      </w:tr>
-      <w:tr>
-        <w:trPr>
-          <w:trHeight w:val="300"/>
-        </w:trPr>
-        <w:tc>
-          <w:tcPr>
-            <w:tcW w:w="3420" w:type="dxa"/>
-            <w:shd w:val="clear" w:color="auto" w:fill="auto"/>
-            <w:noWrap/>
-            <w:vAlign w:val="bottom"/>
-            <w:hideMark/>
-          </w:tcPr>
-          <w:p>
-            <w:pPr>
-              <w:spacing w:after="0" w:line="240" w:lineRule="auto"/>
-              <w:rPr>
-                <w:rFonts w:eastAsia="Times New Roman"/>
-                <w:color w:val="000000"/>
-              </w:rPr>
-            </w:pPr>
-            <w:r>
-              <w:rPr>
-                <w:rFonts w:eastAsia="Times New Roman"/>
-                <w:color w:val="000000"/>
-              </w:rPr>
-              <w:t>Wing Thickness (in)</w:t>
-            </w:r>
-          </w:p>
-        </w:tc>
-        <w:tc>
-          <w:tcPr>
-            <w:tcW w:w="3240" w:type="dxa"/>
-            <w:shd w:val="clear" w:color="auto" w:fill="auto"/>
-            <w:noWrap/>
-            <w:vAlign w:val="bottom"/>
-            <w:hideMark/>
-          </w:tcPr>
-          <w:p>
-            <w:pPr>
-              <w:spacing w:after="0" w:line="240" w:lineRule="auto"/>
-              <w:jc w:val="right"/>
-              <w:rPr>
-                <w:rFonts w:eastAsia="Times New Roman"/>
-                <w:color w:val="000000"/>
-              </w:rPr>
-            </w:pPr>
-            <w:r>
-              <w:rPr>
-                <w:rFonts w:eastAsia="Times New Roman"/>
-                <w:color w:val="000000"/>
-              </w:rPr>
-              <w:t>0.35</w:t>
-            </w:r>
-          </w:p>
-        </w:tc>
-      </w:tr>
-      <w:tr>
-        <w:trPr>
-          <w:trHeight w:val="300"/>
-        </w:trPr>
-        <w:tc>
-          <w:tcPr>
-            <w:tcW w:w="3420" w:type="dxa"/>
-            <w:shd w:val="clear" w:color="auto" w:fill="auto"/>
-            <w:noWrap/>
-            <w:vAlign w:val="bottom"/>
-            <w:hideMark/>
-          </w:tcPr>
-          <w:p>
-            <w:pPr>
-              <w:spacing w:after="0" w:line="240" w:lineRule="auto"/>
-              <w:rPr>
-                <w:rFonts w:eastAsia="Times New Roman"/>
-                <w:color w:val="000000"/>
-              </w:rPr>
-            </w:pPr>
-            <w:r>
-              <w:rPr>
-                <w:rFonts w:eastAsia="Times New Roman"/>
-                <w:color w:val="000000"/>
-              </w:rPr>
-              <w:t>Tail Root Chord</w:t>
-            </w:r>
-            <w:r>
-              <w:rPr>
-                <w:rFonts w:eastAsia="Times New Roman"/>
-                <w:color w:val="000000"/>
-              </w:rPr>
-              <w:t xml:space="preserve"> (in)</w:t>
-            </w:r>
-          </w:p>
-        </w:tc>
-        <w:tc>
-          <w:tcPr>
-            <w:tcW w:w="3240" w:type="dxa"/>
-            <w:shd w:val="clear" w:color="auto" w:fill="auto"/>
-            <w:noWrap/>
-            <w:vAlign w:val="bottom"/>
-            <w:hideMark/>
-          </w:tcPr>
-          <w:p>
-            <w:pPr>
-              <w:spacing w:after="0" w:line="240" w:lineRule="auto"/>
-              <w:jc w:val="right"/>
-              <w:rPr>
-                <w:rFonts w:eastAsia="Times New Roman"/>
-                <w:color w:val="000000"/>
-              </w:rPr>
-            </w:pPr>
-            <w:r>
-              <w:rPr>
-                <w:rFonts w:eastAsia="Times New Roman"/>
-                <w:color w:val="000000"/>
-              </w:rPr>
-              <w:t>1.75</w:t>
-            </w:r>
-          </w:p>
-        </w:tc>
-      </w:tr>
-      <w:tr>
-        <w:trPr>
-          <w:trHeight w:val="300"/>
-        </w:trPr>
-        <w:tc>
-          <w:tcPr>
-            <w:tcW w:w="3420" w:type="dxa"/>
-            <w:shd w:val="clear" w:color="auto" w:fill="auto"/>
-            <w:noWrap/>
-            <w:vAlign w:val="bottom"/>
-            <w:hideMark/>
-          </w:tcPr>
-          <w:p>
-            <w:pPr>
-              <w:spacing w:after="0" w:line="240" w:lineRule="auto"/>
-              <w:rPr>
-                <w:rFonts w:eastAsia="Times New Roman"/>
-                <w:color w:val="000000"/>
-              </w:rPr>
-            </w:pPr>
-            <w:r>
-              <w:rPr>
-                <w:rFonts w:eastAsia="Times New Roman"/>
-                <w:color w:val="000000"/>
-              </w:rPr>
-              <w:t>Tail Tip Chord</w:t>
-            </w:r>
-            <w:r>
-              <w:rPr>
-                <w:rFonts w:eastAsia="Times New Roman"/>
-                <w:color w:val="000000"/>
-              </w:rPr>
-              <w:t xml:space="preserve"> (in)</w:t>
-            </w:r>
-          </w:p>
-        </w:tc>
-        <w:tc>
-          <w:tcPr>
-            <w:tcW w:w="3240" w:type="dxa"/>
-            <w:shd w:val="clear" w:color="auto" w:fill="auto"/>
-            <w:noWrap/>
-            <w:vAlign w:val="bottom"/>
-            <w:hideMark/>
-          </w:tcPr>
-          <w:p>
-            <w:pPr>
-              <w:spacing w:after="0" w:line="240" w:lineRule="auto"/>
-              <w:jc w:val="right"/>
-              <w:rPr>
-                <w:rFonts w:eastAsia="Times New Roman"/>
-                <w:color w:val="000000"/>
-              </w:rPr>
-            </w:pPr>
-            <w:r>
-              <w:rPr>
-                <w:rFonts w:eastAsia="Times New Roman"/>
-                <w:color w:val="000000"/>
-              </w:rPr>
-              <w:t>1</w:t>
-            </w:r>
-          </w:p>
-        </w:tc>
-      </w:tr>
-      <w:tr>
-        <w:trPr>
-          <w:trHeight w:val="300"/>
-        </w:trPr>
-        <w:tc>
-          <w:tcPr>
-            <w:tcW w:w="3420" w:type="dxa"/>
-            <w:shd w:val="clear" w:color="auto" w:fill="auto"/>
-            <w:noWrap/>
-            <w:vAlign w:val="bottom"/>
-            <w:hideMark/>
-          </w:tcPr>
-          <w:p>
-            <w:pPr>
-              <w:spacing w:after="0" w:line="240" w:lineRule="auto"/>
-              <w:rPr>
-                <w:rFonts w:eastAsia="Times New Roman"/>
-                <w:color w:val="000000"/>
-              </w:rPr>
-            </w:pPr>
-            <w:r>
-              <w:rPr>
-                <w:rFonts w:eastAsia="Times New Roman"/>
-                <w:color w:val="000000"/>
-              </w:rPr>
-              <w:t>Tail Thickness</w:t>
-            </w:r>
-            <w:r>
-              <w:rPr>
-                <w:rFonts w:eastAsia="Times New Roman"/>
-                <w:color w:val="000000"/>
-              </w:rPr>
-              <w:t xml:space="preserve"> (in)</w:t>
-            </w:r>
-          </w:p>
-        </w:tc>
-        <w:tc>
-          <w:tcPr>
-            <w:tcW w:w="3240" w:type="dxa"/>
-            <w:shd w:val="clear" w:color="auto" w:fill="auto"/>
-            <w:noWrap/>
-            <w:vAlign w:val="bottom"/>
-            <w:hideMark/>
-          </w:tcPr>
-          <w:p>
-            <w:pPr>
-              <w:spacing w:after="0" w:line="240" w:lineRule="auto"/>
-              <w:jc w:val="right"/>
-              <w:rPr>
-                <w:rFonts w:eastAsia="Times New Roman"/>
-                <w:color w:val="000000"/>
-              </w:rPr>
-            </w:pPr>
-            <w:r>
-              <w:rPr>
-                <w:rFonts w:eastAsia="Times New Roman"/>
-                <w:color w:val="000000"/>
-              </w:rPr>
-              <w:t>0.17</w:t>
-            </w:r>
-          </w:p>
-        </w:tc>
-      </w:tr>
-      <w:tr>
-        <w:trPr>
-          <w:trHeight w:val="300"/>
-        </w:trPr>
-        <w:tc>
-          <w:tcPr>
-            <w:tcW w:w="3420" w:type="dxa"/>
-            <w:shd w:val="clear" w:color="auto" w:fill="auto"/>
-            <w:noWrap/>
-            <w:vAlign w:val="bottom"/>
-          </w:tcPr>
-          <w:p>
-            <w:pPr>
-              <w:spacing w:after="0" w:line="240" w:lineRule="auto"/>
-              <w:rPr>
-                <w:rFonts w:eastAsia="Times New Roman"/>
-                <w:color w:val="000000"/>
-              </w:rPr>
-            </w:pPr>
-            <w:r>
-              <w:rPr>
-                <w:rFonts w:eastAsia="Times New Roman"/>
-                <w:color w:val="000000"/>
-              </w:rPr>
-              <w:t>Fuselage Diameter (in)</w:t>
-            </w:r>
-          </w:p>
-        </w:tc>
-        <w:tc>
-          <w:tcPr>
-            <w:tcW w:w="3240" w:type="dxa"/>
-            <w:shd w:val="clear" w:color="auto" w:fill="auto"/>
-            <w:noWrap/>
-            <w:vAlign w:val="bottom"/>
-          </w:tcPr>
-          <w:p>
-            <w:pPr>
-              <w:spacing w:after="0" w:line="240" w:lineRule="auto"/>
-              <w:jc w:val="right"/>
-              <w:rPr>
-                <w:rFonts w:eastAsia="Times New Roman"/>
-                <w:color w:val="000000"/>
-              </w:rPr>
-            </w:pPr>
-            <w:r>
-              <w:rPr>
-                <w:rFonts w:eastAsia="Times New Roman"/>
-                <w:color w:val="000000"/>
-              </w:rPr>
-              <w:t>2</w:t>
-            </w:r>
-          </w:p>
-        </w:tc>
-      </w:tr>
-      <w:tr>
-        <w:trPr>
-          <w:trHeight w:val="300"/>
-        </w:trPr>
-        <w:tc>
-          <w:tcPr>
-            <w:tcW w:w="3420" w:type="dxa"/>
-            <w:shd w:val="clear" w:color="auto" w:fill="auto"/>
-            <w:noWrap/>
-            <w:vAlign w:val="bottom"/>
-          </w:tcPr>
-          <w:p>
-            <w:pPr>
-              <w:spacing w:after="0" w:line="240" w:lineRule="auto"/>
-              <w:rPr>
-                <w:rFonts w:eastAsia="Times New Roman"/>
-                <w:color w:val="000000"/>
-              </w:rPr>
-            </w:pPr>
-            <w:r>
-              <w:rPr>
-                <w:rFonts w:eastAsia="Times New Roman"/>
-                <w:color w:val="000000"/>
-              </w:rPr>
-              <w:t>Fuselage Length (in)</w:t>
-            </w:r>
-          </w:p>
-        </w:tc>
-        <w:tc>
-          <w:tcPr>
-            <w:tcW w:w="3240" w:type="dxa"/>
-            <w:shd w:val="clear" w:color="auto" w:fill="auto"/>
-            <w:noWrap/>
-            <w:vAlign w:val="bottom"/>
-          </w:tcPr>
-          <w:p>
-            <w:pPr>
-              <w:spacing w:after="0" w:line="240" w:lineRule="auto"/>
-              <w:jc w:val="right"/>
-              <w:rPr>
-                <w:rFonts w:eastAsia="Times New Roman"/>
-                <w:color w:val="000000"/>
-              </w:rPr>
-            </w:pPr>
-            <w:r>
-              <w:rPr>
-                <w:rFonts w:eastAsia="Times New Roman"/>
-                <w:color w:val="000000"/>
-              </w:rPr>
-              <w:t>12</w:t>
-            </w:r>
-          </w:p>
-        </w:tc>
-      </w:tr>
-    </w:tbl>
-    <w:p>
-      <w:pPr>
-        <w:spacing w:after="0"/>
-        <w:jc w:val="center"/>
-        <w:rPr>
-          <w:b/>
-        </w:rPr>
-      </w:pPr>
-    </w:p>
-    <w:p>
-      <w:pPr>
-        <w:spacing w:after="0"/>
-        <w:jc w:val="center"/>
-        <w:rPr>
-          <w:b/>
-        </w:rPr>
-      </w:pPr>
-      <w:proofErr w:type="gramStart"/>
-      <w:r>
-        <w:rPr>
-          <w:b/>
-        </w:rPr>
-        <w:t>Table 6-3.</w:t>
-      </w:r>
-      <w:proofErr w:type="gramEnd"/>
-      <w:r>
-        <w:rPr>
-          <w:b/>
-        </w:rPr>
-        <w:t xml:space="preserve"> Wind Tunnel Test Section Geometry</w:t>
-      </w:r>
-    </w:p>
-    <w:tbl>
-      <w:tblPr>
-        <w:tblW w:w="5760" w:type="dxa"/>
-        <w:tblInd w:w="1998" w:type="dxa"/>
-        <w:tblBorders>
-          <w:top w:val="single" w:sz="4" w:space="0" w:color="auto"/>
-          <w:left w:val="single" w:sz="4" w:space="0" w:color="auto"/>
-          <w:bottom w:val="single" w:sz="4" w:space="0" w:color="auto"/>
-          <w:right w:val="single" w:sz="4" w:space="0" w:color="auto"/>
-          <w:insideH w:val="single" w:sz="4" w:space="0" w:color="auto"/>
-          <w:insideV w:val="single" w:sz="4" w:space="0" w:color="auto"/>
-        </w:tblBorders>
-        <w:tblLook w:val="04A0"/>
-      </w:tblPr>
-      <w:tblGrid>
-        <w:gridCol w:w="2970"/>
-        <w:gridCol w:w="2790"/>
-      </w:tblGrid>
-      <w:tr>
-        <w:trPr>
-          <w:trHeight w:val="300"/>
-        </w:trPr>
-        <w:tc>
-          <w:tcPr>
-            <w:tcW w:w="5760" w:type="dxa"/>
-            <w:gridSpan w:val="2"/>
-            <w:shd w:val="clear" w:color="000000" w:fill="16365C"/>
-            <w:noWrap/>
-            <w:vAlign w:val="bottom"/>
-            <w:hideMark/>
-          </w:tcPr>
-          <w:p>
-            <w:pPr>
-              <w:spacing w:after="0" w:line="240" w:lineRule="auto"/>
-              <w:jc w:val="center"/>
-              <w:rPr>
-                <w:rFonts w:eastAsia="Times New Roman"/>
-                <w:b/>
-                <w:bCs/>
-                <w:color w:val="FFFFFF"/>
-              </w:rPr>
-            </w:pPr>
-            <w:r>
-              <w:rPr>
-                <w:rFonts w:eastAsia="Times New Roman"/>
-                <w:b/>
-                <w:bCs/>
-                <w:color w:val="FFFFFF"/>
-              </w:rPr>
-              <w:t>Wind Tunnel</w:t>
-            </w:r>
-            <w:r>
-              <w:rPr>
-                <w:rFonts w:eastAsia="Times New Roman"/>
-                <w:b/>
-                <w:bCs/>
-                <w:color w:val="FFFFFF"/>
-              </w:rPr>
-              <w:t xml:space="preserve"> Characteristics</w:t>
-            </w:r>
-          </w:p>
-        </w:tc>
-      </w:tr>
-      <w:tr>
-        <w:trPr>
-          <w:trHeight w:val="300"/>
-        </w:trPr>
-        <w:tc>
-          <w:tcPr>
-            <w:tcW w:w="2970" w:type="dxa"/>
-            <w:shd w:val="clear" w:color="auto" w:fill="auto"/>
-            <w:noWrap/>
-            <w:vAlign w:val="bottom"/>
-            <w:hideMark/>
-          </w:tcPr>
-          <w:p>
-            <w:pPr>
-              <w:spacing w:after="0" w:line="240" w:lineRule="auto"/>
-              <w:rPr>
-                <w:rFonts w:eastAsia="Times New Roman"/>
-                <w:color w:val="000000"/>
-              </w:rPr>
-            </w:pPr>
-            <w:r>
-              <w:rPr>
-                <w:rFonts w:eastAsia="Times New Roman"/>
-                <w:color w:val="000000"/>
-              </w:rPr>
-              <w:t>Width (in)</w:t>
-            </w:r>
-          </w:p>
-        </w:tc>
         <w:tc>
           <w:tcPr>
             <w:tcW w:w="2790" w:type="dxa"/>
@@ -5692,22 +5071,45 @@
           </w:tcPr>
           <w:p>
             <w:pPr>
-              <w:spacing w:after="0" w:line="240" w:lineRule="auto"/>
+              <w:spacing w:before="40" w:after="40" w:line="240" w:lineRule="auto"/>
+              <w:rPr>
+                <w:rFonts w:eastAsia="Times New Roman"/>
+                <w:color w:val="000000"/>
+              </w:rPr>
+            </w:pPr>
+            <w:r>
+              <w:rPr>
+                <w:rFonts w:eastAsia="Times New Roman"/>
+                <w:color w:val="000000"/>
+              </w:rPr>
+              <w:t>Young’s Modulus (psi)</w:t>
+            </w:r>
+          </w:p>
+        </w:tc>
+        <w:tc>
+          <w:tcPr>
+            <w:tcW w:w="2070" w:type="dxa"/>
+            <w:shd w:val="clear" w:color="auto" w:fill="auto"/>
+            <w:noWrap/>
+            <w:vAlign w:val="bottom"/>
+            <w:hideMark/>
+          </w:tcPr>
+          <w:p>
+            <w:pPr>
+              <w:spacing w:before="40" w:after="40" w:line="240" w:lineRule="auto"/>
               <w:jc w:val="right"/>
               <w:rPr>
                 <w:rFonts w:eastAsia="Times New Roman"/>
                 <w:color w:val="000000"/>
               </w:rPr>
             </w:pPr>
-            <w:bookmarkStart w:id="6" w:name="RANGE!G2"/>
-            <w:r>
-              <w:rPr>
-                <w:rFonts w:eastAsia="Times New Roman"/>
-                <w:color w:val="000000"/>
-              </w:rPr>
-              <w:t>40</w:t>
-            </w:r>
-            <w:bookmarkEnd w:id="6"/>
+            <w:r>
+              <w:rPr>
+                <w:rFonts w:eastAsia="Times New Roman"/>
+                <w:color w:val="000000"/>
+              </w:rPr>
+              <w:t>20.5625</w:t>
+            </w:r>
           </w:p>
         </w:tc>
       </w:tr>
@@ -5715,31 +5117,6 @@
         <w:trPr>
           <w:trHeight w:val="300"/>
         </w:trPr>
-        <w:tc>
-          <w:tcPr>
-            <w:tcW w:w="2970" w:type="dxa"/>
-            <w:shd w:val="clear" w:color="auto" w:fill="auto"/>
-            <w:noWrap/>
-            <w:vAlign w:val="bottom"/>
-            <w:hideMark/>
-          </w:tcPr>
-          <w:p>
-            <w:pPr>
-              <w:spacing w:after="0" w:line="240" w:lineRule="auto"/>
-              <w:rPr>
-                <w:rFonts w:eastAsia="Times New Roman"/>
-                <w:color w:val="000000"/>
-              </w:rPr>
-            </w:pPr>
-            <w:r>
-              <w:rPr>
-                <w:rFonts w:eastAsia="Times New Roman"/>
-                <w:color w:val="000000"/>
-              </w:rPr>
-              <w:t>Height (in)</w:t>
-            </w:r>
-          </w:p>
-        </w:tc>
         <w:tc>
           <w:tcPr>
             <w:tcW w:w="2790" w:type="dxa"/>
@@ -5750,22 +5127,45 @@
           </w:tcPr>
           <w:p>
             <w:pPr>
-              <w:spacing w:after="0" w:line="240" w:lineRule="auto"/>
+              <w:spacing w:before="40" w:after="40" w:line="240" w:lineRule="auto"/>
+              <w:rPr>
+                <w:rFonts w:eastAsia="Times New Roman"/>
+                <w:color w:val="000000"/>
+              </w:rPr>
+            </w:pPr>
+            <w:r>
+              <w:rPr>
+                <w:rFonts w:eastAsia="Times New Roman"/>
+                <w:color w:val="000000"/>
+              </w:rPr>
+              <w:t>Width (in)</w:t>
+            </w:r>
+          </w:p>
+        </w:tc>
+        <w:tc>
+          <w:tcPr>
+            <w:tcW w:w="2070" w:type="dxa"/>
+            <w:shd w:val="clear" w:color="auto" w:fill="auto"/>
+            <w:noWrap/>
+            <w:vAlign w:val="bottom"/>
+            <w:hideMark/>
+          </w:tcPr>
+          <w:p>
+            <w:pPr>
+              <w:spacing w:before="40" w:after="40" w:line="240" w:lineRule="auto"/>
               <w:jc w:val="right"/>
               <w:rPr>
                 <w:rFonts w:eastAsia="Times New Roman"/>
                 <w:color w:val="000000"/>
               </w:rPr>
             </w:pPr>
-            <w:bookmarkStart w:id="7" w:name="RANGE!G3"/>
-            <w:r>
-              <w:rPr>
-                <w:rFonts w:eastAsia="Times New Roman"/>
-                <w:color w:val="000000"/>
-              </w:rPr>
-              <w:t>28</w:t>
-            </w:r>
-            <w:bookmarkEnd w:id="7"/>
+            <w:r>
+              <w:rPr>
+                <w:rFonts w:eastAsia="Times New Roman"/>
+                <w:color w:val="000000"/>
+              </w:rPr>
+              <w:t>1.02</w:t>
+            </w:r>
           </w:p>
         </w:tc>
       </w:tr>
@@ -5773,31 +5173,6 @@
         <w:trPr>
           <w:trHeight w:val="300"/>
         </w:trPr>
-        <w:tc>
-          <w:tcPr>
-            <w:tcW w:w="2970" w:type="dxa"/>
-            <w:shd w:val="clear" w:color="auto" w:fill="auto"/>
-            <w:noWrap/>
-            <w:vAlign w:val="bottom"/>
-            <w:hideMark/>
-          </w:tcPr>
-          <w:p>
-            <w:pPr>
-              <w:spacing w:after="0" w:line="240" w:lineRule="auto"/>
-              <w:rPr>
-                <w:rFonts w:eastAsia="Times New Roman"/>
-                <w:color w:val="000000"/>
-              </w:rPr>
-            </w:pPr>
-            <w:r>
-              <w:rPr>
-                <w:rFonts w:eastAsia="Times New Roman"/>
-                <w:color w:val="000000"/>
-              </w:rPr>
-              <w:t>Length (in)</w:t>
-            </w:r>
-          </w:p>
-        </w:tc>
         <w:tc>
           <w:tcPr>
             <w:tcW w:w="2790" w:type="dxa"/>
@@ -5808,22 +5183,353 @@
           </w:tcPr>
           <w:p>
             <w:pPr>
-              <w:spacing w:after="0" w:line="240" w:lineRule="auto"/>
+              <w:spacing w:before="40" w:after="40" w:line="240" w:lineRule="auto"/>
+              <w:rPr>
+                <w:rFonts w:eastAsia="Times New Roman"/>
+                <w:color w:val="000000"/>
+              </w:rPr>
+            </w:pPr>
+            <w:r>
+              <w:rPr>
+                <w:rFonts w:eastAsia="Times New Roman"/>
+                <w:color w:val="000000"/>
+              </w:rPr>
+              <w:t>Thickness (in)</w:t>
+            </w:r>
+          </w:p>
+        </w:tc>
+        <w:tc>
+          <w:tcPr>
+            <w:tcW w:w="2070" w:type="dxa"/>
+            <w:shd w:val="clear" w:color="auto" w:fill="auto"/>
+            <w:noWrap/>
+            <w:vAlign w:val="bottom"/>
+            <w:hideMark/>
+          </w:tcPr>
+          <w:p>
+            <w:pPr>
+              <w:spacing w:before="40" w:after="40" w:line="240" w:lineRule="auto"/>
               <w:jc w:val="right"/>
               <w:rPr>
                 <w:rFonts w:eastAsia="Times New Roman"/>
                 <w:color w:val="000000"/>
               </w:rPr>
             </w:pPr>
-            <w:bookmarkStart w:id="8" w:name="RANGE!G4"/>
-            <w:r>
-              <w:rPr>
-                <w:rFonts w:eastAsia="Times New Roman"/>
-                <w:color w:val="000000"/>
-              </w:rPr>
-              <w:t>54</w:t>
-            </w:r>
-            <w:bookmarkEnd w:id="8"/>
+            <w:r>
+              <w:rPr>
+                <w:rFonts w:eastAsia="Times New Roman"/>
+                <w:color w:val="000000"/>
+              </w:rPr>
+              <w:t>0.055</w:t>
+            </w:r>
+          </w:p>
+        </w:tc>
+      </w:tr>
+      <w:tr>
+        <w:trPr>
+          <w:trHeight w:val="300"/>
+        </w:trPr>
+        <w:tc>
+          <w:tcPr>
+            <w:tcW w:w="2790" w:type="dxa"/>
+            <w:shd w:val="clear" w:color="auto" w:fill="auto"/>
+            <w:noWrap/>
+            <w:vAlign w:val="bottom"/>
+            <w:hideMark/>
+          </w:tcPr>
+          <w:p>
+            <w:pPr>
+              <w:spacing w:before="40" w:after="40" w:line="240" w:lineRule="auto"/>
+              <w:rPr>
+                <w:rFonts w:eastAsia="Times New Roman"/>
+                <w:color w:val="000000"/>
+              </w:rPr>
+            </w:pPr>
+            <w:r>
+              <w:rPr>
+                <w:rFonts w:eastAsia="Times New Roman"/>
+                <w:color w:val="000000"/>
+              </w:rPr>
+              <w:t>Moment of Inertia (in</w:t>
+            </w:r>
+            <w:r>
+              <w:rPr>
+                <w:rFonts w:eastAsia="Times New Roman"/>
+                <w:color w:val="000000"/>
+                <w:vertAlign w:val="superscript"/>
+              </w:rPr>
+              <w:t>4</w:t>
+            </w:r>
+            <w:r>
+              <w:rPr>
+                <w:rFonts w:eastAsia="Times New Roman"/>
+                <w:color w:val="000000"/>
+              </w:rPr>
+              <w:t>)</w:t>
+            </w:r>
+          </w:p>
+        </w:tc>
+        <w:tc>
+          <w:tcPr>
+            <w:tcW w:w="2070" w:type="dxa"/>
+            <w:shd w:val="clear" w:color="auto" w:fill="auto"/>
+            <w:noWrap/>
+            <w:vAlign w:val="bottom"/>
+            <w:hideMark/>
+          </w:tcPr>
+          <w:p>
+            <w:pPr>
+              <w:spacing w:before="40" w:after="40" w:line="240" w:lineRule="auto"/>
+              <w:jc w:val="right"/>
+              <w:rPr>
+                <w:rFonts w:eastAsia="Times New Roman"/>
+                <w:color w:val="000000"/>
+              </w:rPr>
+            </w:pPr>
+            <w:r>
+              <w:rPr>
+                <w:rFonts w:eastAsia="Times New Roman"/>
+                <w:color w:val="000000"/>
+              </w:rPr>
+              <w:t>1.414x10</w:t>
+            </w:r>
+            <w:r>
+              <w:rPr>
+                <w:rFonts w:eastAsia="Times New Roman"/>
+                <w:color w:val="000000"/>
+                <w:vertAlign w:val="superscript"/>
+              </w:rPr>
+              <w:t>-5</w:t>
+            </w:r>
+          </w:p>
+        </w:tc>
+      </w:tr>
+      <w:tr>
+        <w:trPr>
+          <w:trHeight w:val="300"/>
+        </w:trPr>
+        <w:tc>
+          <w:tcPr>
+            <w:tcW w:w="2790" w:type="dxa"/>
+            <w:shd w:val="clear" w:color="auto" w:fill="auto"/>
+            <w:noWrap/>
+            <w:vAlign w:val="bottom"/>
+            <w:hideMark/>
+          </w:tcPr>
+          <w:p>
+            <w:pPr>
+              <w:spacing w:before="40" w:after="40" w:line="240" w:lineRule="auto"/>
+              <w:rPr>
+                <w:rFonts w:eastAsia="Times New Roman"/>
+                <w:color w:val="000000"/>
+              </w:rPr>
+            </w:pPr>
+            <w:r>
+              <w:rPr>
+                <w:rFonts w:eastAsia="Times New Roman"/>
+                <w:color w:val="000000"/>
+              </w:rPr>
+              <w:t>Area (in</w:t>
+            </w:r>
+            <w:r>
+              <w:rPr>
+                <w:rFonts w:eastAsia="Times New Roman"/>
+                <w:color w:val="000000"/>
+                <w:vertAlign w:val="superscript"/>
+              </w:rPr>
+              <w:t>2</w:t>
+            </w:r>
+            <w:r>
+              <w:rPr>
+                <w:rFonts w:eastAsia="Times New Roman"/>
+                <w:color w:val="000000"/>
+              </w:rPr>
+              <w:t>)</w:t>
+            </w:r>
+          </w:p>
+        </w:tc>
+        <w:tc>
+          <w:tcPr>
+            <w:tcW w:w="2070" w:type="dxa"/>
+            <w:shd w:val="clear" w:color="auto" w:fill="auto"/>
+            <w:noWrap/>
+            <w:vAlign w:val="bottom"/>
+            <w:hideMark/>
+          </w:tcPr>
+          <w:p>
+            <w:pPr>
+              <w:spacing w:before="40" w:after="40" w:line="240" w:lineRule="auto"/>
+              <w:jc w:val="right"/>
+              <w:rPr>
+                <w:rFonts w:eastAsia="Times New Roman"/>
+                <w:color w:val="000000"/>
+              </w:rPr>
+            </w:pPr>
+            <w:r>
+              <w:rPr>
+                <w:rFonts w:eastAsia="Times New Roman"/>
+                <w:color w:val="000000"/>
+              </w:rPr>
+              <w:t>0.0561</w:t>
+            </w:r>
+          </w:p>
+        </w:tc>
+      </w:tr>
+      <w:tr>
+        <w:trPr>
+          <w:trHeight w:val="300"/>
+        </w:trPr>
+        <w:tc>
+          <w:tcPr>
+            <w:tcW w:w="2790" w:type="dxa"/>
+            <w:shd w:val="clear" w:color="auto" w:fill="auto"/>
+            <w:noWrap/>
+            <w:vAlign w:val="bottom"/>
+            <w:hideMark/>
+          </w:tcPr>
+          <w:p>
+            <w:pPr>
+              <w:spacing w:before="40" w:after="40" w:line="240" w:lineRule="auto"/>
+              <w:rPr>
+                <w:rFonts w:eastAsia="Times New Roman"/>
+                <w:color w:val="000000"/>
+              </w:rPr>
+            </w:pPr>
+            <w:r>
+              <w:rPr>
+                <w:rFonts w:eastAsia="Times New Roman"/>
+                <w:color w:val="000000"/>
+              </w:rPr>
+              <w:t>Young’s Modulus (psi)</w:t>
+            </w:r>
+          </w:p>
+        </w:tc>
+        <w:tc>
+          <w:tcPr>
+            <w:tcW w:w="2070" w:type="dxa"/>
+            <w:shd w:val="clear" w:color="auto" w:fill="auto"/>
+            <w:noWrap/>
+            <w:vAlign w:val="bottom"/>
+            <w:hideMark/>
+          </w:tcPr>
+          <w:p>
+            <w:pPr>
+              <w:spacing w:before="40" w:after="40" w:line="240" w:lineRule="auto"/>
+              <w:jc w:val="right"/>
+              <w:rPr>
+                <w:rFonts w:eastAsia="Times New Roman"/>
+                <w:color w:val="000000"/>
+              </w:rPr>
+            </w:pPr>
+            <w:r>
+              <w:rPr>
+                <w:rFonts w:eastAsia="Times New Roman"/>
+                <w:color w:val="000000"/>
+              </w:rPr>
+              <w:t>10x10</w:t>
+            </w:r>
+            <w:r>
+              <w:rPr>
+                <w:rFonts w:eastAsia="Times New Roman"/>
+                <w:color w:val="000000"/>
+                <w:vertAlign w:val="superscript"/>
+              </w:rPr>
+              <w:t>6</w:t>
+            </w:r>
+          </w:p>
+        </w:tc>
+      </w:tr>
+      <w:tr>
+        <w:trPr>
+          <w:trHeight w:val="300"/>
+        </w:trPr>
+        <w:tc>
+          <w:tcPr>
+            <w:tcW w:w="2790" w:type="dxa"/>
+            <w:shd w:val="clear" w:color="auto" w:fill="auto"/>
+            <w:noWrap/>
+            <w:vAlign w:val="bottom"/>
+            <w:hideMark/>
+          </w:tcPr>
+          <w:p>
+            <w:pPr>
+              <w:spacing w:before="40" w:after="40" w:line="240" w:lineRule="auto"/>
+              <w:rPr>
+                <w:rFonts w:eastAsia="Times New Roman"/>
+                <w:color w:val="000000"/>
+              </w:rPr>
+            </w:pPr>
+            <w:r>
+              <w:rPr>
+                <w:rFonts w:eastAsia="Times New Roman"/>
+                <w:color w:val="000000"/>
+              </w:rPr>
+              <w:t>Density (lb-sec</w:t>
+            </w:r>
+            <w:r>
+              <w:rPr>
+                <w:rFonts w:eastAsia="Times New Roman"/>
+                <w:color w:val="000000"/>
+                <w:vertAlign w:val="superscript"/>
+              </w:rPr>
+              <w:t>2</w:t>
+            </w:r>
+            <w:r>
+              <w:rPr>
+                <w:rFonts w:eastAsia="Times New Roman"/>
+                <w:color w:val="000000"/>
+              </w:rPr>
+              <w:t>/in</w:t>
+            </w:r>
+            <w:r>
+              <w:rPr>
+                <w:rFonts w:eastAsia="Times New Roman"/>
+                <w:color w:val="000000"/>
+                <w:vertAlign w:val="superscript"/>
+              </w:rPr>
+              <w:t>4</w:t>
+            </w:r>
+            <w:r>
+              <w:rPr>
+                <w:rFonts w:eastAsia="Times New Roman"/>
+                <w:color w:val="000000"/>
+              </w:rPr>
+              <w:t>)</w:t>
+            </w:r>
+          </w:p>
+        </w:tc>
+        <w:tc>
+          <w:tcPr>
+            <w:tcW w:w="2070" w:type="dxa"/>
+            <w:shd w:val="clear" w:color="auto" w:fill="auto"/>
+            <w:noWrap/>
+            <w:vAlign w:val="bottom"/>
+            <w:hideMark/>
+          </w:tcPr>
+          <w:p>
+            <w:pPr>
+              <w:spacing w:before="40" w:after="40" w:line="240" w:lineRule="auto"/>
+              <w:jc w:val="right"/>
+              <w:rPr>
+                <w:rFonts w:eastAsia="Times New Roman"/>
+                <w:color w:val="000000"/>
+              </w:rPr>
+            </w:pPr>
+            <w:r>
+              <w:rPr>
+                <w:rFonts w:eastAsia="Times New Roman"/>
+                <w:color w:val="000000"/>
+              </w:rPr>
+              <w:t>25.55x10</w:t>
+            </w:r>
+            <w:r>
+              <w:rPr>
+                <w:rFonts w:eastAsia="Times New Roman"/>
+                <w:color w:val="000000"/>
+                <w:vertAlign w:val="superscript"/>
+              </w:rPr>
+              <w:t>-6</w:t>
+            </w:r>
           </w:p>
         </w:tc>
       </w:tr>
@@ -5831,33 +5537,7 @@
     <w:p>
       <w:pPr>
         <w:jc w:val="center"/>
-        <w:rPr>
-          <w:b/>
-        </w:rPr>
       </w:pPr>
-    </w:p>
-    <w:p>
-      <w:pPr>
-        <w:pStyle w:val="ListParagraph"/>
-        <w:ind w:left="0"/>
-        <w:jc w:val="both"/>
-      </w:pPr>
-      <w:r>
-        <w:t>Based on the values recorded in each of these tables, various correction factors and flight characteristics associated with the model can be found, as discussed in the next section.</w:t>
-      </w:r>
-    </w:p>
-    <w:p>
-      <w:pPr>
-        <w:pStyle w:val="ListParagraph"/>
-        <w:ind w:left="0"/>
-        <w:jc w:val="both"/>
-      </w:pPr>
-      <w:r>
-        <w:t xml:space="preserve">Finally, for each case discussed in the procedure section, angle of attack, force, and moment measurements were taken. Due to the number of these values, and thus the relative size of the tables associated with them, the data has been stored in </w:t>
-      </w:r>
-      <w:r>
-        <w:t>the appendix.</w:t>
-      </w:r>
     </w:p>
     <w:p>
       <w:pPr>
@@ -6036,7 +5716,6 @@
                 <w:rFonts w:eastAsia="Times New Roman"/>
                 <w:color w:val="000000"/>
               </w:rPr>
-              <w:lastRenderedPageBreak/>
               <w:t>Center Chord (in)</w:t>
             </w:r>
           </w:p>
@@ -6696,6 +6375,7 @@
         <w:jc w:val="both"/>
       </w:pPr>
       <w:r>
+        <w:lastRenderedPageBreak/>
         <w:t>Once these values were found, the lift, drag, and moment coefficients associated with each test run were calculated. This was accomplished through the use of the standard C</w:t>
       </w:r>
       <w:r>
@@ -6856,7 +6536,6 @@
         <w:rPr>
           <w:noProof/>
         </w:rPr>
-        <w:lastRenderedPageBreak/>
         <w:drawing>
           <wp:inline distT="0" distB="0" distL="0" distR="0">
             <wp:extent cx="5943600" cy="4315460"/>
@@ -6946,6 +6625,7 @@
         <w:rPr>
           <w:b/>
         </w:rPr>
+        <w:lastRenderedPageBreak/>
         <w:t>Table 7-2.</w:t>
       </w:r>
       <w:proofErr w:type="gramEnd"/>
@@ -7063,13 +6743,321 @@
                 <w:color w:val="000000"/>
               </w:rPr>
             </w:pPr>
-            <w:bookmarkStart w:id="9" w:name="RANGE!G10"/>
+            <w:bookmarkStart w:id="6" w:name="RANGE!G10"/>
             <w:r>
               <w:rPr>
                 <w:rFonts w:eastAsia="Times New Roman"/>
                 <w:color w:val="000000"/>
               </w:rPr>
               <w:t>1.04</w:t>
+            </w:r>
+            <w:bookmarkEnd w:id="6"/>
+          </w:p>
+        </w:tc>
+      </w:tr>
+      <w:tr>
+        <w:trPr>
+          <w:trHeight w:val="300"/>
+        </w:trPr>
+        <w:tc>
+          <w:tcPr>
+            <w:tcW w:w="3870" w:type="dxa"/>
+            <w:tcBorders>
+              <w:top w:val="nil"/>
+              <w:left w:val="single" w:sz="4" w:space="0" w:color="auto"/>
+              <w:bottom w:val="single" w:sz="4" w:space="0" w:color="auto"/>
+              <w:right w:val="single" w:sz="4" w:space="0" w:color="auto"/>
+            </w:tcBorders>
+            <w:shd w:val="clear" w:color="auto" w:fill="auto"/>
+            <w:noWrap/>
+            <w:vAlign w:val="bottom"/>
+            <w:hideMark/>
+          </w:tcPr>
+          <w:p>
+            <w:pPr>
+              <w:spacing w:after="0" w:line="240" w:lineRule="auto"/>
+              <w:rPr>
+                <w:rFonts w:eastAsia="Times New Roman"/>
+                <w:color w:val="000000"/>
+              </w:rPr>
+            </w:pPr>
+            <w:r>
+              <w:rPr>
+                <w:rFonts w:eastAsia="Times New Roman"/>
+                <w:color w:val="000000"/>
+              </w:rPr>
+              <w:t>K3</w:t>
+            </w:r>
+          </w:p>
+        </w:tc>
+        <w:tc>
+          <w:tcPr>
+            <w:tcW w:w="3330" w:type="dxa"/>
+            <w:tcBorders>
+              <w:top w:val="nil"/>
+              <w:left w:val="nil"/>
+              <w:bottom w:val="single" w:sz="4" w:space="0" w:color="auto"/>
+              <w:right w:val="single" w:sz="4" w:space="0" w:color="auto"/>
+            </w:tcBorders>
+            <w:shd w:val="clear" w:color="auto" w:fill="auto"/>
+            <w:noWrap/>
+            <w:vAlign w:val="bottom"/>
+            <w:hideMark/>
+          </w:tcPr>
+          <w:p>
+            <w:pPr>
+              <w:spacing w:after="0" w:line="240" w:lineRule="auto"/>
+              <w:jc w:val="right"/>
+              <w:rPr>
+                <w:rFonts w:eastAsia="Times New Roman"/>
+                <w:color w:val="000000"/>
+              </w:rPr>
+            </w:pPr>
+            <w:bookmarkStart w:id="7" w:name="RANGE!G11"/>
+            <w:r>
+              <w:rPr>
+                <w:rFonts w:eastAsia="Times New Roman"/>
+                <w:color w:val="000000"/>
+              </w:rPr>
+              <w:t>0.93</w:t>
+            </w:r>
+            <w:bookmarkEnd w:id="7"/>
+          </w:p>
+        </w:tc>
+      </w:tr>
+      <w:tr>
+        <w:trPr>
+          <w:trHeight w:val="300"/>
+        </w:trPr>
+        <w:tc>
+          <w:tcPr>
+            <w:tcW w:w="3870" w:type="dxa"/>
+            <w:tcBorders>
+              <w:top w:val="nil"/>
+              <w:left w:val="single" w:sz="4" w:space="0" w:color="auto"/>
+              <w:bottom w:val="single" w:sz="4" w:space="0" w:color="auto"/>
+              <w:right w:val="single" w:sz="4" w:space="0" w:color="auto"/>
+            </w:tcBorders>
+            <w:shd w:val="clear" w:color="auto" w:fill="auto"/>
+            <w:noWrap/>
+            <w:vAlign w:val="bottom"/>
+            <w:hideMark/>
+          </w:tcPr>
+          <w:p>
+            <w:pPr>
+              <w:spacing w:after="0" w:line="240" w:lineRule="auto"/>
+              <w:rPr>
+                <w:rFonts w:eastAsia="Times New Roman"/>
+                <w:color w:val="000000"/>
+                <w:vertAlign w:val="subscript"/>
+              </w:rPr>
+            </w:pPr>
+            <w:proofErr w:type="spellStart"/>
+            <w:r>
+              <w:rPr>
+                <w:rFonts w:eastAsia="Times New Roman"/>
+                <w:color w:val="000000"/>
+              </w:rPr>
+              <w:t>ε</w:t>
+            </w:r>
+            <w:r>
+              <w:rPr>
+                <w:rFonts w:eastAsia="Times New Roman"/>
+                <w:color w:val="000000"/>
+                <w:vertAlign w:val="subscript"/>
+              </w:rPr>
+              <w:t>sbwing</w:t>
+            </w:r>
+            <w:proofErr w:type="spellEnd"/>
+          </w:p>
+        </w:tc>
+        <w:tc>
+          <w:tcPr>
+            <w:tcW w:w="3330" w:type="dxa"/>
+            <w:tcBorders>
+              <w:top w:val="nil"/>
+              <w:left w:val="nil"/>
+              <w:bottom w:val="single" w:sz="4" w:space="0" w:color="auto"/>
+              <w:right w:val="single" w:sz="4" w:space="0" w:color="auto"/>
+            </w:tcBorders>
+            <w:shd w:val="clear" w:color="auto" w:fill="auto"/>
+            <w:noWrap/>
+            <w:vAlign w:val="bottom"/>
+            <w:hideMark/>
+          </w:tcPr>
+          <w:p>
+            <w:pPr>
+              <w:spacing w:after="0" w:line="240" w:lineRule="auto"/>
+              <w:jc w:val="right"/>
+              <w:rPr>
+                <w:rFonts w:eastAsia="Times New Roman"/>
+                <w:color w:val="000000"/>
+              </w:rPr>
+            </w:pPr>
+            <w:r>
+              <w:rPr>
+                <w:rFonts w:eastAsia="Times New Roman"/>
+                <w:color w:val="000000"/>
+              </w:rPr>
+              <w:t>0.000412</w:t>
+            </w:r>
+          </w:p>
+        </w:tc>
+      </w:tr>
+      <w:tr>
+        <w:trPr>
+          <w:trHeight w:val="300"/>
+        </w:trPr>
+        <w:tc>
+          <w:tcPr>
+            <w:tcW w:w="3870" w:type="dxa"/>
+            <w:tcBorders>
+              <w:top w:val="nil"/>
+              <w:left w:val="single" w:sz="4" w:space="0" w:color="auto"/>
+              <w:bottom w:val="single" w:sz="4" w:space="0" w:color="auto"/>
+              <w:right w:val="single" w:sz="4" w:space="0" w:color="auto"/>
+            </w:tcBorders>
+            <w:shd w:val="clear" w:color="auto" w:fill="auto"/>
+            <w:noWrap/>
+            <w:vAlign w:val="bottom"/>
+            <w:hideMark/>
+          </w:tcPr>
+          <w:p>
+            <w:pPr>
+              <w:spacing w:after="0" w:line="240" w:lineRule="auto"/>
+              <w:rPr>
+                <w:rFonts w:eastAsia="Times New Roman"/>
+                <w:color w:val="000000"/>
+                <w:vertAlign w:val="subscript"/>
+              </w:rPr>
+            </w:pPr>
+            <w:proofErr w:type="spellStart"/>
+            <w:r>
+              <w:rPr>
+                <w:rFonts w:eastAsia="Times New Roman"/>
+                <w:color w:val="000000"/>
+              </w:rPr>
+              <w:t>τ</w:t>
+            </w:r>
+            <w:r>
+              <w:rPr>
+                <w:rFonts w:eastAsia="Times New Roman"/>
+                <w:color w:val="000000"/>
+                <w:vertAlign w:val="subscript"/>
+              </w:rPr>
+              <w:t>w</w:t>
+            </w:r>
+            <w:proofErr w:type="spellEnd"/>
+          </w:p>
+        </w:tc>
+        <w:tc>
+          <w:tcPr>
+            <w:tcW w:w="3330" w:type="dxa"/>
+            <w:tcBorders>
+              <w:top w:val="nil"/>
+              <w:left w:val="nil"/>
+              <w:bottom w:val="single" w:sz="4" w:space="0" w:color="auto"/>
+              <w:right w:val="single" w:sz="4" w:space="0" w:color="auto"/>
+            </w:tcBorders>
+            <w:shd w:val="clear" w:color="auto" w:fill="auto"/>
+            <w:noWrap/>
+            <w:vAlign w:val="bottom"/>
+            <w:hideMark/>
+          </w:tcPr>
+          <w:p>
+            <w:pPr>
+              <w:spacing w:after="0" w:line="240" w:lineRule="auto"/>
+              <w:jc w:val="right"/>
+              <w:rPr>
+                <w:rFonts w:eastAsia="Times New Roman"/>
+                <w:color w:val="000000"/>
+              </w:rPr>
+            </w:pPr>
+            <w:bookmarkStart w:id="8" w:name="RANGE!G13"/>
+            <w:r>
+              <w:rPr>
+                <w:rFonts w:eastAsia="Times New Roman"/>
+                <w:color w:val="000000"/>
+              </w:rPr>
+              <w:t>0.86</w:t>
+            </w:r>
+            <w:bookmarkEnd w:id="8"/>
+          </w:p>
+        </w:tc>
+      </w:tr>
+      <w:tr>
+        <w:trPr>
+          <w:trHeight w:val="300"/>
+        </w:trPr>
+        <w:tc>
+          <w:tcPr>
+            <w:tcW w:w="3870" w:type="dxa"/>
+            <w:tcBorders>
+              <w:top w:val="nil"/>
+              <w:left w:val="single" w:sz="4" w:space="0" w:color="auto"/>
+              <w:bottom w:val="single" w:sz="4" w:space="0" w:color="auto"/>
+              <w:right w:val="single" w:sz="4" w:space="0" w:color="auto"/>
+            </w:tcBorders>
+            <w:shd w:val="clear" w:color="auto" w:fill="auto"/>
+            <w:noWrap/>
+            <w:vAlign w:val="bottom"/>
+            <w:hideMark/>
+          </w:tcPr>
+          <w:p>
+            <w:pPr>
+              <w:spacing w:after="0" w:line="240" w:lineRule="auto"/>
+              <w:rPr>
+                <w:rFonts w:eastAsia="Times New Roman"/>
+                <w:color w:val="000000"/>
+              </w:rPr>
+            </w:pPr>
+            <w:r>
+              <w:rPr>
+                <w:rFonts w:eastAsia="Times New Roman"/>
+                <w:color w:val="000000"/>
+              </w:rPr>
+              <w:t>τ</w:t>
+            </w:r>
+            <w:r>
+              <w:rPr>
+                <w:rFonts w:eastAsia="Times New Roman"/>
+                <w:color w:val="000000"/>
+                <w:vertAlign w:val="subscript"/>
+              </w:rPr>
+              <w:t>1</w:t>
+            </w:r>
+          </w:p>
+        </w:tc>
+        <w:tc>
+          <w:tcPr>
+            <w:tcW w:w="3330" w:type="dxa"/>
+            <w:tcBorders>
+              <w:top w:val="nil"/>
+              <w:left w:val="nil"/>
+              <w:bottom w:val="single" w:sz="4" w:space="0" w:color="auto"/>
+              <w:right w:val="single" w:sz="4" w:space="0" w:color="auto"/>
+            </w:tcBorders>
+            <w:shd w:val="clear" w:color="auto" w:fill="auto"/>
+            <w:noWrap/>
+            <w:vAlign w:val="bottom"/>
+            <w:hideMark/>
+          </w:tcPr>
+          <w:p>
+            <w:pPr>
+              <w:spacing w:after="0" w:line="240" w:lineRule="auto"/>
+              <w:jc w:val="right"/>
+              <w:rPr>
+                <w:rFonts w:eastAsia="Times New Roman"/>
+                <w:color w:val="000000"/>
+              </w:rPr>
+            </w:pPr>
+            <w:bookmarkStart w:id="9" w:name="RANGE!G14"/>
+            <w:r>
+              <w:rPr>
+                <w:rFonts w:eastAsia="Times New Roman"/>
+                <w:color w:val="000000"/>
+              </w:rPr>
+              <w:t>0.855</w:t>
             </w:r>
             <w:bookmarkEnd w:id="9"/>
           </w:p>
@@ -7106,7 +7094,21 @@
                 <w:rFonts w:eastAsia="Times New Roman"/>
                 <w:color w:val="000000"/>
               </w:rPr>
-              <w:t>K3</w:t>
+              <w:t>b</w:t>
+            </w:r>
+            <w:r>
+              <w:rPr>
+                <w:rFonts w:eastAsia="Times New Roman"/>
+                <w:color w:val="000000"/>
+              </w:rPr>
+              <w:t>/</w:t>
+            </w:r>
+            <w:r>
+              <w:rPr>
+                <w:rFonts w:eastAsia="Times New Roman"/>
+                <w:color w:val="000000"/>
+              </w:rPr>
+              <w:t>B</w:t>
             </w:r>
           </w:p>
         </w:tc>
@@ -7133,13 +7135,13 @@
                 <w:color w:val="000000"/>
               </w:rPr>
             </w:pPr>
-            <w:bookmarkStart w:id="10" w:name="RANGE!G11"/>
-            <w:r>
-              <w:rPr>
-                <w:rFonts w:eastAsia="Times New Roman"/>
-                <w:color w:val="000000"/>
-              </w:rPr>
-              <w:t>0.93</w:t>
+            <w:bookmarkStart w:id="10" w:name="RANGE!G15"/>
+            <w:r>
+              <w:rPr>
+                <w:rFonts w:eastAsia="Times New Roman"/>
+                <w:color w:val="000000"/>
+              </w:rPr>
+              <w:t>0.61</w:t>
             </w:r>
             <w:bookmarkEnd w:id="10"/>
           </w:p>
@@ -7186,7 +7188,7 @@
                 <w:color w:val="000000"/>
                 <w:vertAlign w:val="subscript"/>
               </w:rPr>
-              <w:t>sbwing</w:t>
+              <w:t>SBF</w:t>
             </w:r>
             <w:proofErr w:type="spellEnd"/>
           </w:p>
@@ -7214,92 +7216,13 @@
                 <w:color w:val="000000"/>
               </w:rPr>
             </w:pPr>
-            <w:r>
-              <w:rPr>
-                <w:rFonts w:eastAsia="Times New Roman"/>
-                <w:color w:val="000000"/>
-              </w:rPr>
-              <w:t>0.000412</w:t>
-            </w:r>
-          </w:p>
-        </w:tc>
-      </w:tr>
-      <w:tr>
-        <w:trPr>
-          <w:trHeight w:val="300"/>
-        </w:trPr>
-        <w:tc>
-          <w:tcPr>
-            <w:tcW w:w="3870" w:type="dxa"/>
-            <w:tcBorders>
-              <w:top w:val="nil"/>
-              <w:left w:val="single" w:sz="4" w:space="0" w:color="auto"/>
-              <w:bottom w:val="single" w:sz="4" w:space="0" w:color="auto"/>
-              <w:right w:val="single" w:sz="4" w:space="0" w:color="auto"/>
-            </w:tcBorders>
-            <w:shd w:val="clear" w:color="auto" w:fill="auto"/>
-            <w:noWrap/>
-            <w:vAlign w:val="bottom"/>
-            <w:hideMark/>
-          </w:tcPr>
-          <w:p>
-            <w:pPr>
-              <w:spacing w:after="0" w:line="240" w:lineRule="auto"/>
-              <w:rPr>
-                <w:rFonts w:eastAsia="Times New Roman"/>
-                <w:color w:val="000000"/>
-                <w:vertAlign w:val="subscript"/>
-              </w:rPr>
-            </w:pPr>
-            <w:proofErr w:type="spellStart"/>
-            <w:r>
-              <w:rPr>
-                <w:rFonts w:eastAsia="Times New Roman"/>
-                <w:color w:val="000000"/>
-              </w:rPr>
-              <w:t>τ</w:t>
-            </w:r>
-            <w:r>
-              <w:rPr>
-                <w:rFonts w:eastAsia="Times New Roman"/>
-                <w:color w:val="000000"/>
-                <w:vertAlign w:val="subscript"/>
-              </w:rPr>
-              <w:t>w</w:t>
-            </w:r>
-            <w:proofErr w:type="spellEnd"/>
-          </w:p>
-        </w:tc>
-        <w:tc>
-          <w:tcPr>
-            <w:tcW w:w="3330" w:type="dxa"/>
-            <w:tcBorders>
-              <w:top w:val="nil"/>
-              <w:left w:val="nil"/>
-              <w:bottom w:val="single" w:sz="4" w:space="0" w:color="auto"/>
-              <w:right w:val="single" w:sz="4" w:space="0" w:color="auto"/>
-            </w:tcBorders>
-            <w:shd w:val="clear" w:color="auto" w:fill="auto"/>
-            <w:noWrap/>
-            <w:vAlign w:val="bottom"/>
-            <w:hideMark/>
-          </w:tcPr>
-          <w:p>
-            <w:pPr>
-              <w:spacing w:after="0" w:line="240" w:lineRule="auto"/>
-              <w:jc w:val="right"/>
-              <w:rPr>
-                <w:rFonts w:eastAsia="Times New Roman"/>
-                <w:color w:val="000000"/>
-              </w:rPr>
-            </w:pPr>
-            <w:bookmarkStart w:id="11" w:name="RANGE!G13"/>
-            <w:r>
-              <w:rPr>
-                <w:rFonts w:eastAsia="Times New Roman"/>
-                <w:color w:val="000000"/>
-              </w:rPr>
-              <w:t>0.86</w:t>
+            <w:bookmarkStart w:id="11" w:name="RANGE!G16"/>
+            <w:r>
+              <w:rPr>
+                <w:rFonts w:eastAsia="Times New Roman"/>
+                <w:color w:val="000000"/>
+              </w:rPr>
+              <w:t>0.000458</w:t>
             </w:r>
             <w:bookmarkEnd w:id="11"/>
           </w:p>
@@ -7329,14 +7252,16 @@
               <w:rPr>
                 <w:rFonts w:eastAsia="Times New Roman"/>
                 <w:color w:val="000000"/>
+                <w:vertAlign w:val="subscript"/>
               </w:rPr>
             </w:pPr>
-            <w:r>
-              <w:rPr>
-                <w:rFonts w:eastAsia="Times New Roman"/>
-                <w:color w:val="000000"/>
-              </w:rPr>
-              <w:t>τ</w:t>
+            <w:proofErr w:type="spellStart"/>
+            <w:r>
+              <w:rPr>
+                <w:rFonts w:eastAsia="Times New Roman"/>
+                <w:color w:val="000000"/>
+              </w:rPr>
+              <w:t>ε</w:t>
             </w:r>
             <w:r>
               <w:rPr>
@@ -7344,8 +7269,9 @@
                 <w:color w:val="000000"/>
                 <w:vertAlign w:val="subscript"/>
               </w:rPr>
-              <w:t>1</w:t>
-            </w:r>
+              <w:t>struts</w:t>
+            </w:r>
+            <w:proofErr w:type="spellEnd"/>
           </w:p>
         </w:tc>
         <w:tc>
@@ -7371,13 +7297,13 @@
                 <w:color w:val="000000"/>
               </w:rPr>
             </w:pPr>
-            <w:bookmarkStart w:id="12" w:name="RANGE!G14"/>
-            <w:r>
-              <w:rPr>
-                <w:rFonts w:eastAsia="Times New Roman"/>
-                <w:color w:val="000000"/>
-              </w:rPr>
-              <w:t>0.855</w:t>
+            <w:bookmarkStart w:id="12" w:name="RANGE!G18"/>
+            <w:r>
+              <w:rPr>
+                <w:rFonts w:eastAsia="Times New Roman"/>
+                <w:color w:val="000000"/>
+              </w:rPr>
+              <w:t>0.00247</w:t>
             </w:r>
             <w:bookmarkEnd w:id="12"/>
           </w:p>
@@ -7414,21 +7340,7 @@
                 <w:rFonts w:eastAsia="Times New Roman"/>
                 <w:color w:val="000000"/>
               </w:rPr>
-              <w:t>b</w:t>
-            </w:r>
-            <w:r>
-              <w:rPr>
-                <w:rFonts w:eastAsia="Times New Roman"/>
-                <w:color w:val="000000"/>
-              </w:rPr>
-              <w:t>/</w:t>
-            </w:r>
-            <w:r>
-              <w:rPr>
-                <w:rFonts w:eastAsia="Times New Roman"/>
-                <w:color w:val="000000"/>
-              </w:rPr>
-              <w:t>B</w:t>
+              <w:t xml:space="preserve">CD0 </w:t>
             </w:r>
           </w:p>
         </w:tc>
@@ -7455,13 +7367,13 @@
                 <w:color w:val="000000"/>
               </w:rPr>
             </w:pPr>
-            <w:bookmarkStart w:id="13" w:name="RANGE!G15"/>
-            <w:r>
-              <w:rPr>
-                <w:rFonts w:eastAsia="Times New Roman"/>
-                <w:color w:val="000000"/>
-              </w:rPr>
-              <w:t>0.61</w:t>
+            <w:bookmarkStart w:id="13" w:name="RANGE!G19"/>
+            <w:r>
+              <w:rPr>
+                <w:rFonts w:eastAsia="Times New Roman"/>
+                <w:color w:val="000000"/>
+              </w:rPr>
+              <w:t>0.00001549</w:t>
             </w:r>
             <w:bookmarkEnd w:id="13"/>
           </w:p>
@@ -7477,7 +7389,7 @@
             <w:tcBorders>
               <w:top w:val="nil"/>
               <w:left w:val="single" w:sz="4" w:space="0" w:color="auto"/>
-              <w:bottom w:val="single" w:sz="4" w:space="0" w:color="auto"/>
+              <w:bottom w:val="nil"/>
               <w:right w:val="single" w:sz="4" w:space="0" w:color="auto"/>
             </w:tcBorders>
             <w:shd w:val="clear" w:color="auto" w:fill="auto"/>
@@ -7508,7 +7420,7 @@
                 <w:color w:val="000000"/>
                 <w:vertAlign w:val="subscript"/>
               </w:rPr>
-              <w:t>SBF</w:t>
+              <w:t>wbTail</w:t>
             </w:r>
             <w:proofErr w:type="spellEnd"/>
           </w:p>
@@ -7536,13 +7448,13 @@
                 <w:color w:val="000000"/>
               </w:rPr>
             </w:pPr>
-            <w:bookmarkStart w:id="14" w:name="RANGE!G16"/>
-            <w:r>
-              <w:rPr>
-                <w:rFonts w:eastAsia="Times New Roman"/>
-                <w:color w:val="000000"/>
-              </w:rPr>
-              <w:t>0.000458</w:t>
+            <w:bookmarkStart w:id="14" w:name="RANGE!G20"/>
+            <w:r>
+              <w:rPr>
+                <w:rFonts w:eastAsia="Times New Roman"/>
+                <w:color w:val="000000"/>
+              </w:rPr>
+              <w:t>1.71E-07</w:t>
             </w:r>
             <w:bookmarkEnd w:id="14"/>
           </w:p>
@@ -7556,7 +7468,7 @@
           <w:tcPr>
             <w:tcW w:w="3870" w:type="dxa"/>
             <w:tcBorders>
-              <w:top w:val="nil"/>
+              <w:top w:val="single" w:sz="4" w:space="0" w:color="auto"/>
               <w:left w:val="single" w:sz="4" w:space="0" w:color="auto"/>
               <w:bottom w:val="single" w:sz="4" w:space="0" w:color="auto"/>
               <w:right w:val="single" w:sz="4" w:space="0" w:color="auto"/>
@@ -7571,7 +7483,6 @@
               <w:spacing w:after="0" w:line="240" w:lineRule="auto"/>
               <w:rPr>
                 <w:rFonts w:eastAsia="Times New Roman"/>
-                <w:color w:val="000000"/>
                 <w:vertAlign w:val="subscript"/>
               </w:rPr>
             </w:pPr>
@@ -7579,17 +7490,15 @@
             <w:r>
               <w:rPr>
                 <w:rFonts w:eastAsia="Times New Roman"/>
-                <w:color w:val="000000"/>
               </w:rPr>
               <w:t>ε</w:t>
             </w:r>
             <w:r>
               <w:rPr>
                 <w:rFonts w:eastAsia="Times New Roman"/>
-                <w:color w:val="000000"/>
                 <w:vertAlign w:val="subscript"/>
               </w:rPr>
-              <w:t>struts</w:t>
+              <w:t>total</w:t>
             </w:r>
             <w:proofErr w:type="spellEnd"/>
           </w:p>
@@ -7614,16 +7523,14 @@
               <w:jc w:val="right"/>
               <w:rPr>
                 <w:rFonts w:eastAsia="Times New Roman"/>
-                <w:color w:val="000000"/>
               </w:rPr>
             </w:pPr>
-            <w:bookmarkStart w:id="15" w:name="RANGE!G18"/>
-            <w:r>
-              <w:rPr>
-                <w:rFonts w:eastAsia="Times New Roman"/>
-                <w:color w:val="000000"/>
-              </w:rPr>
-              <w:t>0.00247</w:t>
+            <w:bookmarkStart w:id="15" w:name="RANGE!G21"/>
+            <w:r>
+              <w:rPr>
+                <w:rFonts w:eastAsia="Times New Roman"/>
+              </w:rPr>
+              <w:t>0.00334</w:t>
             </w:r>
             <w:bookmarkEnd w:id="15"/>
           </w:p>
@@ -7652,15 +7559,35 @@
               <w:spacing w:after="0" w:line="240" w:lineRule="auto"/>
               <w:rPr>
                 <w:rFonts w:eastAsia="Times New Roman"/>
-                <w:color w:val="000000"/>
               </w:rPr>
             </w:pPr>
-            <w:r>
-              <w:rPr>
-                <w:rFonts w:eastAsia="Times New Roman"/>
-                <w:color w:val="000000"/>
-              </w:rPr>
-              <w:t xml:space="preserve">CD0 </w:t>
+            <w:proofErr w:type="spellStart"/>
+            <w:r>
+              <w:rPr>
+                <w:rFonts w:eastAsia="Times New Roman"/>
+              </w:rPr>
+              <w:t>Dyanmic</w:t>
+            </w:r>
+            <w:proofErr w:type="spellEnd"/>
+            <w:r>
+              <w:rPr>
+                <w:rFonts w:eastAsia="Times New Roman"/>
+              </w:rPr>
+              <w:t xml:space="preserve"> Pressure Correction (</w:t>
+            </w:r>
+            <w:proofErr w:type="spellStart"/>
+            <w:r>
+              <w:rPr>
+                <w:rFonts w:eastAsia="Times New Roman"/>
+              </w:rPr>
+              <w:t>lbf</w:t>
+            </w:r>
+            <w:proofErr w:type="spellEnd"/>
+            <w:r>
+              <w:rPr>
+                <w:rFonts w:eastAsia="Times New Roman"/>
+              </w:rPr>
+              <w:t>/in^2)</w:t>
             </w:r>
           </w:p>
         </w:tc>
@@ -7684,264 +7611,16 @@
               <w:jc w:val="right"/>
               <w:rPr>
                 <w:rFonts w:eastAsia="Times New Roman"/>
-                <w:color w:val="000000"/>
               </w:rPr>
             </w:pPr>
-            <w:bookmarkStart w:id="16" w:name="RANGE!G19"/>
-            <w:r>
-              <w:rPr>
-                <w:rFonts w:eastAsia="Times New Roman"/>
-                <w:color w:val="000000"/>
-              </w:rPr>
-              <w:t>0.00001549</w:t>
+            <w:bookmarkStart w:id="16" w:name="RANGE!G22"/>
+            <w:r>
+              <w:rPr>
+                <w:rFonts w:eastAsia="Times New Roman"/>
+              </w:rPr>
+              <w:t>727.9</w:t>
             </w:r>
             <w:bookmarkEnd w:id="16"/>
-          </w:p>
-        </w:tc>
-      </w:tr>
-      <w:tr>
-        <w:trPr>
-          <w:trHeight w:val="300"/>
-        </w:trPr>
-        <w:tc>
-          <w:tcPr>
-            <w:tcW w:w="3870" w:type="dxa"/>
-            <w:tcBorders>
-              <w:top w:val="nil"/>
-              <w:left w:val="single" w:sz="4" w:space="0" w:color="auto"/>
-              <w:bottom w:val="nil"/>
-              <w:right w:val="single" w:sz="4" w:space="0" w:color="auto"/>
-            </w:tcBorders>
-            <w:shd w:val="clear" w:color="auto" w:fill="auto"/>
-            <w:noWrap/>
-            <w:vAlign w:val="bottom"/>
-            <w:hideMark/>
-          </w:tcPr>
-          <w:p>
-            <w:pPr>
-              <w:spacing w:after="0" w:line="240" w:lineRule="auto"/>
-              <w:rPr>
-                <w:rFonts w:eastAsia="Times New Roman"/>
-                <w:color w:val="000000"/>
-                <w:vertAlign w:val="subscript"/>
-              </w:rPr>
-            </w:pPr>
-            <w:proofErr w:type="spellStart"/>
-            <w:r>
-              <w:rPr>
-                <w:rFonts w:eastAsia="Times New Roman"/>
-                <w:color w:val="000000"/>
-              </w:rPr>
-              <w:t>ε</w:t>
-            </w:r>
-            <w:r>
-              <w:rPr>
-                <w:rFonts w:eastAsia="Times New Roman"/>
-                <w:color w:val="000000"/>
-                <w:vertAlign w:val="subscript"/>
-              </w:rPr>
-              <w:t>wbTail</w:t>
-            </w:r>
-            <w:proofErr w:type="spellEnd"/>
-          </w:p>
-        </w:tc>
-        <w:tc>
-          <w:tcPr>
-            <w:tcW w:w="3330" w:type="dxa"/>
-            <w:tcBorders>
-              <w:top w:val="nil"/>
-              <w:left w:val="nil"/>
-              <w:bottom w:val="single" w:sz="4" w:space="0" w:color="auto"/>
-              <w:right w:val="single" w:sz="4" w:space="0" w:color="auto"/>
-            </w:tcBorders>
-            <w:shd w:val="clear" w:color="auto" w:fill="auto"/>
-            <w:noWrap/>
-            <w:vAlign w:val="bottom"/>
-            <w:hideMark/>
-          </w:tcPr>
-          <w:p>
-            <w:pPr>
-              <w:spacing w:after="0" w:line="240" w:lineRule="auto"/>
-              <w:jc w:val="right"/>
-              <w:rPr>
-                <w:rFonts w:eastAsia="Times New Roman"/>
-                <w:color w:val="000000"/>
-              </w:rPr>
-            </w:pPr>
-            <w:bookmarkStart w:id="17" w:name="RANGE!G20"/>
-            <w:r>
-              <w:rPr>
-                <w:rFonts w:eastAsia="Times New Roman"/>
-                <w:color w:val="000000"/>
-              </w:rPr>
-              <w:t>1.71E-07</w:t>
-            </w:r>
-            <w:bookmarkEnd w:id="17"/>
-          </w:p>
-        </w:tc>
-      </w:tr>
-      <w:tr>
-        <w:trPr>
-          <w:trHeight w:val="300"/>
-        </w:trPr>
-        <w:tc>
-          <w:tcPr>
-            <w:tcW w:w="3870" w:type="dxa"/>
-            <w:tcBorders>
-              <w:top w:val="single" w:sz="4" w:space="0" w:color="auto"/>
-              <w:left w:val="single" w:sz="4" w:space="0" w:color="auto"/>
-              <w:bottom w:val="single" w:sz="4" w:space="0" w:color="auto"/>
-              <w:right w:val="single" w:sz="4" w:space="0" w:color="auto"/>
-            </w:tcBorders>
-            <w:shd w:val="clear" w:color="auto" w:fill="auto"/>
-            <w:noWrap/>
-            <w:vAlign w:val="bottom"/>
-            <w:hideMark/>
-          </w:tcPr>
-          <w:p>
-            <w:pPr>
-              <w:spacing w:after="0" w:line="240" w:lineRule="auto"/>
-              <w:rPr>
-                <w:rFonts w:eastAsia="Times New Roman"/>
-                <w:vertAlign w:val="subscript"/>
-              </w:rPr>
-            </w:pPr>
-            <w:proofErr w:type="spellStart"/>
-            <w:r>
-              <w:rPr>
-                <w:rFonts w:eastAsia="Times New Roman"/>
-              </w:rPr>
-              <w:lastRenderedPageBreak/>
-              <w:t>ε</w:t>
-            </w:r>
-            <w:r>
-              <w:rPr>
-                <w:rFonts w:eastAsia="Times New Roman"/>
-                <w:vertAlign w:val="subscript"/>
-              </w:rPr>
-              <w:t>total</w:t>
-            </w:r>
-            <w:proofErr w:type="spellEnd"/>
-          </w:p>
-        </w:tc>
-        <w:tc>
-          <w:tcPr>
-            <w:tcW w:w="3330" w:type="dxa"/>
-            <w:tcBorders>
-              <w:top w:val="nil"/>
-              <w:left w:val="nil"/>
-              <w:bottom w:val="single" w:sz="4" w:space="0" w:color="auto"/>
-              <w:right w:val="single" w:sz="4" w:space="0" w:color="auto"/>
-            </w:tcBorders>
-            <w:shd w:val="clear" w:color="auto" w:fill="auto"/>
-            <w:noWrap/>
-            <w:vAlign w:val="bottom"/>
-            <w:hideMark/>
-          </w:tcPr>
-          <w:p>
-            <w:pPr>
-              <w:spacing w:after="0" w:line="240" w:lineRule="auto"/>
-              <w:jc w:val="right"/>
-              <w:rPr>
-                <w:rFonts w:eastAsia="Times New Roman"/>
-              </w:rPr>
-            </w:pPr>
-            <w:bookmarkStart w:id="18" w:name="RANGE!G21"/>
-            <w:r>
-              <w:rPr>
-                <w:rFonts w:eastAsia="Times New Roman"/>
-              </w:rPr>
-              <w:t>0.00334</w:t>
-            </w:r>
-            <w:bookmarkEnd w:id="18"/>
-          </w:p>
-        </w:tc>
-      </w:tr>
-      <w:tr>
-        <w:trPr>
-          <w:trHeight w:val="300"/>
-        </w:trPr>
-        <w:tc>
-          <w:tcPr>
-            <w:tcW w:w="3870" w:type="dxa"/>
-            <w:tcBorders>
-              <w:top w:val="nil"/>
-              <w:left w:val="single" w:sz="4" w:space="0" w:color="auto"/>
-              <w:bottom w:val="single" w:sz="4" w:space="0" w:color="auto"/>
-              <w:right w:val="single" w:sz="4" w:space="0" w:color="auto"/>
-            </w:tcBorders>
-            <w:shd w:val="clear" w:color="auto" w:fill="auto"/>
-            <w:noWrap/>
-            <w:vAlign w:val="bottom"/>
-            <w:hideMark/>
-          </w:tcPr>
-          <w:p>
-            <w:pPr>
-              <w:spacing w:after="0" w:line="240" w:lineRule="auto"/>
-              <w:rPr>
-                <w:rFonts w:eastAsia="Times New Roman"/>
-              </w:rPr>
-            </w:pPr>
-            <w:proofErr w:type="spellStart"/>
-            <w:r>
-              <w:rPr>
-                <w:rFonts w:eastAsia="Times New Roman"/>
-              </w:rPr>
-              <w:t>Dyanmic</w:t>
-            </w:r>
-            <w:proofErr w:type="spellEnd"/>
-            <w:r>
-              <w:rPr>
-                <w:rFonts w:eastAsia="Times New Roman"/>
-              </w:rPr>
-              <w:t xml:space="preserve"> Pressure Correction (</w:t>
-            </w:r>
-            <w:proofErr w:type="spellStart"/>
-            <w:r>
-              <w:rPr>
-                <w:rFonts w:eastAsia="Times New Roman"/>
-              </w:rPr>
-              <w:t>lbf</w:t>
-            </w:r>
-            <w:proofErr w:type="spellEnd"/>
-            <w:r>
-              <w:rPr>
-                <w:rFonts w:eastAsia="Times New Roman"/>
-              </w:rPr>
-              <w:t>/in^2)</w:t>
-            </w:r>
-          </w:p>
-        </w:tc>
-        <w:tc>
-          <w:tcPr>
-            <w:tcW w:w="3330" w:type="dxa"/>
-            <w:tcBorders>
-              <w:top w:val="nil"/>
-              <w:left w:val="nil"/>
-              <w:bottom w:val="single" w:sz="4" w:space="0" w:color="auto"/>
-              <w:right w:val="single" w:sz="4" w:space="0" w:color="auto"/>
-            </w:tcBorders>
-            <w:shd w:val="clear" w:color="auto" w:fill="auto"/>
-            <w:noWrap/>
-            <w:vAlign w:val="bottom"/>
-            <w:hideMark/>
-          </w:tcPr>
-          <w:p>
-            <w:pPr>
-              <w:spacing w:after="0" w:line="240" w:lineRule="auto"/>
-              <w:jc w:val="right"/>
-              <w:rPr>
-                <w:rFonts w:eastAsia="Times New Roman"/>
-              </w:rPr>
-            </w:pPr>
-            <w:bookmarkStart w:id="19" w:name="RANGE!G22"/>
-            <w:r>
-              <w:rPr>
-                <w:rFonts w:eastAsia="Times New Roman"/>
-              </w:rPr>
-              <w:t>727.9</w:t>
-            </w:r>
-            <w:bookmarkEnd w:id="19"/>
           </w:p>
         </w:tc>
       </w:tr>
@@ -8190,13 +7869,196 @@
                 <w:color w:val="000000"/>
               </w:rPr>
             </w:pPr>
-            <w:bookmarkStart w:id="20" w:name="RANGE!K3"/>
+            <w:bookmarkStart w:id="17" w:name="RANGE!K3"/>
             <w:r>
               <w:rPr>
                 <w:rFonts w:eastAsia="Times New Roman"/>
                 <w:color w:val="000000"/>
               </w:rPr>
               <w:t>0.78</w:t>
+            </w:r>
+            <w:bookmarkEnd w:id="17"/>
+          </w:p>
+        </w:tc>
+      </w:tr>
+      <w:tr>
+        <w:trPr>
+          <w:trHeight w:val="300"/>
+        </w:trPr>
+        <w:tc>
+          <w:tcPr>
+            <w:tcW w:w="3870" w:type="dxa"/>
+            <w:shd w:val="clear" w:color="auto" w:fill="auto"/>
+            <w:noWrap/>
+            <w:vAlign w:val="bottom"/>
+            <w:hideMark/>
+          </w:tcPr>
+          <w:p>
+            <w:pPr>
+              <w:spacing w:after="0" w:line="240" w:lineRule="auto"/>
+              <w:rPr>
+                <w:rFonts w:eastAsia="Times New Roman"/>
+                <w:color w:val="000000"/>
+                <w:vertAlign w:val="subscript"/>
+              </w:rPr>
+            </w:pPr>
+            <w:r>
+              <w:rPr>
+                <w:rFonts w:eastAsia="Times New Roman"/>
+                <w:color w:val="000000"/>
+              </w:rPr>
+              <w:t>b</w:t>
+            </w:r>
+            <w:r>
+              <w:rPr>
+                <w:rFonts w:eastAsia="Times New Roman"/>
+                <w:color w:val="000000"/>
+                <w:vertAlign w:val="subscript"/>
+              </w:rPr>
+              <w:t>e</w:t>
+            </w:r>
+          </w:p>
+        </w:tc>
+        <w:tc>
+          <w:tcPr>
+            <w:tcW w:w="3330" w:type="dxa"/>
+            <w:shd w:val="clear" w:color="auto" w:fill="auto"/>
+            <w:noWrap/>
+            <w:vAlign w:val="bottom"/>
+            <w:hideMark/>
+          </w:tcPr>
+          <w:p>
+            <w:pPr>
+              <w:spacing w:after="0" w:line="240" w:lineRule="auto"/>
+              <w:jc w:val="right"/>
+              <w:rPr>
+                <w:rFonts w:eastAsia="Times New Roman"/>
+                <w:color w:val="000000"/>
+              </w:rPr>
+            </w:pPr>
+            <w:bookmarkStart w:id="18" w:name="RANGE!K4"/>
+            <w:r>
+              <w:rPr>
+                <w:rFonts w:eastAsia="Times New Roman"/>
+                <w:color w:val="000000"/>
+              </w:rPr>
+              <w:t>12.58</w:t>
+            </w:r>
+            <w:bookmarkEnd w:id="18"/>
+          </w:p>
+        </w:tc>
+      </w:tr>
+      <w:tr>
+        <w:trPr>
+          <w:trHeight w:val="300"/>
+        </w:trPr>
+        <w:tc>
+          <w:tcPr>
+            <w:tcW w:w="3870" w:type="dxa"/>
+            <w:shd w:val="clear" w:color="auto" w:fill="auto"/>
+            <w:noWrap/>
+            <w:vAlign w:val="bottom"/>
+            <w:hideMark/>
+          </w:tcPr>
+          <w:p>
+            <w:pPr>
+              <w:spacing w:after="0" w:line="240" w:lineRule="auto"/>
+              <w:rPr>
+                <w:rFonts w:eastAsia="Times New Roman"/>
+                <w:color w:val="000000"/>
+              </w:rPr>
+            </w:pPr>
+            <w:r>
+              <w:rPr>
+                <w:rFonts w:eastAsia="Times New Roman"/>
+                <w:color w:val="000000"/>
+              </w:rPr>
+              <w:t>k</w:t>
+            </w:r>
+          </w:p>
+        </w:tc>
+        <w:tc>
+          <w:tcPr>
+            <w:tcW w:w="3330" w:type="dxa"/>
+            <w:shd w:val="clear" w:color="auto" w:fill="auto"/>
+            <w:noWrap/>
+            <w:vAlign w:val="bottom"/>
+            <w:hideMark/>
+          </w:tcPr>
+          <w:p>
+            <w:pPr>
+              <w:spacing w:after="0" w:line="240" w:lineRule="auto"/>
+              <w:jc w:val="right"/>
+              <w:rPr>
+                <w:rFonts w:eastAsia="Times New Roman"/>
+                <w:color w:val="000000"/>
+              </w:rPr>
+            </w:pPr>
+            <w:bookmarkStart w:id="19" w:name="RANGE!K5"/>
+            <w:r>
+              <w:rPr>
+                <w:rFonts w:eastAsia="Times New Roman"/>
+                <w:color w:val="000000"/>
+              </w:rPr>
+              <w:t>0.314</w:t>
+            </w:r>
+            <w:bookmarkEnd w:id="19"/>
+          </w:p>
+        </w:tc>
+      </w:tr>
+      <w:tr>
+        <w:trPr>
+          <w:trHeight w:val="300"/>
+        </w:trPr>
+        <w:tc>
+          <w:tcPr>
+            <w:tcW w:w="3870" w:type="dxa"/>
+            <w:shd w:val="clear" w:color="auto" w:fill="auto"/>
+            <w:noWrap/>
+            <w:vAlign w:val="bottom"/>
+            <w:hideMark/>
+          </w:tcPr>
+          <w:p>
+            <w:pPr>
+              <w:spacing w:after="0" w:line="240" w:lineRule="auto"/>
+              <w:rPr>
+                <w:rFonts w:eastAsia="Times New Roman"/>
+                <w:color w:val="000000"/>
+              </w:rPr>
+            </w:pPr>
+            <w:r>
+              <w:rPr>
+                <w:rFonts w:eastAsia="Times New Roman"/>
+                <w:color w:val="000000"/>
+              </w:rPr>
+              <w:t>δ</w:t>
+            </w:r>
+          </w:p>
+        </w:tc>
+        <w:tc>
+          <w:tcPr>
+            <w:tcW w:w="3330" w:type="dxa"/>
+            <w:shd w:val="clear" w:color="auto" w:fill="auto"/>
+            <w:noWrap/>
+            <w:vAlign w:val="bottom"/>
+            <w:hideMark/>
+          </w:tcPr>
+          <w:p>
+            <w:pPr>
+              <w:spacing w:after="0" w:line="240" w:lineRule="auto"/>
+              <w:jc w:val="right"/>
+              <w:rPr>
+                <w:rFonts w:eastAsia="Times New Roman"/>
+                <w:color w:val="000000"/>
+              </w:rPr>
+            </w:pPr>
+            <w:bookmarkStart w:id="20" w:name="RANGE!K6"/>
+            <w:r>
+              <w:rPr>
+                <w:rFonts w:eastAsia="Times New Roman"/>
+                <w:color w:val="000000"/>
+              </w:rPr>
+              <w:t>0.115</w:t>
             </w:r>
             <w:bookmarkEnd w:id="20"/>
           </w:p>
@@ -8220,23 +8082,22 @@
               <w:rPr>
                 <w:rFonts w:eastAsia="Times New Roman"/>
                 <w:color w:val="000000"/>
+              </w:rPr>
+            </w:pPr>
+            <w:r>
+              <w:rPr>
+                <w:rFonts w:eastAsia="Times New Roman"/>
+                <w:color w:val="000000"/>
+              </w:rPr>
+              <w:t>τ</w:t>
+            </w:r>
+            <w:r>
+              <w:rPr>
+                <w:rFonts w:eastAsia="Times New Roman"/>
+                <w:color w:val="000000"/>
                 <w:vertAlign w:val="subscript"/>
               </w:rPr>
-            </w:pPr>
-            <w:r>
-              <w:rPr>
-                <w:rFonts w:eastAsia="Times New Roman"/>
-                <w:color w:val="000000"/>
-              </w:rPr>
-              <w:t>b</w:t>
-            </w:r>
-            <w:r>
-              <w:rPr>
-                <w:rFonts w:eastAsia="Times New Roman"/>
-                <w:color w:val="000000"/>
-                <w:vertAlign w:val="subscript"/>
-              </w:rPr>
-              <w:t>e</w:t>
+              <w:t>2</w:t>
             </w:r>
           </w:p>
         </w:tc>
@@ -8257,13 +8118,13 @@
                 <w:color w:val="000000"/>
               </w:rPr>
             </w:pPr>
-            <w:bookmarkStart w:id="21" w:name="RANGE!K4"/>
-            <w:r>
-              <w:rPr>
-                <w:rFonts w:eastAsia="Times New Roman"/>
-                <w:color w:val="000000"/>
-              </w:rPr>
-              <w:t>12.58</w:t>
+            <w:bookmarkStart w:id="21" w:name="RANGE!K7"/>
+            <w:r>
+              <w:rPr>
+                <w:rFonts w:eastAsia="Times New Roman"/>
+                <w:color w:val="000000"/>
+              </w:rPr>
+              <w:t>0.49</w:t>
             </w:r>
             <w:bookmarkEnd w:id="21"/>
           </w:p>
@@ -8294,7 +8155,7 @@
                 <w:rFonts w:eastAsia="Times New Roman"/>
                 <w:color w:val="000000"/>
               </w:rPr>
-              <w:t>k</w:t>
+              <w:t>Δα</w:t>
             </w:r>
           </w:p>
         </w:tc>
@@ -8315,200 +8176,18 @@
                 <w:color w:val="000000"/>
               </w:rPr>
             </w:pPr>
-            <w:bookmarkStart w:id="22" w:name="RANGE!K5"/>
-            <w:r>
-              <w:rPr>
-                <w:rFonts w:eastAsia="Times New Roman"/>
-                <w:color w:val="000000"/>
-              </w:rPr>
-              <w:t>0.314</w:t>
+            <w:bookmarkStart w:id="22" w:name="RANGE!K8"/>
+            <w:r>
+              <w:rPr>
+                <w:rFonts w:eastAsia="Times New Roman"/>
+                <w:color w:val="000000"/>
+              </w:rPr>
+              <w:t>0.108</w:t>
             </w:r>
             <w:bookmarkEnd w:id="22"/>
           </w:p>
         </w:tc>
       </w:tr>
-      <w:tr>
-        <w:trPr>
-          <w:trHeight w:val="300"/>
-        </w:trPr>
-        <w:tc>
-          <w:tcPr>
-            <w:tcW w:w="3870" w:type="dxa"/>
-            <w:shd w:val="clear" w:color="auto" w:fill="auto"/>
-            <w:noWrap/>
-            <w:vAlign w:val="bottom"/>
-            <w:hideMark/>
-          </w:tcPr>
-          <w:p>
-            <w:pPr>
-              <w:spacing w:after="0" w:line="240" w:lineRule="auto"/>
-              <w:rPr>
-                <w:rFonts w:eastAsia="Times New Roman"/>
-                <w:color w:val="000000"/>
-              </w:rPr>
-            </w:pPr>
-            <w:r>
-              <w:rPr>
-                <w:rFonts w:eastAsia="Times New Roman"/>
-                <w:color w:val="000000"/>
-              </w:rPr>
-              <w:t>δ</w:t>
-            </w:r>
-          </w:p>
-        </w:tc>
-        <w:tc>
-          <w:tcPr>
-            <w:tcW w:w="3330" w:type="dxa"/>
-            <w:shd w:val="clear" w:color="auto" w:fill="auto"/>
-            <w:noWrap/>
-            <w:vAlign w:val="bottom"/>
-            <w:hideMark/>
-          </w:tcPr>
-          <w:p>
-            <w:pPr>
-              <w:spacing w:after="0" w:line="240" w:lineRule="auto"/>
-              <w:jc w:val="right"/>
-              <w:rPr>
-                <w:rFonts w:eastAsia="Times New Roman"/>
-                <w:color w:val="000000"/>
-              </w:rPr>
-            </w:pPr>
-            <w:bookmarkStart w:id="23" w:name="RANGE!K6"/>
-            <w:r>
-              <w:rPr>
-                <w:rFonts w:eastAsia="Times New Roman"/>
-                <w:color w:val="000000"/>
-              </w:rPr>
-              <w:t>0.115</w:t>
-            </w:r>
-            <w:bookmarkEnd w:id="23"/>
-          </w:p>
-        </w:tc>
-      </w:tr>
-      <w:tr>
-        <w:trPr>
-          <w:trHeight w:val="300"/>
-        </w:trPr>
-        <w:tc>
-          <w:tcPr>
-            <w:tcW w:w="3870" w:type="dxa"/>
-            <w:shd w:val="clear" w:color="auto" w:fill="auto"/>
-            <w:noWrap/>
-            <w:vAlign w:val="bottom"/>
-            <w:hideMark/>
-          </w:tcPr>
-          <w:p>
-            <w:pPr>
-              <w:spacing w:after="0" w:line="240" w:lineRule="auto"/>
-              <w:rPr>
-                <w:rFonts w:eastAsia="Times New Roman"/>
-                <w:color w:val="000000"/>
-              </w:rPr>
-            </w:pPr>
-            <w:r>
-              <w:rPr>
-                <w:rFonts w:eastAsia="Times New Roman"/>
-                <w:color w:val="000000"/>
-              </w:rPr>
-              <w:t>τ</w:t>
-            </w:r>
-            <w:r>
-              <w:rPr>
-                <w:rFonts w:eastAsia="Times New Roman"/>
-                <w:color w:val="000000"/>
-                <w:vertAlign w:val="subscript"/>
-              </w:rPr>
-              <w:t>2</w:t>
-            </w:r>
-          </w:p>
-        </w:tc>
-        <w:tc>
-          <w:tcPr>
-            <w:tcW w:w="3330" w:type="dxa"/>
-            <w:shd w:val="clear" w:color="auto" w:fill="auto"/>
-            <w:noWrap/>
-            <w:vAlign w:val="bottom"/>
-            <w:hideMark/>
-          </w:tcPr>
-          <w:p>
-            <w:pPr>
-              <w:spacing w:after="0" w:line="240" w:lineRule="auto"/>
-              <w:jc w:val="right"/>
-              <w:rPr>
-                <w:rFonts w:eastAsia="Times New Roman"/>
-                <w:color w:val="000000"/>
-              </w:rPr>
-            </w:pPr>
-            <w:bookmarkStart w:id="24" w:name="RANGE!K7"/>
-            <w:r>
-              <w:rPr>
-                <w:rFonts w:eastAsia="Times New Roman"/>
-                <w:color w:val="000000"/>
-              </w:rPr>
-              <w:t>0.49</w:t>
-            </w:r>
-            <w:bookmarkEnd w:id="24"/>
-          </w:p>
-        </w:tc>
-      </w:tr>
-      <w:tr>
-        <w:trPr>
-          <w:trHeight w:val="300"/>
-        </w:trPr>
-        <w:tc>
-          <w:tcPr>
-            <w:tcW w:w="3870" w:type="dxa"/>
-            <w:shd w:val="clear" w:color="auto" w:fill="auto"/>
-            <w:noWrap/>
-            <w:vAlign w:val="bottom"/>
-            <w:hideMark/>
-          </w:tcPr>
-          <w:p>
-            <w:pPr>
-              <w:spacing w:after="0" w:line="240" w:lineRule="auto"/>
-              <w:rPr>
-                <w:rFonts w:eastAsia="Times New Roman"/>
-                <w:color w:val="000000"/>
-              </w:rPr>
-            </w:pPr>
-            <w:r>
-              <w:rPr>
-                <w:rFonts w:eastAsia="Times New Roman"/>
-                <w:color w:val="000000"/>
-              </w:rPr>
-              <w:t>Δα</w:t>
-            </w:r>
-          </w:p>
-        </w:tc>
-        <w:tc>
-          <w:tcPr>
-            <w:tcW w:w="3330" w:type="dxa"/>
-            <w:shd w:val="clear" w:color="auto" w:fill="auto"/>
-            <w:noWrap/>
-            <w:vAlign w:val="bottom"/>
-            <w:hideMark/>
-          </w:tcPr>
-          <w:p>
-            <w:pPr>
-              <w:spacing w:after="0" w:line="240" w:lineRule="auto"/>
-              <w:jc w:val="right"/>
-              <w:rPr>
-                <w:rFonts w:eastAsia="Times New Roman"/>
-                <w:color w:val="000000"/>
-              </w:rPr>
-            </w:pPr>
-            <w:bookmarkStart w:id="25" w:name="RANGE!K8"/>
-            <w:r>
-              <w:rPr>
-                <w:rFonts w:eastAsia="Times New Roman"/>
-                <w:color w:val="000000"/>
-              </w:rPr>
-              <w:t>0.108</w:t>
-            </w:r>
-            <w:bookmarkEnd w:id="25"/>
-          </w:p>
-        </w:tc>
-      </w:tr>
     </w:tbl>
     <w:p>
       <w:pPr>
@@ -8550,6 +8229,7 @@
         <w:rPr>
           <w:b/>
         </w:rPr>
+        <w:lastRenderedPageBreak/>
         <w:t>Table 7-4.</w:t>
       </w:r>
       <w:proofErr w:type="gramEnd"/>
@@ -8662,7 +8342,7 @@
                 <w:color w:val="000000"/>
               </w:rPr>
             </w:pPr>
-            <w:bookmarkStart w:id="26" w:name="RANGE!K11"/>
+            <w:bookmarkStart w:id="23" w:name="RANGE!K11"/>
             <w:r>
               <w:rPr>
                 <w:rFonts w:eastAsia="Times New Roman"/>
@@ -8670,7 +8350,7 @@
               </w:rPr>
               <w:t>0.0533</w:t>
             </w:r>
-            <w:bookmarkEnd w:id="26"/>
+            <w:bookmarkEnd w:id="23"/>
           </w:p>
         </w:tc>
       </w:tr>
@@ -8741,7 +8421,7 @@
                 <w:color w:val="000000"/>
               </w:rPr>
             </w:pPr>
-            <w:bookmarkStart w:id="27" w:name="RANGE!K12"/>
+            <w:bookmarkStart w:id="24" w:name="RANGE!K12"/>
             <w:r>
               <w:rPr>
                 <w:rFonts w:eastAsia="Times New Roman"/>
@@ -8749,7 +8429,7 @@
               </w:rPr>
               <w:t>0.72529583</w:t>
             </w:r>
-            <w:bookmarkEnd w:id="27"/>
+            <w:bookmarkEnd w:id="24"/>
           </w:p>
         </w:tc>
       </w:tr>
@@ -8817,7 +8497,7 @@
                 <w:color w:val="000000"/>
               </w:rPr>
             </w:pPr>
-            <w:bookmarkStart w:id="28" w:name="RANGE!K13"/>
+            <w:bookmarkStart w:id="25" w:name="RANGE!K13"/>
             <w:r>
               <w:rPr>
                 <w:rFonts w:eastAsia="Times New Roman"/>
@@ -8825,7 +8505,7 @@
               </w:rPr>
               <w:t>-0.038658268</w:t>
             </w:r>
-            <w:bookmarkEnd w:id="28"/>
+            <w:bookmarkEnd w:id="25"/>
           </w:p>
         </w:tc>
       </w:tr>
@@ -8892,7 +8572,7 @@
                 <w:color w:val="000000"/>
               </w:rPr>
             </w:pPr>
-            <w:bookmarkStart w:id="29" w:name="RANGE!K14"/>
+            <w:bookmarkStart w:id="26" w:name="RANGE!K14"/>
             <w:r>
               <w:rPr>
                 <w:rFonts w:eastAsia="Times New Roman"/>
@@ -8900,7 +8580,7 @@
               </w:rPr>
               <w:t>0.075</w:t>
             </w:r>
-            <w:bookmarkEnd w:id="29"/>
+            <w:bookmarkEnd w:id="26"/>
           </w:p>
         </w:tc>
       </w:tr>
@@ -8959,7 +8639,7 @@
                 <w:color w:val="000000"/>
               </w:rPr>
             </w:pPr>
-            <w:bookmarkStart w:id="30" w:name="RANGE!K15"/>
+            <w:bookmarkStart w:id="27" w:name="RANGE!K15"/>
             <w:r>
               <w:rPr>
                 <w:rFonts w:eastAsia="Times New Roman"/>
@@ -8967,7 +8647,7 @@
               </w:rPr>
               <w:t>0.15</w:t>
             </w:r>
-            <w:bookmarkEnd w:id="30"/>
+            <w:bookmarkEnd w:id="27"/>
           </w:p>
         </w:tc>
       </w:tr>
@@ -9057,7 +8737,7 @@
                 <w:color w:val="000000"/>
               </w:rPr>
             </w:pPr>
-            <w:bookmarkStart w:id="31" w:name="RANGE!K16"/>
+            <w:bookmarkStart w:id="28" w:name="RANGE!K16"/>
             <w:r>
               <w:rPr>
                 <w:rFonts w:eastAsia="Times New Roman"/>
@@ -9065,7 +8745,7 @@
               </w:rPr>
               <w:t>-8.14018E-07</w:t>
             </w:r>
-            <w:bookmarkEnd w:id="31"/>
+            <w:bookmarkEnd w:id="28"/>
           </w:p>
         </w:tc>
       </w:tr>
@@ -9094,7 +8774,6 @@
         <w:jc w:val="both"/>
       </w:pPr>
       <w:r>
-        <w:lastRenderedPageBreak/>
         <w:t>Based on the values listed in each of those tables, the first plot that was created was that of C</w:t>
       </w:r>
       <w:r>
@@ -9200,6 +8879,7 @@
         </w:rPr>
       </w:pPr>
       <w:r>
+        <w:lastRenderedPageBreak/>
         <w:t>As can be seen from the graph, there isn’t a large difference between the non-corrected and corrected C</w:t>
       </w:r>
       <w:r>
@@ -9277,11 +8957,7 @@
         <w:t xml:space="preserve"> alpha, as shown in Figure 7-3 below. From this graph, one notes that the correction factors incorporated into the calculation process actually had an impact on the final results. This suggests that in terms of pressure drag build up, the struts and tunnel walls actually had a damaging impact on the overall drag that the aircraft experienced, thus making it worthwhile to factor their effects out of the results. </w:t>
       </w:r>
       <w:r>
-        <w:t xml:space="preserve">It is also important to note that the drag </w:t>
-      </w:r>
-      <w:r>
-        <w:lastRenderedPageBreak/>
-        <w:t xml:space="preserve">associated with the aircraft with its tail on is significantly less than that with its tail off. This is likely due to the extra buildup of pressure drag on the aircraft, since its stability was solely reliant on the forces of the wing as opposed to those with the tail and the wing. </w:t>
+        <w:t xml:space="preserve">It is also important to note that the drag associated with the aircraft with its tail on is significantly less than that with its tail off. This is likely due to the extra buildup of pressure drag on the aircraft, since its stability was solely reliant on the forces of the wing as opposed to those with the tail and the wing. </w:t>
       </w:r>
       <w:r>
         <w:rPr>
@@ -9411,6 +9087,7 @@
         <w:jc w:val="both"/>
       </w:pPr>
       <w:r>
+        <w:lastRenderedPageBreak/>
         <w:t>With this in mind, the next two graphs to be plotted were those of C</w:t>
       </w:r>
       <w:r>
@@ -9491,7 +9168,6 @@
         <w:rPr>
           <w:noProof/>
         </w:rPr>
-        <w:lastRenderedPageBreak/>
         <w:drawing>
           <wp:inline distT="0" distB="0" distL="0" distR="0">
             <wp:extent cx="5800298" cy="4244454"/>
@@ -11198,11 +10874,11 @@
             </c:numRef>
           </c:yVal>
         </c:ser>
-        <c:axId val="85664512"/>
-        <c:axId val="92332032"/>
+        <c:axId val="84447616"/>
+        <c:axId val="85068416"/>
       </c:scatterChart>
       <c:valAx>
-        <c:axId val="85664512"/>
+        <c:axId val="84447616"/>
         <c:scaling>
           <c:orientation val="minMax"/>
         </c:scaling>
@@ -11229,12 +10905,12 @@
         </c:title>
         <c:numFmt formatCode="General" sourceLinked="1"/>
         <c:tickLblPos val="nextTo"/>
-        <c:crossAx val="92332032"/>
+        <c:crossAx val="85068416"/>
         <c:crosses val="autoZero"/>
         <c:crossBetween val="midCat"/>
       </c:valAx>
       <c:valAx>
-        <c:axId val="92332032"/>
+        <c:axId val="85068416"/>
         <c:scaling>
           <c:orientation val="minMax"/>
         </c:scaling>
@@ -11262,7 +10938,7 @@
         </c:title>
         <c:numFmt formatCode="General" sourceLinked="1"/>
         <c:tickLblPos val="nextTo"/>
-        <c:crossAx val="85664512"/>
+        <c:crossAx val="84447616"/>
         <c:crosses val="autoZero"/>
         <c:crossBetween val="midCat"/>
       </c:valAx>
@@ -11276,6 +10952,7 @@
 
 <file path=word/charts/chart2.xml><?xml version="1.0" encoding="utf-8"?>
 <c:chartSpace xmlns:c="http://schemas.openxmlformats.org/drawingml/2006/chart" xmlns:a="http://schemas.openxmlformats.org/drawingml/2006/main" xmlns:r="http://schemas.openxmlformats.org/officeDocument/2006/relationships">
+  <c:date1904 val="1"/>
   <c:lang val="en-US"/>
   <c:chart>
     <c:title>
@@ -13242,11 +12919,11 @@
             </c:numRef>
           </c:yVal>
         </c:ser>
-        <c:axId val="109298432"/>
-        <c:axId val="109301120"/>
+        <c:axId val="109285760"/>
+        <c:axId val="109298816"/>
       </c:scatterChart>
       <c:valAx>
-        <c:axId val="109298432"/>
+        <c:axId val="109285760"/>
         <c:scaling>
           <c:orientation val="minMax"/>
         </c:scaling>
@@ -13273,12 +12950,12 @@
         </c:title>
         <c:numFmt formatCode="General" sourceLinked="1"/>
         <c:tickLblPos val="nextTo"/>
-        <c:crossAx val="109301120"/>
+        <c:crossAx val="109298816"/>
         <c:crosses val="autoZero"/>
         <c:crossBetween val="midCat"/>
       </c:valAx>
       <c:valAx>
-        <c:axId val="109301120"/>
+        <c:axId val="109298816"/>
         <c:scaling>
           <c:orientation val="minMax"/>
         </c:scaling>
@@ -13302,7 +12979,7 @@
         </c:title>
         <c:numFmt formatCode="General" sourceLinked="1"/>
         <c:tickLblPos val="nextTo"/>
-        <c:crossAx val="109298432"/>
+        <c:crossAx val="109285760"/>
         <c:crosses val="autoZero"/>
         <c:crossBetween val="midCat"/>
       </c:valAx>
@@ -15273,11 +14950,11 @@
             </c:numRef>
           </c:yVal>
         </c:ser>
-        <c:axId val="112492544"/>
-        <c:axId val="112494464"/>
+        <c:axId val="112115712"/>
+        <c:axId val="112492928"/>
       </c:scatterChart>
       <c:valAx>
-        <c:axId val="112492544"/>
+        <c:axId val="112115712"/>
         <c:scaling>
           <c:orientation val="minMax"/>
         </c:scaling>
@@ -15304,12 +14981,12 @@
         </c:title>
         <c:numFmt formatCode="General" sourceLinked="1"/>
         <c:tickLblPos val="nextTo"/>
-        <c:crossAx val="112494464"/>
+        <c:crossAx val="112492928"/>
         <c:crosses val="autoZero"/>
         <c:crossBetween val="midCat"/>
       </c:valAx>
       <c:valAx>
-        <c:axId val="112494464"/>
+        <c:axId val="112492928"/>
         <c:scaling>
           <c:orientation val="minMax"/>
         </c:scaling>
@@ -15337,7 +15014,7 @@
         </c:title>
         <c:numFmt formatCode="General" sourceLinked="1"/>
         <c:tickLblPos val="nextTo"/>
-        <c:crossAx val="112492544"/>
+        <c:crossAx val="112115712"/>
         <c:crosses val="autoZero"/>
         <c:crossBetween val="midCat"/>
       </c:valAx>
@@ -17301,11 +16978,11 @@
             </c:numRef>
           </c:yVal>
         </c:ser>
-        <c:axId val="116982144"/>
-        <c:axId val="116984448"/>
+        <c:axId val="115831168"/>
+        <c:axId val="116982528"/>
       </c:scatterChart>
       <c:valAx>
-        <c:axId val="116982144"/>
+        <c:axId val="115831168"/>
         <c:scaling>
           <c:orientation val="minMax"/>
         </c:scaling>
@@ -17332,12 +17009,12 @@
         </c:title>
         <c:numFmt formatCode="General" sourceLinked="1"/>
         <c:tickLblPos val="nextTo"/>
-        <c:crossAx val="116984448"/>
+        <c:crossAx val="116982528"/>
         <c:crosses val="autoZero"/>
         <c:crossBetween val="midCat"/>
       </c:valAx>
       <c:valAx>
-        <c:axId val="116984448"/>
+        <c:axId val="116982528"/>
         <c:scaling>
           <c:orientation val="minMax"/>
         </c:scaling>
@@ -17365,7 +17042,7 @@
         </c:title>
         <c:numFmt formatCode="General" sourceLinked="1"/>
         <c:tickLblPos val="nextTo"/>
-        <c:crossAx val="116982144"/>
+        <c:crossAx val="115831168"/>
         <c:crosses val="autoZero"/>
         <c:crossBetween val="midCat"/>
       </c:valAx>
@@ -19332,11 +19009,11 @@
             </c:numRef>
           </c:yVal>
         </c:ser>
-        <c:axId val="92339584"/>
-        <c:axId val="112043520"/>
+        <c:axId val="151861888"/>
+        <c:axId val="94860032"/>
       </c:scatterChart>
       <c:valAx>
-        <c:axId val="92339584"/>
+        <c:axId val="151861888"/>
         <c:scaling>
           <c:orientation val="minMax"/>
         </c:scaling>
@@ -19363,12 +19040,12 @@
         </c:title>
         <c:numFmt formatCode="General" sourceLinked="1"/>
         <c:tickLblPos val="nextTo"/>
-        <c:crossAx val="112043520"/>
+        <c:crossAx val="94860032"/>
         <c:crosses val="autoZero"/>
         <c:crossBetween val="midCat"/>
       </c:valAx>
       <c:valAx>
-        <c:axId val="112043520"/>
+        <c:axId val="94860032"/>
         <c:scaling>
           <c:orientation val="minMax"/>
         </c:scaling>
@@ -19396,7 +19073,7 @@
         </c:title>
         <c:numFmt formatCode="General" sourceLinked="1"/>
         <c:tickLblPos val="nextTo"/>
-        <c:crossAx val="92339584"/>
+        <c:crossAx val="151861888"/>
         <c:crosses val="autoZero"/>
         <c:crossBetween val="midCat"/>
       </c:valAx>
@@ -20000,7 +19677,7 @@
 </file>
 
 <file path=customXml/itemProps1.xml><?xml version="1.0" encoding="utf-8"?>
-<ds:datastoreItem xmlns:ds="http://schemas.openxmlformats.org/officeDocument/2006/customXml" ds:itemID="{25F9C230-15D8-4443-89C8-4E9602A2A422}">
+<ds:datastoreItem xmlns:ds="http://schemas.openxmlformats.org/officeDocument/2006/customXml" ds:itemID="{C763DBBE-C2EA-4D7E-A18E-4A0D840A8939}">
   <ds:schemaRefs>
     <ds:schemaRef ds:uri="http://schemas.openxmlformats.org/officeDocument/2006/bibliography"/>
   </ds:schemaRefs>

</xml_diff>

<commit_message>
Added in nodal line images
</commit_message>
<xml_diff>
--- a/Formal Strucutres Lab/Tom Formal Report.docx
+++ b/Formal Strucutres Lab/Tom Formal Report.docx
@@ -4971,6 +4971,93 @@
         <w:t>Before any data was collected from vibration testing, the geometry of the wing was found and its material properties were recorded, as shown in Figure 6-1 and Table 6-3 respectively.</w:t>
       </w:r>
     </w:p>
+    <w:p/>
+    <w:sdt>
+      <w:sdtPr>
+        <w:id w:val="323471619"/>
+        <w:showingPlcHdr/>
+        <w:picture/>
+      </w:sdtPr>
+      <w:sdtContent>
+        <w:p>
+          <w:pPr>
+            <w:jc w:val="center"/>
+          </w:pPr>
+          <w:r>
+            <w:rPr>
+              <w:noProof/>
+            </w:rPr>
+            <w:drawing>
+              <wp:inline distT="0" distB="0" distL="0" distR="0">
+                <wp:extent cx="1899920" cy="1899920"/>
+                <wp:effectExtent l="19050" t="0" r="5080" b="0"/>
+                <wp:docPr id="4" name="Picture 1"/>
+                <wp:cNvGraphicFramePr>
+                  <a:graphicFrameLocks xmlns:a="http://schemas.openxmlformats.org/drawingml/2006/main" noChangeAspect="1"/>
+                </wp:cNvGraphicFramePr>
+                <a:graphic xmlns:a="http://schemas.openxmlformats.org/drawingml/2006/main">
+                  <a:graphicData uri="http://schemas.openxmlformats.org/drawingml/2006/picture">
+                    <pic:pic xmlns:pic="http://schemas.openxmlformats.org/drawingml/2006/picture">
+                      <pic:nvPicPr>
+                        <pic:cNvPr id="0" name="Picture 1"/>
+                        <pic:cNvPicPr>
+                          <a:picLocks noChangeAspect="1" noChangeArrowheads="1"/>
+                        </pic:cNvPicPr>
+                      </pic:nvPicPr>
+                      <pic:blipFill>
+                        <a:blip r:embed="rId8" cstate="print"/>
+                        <a:srcRect/>
+                        <a:stretch>
+                          <a:fillRect/>
+                        </a:stretch>
+                      </pic:blipFill>
+                      <pic:spPr bwMode="auto">
+                        <a:xfrm>
+                          <a:off x="0" y="0"/>
+                          <a:ext cx="1899920" cy="1899920"/>
+                        </a:xfrm>
+                        <a:prstGeom prst="rect">
+                          <a:avLst/>
+                        </a:prstGeom>
+                        <a:noFill/>
+                        <a:ln w="9525">
+                          <a:noFill/>
+                          <a:miter lim="800000"/>
+                          <a:headEnd/>
+                          <a:tailEnd/>
+                        </a:ln>
+                      </pic:spPr>
+                    </pic:pic>
+                  </a:graphicData>
+                </a:graphic>
+              </wp:inline>
+            </w:drawing>
+          </w:r>
+        </w:p>
+      </w:sdtContent>
+    </w:sdt>
+    <w:p>
+      <w:pPr>
+        <w:jc w:val="center"/>
+        <w:rPr>
+          <w:b/>
+        </w:rPr>
+      </w:pPr>
+      <w:proofErr w:type="gramStart"/>
+      <w:r>
+        <w:rPr>
+          <w:b/>
+        </w:rPr>
+        <w:t>Figure 6-1.</w:t>
+      </w:r>
+      <w:proofErr w:type="gramEnd"/>
+      <w:r>
+        <w:rPr>
+          <w:b/>
+        </w:rPr>
+        <w:t xml:space="preserve"> PRO-E Model of Cantilever Wing</w:t>
+      </w:r>
+    </w:p>
     <w:p>
       <w:pPr>
         <w:ind w:left="720" w:hanging="720"/>
@@ -5108,7 +5195,15 @@
                 <w:rFonts w:eastAsia="Times New Roman"/>
                 <w:color w:val="000000"/>
               </w:rPr>
-              <w:t>20.5625</w:t>
+              <w:t>10x10</w:t>
+            </w:r>
+            <w:r>
+              <w:rPr>
+                <w:rFonts w:eastAsia="Times New Roman"/>
+                <w:color w:val="000000"/>
+                <w:vertAlign w:val="superscript"/>
+              </w:rPr>
+              <w:t>6</w:t>
             </w:r>
           </w:p>
         </w:tc>
@@ -5138,7 +5233,37 @@
                 <w:rFonts w:eastAsia="Times New Roman"/>
                 <w:color w:val="000000"/>
               </w:rPr>
-              <w:t>Width (in)</w:t>
+              <w:t>Density (lb-sec</w:t>
+            </w:r>
+            <w:r>
+              <w:rPr>
+                <w:rFonts w:eastAsia="Times New Roman"/>
+                <w:color w:val="000000"/>
+                <w:vertAlign w:val="superscript"/>
+              </w:rPr>
+              <w:t>2</w:t>
+            </w:r>
+            <w:r>
+              <w:rPr>
+                <w:rFonts w:eastAsia="Times New Roman"/>
+                <w:color w:val="000000"/>
+              </w:rPr>
+              <w:t>/in</w:t>
+            </w:r>
+            <w:r>
+              <w:rPr>
+                <w:rFonts w:eastAsia="Times New Roman"/>
+                <w:color w:val="000000"/>
+                <w:vertAlign w:val="superscript"/>
+              </w:rPr>
+              <w:t>4</w:t>
+            </w:r>
+            <w:r>
+              <w:rPr>
+                <w:rFonts w:eastAsia="Times New Roman"/>
+                <w:color w:val="000000"/>
+              </w:rPr>
+              <w:t>)</w:t>
             </w:r>
           </w:p>
         </w:tc>
@@ -5164,8 +5289,270 @@
                 <w:rFonts w:eastAsia="Times New Roman"/>
                 <w:color w:val="000000"/>
               </w:rPr>
-              <w:t>1.02</w:t>
-            </w:r>
+              <w:t>25.55x10</w:t>
+            </w:r>
+            <w:r>
+              <w:rPr>
+                <w:rFonts w:eastAsia="Times New Roman"/>
+                <w:color w:val="000000"/>
+                <w:vertAlign w:val="superscript"/>
+              </w:rPr>
+              <w:t>-6</w:t>
+            </w:r>
+          </w:p>
+        </w:tc>
+      </w:tr>
+    </w:tbl>
+    <w:p>
+      <w:pPr>
+        <w:jc w:val="center"/>
+      </w:pPr>
+    </w:p>
+    <w:p>
+      <w:pPr>
+        <w:jc w:val="both"/>
+      </w:pPr>
+      <w:r>
+        <w:t>After this, the wing was then vibrated at frequencies close to those associated with its expected natural frequencies. For each natural frequency that was obtained, and image of the wing was captured, as to document the locations of each mode’s nodal points. The results of this process are shown in Table 6-4.</w:t>
+      </w:r>
+    </w:p>
+    <w:p>
+      <w:pPr>
+        <w:jc w:val="center"/>
+        <w:rPr>
+          <w:b/>
+        </w:rPr>
+      </w:pPr>
+      <w:proofErr w:type="gramStart"/>
+      <w:r>
+        <w:rPr>
+          <w:b/>
+        </w:rPr>
+        <w:t>Table 6-4.</w:t>
+      </w:r>
+      <w:proofErr w:type="gramEnd"/>
+      <w:r>
+        <w:rPr>
+          <w:b/>
+        </w:rPr>
+        <w:t xml:space="preserve"> Theoretical/Actual Natural Frequencies/Nodal Lines</w:t>
+      </w:r>
+    </w:p>
+    <w:tbl>
+      <w:tblPr>
+        <w:tblW w:w="9090" w:type="dxa"/>
+        <w:tblInd w:w="108" w:type="dxa"/>
+        <w:tblBorders>
+          <w:top w:val="single" w:sz="4" w:space="0" w:color="auto"/>
+          <w:left w:val="single" w:sz="4" w:space="0" w:color="auto"/>
+          <w:bottom w:val="single" w:sz="4" w:space="0" w:color="auto"/>
+          <w:right w:val="single" w:sz="4" w:space="0" w:color="auto"/>
+          <w:insideH w:val="single" w:sz="4" w:space="0" w:color="auto"/>
+          <w:insideV w:val="single" w:sz="4" w:space="0" w:color="auto"/>
+        </w:tblBorders>
+        <w:tblLayout w:type="fixed"/>
+        <w:tblLook w:val="04A0"/>
+      </w:tblPr>
+      <w:tblGrid>
+        <w:gridCol w:w="900"/>
+        <w:gridCol w:w="1350"/>
+        <w:gridCol w:w="1170"/>
+        <w:gridCol w:w="5670"/>
+      </w:tblGrid>
+      <w:tr>
+        <w:trPr>
+          <w:trHeight w:val="187"/>
+          <w:tblHeader/>
+        </w:trPr>
+        <w:tc>
+          <w:tcPr>
+            <w:tcW w:w="900" w:type="dxa"/>
+            <w:vMerge w:val="restart"/>
+            <w:shd w:val="clear" w:color="000000" w:fill="16365C"/>
+            <w:vAlign w:val="center"/>
+          </w:tcPr>
+          <w:p>
+            <w:pPr>
+              <w:spacing w:after="0" w:line="240" w:lineRule="auto"/>
+              <w:jc w:val="center"/>
+              <w:rPr>
+                <w:rFonts w:eastAsia="Times New Roman"/>
+                <w:b/>
+                <w:bCs/>
+                <w:color w:val="FFFFFF"/>
+              </w:rPr>
+            </w:pPr>
+            <w:r>
+              <w:rPr>
+                <w:rFonts w:eastAsia="Times New Roman"/>
+                <w:b/>
+                <w:bCs/>
+                <w:color w:val="FFFFFF"/>
+              </w:rPr>
+              <w:t>Mode</w:t>
+            </w:r>
+          </w:p>
+        </w:tc>
+        <w:tc>
+          <w:tcPr>
+            <w:tcW w:w="2520" w:type="dxa"/>
+            <w:gridSpan w:val="2"/>
+            <w:shd w:val="clear" w:color="000000" w:fill="16365C"/>
+            <w:noWrap/>
+            <w:vAlign w:val="bottom"/>
+            <w:hideMark/>
+          </w:tcPr>
+          <w:p>
+            <w:pPr>
+              <w:spacing w:after="0" w:line="240" w:lineRule="auto"/>
+              <w:jc w:val="center"/>
+              <w:rPr>
+                <w:rFonts w:eastAsia="Times New Roman"/>
+                <w:b/>
+                <w:bCs/>
+                <w:color w:val="FFFFFF"/>
+              </w:rPr>
+            </w:pPr>
+            <w:r>
+              <w:rPr>
+                <w:rFonts w:eastAsia="Times New Roman"/>
+                <w:b/>
+                <w:bCs/>
+                <w:color w:val="FFFFFF"/>
+              </w:rPr>
+              <w:t>Frequencies (Hz)</w:t>
+            </w:r>
+          </w:p>
+        </w:tc>
+        <w:tc>
+          <w:tcPr>
+            <w:tcW w:w="5670" w:type="dxa"/>
+            <w:vMerge w:val="restart"/>
+            <w:shd w:val="clear" w:color="000000" w:fill="16365C"/>
+            <w:vAlign w:val="center"/>
+          </w:tcPr>
+          <w:p>
+            <w:pPr>
+              <w:spacing w:after="0" w:line="240" w:lineRule="auto"/>
+              <w:jc w:val="center"/>
+              <w:rPr>
+                <w:rFonts w:eastAsia="Times New Roman"/>
+                <w:b/>
+                <w:bCs/>
+                <w:color w:val="FFFFFF"/>
+              </w:rPr>
+            </w:pPr>
+            <w:r>
+              <w:rPr>
+                <w:rFonts w:eastAsia="Times New Roman"/>
+                <w:b/>
+                <w:bCs/>
+                <w:color w:val="FFFFFF"/>
+              </w:rPr>
+              <w:t>Nodal Line Images</w:t>
+            </w:r>
+          </w:p>
+        </w:tc>
+      </w:tr>
+      <w:tr>
+        <w:trPr>
+          <w:trHeight w:val="215"/>
+          <w:tblHeader/>
+        </w:trPr>
+        <w:tc>
+          <w:tcPr>
+            <w:tcW w:w="900" w:type="dxa"/>
+            <w:vMerge/>
+            <w:shd w:val="clear" w:color="000000" w:fill="16365C"/>
+          </w:tcPr>
+          <w:p>
+            <w:pPr>
+              <w:spacing w:after="0" w:line="240" w:lineRule="auto"/>
+              <w:jc w:val="center"/>
+              <w:rPr>
+                <w:rFonts w:eastAsia="Times New Roman"/>
+                <w:b/>
+                <w:bCs/>
+                <w:color w:val="FFFFFF"/>
+              </w:rPr>
+            </w:pPr>
+          </w:p>
+        </w:tc>
+        <w:tc>
+          <w:tcPr>
+            <w:tcW w:w="1350" w:type="dxa"/>
+            <w:shd w:val="clear" w:color="000000" w:fill="16365C"/>
+            <w:noWrap/>
+            <w:vAlign w:val="bottom"/>
+            <w:hideMark/>
+          </w:tcPr>
+          <w:p>
+            <w:pPr>
+              <w:spacing w:after="0" w:line="240" w:lineRule="auto"/>
+              <w:jc w:val="center"/>
+              <w:rPr>
+                <w:rFonts w:eastAsia="Times New Roman"/>
+                <w:b/>
+                <w:bCs/>
+                <w:color w:val="FFFFFF"/>
+              </w:rPr>
+            </w:pPr>
+            <w:r>
+              <w:rPr>
+                <w:rFonts w:eastAsia="Times New Roman"/>
+                <w:b/>
+                <w:bCs/>
+                <w:color w:val="FFFFFF"/>
+              </w:rPr>
+              <w:t>Theoretical</w:t>
+            </w:r>
+          </w:p>
+        </w:tc>
+        <w:tc>
+          <w:tcPr>
+            <w:tcW w:w="1170" w:type="dxa"/>
+            <w:shd w:val="clear" w:color="000000" w:fill="16365C"/>
+            <w:vAlign w:val="bottom"/>
+          </w:tcPr>
+          <w:p>
+            <w:pPr>
+              <w:spacing w:after="0" w:line="240" w:lineRule="auto"/>
+              <w:jc w:val="center"/>
+              <w:rPr>
+                <w:rFonts w:eastAsia="Times New Roman"/>
+                <w:b/>
+                <w:bCs/>
+                <w:color w:val="FFFFFF"/>
+              </w:rPr>
+            </w:pPr>
+            <w:r>
+              <w:rPr>
+                <w:rFonts w:eastAsia="Times New Roman"/>
+                <w:b/>
+                <w:bCs/>
+                <w:color w:val="FFFFFF"/>
+              </w:rPr>
+              <w:t>Actual</w:t>
+            </w:r>
+          </w:p>
+        </w:tc>
+        <w:tc>
+          <w:tcPr>
+            <w:tcW w:w="5670" w:type="dxa"/>
+            <w:vMerge/>
+            <w:shd w:val="clear" w:color="000000" w:fill="16365C"/>
+          </w:tcPr>
+          <w:p>
+            <w:pPr>
+              <w:spacing w:after="0" w:line="240" w:lineRule="auto"/>
+              <w:jc w:val="center"/>
+              <w:rPr>
+                <w:rFonts w:eastAsia="Times New Roman"/>
+                <w:b/>
+                <w:bCs/>
+                <w:color w:val="FFFFFF"/>
+              </w:rPr>
+            </w:pPr>
           </w:p>
         </w:tc>
       </w:tr>
@@ -5175,15 +5562,40 @@
         </w:trPr>
         <w:tc>
           <w:tcPr>
-            <w:tcW w:w="2790" w:type="dxa"/>
+            <w:tcW w:w="900" w:type="dxa"/>
+            <w:vAlign w:val="center"/>
+          </w:tcPr>
+          <w:p>
+            <w:pPr>
+              <w:spacing w:before="40" w:after="40" w:line="240" w:lineRule="auto"/>
+              <w:jc w:val="center"/>
+              <w:rPr>
+                <w:rFonts w:eastAsia="Times New Roman"/>
+                <w:color w:val="000000"/>
+              </w:rPr>
+            </w:pPr>
+            <w:r>
+              <w:rPr>
+                <w:rFonts w:eastAsia="Times New Roman"/>
+                <w:color w:val="000000"/>
+              </w:rPr>
+              <w:lastRenderedPageBreak/>
+              <w:t>1</w:t>
+            </w:r>
+          </w:p>
+        </w:tc>
+        <w:tc>
+          <w:tcPr>
+            <w:tcW w:w="1350" w:type="dxa"/>
             <w:shd w:val="clear" w:color="auto" w:fill="auto"/>
             <w:noWrap/>
-            <w:vAlign w:val="bottom"/>
+            <w:vAlign w:val="center"/>
             <w:hideMark/>
           </w:tcPr>
           <w:p>
             <w:pPr>
               <w:spacing w:before="40" w:after="40" w:line="240" w:lineRule="auto"/>
+              <w:jc w:val="center"/>
               <w:rPr>
                 <w:rFonts w:eastAsia="Times New Roman"/>
                 <w:color w:val="000000"/>
@@ -5194,22 +5606,22 @@
                 <w:rFonts w:eastAsia="Times New Roman"/>
                 <w:color w:val="000000"/>
               </w:rPr>
-              <w:t>Thickness (in)</w:t>
+              <w:t>7.56</w:t>
             </w:r>
           </w:p>
         </w:tc>
         <w:tc>
           <w:tcPr>
-            <w:tcW w:w="2070" w:type="dxa"/>
+            <w:tcW w:w="1170" w:type="dxa"/>
             <w:shd w:val="clear" w:color="auto" w:fill="auto"/>
             <w:noWrap/>
-            <w:vAlign w:val="bottom"/>
+            <w:vAlign w:val="center"/>
             <w:hideMark/>
           </w:tcPr>
           <w:p>
             <w:pPr>
               <w:spacing w:before="40" w:after="40" w:line="240" w:lineRule="auto"/>
-              <w:jc w:val="right"/>
+              <w:jc w:val="center"/>
               <w:rPr>
                 <w:rFonts w:eastAsia="Times New Roman"/>
                 <w:color w:val="000000"/>
@@ -5220,10 +5632,89 @@
                 <w:rFonts w:eastAsia="Times New Roman"/>
                 <w:color w:val="000000"/>
               </w:rPr>
-              <w:t>0.055</w:t>
+              <w:t>8.0</w:t>
             </w:r>
           </w:p>
         </w:tc>
+        <w:sdt>
+          <w:sdtPr>
+            <w:rPr>
+              <w:rFonts w:eastAsia="Times New Roman"/>
+              <w:color w:val="000000"/>
+            </w:rPr>
+            <w:id w:val="323471620"/>
+            <w:picture/>
+          </w:sdtPr>
+          <w:sdtContent>
+            <w:tc>
+              <w:tcPr>
+                <w:tcW w:w="5670" w:type="dxa"/>
+                <w:shd w:val="clear" w:color="auto" w:fill="auto"/>
+              </w:tcPr>
+              <w:p>
+                <w:pPr>
+                  <w:spacing w:before="40" w:after="40" w:line="240" w:lineRule="auto"/>
+                  <w:jc w:val="center"/>
+                  <w:rPr>
+                    <w:rFonts w:eastAsia="Times New Roman"/>
+                    <w:color w:val="000000"/>
+                  </w:rPr>
+                </w:pPr>
+                <w:r>
+                  <w:rPr>
+                    <w:rFonts w:eastAsia="Times New Roman"/>
+                    <w:noProof/>
+                    <w:color w:val="000000"/>
+                  </w:rPr>
+                  <w:drawing>
+                    <wp:inline distT="0" distB="0" distL="0" distR="0">
+                      <wp:extent cx="3151662" cy="2363746"/>
+                      <wp:effectExtent l="19050" t="0" r="0" b="0"/>
+                      <wp:docPr id="14" name="Picture 2"/>
+                      <wp:cNvGraphicFramePr>
+                        <a:graphicFrameLocks xmlns:a="http://schemas.openxmlformats.org/drawingml/2006/main" noChangeAspect="1"/>
+                      </wp:cNvGraphicFramePr>
+                      <a:graphic xmlns:a="http://schemas.openxmlformats.org/drawingml/2006/main">
+                        <a:graphicData uri="http://schemas.openxmlformats.org/drawingml/2006/picture">
+                          <pic:pic xmlns:pic="http://schemas.openxmlformats.org/drawingml/2006/picture">
+                            <pic:nvPicPr>
+                              <pic:cNvPr id="0" name="Picture 2"/>
+                              <pic:cNvPicPr>
+                                <a:picLocks noChangeAspect="1" noChangeArrowheads="1"/>
+                              </pic:cNvPicPr>
+                            </pic:nvPicPr>
+                            <pic:blipFill>
+                              <a:blip r:embed="rId9" cstate="print"/>
+                              <a:stretch>
+                                <a:fillRect/>
+                              </a:stretch>
+                            </pic:blipFill>
+                            <pic:spPr bwMode="auto">
+                              <a:xfrm>
+                                <a:off x="0" y="0"/>
+                                <a:ext cx="3154601" cy="2365951"/>
+                              </a:xfrm>
+                              <a:prstGeom prst="rect">
+                                <a:avLst/>
+                              </a:prstGeom>
+                              <a:noFill/>
+                              <a:ln w="9525">
+                                <a:noFill/>
+                                <a:miter lim="800000"/>
+                                <a:headEnd/>
+                                <a:tailEnd/>
+                              </a:ln>
+                            </pic:spPr>
+                          </pic:pic>
+                        </a:graphicData>
+                      </a:graphic>
+                    </wp:inline>
+                  </w:drawing>
+                </w:r>
+              </w:p>
+            </w:tc>
+          </w:sdtContent>
+        </w:sdt>
       </w:tr>
       <w:tr>
         <w:trPr>
@@ -5231,15 +5722,39 @@
         </w:trPr>
         <w:tc>
           <w:tcPr>
-            <w:tcW w:w="2790" w:type="dxa"/>
+            <w:tcW w:w="900" w:type="dxa"/>
+            <w:vAlign w:val="center"/>
+          </w:tcPr>
+          <w:p>
+            <w:pPr>
+              <w:spacing w:before="40" w:after="40" w:line="240" w:lineRule="auto"/>
+              <w:jc w:val="center"/>
+              <w:rPr>
+                <w:rFonts w:eastAsia="Times New Roman"/>
+                <w:color w:val="000000"/>
+              </w:rPr>
+            </w:pPr>
+            <w:r>
+              <w:rPr>
+                <w:rFonts w:eastAsia="Times New Roman"/>
+                <w:color w:val="000000"/>
+              </w:rPr>
+              <w:t>2</w:t>
+            </w:r>
+          </w:p>
+        </w:tc>
+        <w:tc>
+          <w:tcPr>
+            <w:tcW w:w="1350" w:type="dxa"/>
             <w:shd w:val="clear" w:color="auto" w:fill="auto"/>
             <w:noWrap/>
-            <w:vAlign w:val="bottom"/>
+            <w:vAlign w:val="center"/>
             <w:hideMark/>
           </w:tcPr>
           <w:p>
             <w:pPr>
               <w:spacing w:before="40" w:after="40" w:line="240" w:lineRule="auto"/>
+              <w:jc w:val="center"/>
               <w:rPr>
                 <w:rFonts w:eastAsia="Times New Roman"/>
                 <w:color w:val="000000"/>
@@ -5250,37 +5765,22 @@
                 <w:rFonts w:eastAsia="Times New Roman"/>
                 <w:color w:val="000000"/>
               </w:rPr>
-              <w:t>Moment of Inertia (in</w:t>
-            </w:r>
-            <w:r>
-              <w:rPr>
-                <w:rFonts w:eastAsia="Times New Roman"/>
-                <w:color w:val="000000"/>
-                <w:vertAlign w:val="superscript"/>
-              </w:rPr>
-              <w:t>4</w:t>
-            </w:r>
-            <w:r>
-              <w:rPr>
-                <w:rFonts w:eastAsia="Times New Roman"/>
-                <w:color w:val="000000"/>
-              </w:rPr>
-              <w:t>)</w:t>
+              <w:t>34.4</w:t>
             </w:r>
           </w:p>
         </w:tc>
         <w:tc>
           <w:tcPr>
-            <w:tcW w:w="2070" w:type="dxa"/>
+            <w:tcW w:w="1170" w:type="dxa"/>
             <w:shd w:val="clear" w:color="auto" w:fill="auto"/>
             <w:noWrap/>
-            <w:vAlign w:val="bottom"/>
+            <w:vAlign w:val="center"/>
             <w:hideMark/>
           </w:tcPr>
           <w:p>
             <w:pPr>
               <w:spacing w:before="40" w:after="40" w:line="240" w:lineRule="auto"/>
-              <w:jc w:val="right"/>
+              <w:jc w:val="center"/>
               <w:rPr>
                 <w:rFonts w:eastAsia="Times New Roman"/>
                 <w:color w:val="000000"/>
@@ -5291,18 +5791,86 @@
                 <w:rFonts w:eastAsia="Times New Roman"/>
                 <w:color w:val="000000"/>
               </w:rPr>
-              <w:t>1.414x10</w:t>
-            </w:r>
-            <w:r>
-              <w:rPr>
-                <w:rFonts w:eastAsia="Times New Roman"/>
-                <w:color w:val="000000"/>
-                <w:vertAlign w:val="superscript"/>
-              </w:rPr>
-              <w:t>-5</w:t>
+              <w:t>35.0</w:t>
             </w:r>
           </w:p>
         </w:tc>
+        <w:sdt>
+          <w:sdtPr>
+            <w:rPr>
+              <w:rFonts w:eastAsia="Times New Roman"/>
+            </w:rPr>
+            <w:id w:val="323471621"/>
+            <w:picture/>
+          </w:sdtPr>
+          <w:sdtContent>
+            <w:tc>
+              <w:tcPr>
+                <w:tcW w:w="5670" w:type="dxa"/>
+                <w:shd w:val="clear" w:color="auto" w:fill="auto"/>
+              </w:tcPr>
+              <w:p>
+                <w:pPr>
+                  <w:spacing w:before="40" w:after="40" w:line="240" w:lineRule="auto"/>
+                  <w:jc w:val="center"/>
+                  <w:rPr>
+                    <w:rFonts w:eastAsia="Times New Roman"/>
+                  </w:rPr>
+                </w:pPr>
+                <w:r>
+                  <w:rPr>
+                    <w:rFonts w:eastAsia="Times New Roman"/>
+                    <w:noProof/>
+                  </w:rPr>
+                  <w:drawing>
+                    <wp:inline distT="0" distB="0" distL="0" distR="0">
+                      <wp:extent cx="3119252" cy="2339439"/>
+                      <wp:effectExtent l="19050" t="0" r="4948" b="0"/>
+                      <wp:docPr id="15" name="Picture 3"/>
+                      <wp:cNvGraphicFramePr>
+                        <a:graphicFrameLocks xmlns:a="http://schemas.openxmlformats.org/drawingml/2006/main" noChangeAspect="1"/>
+                      </wp:cNvGraphicFramePr>
+                      <a:graphic xmlns:a="http://schemas.openxmlformats.org/drawingml/2006/main">
+                        <a:graphicData uri="http://schemas.openxmlformats.org/drawingml/2006/picture">
+                          <pic:pic xmlns:pic="http://schemas.openxmlformats.org/drawingml/2006/picture">
+                            <pic:nvPicPr>
+                              <pic:cNvPr id="0" name="Picture 3"/>
+                              <pic:cNvPicPr>
+                                <a:picLocks noChangeAspect="1" noChangeArrowheads="1"/>
+                              </pic:cNvPicPr>
+                            </pic:nvPicPr>
+                            <pic:blipFill>
+                              <a:blip r:embed="rId10" cstate="print"/>
+                              <a:stretch>
+                                <a:fillRect/>
+                              </a:stretch>
+                            </pic:blipFill>
+                            <pic:spPr bwMode="auto">
+                              <a:xfrm>
+                                <a:off x="0" y="0"/>
+                                <a:ext cx="3121594" cy="2341196"/>
+                              </a:xfrm>
+                              <a:prstGeom prst="rect">
+                                <a:avLst/>
+                              </a:prstGeom>
+                              <a:noFill/>
+                              <a:ln w="9525">
+                                <a:noFill/>
+                                <a:miter lim="800000"/>
+                                <a:headEnd/>
+                                <a:tailEnd/>
+                              </a:ln>
+                            </pic:spPr>
+                          </pic:pic>
+                        </a:graphicData>
+                      </a:graphic>
+                    </wp:inline>
+                  </w:drawing>
+                </w:r>
+              </w:p>
+            </w:tc>
+          </w:sdtContent>
+        </w:sdt>
       </w:tr>
       <w:tr>
         <w:trPr>
@@ -5310,15 +5878,39 @@
         </w:trPr>
         <w:tc>
           <w:tcPr>
-            <w:tcW w:w="2790" w:type="dxa"/>
+            <w:tcW w:w="900" w:type="dxa"/>
+            <w:vAlign w:val="center"/>
+          </w:tcPr>
+          <w:p>
+            <w:pPr>
+              <w:spacing w:before="40" w:after="40" w:line="240" w:lineRule="auto"/>
+              <w:jc w:val="center"/>
+              <w:rPr>
+                <w:rFonts w:eastAsia="Times New Roman"/>
+                <w:color w:val="000000"/>
+              </w:rPr>
+            </w:pPr>
+            <w:r>
+              <w:rPr>
+                <w:rFonts w:eastAsia="Times New Roman"/>
+                <w:color w:val="000000"/>
+              </w:rPr>
+              <w:t>3</w:t>
+            </w:r>
+          </w:p>
+        </w:tc>
+        <w:tc>
+          <w:tcPr>
+            <w:tcW w:w="1350" w:type="dxa"/>
             <w:shd w:val="clear" w:color="auto" w:fill="auto"/>
             <w:noWrap/>
-            <w:vAlign w:val="bottom"/>
+            <w:vAlign w:val="center"/>
             <w:hideMark/>
           </w:tcPr>
           <w:p>
             <w:pPr>
               <w:spacing w:before="40" w:after="40" w:line="240" w:lineRule="auto"/>
+              <w:jc w:val="center"/>
               <w:rPr>
                 <w:rFonts w:eastAsia="Times New Roman"/>
                 <w:color w:val="000000"/>
@@ -5329,37 +5921,22 @@
                 <w:rFonts w:eastAsia="Times New Roman"/>
                 <w:color w:val="000000"/>
               </w:rPr>
-              <w:t>Area (in</w:t>
-            </w:r>
-            <w:r>
-              <w:rPr>
-                <w:rFonts w:eastAsia="Times New Roman"/>
-                <w:color w:val="000000"/>
-                <w:vertAlign w:val="superscript"/>
-              </w:rPr>
-              <w:t>2</w:t>
-            </w:r>
-            <w:r>
-              <w:rPr>
-                <w:rFonts w:eastAsia="Times New Roman"/>
-                <w:color w:val="000000"/>
-              </w:rPr>
-              <w:t>)</w:t>
+              <w:t>50.7</w:t>
             </w:r>
           </w:p>
         </w:tc>
         <w:tc>
           <w:tcPr>
-            <w:tcW w:w="2070" w:type="dxa"/>
+            <w:tcW w:w="1170" w:type="dxa"/>
             <w:shd w:val="clear" w:color="auto" w:fill="auto"/>
             <w:noWrap/>
-            <w:vAlign w:val="bottom"/>
+            <w:vAlign w:val="center"/>
             <w:hideMark/>
           </w:tcPr>
           <w:p>
             <w:pPr>
               <w:spacing w:before="40" w:after="40" w:line="240" w:lineRule="auto"/>
-              <w:jc w:val="right"/>
+              <w:jc w:val="center"/>
               <w:rPr>
                 <w:rFonts w:eastAsia="Times New Roman"/>
                 <w:color w:val="000000"/>
@@ -5370,10 +5947,88 @@
                 <w:rFonts w:eastAsia="Times New Roman"/>
                 <w:color w:val="000000"/>
               </w:rPr>
-              <w:t>0.0561</w:t>
+              <w:t>55.0</w:t>
             </w:r>
           </w:p>
         </w:tc>
+        <w:sdt>
+          <w:sdtPr>
+            <w:rPr>
+              <w:rFonts w:eastAsia="Times New Roman"/>
+              <w:color w:val="000000"/>
+            </w:rPr>
+            <w:id w:val="323471622"/>
+            <w:picture/>
+          </w:sdtPr>
+          <w:sdtContent>
+            <w:tc>
+              <w:tcPr>
+                <w:tcW w:w="5670" w:type="dxa"/>
+              </w:tcPr>
+              <w:p>
+                <w:pPr>
+                  <w:spacing w:before="40" w:after="40" w:line="240" w:lineRule="auto"/>
+                  <w:jc w:val="center"/>
+                  <w:rPr>
+                    <w:rFonts w:eastAsia="Times New Roman"/>
+                    <w:color w:val="000000"/>
+                  </w:rPr>
+                </w:pPr>
+                <w:r>
+                  <w:rPr>
+                    <w:rFonts w:eastAsia="Times New Roman"/>
+                    <w:noProof/>
+                    <w:color w:val="000000"/>
+                  </w:rPr>
+                  <w:drawing>
+                    <wp:inline distT="0" distB="0" distL="0" distR="0">
+                      <wp:extent cx="3021033" cy="2265775"/>
+                      <wp:effectExtent l="19050" t="0" r="7917" b="0"/>
+                      <wp:docPr id="16" name="Picture 4"/>
+                      <wp:cNvGraphicFramePr>
+                        <a:graphicFrameLocks xmlns:a="http://schemas.openxmlformats.org/drawingml/2006/main" noChangeAspect="1"/>
+                      </wp:cNvGraphicFramePr>
+                      <a:graphic xmlns:a="http://schemas.openxmlformats.org/drawingml/2006/main">
+                        <a:graphicData uri="http://schemas.openxmlformats.org/drawingml/2006/picture">
+                          <pic:pic xmlns:pic="http://schemas.openxmlformats.org/drawingml/2006/picture">
+                            <pic:nvPicPr>
+                              <pic:cNvPr id="0" name="Picture 4"/>
+                              <pic:cNvPicPr>
+                                <a:picLocks noChangeAspect="1" noChangeArrowheads="1"/>
+                              </pic:cNvPicPr>
+                            </pic:nvPicPr>
+                            <pic:blipFill>
+                              <a:blip r:embed="rId11" cstate="print"/>
+                              <a:stretch>
+                                <a:fillRect/>
+                              </a:stretch>
+                            </pic:blipFill>
+                            <pic:spPr bwMode="auto">
+                              <a:xfrm>
+                                <a:off x="0" y="0"/>
+                                <a:ext cx="3026673" cy="2270005"/>
+                              </a:xfrm>
+                              <a:prstGeom prst="rect">
+                                <a:avLst/>
+                              </a:prstGeom>
+                              <a:noFill/>
+                              <a:ln w="9525">
+                                <a:noFill/>
+                                <a:miter lim="800000"/>
+                                <a:headEnd/>
+                                <a:tailEnd/>
+                              </a:ln>
+                            </pic:spPr>
+                          </pic:pic>
+                        </a:graphicData>
+                      </a:graphic>
+                    </wp:inline>
+                  </w:drawing>
+                </w:r>
+              </w:p>
+            </w:tc>
+          </w:sdtContent>
+        </w:sdt>
       </w:tr>
       <w:tr>
         <w:trPr>
@@ -5381,15 +6036,40 @@
         </w:trPr>
         <w:tc>
           <w:tcPr>
-            <w:tcW w:w="2790" w:type="dxa"/>
+            <w:tcW w:w="900" w:type="dxa"/>
+            <w:vAlign w:val="center"/>
+          </w:tcPr>
+          <w:p>
+            <w:pPr>
+              <w:spacing w:before="40" w:after="40" w:line="240" w:lineRule="auto"/>
+              <w:jc w:val="center"/>
+              <w:rPr>
+                <w:rFonts w:eastAsia="Times New Roman"/>
+                <w:color w:val="000000"/>
+              </w:rPr>
+            </w:pPr>
+            <w:r>
+              <w:rPr>
+                <w:rFonts w:eastAsia="Times New Roman"/>
+                <w:color w:val="000000"/>
+              </w:rPr>
+              <w:lastRenderedPageBreak/>
+              <w:t>4</w:t>
+            </w:r>
+          </w:p>
+        </w:tc>
+        <w:tc>
+          <w:tcPr>
+            <w:tcW w:w="1350" w:type="dxa"/>
             <w:shd w:val="clear" w:color="auto" w:fill="auto"/>
             <w:noWrap/>
-            <w:vAlign w:val="bottom"/>
+            <w:vAlign w:val="center"/>
             <w:hideMark/>
           </w:tcPr>
           <w:p>
             <w:pPr>
               <w:spacing w:before="40" w:after="40" w:line="240" w:lineRule="auto"/>
+              <w:jc w:val="center"/>
               <w:rPr>
                 <w:rFonts w:eastAsia="Times New Roman"/>
                 <w:color w:val="000000"/>
@@ -5400,22 +6080,22 @@
                 <w:rFonts w:eastAsia="Times New Roman"/>
                 <w:color w:val="000000"/>
               </w:rPr>
-              <w:t>Young’s Modulus (psi)</w:t>
+              <w:t>87.0</w:t>
             </w:r>
           </w:p>
         </w:tc>
         <w:tc>
           <w:tcPr>
-            <w:tcW w:w="2070" w:type="dxa"/>
+            <w:tcW w:w="1170" w:type="dxa"/>
             <w:shd w:val="clear" w:color="auto" w:fill="auto"/>
             <w:noWrap/>
-            <w:vAlign w:val="bottom"/>
+            <w:vAlign w:val="center"/>
             <w:hideMark/>
           </w:tcPr>
           <w:p>
             <w:pPr>
               <w:spacing w:before="40" w:after="40" w:line="240" w:lineRule="auto"/>
-              <w:jc w:val="right"/>
+              <w:jc w:val="center"/>
               <w:rPr>
                 <w:rFonts w:eastAsia="Times New Roman"/>
                 <w:color w:val="000000"/>
@@ -5426,117 +6106,104 @@
                 <w:rFonts w:eastAsia="Times New Roman"/>
                 <w:color w:val="000000"/>
               </w:rPr>
-              <w:t>10x10</w:t>
-            </w:r>
-            <w:r>
-              <w:rPr>
-                <w:rFonts w:eastAsia="Times New Roman"/>
-                <w:color w:val="000000"/>
-                <w:vertAlign w:val="superscript"/>
-              </w:rPr>
-              <w:t>6</w:t>
+              <w:t>87.0</w:t>
             </w:r>
           </w:p>
         </w:tc>
-      </w:tr>
-      <w:tr>
-        <w:trPr>
-          <w:trHeight w:val="300"/>
-        </w:trPr>
-        <w:tc>
-          <w:tcPr>
-            <w:tcW w:w="2790" w:type="dxa"/>
-            <w:shd w:val="clear" w:color="auto" w:fill="auto"/>
-            <w:noWrap/>
-            <w:vAlign w:val="bottom"/>
-            <w:hideMark/>
-          </w:tcPr>
-          <w:p>
-            <w:pPr>
-              <w:spacing w:before="40" w:after="40" w:line="240" w:lineRule="auto"/>
-              <w:rPr>
-                <w:rFonts w:eastAsia="Times New Roman"/>
-                <w:color w:val="000000"/>
-              </w:rPr>
-            </w:pPr>
-            <w:r>
-              <w:rPr>
-                <w:rFonts w:eastAsia="Times New Roman"/>
-                <w:color w:val="000000"/>
-              </w:rPr>
-              <w:t>Density (lb-sec</w:t>
-            </w:r>
-            <w:r>
-              <w:rPr>
-                <w:rFonts w:eastAsia="Times New Roman"/>
-                <w:color w:val="000000"/>
-                <w:vertAlign w:val="superscript"/>
-              </w:rPr>
-              <w:t>2</w:t>
-            </w:r>
-            <w:r>
-              <w:rPr>
-                <w:rFonts w:eastAsia="Times New Roman"/>
-                <w:color w:val="000000"/>
-              </w:rPr>
-              <w:t>/in</w:t>
-            </w:r>
-            <w:r>
-              <w:rPr>
-                <w:rFonts w:eastAsia="Times New Roman"/>
-                <w:color w:val="000000"/>
-                <w:vertAlign w:val="superscript"/>
-              </w:rPr>
-              <w:t>4</w:t>
-            </w:r>
-            <w:r>
-              <w:rPr>
-                <w:rFonts w:eastAsia="Times New Roman"/>
-                <w:color w:val="000000"/>
-              </w:rPr>
-              <w:t>)</w:t>
-            </w:r>
-          </w:p>
-        </w:tc>
-        <w:tc>
-          <w:tcPr>
-            <w:tcW w:w="2070" w:type="dxa"/>
-            <w:shd w:val="clear" w:color="auto" w:fill="auto"/>
-            <w:noWrap/>
-            <w:vAlign w:val="bottom"/>
-            <w:hideMark/>
-          </w:tcPr>
-          <w:p>
-            <w:pPr>
-              <w:spacing w:before="40" w:after="40" w:line="240" w:lineRule="auto"/>
-              <w:jc w:val="right"/>
-              <w:rPr>
-                <w:rFonts w:eastAsia="Times New Roman"/>
-                <w:color w:val="000000"/>
-              </w:rPr>
-            </w:pPr>
-            <w:r>
-              <w:rPr>
-                <w:rFonts w:eastAsia="Times New Roman"/>
-                <w:color w:val="000000"/>
-              </w:rPr>
-              <w:t>25.55x10</w:t>
-            </w:r>
-            <w:r>
-              <w:rPr>
-                <w:rFonts w:eastAsia="Times New Roman"/>
-                <w:color w:val="000000"/>
-                <w:vertAlign w:val="superscript"/>
-              </w:rPr>
-              <w:t>-6</w:t>
-            </w:r>
-          </w:p>
-        </w:tc>
+        <w:sdt>
+          <w:sdtPr>
+            <w:rPr>
+              <w:rFonts w:eastAsia="Times New Roman"/>
+              <w:color w:val="000000"/>
+            </w:rPr>
+            <w:id w:val="323471623"/>
+            <w:picture/>
+          </w:sdtPr>
+          <w:sdtContent>
+            <w:tc>
+              <w:tcPr>
+                <w:tcW w:w="5670" w:type="dxa"/>
+              </w:tcPr>
+              <w:p>
+                <w:pPr>
+                  <w:spacing w:before="40" w:after="40" w:line="240" w:lineRule="auto"/>
+                  <w:jc w:val="center"/>
+                  <w:rPr>
+                    <w:rFonts w:eastAsia="Times New Roman"/>
+                    <w:color w:val="000000"/>
+                  </w:rPr>
+                </w:pPr>
+                <w:r>
+                  <w:rPr>
+                    <w:rFonts w:eastAsia="Times New Roman"/>
+                    <w:noProof/>
+                    <w:color w:val="000000"/>
+                  </w:rPr>
+                  <w:drawing>
+                    <wp:inline distT="0" distB="0" distL="0" distR="0">
+                      <wp:extent cx="2985407" cy="2239055"/>
+                      <wp:effectExtent l="19050" t="0" r="5443" b="0"/>
+                      <wp:docPr id="17" name="Picture 5"/>
+                      <wp:cNvGraphicFramePr>
+                        <a:graphicFrameLocks xmlns:a="http://schemas.openxmlformats.org/drawingml/2006/main" noChangeAspect="1"/>
+                      </wp:cNvGraphicFramePr>
+                      <a:graphic xmlns:a="http://schemas.openxmlformats.org/drawingml/2006/main">
+                        <a:graphicData uri="http://schemas.openxmlformats.org/drawingml/2006/picture">
+                          <pic:pic xmlns:pic="http://schemas.openxmlformats.org/drawingml/2006/picture">
+                            <pic:nvPicPr>
+                              <pic:cNvPr id="0" name="Picture 5"/>
+                              <pic:cNvPicPr>
+                                <a:picLocks noChangeAspect="1" noChangeArrowheads="1"/>
+                              </pic:cNvPicPr>
+                            </pic:nvPicPr>
+                            <pic:blipFill>
+                              <a:blip r:embed="rId12" cstate="print"/>
+                              <a:stretch>
+                                <a:fillRect/>
+                              </a:stretch>
+                            </pic:blipFill>
+                            <pic:spPr bwMode="auto">
+                              <a:xfrm>
+                                <a:off x="0" y="0"/>
+                                <a:ext cx="2987332" cy="2240499"/>
+                              </a:xfrm>
+                              <a:prstGeom prst="rect">
+                                <a:avLst/>
+                              </a:prstGeom>
+                              <a:noFill/>
+                              <a:ln w="9525">
+                                <a:noFill/>
+                                <a:miter lim="800000"/>
+                                <a:headEnd/>
+                                <a:tailEnd/>
+                              </a:ln>
+                            </pic:spPr>
+                          </pic:pic>
+                        </a:graphicData>
+                      </a:graphic>
+                    </wp:inline>
+                  </w:drawing>
+                </w:r>
+              </w:p>
+            </w:tc>
+          </w:sdtContent>
+        </w:sdt>
       </w:tr>
     </w:tbl>
     <w:p>
       <w:pPr>
+        <w:jc w:val="both"/>
+        <w:rPr>
+          <w:b/>
+        </w:rPr>
+      </w:pPr>
+    </w:p>
+    <w:p>
+      <w:pPr>
         <w:jc w:val="center"/>
+        <w:rPr>
+          <w:b/>
+        </w:rPr>
       </w:pPr>
     </w:p>
     <w:p>
@@ -6375,7 +7042,6 @@
         <w:jc w:val="both"/>
       </w:pPr>
       <w:r>
-        <w:lastRenderedPageBreak/>
         <w:t>Once these values were found, the lift, drag, and moment coefficients associated with each test run were calculated. This was accomplished through the use of the standard C</w:t>
       </w:r>
       <w:r>
@@ -6478,7 +7144,11 @@
         <w:t>2</w:t>
       </w:r>
       <w:r>
-        <w:t xml:space="preserve"> vs. C</w:t>
+        <w:t xml:space="preserve"> vs. </w:t>
+      </w:r>
+      <w:r>
+        <w:lastRenderedPageBreak/>
+        <w:t>C</w:t>
       </w:r>
       <w:r>
         <w:rPr>
@@ -6544,7 +7214,7 @@
             <wp:cNvGraphicFramePr/>
             <a:graphic xmlns:a="http://schemas.openxmlformats.org/drawingml/2006/main">
               <a:graphicData uri="http://schemas.openxmlformats.org/drawingml/2006/chart">
-                <c:chart xmlns:c="http://schemas.openxmlformats.org/drawingml/2006/chart" xmlns:r="http://schemas.openxmlformats.org/officeDocument/2006/relationships" r:id="rId8"/>
+                <c:chart xmlns:c="http://schemas.openxmlformats.org/drawingml/2006/chart" xmlns:r="http://schemas.openxmlformats.org/officeDocument/2006/relationships" r:id="rId13"/>
               </a:graphicData>
             </a:graphic>
           </wp:inline>
@@ -6625,7 +7295,6 @@
         <w:rPr>
           <w:b/>
         </w:rPr>
-        <w:lastRenderedPageBreak/>
         <w:t>Table 7-2.</w:t>
       </w:r>
       <w:proofErr w:type="gramEnd"/>
@@ -7016,6 +7685,7 @@
                 <w:rFonts w:eastAsia="Times New Roman"/>
                 <w:color w:val="000000"/>
               </w:rPr>
+              <w:lastRenderedPageBreak/>
               <w:t>τ</w:t>
             </w:r>
             <w:r>
@@ -8229,7 +8899,6 @@
         <w:rPr>
           <w:b/>
         </w:rPr>
-        <w:lastRenderedPageBreak/>
         <w:t>Table 7-4.</w:t>
       </w:r>
       <w:proofErr w:type="gramEnd"/>
@@ -8610,6 +9279,7 @@
                 <w:rFonts w:eastAsia="Times New Roman"/>
                 <w:color w:val="000000"/>
               </w:rPr>
+              <w:lastRenderedPageBreak/>
               <w:t>tau</w:t>
             </w:r>
             <w:r>
@@ -8807,7 +9477,7 @@
             <wp:cNvGraphicFramePr/>
             <a:graphic xmlns:a="http://schemas.openxmlformats.org/drawingml/2006/main">
               <a:graphicData uri="http://schemas.openxmlformats.org/drawingml/2006/chart">
-                <c:chart xmlns:c="http://schemas.openxmlformats.org/drawingml/2006/chart" xmlns:r="http://schemas.openxmlformats.org/officeDocument/2006/relationships" r:id="rId9"/>
+                <c:chart xmlns:c="http://schemas.openxmlformats.org/drawingml/2006/chart" xmlns:r="http://schemas.openxmlformats.org/officeDocument/2006/relationships" r:id="rId14"/>
               </a:graphicData>
             </a:graphic>
           </wp:inline>
@@ -8879,7 +9549,6 @@
         </w:rPr>
       </w:pPr>
       <w:r>
-        <w:lastRenderedPageBreak/>
         <w:t>As can be seen from the graph, there isn’t a large difference between the non-corrected and corrected C</w:t>
       </w:r>
       <w:r>
@@ -8920,7 +9589,14 @@
         <w:rPr>
           <w:b/>
         </w:rPr>
-        <w:t xml:space="preserve"> of the total aircraft was found to be 0.00021</w:t>
+        <w:t xml:space="preserve"> of the total aircraft was found </w:t>
+      </w:r>
+      <w:r>
+        <w:rPr>
+          <w:b/>
+        </w:rPr>
+        <w:lastRenderedPageBreak/>
+        <w:t>to be 0.00021</w:t>
       </w:r>
       <w:r>
         <w:rPr>
@@ -9018,7 +9694,7 @@
             <wp:cNvGraphicFramePr/>
             <a:graphic xmlns:a="http://schemas.openxmlformats.org/drawingml/2006/main">
               <a:graphicData uri="http://schemas.openxmlformats.org/drawingml/2006/chart">
-                <c:chart xmlns:c="http://schemas.openxmlformats.org/drawingml/2006/chart" xmlns:r="http://schemas.openxmlformats.org/officeDocument/2006/relationships" r:id="rId10"/>
+                <c:chart xmlns:c="http://schemas.openxmlformats.org/drawingml/2006/chart" xmlns:r="http://schemas.openxmlformats.org/officeDocument/2006/relationships" r:id="rId15"/>
               </a:graphicData>
             </a:graphic>
           </wp:inline>
@@ -9087,7 +9763,6 @@
         <w:jc w:val="both"/>
       </w:pPr>
       <w:r>
-        <w:lastRenderedPageBreak/>
         <w:t>With this in mind, the next two graphs to be plotted were those of C</w:t>
       </w:r>
       <w:r>
@@ -9137,6 +9812,7 @@
         </w:rPr>
       </w:pPr>
       <w:r>
+        <w:lastRenderedPageBreak/>
         <w:t xml:space="preserve">Regardless, it can be seen that the aircraft achieves greater stability without a tail than with a tail, though both exhibit a negative slope, thus meaning that stability can be achieved. </w:t>
       </w:r>
       <w:r>
@@ -9176,7 +9852,7 @@
             <wp:cNvGraphicFramePr/>
             <a:graphic xmlns:a="http://schemas.openxmlformats.org/drawingml/2006/main">
               <a:graphicData uri="http://schemas.openxmlformats.org/drawingml/2006/chart">
-                <c:chart xmlns:c="http://schemas.openxmlformats.org/drawingml/2006/chart" xmlns:r="http://schemas.openxmlformats.org/officeDocument/2006/relationships" r:id="rId11"/>
+                <c:chart xmlns:c="http://schemas.openxmlformats.org/drawingml/2006/chart" xmlns:r="http://schemas.openxmlformats.org/officeDocument/2006/relationships" r:id="rId16"/>
               </a:graphicData>
             </a:graphic>
           </wp:inline>
@@ -9271,7 +9947,7 @@
             <wp:cNvGraphicFramePr/>
             <a:graphic xmlns:a="http://schemas.openxmlformats.org/drawingml/2006/main">
               <a:graphicData uri="http://schemas.openxmlformats.org/drawingml/2006/chart">
-                <c:chart xmlns:c="http://schemas.openxmlformats.org/drawingml/2006/chart" xmlns:r="http://schemas.openxmlformats.org/officeDocument/2006/relationships" r:id="rId12"/>
+                <c:chart xmlns:c="http://schemas.openxmlformats.org/drawingml/2006/chart" xmlns:r="http://schemas.openxmlformats.org/officeDocument/2006/relationships" r:id="rId17"/>
               </a:graphicData>
             </a:graphic>
           </wp:inline>
@@ -10874,11 +11550,11 @@
             </c:numRef>
           </c:yVal>
         </c:ser>
-        <c:axId val="84447616"/>
-        <c:axId val="85068416"/>
+        <c:axId val="92332032"/>
+        <c:axId val="92334336"/>
       </c:scatterChart>
       <c:valAx>
-        <c:axId val="84447616"/>
+        <c:axId val="92332032"/>
         <c:scaling>
           <c:orientation val="minMax"/>
         </c:scaling>
@@ -10905,12 +11581,12 @@
         </c:title>
         <c:numFmt formatCode="General" sourceLinked="1"/>
         <c:tickLblPos val="nextTo"/>
-        <c:crossAx val="85068416"/>
+        <c:crossAx val="92334336"/>
         <c:crosses val="autoZero"/>
         <c:crossBetween val="midCat"/>
       </c:valAx>
       <c:valAx>
-        <c:axId val="85068416"/>
+        <c:axId val="92334336"/>
         <c:scaling>
           <c:orientation val="minMax"/>
         </c:scaling>
@@ -10938,7 +11614,7 @@
         </c:title>
         <c:numFmt formatCode="General" sourceLinked="1"/>
         <c:tickLblPos val="nextTo"/>
-        <c:crossAx val="84447616"/>
+        <c:crossAx val="92332032"/>
         <c:crosses val="autoZero"/>
         <c:crossBetween val="midCat"/>
       </c:valAx>
@@ -10952,7 +11628,6 @@
 
 <file path=word/charts/chart2.xml><?xml version="1.0" encoding="utf-8"?>
 <c:chartSpace xmlns:c="http://schemas.openxmlformats.org/drawingml/2006/chart" xmlns:a="http://schemas.openxmlformats.org/drawingml/2006/main" xmlns:r="http://schemas.openxmlformats.org/officeDocument/2006/relationships">
-  <c:date1904 val="1"/>
   <c:lang val="en-US"/>
   <c:chart>
     <c:title>
@@ -12919,11 +13594,11 @@
             </c:numRef>
           </c:yVal>
         </c:ser>
-        <c:axId val="109285760"/>
-        <c:axId val="109298816"/>
+        <c:axId val="109301120"/>
+        <c:axId val="112066560"/>
       </c:scatterChart>
       <c:valAx>
-        <c:axId val="109285760"/>
+        <c:axId val="109301120"/>
         <c:scaling>
           <c:orientation val="minMax"/>
         </c:scaling>
@@ -12950,12 +13625,12 @@
         </c:title>
         <c:numFmt formatCode="General" sourceLinked="1"/>
         <c:tickLblPos val="nextTo"/>
-        <c:crossAx val="109298816"/>
+        <c:crossAx val="112066560"/>
         <c:crosses val="autoZero"/>
         <c:crossBetween val="midCat"/>
       </c:valAx>
       <c:valAx>
-        <c:axId val="109298816"/>
+        <c:axId val="112066560"/>
         <c:scaling>
           <c:orientation val="minMax"/>
         </c:scaling>
@@ -12979,7 +13654,7 @@
         </c:title>
         <c:numFmt formatCode="General" sourceLinked="1"/>
         <c:tickLblPos val="nextTo"/>
-        <c:crossAx val="109285760"/>
+        <c:crossAx val="109301120"/>
         <c:crosses val="autoZero"/>
         <c:crossBetween val="midCat"/>
       </c:valAx>
@@ -13010,6 +13685,7 @@
 
 <file path=word/charts/chart3.xml><?xml version="1.0" encoding="utf-8"?>
 <c:chartSpace xmlns:c="http://schemas.openxmlformats.org/drawingml/2006/chart" xmlns:a="http://schemas.openxmlformats.org/drawingml/2006/main" xmlns:r="http://schemas.openxmlformats.org/officeDocument/2006/relationships">
+  <c:date1904 val="1"/>
   <c:lang val="en-US"/>
   <c:chart>
     <c:title>
@@ -14950,11 +15626,11 @@
             </c:numRef>
           </c:yVal>
         </c:ser>
-        <c:axId val="112115712"/>
-        <c:axId val="112492928"/>
+        <c:axId val="112494464"/>
+        <c:axId val="114626560"/>
       </c:scatterChart>
       <c:valAx>
-        <c:axId val="112115712"/>
+        <c:axId val="112494464"/>
         <c:scaling>
           <c:orientation val="minMax"/>
         </c:scaling>
@@ -14981,12 +15657,12 @@
         </c:title>
         <c:numFmt formatCode="General" sourceLinked="1"/>
         <c:tickLblPos val="nextTo"/>
-        <c:crossAx val="112492928"/>
+        <c:crossAx val="114626560"/>
         <c:crosses val="autoZero"/>
         <c:crossBetween val="midCat"/>
       </c:valAx>
       <c:valAx>
-        <c:axId val="112492928"/>
+        <c:axId val="114626560"/>
         <c:scaling>
           <c:orientation val="minMax"/>
         </c:scaling>
@@ -15014,7 +15690,7 @@
         </c:title>
         <c:numFmt formatCode="General" sourceLinked="1"/>
         <c:tickLblPos val="nextTo"/>
-        <c:crossAx val="112115712"/>
+        <c:crossAx val="112494464"/>
         <c:crosses val="autoZero"/>
         <c:crossBetween val="midCat"/>
       </c:valAx>
@@ -16978,11 +17654,11 @@
             </c:numRef>
           </c:yVal>
         </c:ser>
-        <c:axId val="115831168"/>
-        <c:axId val="116982528"/>
+        <c:axId val="116984448"/>
+        <c:axId val="118791552"/>
       </c:scatterChart>
       <c:valAx>
-        <c:axId val="115831168"/>
+        <c:axId val="116984448"/>
         <c:scaling>
           <c:orientation val="minMax"/>
         </c:scaling>
@@ -17009,12 +17685,12 @@
         </c:title>
         <c:numFmt formatCode="General" sourceLinked="1"/>
         <c:tickLblPos val="nextTo"/>
-        <c:crossAx val="116982528"/>
+        <c:crossAx val="118791552"/>
         <c:crosses val="autoZero"/>
         <c:crossBetween val="midCat"/>
       </c:valAx>
       <c:valAx>
-        <c:axId val="116982528"/>
+        <c:axId val="118791552"/>
         <c:scaling>
           <c:orientation val="minMax"/>
         </c:scaling>
@@ -17042,7 +17718,7 @@
         </c:title>
         <c:numFmt formatCode="General" sourceLinked="1"/>
         <c:tickLblPos val="nextTo"/>
-        <c:crossAx val="115831168"/>
+        <c:crossAx val="116984448"/>
         <c:crosses val="autoZero"/>
         <c:crossBetween val="midCat"/>
       </c:valAx>
@@ -19009,11 +19685,11 @@
             </c:numRef>
           </c:yVal>
         </c:ser>
-        <c:axId val="151861888"/>
-        <c:axId val="94860032"/>
+        <c:axId val="112317568"/>
+        <c:axId val="112319488"/>
       </c:scatterChart>
       <c:valAx>
-        <c:axId val="151861888"/>
+        <c:axId val="112317568"/>
         <c:scaling>
           <c:orientation val="minMax"/>
         </c:scaling>
@@ -19040,12 +19716,12 @@
         </c:title>
         <c:numFmt formatCode="General" sourceLinked="1"/>
         <c:tickLblPos val="nextTo"/>
-        <c:crossAx val="94860032"/>
+        <c:crossAx val="112319488"/>
         <c:crosses val="autoZero"/>
         <c:crossBetween val="midCat"/>
       </c:valAx>
       <c:valAx>
-        <c:axId val="94860032"/>
+        <c:axId val="112319488"/>
         <c:scaling>
           <c:orientation val="minMax"/>
         </c:scaling>
@@ -19073,7 +19749,7 @@
         </c:title>
         <c:numFmt formatCode="General" sourceLinked="1"/>
         <c:tickLblPos val="nextTo"/>
-        <c:crossAx val="151861888"/>
+        <c:crossAx val="112317568"/>
         <c:crosses val="autoZero"/>
         <c:crossBetween val="midCat"/>
       </c:valAx>
@@ -19677,7 +20353,7 @@
 </file>
 
 <file path=customXml/itemProps1.xml><?xml version="1.0" encoding="utf-8"?>
-<ds:datastoreItem xmlns:ds="http://schemas.openxmlformats.org/officeDocument/2006/customXml" ds:itemID="{C763DBBE-C2EA-4D7E-A18E-4A0D840A8939}">
+<ds:datastoreItem xmlns:ds="http://schemas.openxmlformats.org/officeDocument/2006/customXml" ds:itemID="{7D12A9BE-35DF-44D8-BC83-FCBEB6A9DA7A}">
   <ds:schemaRefs>
     <ds:schemaRef ds:uri="http://schemas.openxmlformats.org/officeDocument/2006/bibliography"/>
   </ds:schemaRefs>

</xml_diff>

<commit_message>
Finished test results section, sans PROE model
</commit_message>
<xml_diff>
--- a/Formal Strucutres Lab/Tom Formal Report.docx
+++ b/Formal Strucutres Lab/Tom Formal Report.docx
@@ -6192,15 +6192,6 @@
     </w:tbl>
     <w:p>
       <w:pPr>
-        <w:jc w:val="both"/>
-        <w:rPr>
-          <w:b/>
-        </w:rPr>
-      </w:pPr>
-    </w:p>
-    <w:p>
-      <w:pPr>
-        <w:jc w:val="center"/>
         <w:rPr>
           <w:b/>
         </w:rPr>
@@ -6215,10 +6206,30 @@
       </w:r>
     </w:p>
     <w:p>
-      <w:r>
-        <w:t>Based on the airplane characteristics listed in Table 6-2, the wing aspect ratio, taper ratios, volumes, and areas were calculated and stored in Table 7-1 below.</w:t>
+      <w:pPr>
+        <w:pStyle w:val="Heading2"/>
+        <w:tabs>
+          <w:tab w:val="left" w:pos="1515"/>
+        </w:tabs>
+        <w:spacing w:before="0" w:after="120"/>
+        <w:rPr>
+          <w:rFonts w:ascii="Times New Roman" w:hAnsi="Times New Roman" w:cs="Times New Roman"/>
+          <w:color w:val="auto"/>
+          <w:sz w:val="24"/>
+          <w:szCs w:val="24"/>
+        </w:rPr>
+      </w:pPr>
+      <w:r>
+        <w:rPr>
+          <w:rFonts w:ascii="Times New Roman" w:hAnsi="Times New Roman" w:cs="Times New Roman"/>
+          <w:color w:val="auto"/>
+          <w:sz w:val="24"/>
+          <w:szCs w:val="24"/>
+        </w:rPr>
+        <w:t>Cantilever Beam Discussion of Results</w:t>
       </w:r>
     </w:p>
+    <w:p/>
     <w:p>
       <w:pPr>
         <w:jc w:val="center"/>
@@ -7144,20 +7155,20 @@
         <w:t>2</w:t>
       </w:r>
       <w:r>
-        <w:t xml:space="preserve"> vs. </w:t>
+        <w:t xml:space="preserve"> vs. C</w:t>
+      </w:r>
+      <w:r>
+        <w:rPr>
+          <w:vertAlign w:val="subscript"/>
+        </w:rPr>
+        <w:t>D</w:t>
+      </w:r>
+      <w:r>
+        <w:t xml:space="preserve"> in the wing on, full speed test run. The results of this process are plotted in Figure 7-1 below. This </w:t>
       </w:r>
       <w:r>
         <w:lastRenderedPageBreak/>
-        <w:t>C</w:t>
-      </w:r>
-      <w:r>
-        <w:rPr>
-          <w:vertAlign w:val="subscript"/>
-        </w:rPr>
-        <w:t>D</w:t>
-      </w:r>
-      <w:r>
-        <w:t xml:space="preserve"> in the wing on, full speed test run. The results of this process are plotted in Figure 7-1 below. This plot, which theoretically should show a linear increase in C</w:t>
+        <w:t>plot, which theoretically should show a linear increase in C</w:t>
       </w:r>
       <w:r>
         <w:rPr>
@@ -7685,7 +7696,6 @@
                 <w:rFonts w:eastAsia="Times New Roman"/>
                 <w:color w:val="000000"/>
               </w:rPr>
-              <w:lastRenderedPageBreak/>
               <w:t>τ</w:t>
             </w:r>
             <w:r>
@@ -7764,6 +7774,7 @@
                 <w:rFonts w:eastAsia="Times New Roman"/>
                 <w:color w:val="000000"/>
               </w:rPr>
+              <w:lastRenderedPageBreak/>
               <w:t>b</w:t>
             </w:r>
             <w:r>
@@ -9279,7 +9290,6 @@
                 <w:rFonts w:eastAsia="Times New Roman"/>
                 <w:color w:val="000000"/>
               </w:rPr>
-              <w:lastRenderedPageBreak/>
               <w:t>tau</w:t>
             </w:r>
             <w:r>
@@ -9353,6 +9363,7 @@
                   <w:rPr>
                     <w:rFonts w:ascii="Cambria Math" w:eastAsiaTheme="minorEastAsia" w:hAnsi="Cambria Math"/>
                   </w:rPr>
+                  <w:lastRenderedPageBreak/>
                   <m:t>∆</m:t>
                 </m:r>
                 <m:sSub>
@@ -11550,11 +11561,11 @@
             </c:numRef>
           </c:yVal>
         </c:ser>
-        <c:axId val="92332032"/>
-        <c:axId val="92334336"/>
+        <c:axId val="84426112"/>
+        <c:axId val="85067264"/>
       </c:scatterChart>
       <c:valAx>
-        <c:axId val="92332032"/>
+        <c:axId val="84426112"/>
         <c:scaling>
           <c:orientation val="minMax"/>
         </c:scaling>
@@ -11581,12 +11592,12 @@
         </c:title>
         <c:numFmt formatCode="General" sourceLinked="1"/>
         <c:tickLblPos val="nextTo"/>
-        <c:crossAx val="92334336"/>
+        <c:crossAx val="85067264"/>
         <c:crosses val="autoZero"/>
         <c:crossBetween val="midCat"/>
       </c:valAx>
       <c:valAx>
-        <c:axId val="92334336"/>
+        <c:axId val="85067264"/>
         <c:scaling>
           <c:orientation val="minMax"/>
         </c:scaling>
@@ -11614,7 +11625,7 @@
         </c:title>
         <c:numFmt formatCode="General" sourceLinked="1"/>
         <c:tickLblPos val="nextTo"/>
-        <c:crossAx val="92332032"/>
+        <c:crossAx val="84426112"/>
         <c:crosses val="autoZero"/>
         <c:crossBetween val="midCat"/>
       </c:valAx>
@@ -13594,11 +13605,11 @@
             </c:numRef>
           </c:yVal>
         </c:ser>
-        <c:axId val="109301120"/>
-        <c:axId val="112066560"/>
+        <c:axId val="108502400"/>
+        <c:axId val="109288448"/>
       </c:scatterChart>
       <c:valAx>
-        <c:axId val="109301120"/>
+        <c:axId val="108502400"/>
         <c:scaling>
           <c:orientation val="minMax"/>
         </c:scaling>
@@ -13625,12 +13636,12 @@
         </c:title>
         <c:numFmt formatCode="General" sourceLinked="1"/>
         <c:tickLblPos val="nextTo"/>
-        <c:crossAx val="112066560"/>
+        <c:crossAx val="109288448"/>
         <c:crosses val="autoZero"/>
         <c:crossBetween val="midCat"/>
       </c:valAx>
       <c:valAx>
-        <c:axId val="112066560"/>
+        <c:axId val="109288448"/>
         <c:scaling>
           <c:orientation val="minMax"/>
         </c:scaling>
@@ -13654,7 +13665,7 @@
         </c:title>
         <c:numFmt formatCode="General" sourceLinked="1"/>
         <c:tickLblPos val="nextTo"/>
-        <c:crossAx val="109301120"/>
+        <c:crossAx val="108502400"/>
         <c:crosses val="autoZero"/>
         <c:crossBetween val="midCat"/>
       </c:valAx>
@@ -13685,7 +13696,6 @@
 
 <file path=word/charts/chart3.xml><?xml version="1.0" encoding="utf-8"?>
 <c:chartSpace xmlns:c="http://schemas.openxmlformats.org/drawingml/2006/chart" xmlns:a="http://schemas.openxmlformats.org/drawingml/2006/main" xmlns:r="http://schemas.openxmlformats.org/officeDocument/2006/relationships">
-  <c:date1904 val="1"/>
   <c:lang val="en-US"/>
   <c:chart>
     <c:title>
@@ -15626,11 +15636,11 @@
             </c:numRef>
           </c:yVal>
         </c:ser>
-        <c:axId val="112494464"/>
-        <c:axId val="114626560"/>
+        <c:axId val="112072960"/>
+        <c:axId val="112103808"/>
       </c:scatterChart>
       <c:valAx>
-        <c:axId val="112494464"/>
+        <c:axId val="112072960"/>
         <c:scaling>
           <c:orientation val="minMax"/>
         </c:scaling>
@@ -15657,12 +15667,12 @@
         </c:title>
         <c:numFmt formatCode="General" sourceLinked="1"/>
         <c:tickLblPos val="nextTo"/>
-        <c:crossAx val="114626560"/>
+        <c:crossAx val="112103808"/>
         <c:crosses val="autoZero"/>
         <c:crossBetween val="midCat"/>
       </c:valAx>
       <c:valAx>
-        <c:axId val="114626560"/>
+        <c:axId val="112103808"/>
         <c:scaling>
           <c:orientation val="minMax"/>
         </c:scaling>
@@ -15690,7 +15700,7 @@
         </c:title>
         <c:numFmt formatCode="General" sourceLinked="1"/>
         <c:tickLblPos val="nextTo"/>
-        <c:crossAx val="112494464"/>
+        <c:crossAx val="112072960"/>
         <c:crosses val="autoZero"/>
         <c:crossBetween val="midCat"/>
       </c:valAx>
@@ -17654,11 +17664,11 @@
             </c:numRef>
           </c:yVal>
         </c:ser>
-        <c:axId val="116984448"/>
-        <c:axId val="118791552"/>
+        <c:axId val="114627712"/>
+        <c:axId val="114708864"/>
       </c:scatterChart>
       <c:valAx>
-        <c:axId val="116984448"/>
+        <c:axId val="114627712"/>
         <c:scaling>
           <c:orientation val="minMax"/>
         </c:scaling>
@@ -17685,12 +17695,12 @@
         </c:title>
         <c:numFmt formatCode="General" sourceLinked="1"/>
         <c:tickLblPos val="nextTo"/>
-        <c:crossAx val="118791552"/>
+        <c:crossAx val="114708864"/>
         <c:crosses val="autoZero"/>
         <c:crossBetween val="midCat"/>
       </c:valAx>
       <c:valAx>
-        <c:axId val="118791552"/>
+        <c:axId val="114708864"/>
         <c:scaling>
           <c:orientation val="minMax"/>
         </c:scaling>
@@ -17718,7 +17728,7 @@
         </c:title>
         <c:numFmt formatCode="General" sourceLinked="1"/>
         <c:tickLblPos val="nextTo"/>
-        <c:crossAx val="116984448"/>
+        <c:crossAx val="114627712"/>
         <c:crosses val="autoZero"/>
         <c:crossBetween val="midCat"/>
       </c:valAx>
@@ -19685,11 +19695,11 @@
             </c:numRef>
           </c:yVal>
         </c:ser>
-        <c:axId val="112317568"/>
-        <c:axId val="112319488"/>
+        <c:axId val="121513088"/>
+        <c:axId val="121515392"/>
       </c:scatterChart>
       <c:valAx>
-        <c:axId val="112317568"/>
+        <c:axId val="121513088"/>
         <c:scaling>
           <c:orientation val="minMax"/>
         </c:scaling>
@@ -19716,12 +19726,12 @@
         </c:title>
         <c:numFmt formatCode="General" sourceLinked="1"/>
         <c:tickLblPos val="nextTo"/>
-        <c:crossAx val="112319488"/>
+        <c:crossAx val="121515392"/>
         <c:crosses val="autoZero"/>
         <c:crossBetween val="midCat"/>
       </c:valAx>
       <c:valAx>
-        <c:axId val="112319488"/>
+        <c:axId val="121515392"/>
         <c:scaling>
           <c:orientation val="minMax"/>
         </c:scaling>
@@ -19749,7 +19759,7 @@
         </c:title>
         <c:numFmt formatCode="General" sourceLinked="1"/>
         <c:tickLblPos val="nextTo"/>
-        <c:crossAx val="112317568"/>
+        <c:crossAx val="121513088"/>
         <c:crosses val="autoZero"/>
         <c:crossBetween val="midCat"/>
       </c:valAx>
@@ -20353,7 +20363,7 @@
 </file>
 
 <file path=customXml/itemProps1.xml><?xml version="1.0" encoding="utf-8"?>
-<ds:datastoreItem xmlns:ds="http://schemas.openxmlformats.org/officeDocument/2006/customXml" ds:itemID="{7D12A9BE-35DF-44D8-BC83-FCBEB6A9DA7A}">
+<ds:datastoreItem xmlns:ds="http://schemas.openxmlformats.org/officeDocument/2006/customXml" ds:itemID="{1EC4DC00-757D-4349-A659-F4A5B1355990}">
   <ds:schemaRefs>
     <ds:schemaRef ds:uri="http://schemas.openxmlformats.org/officeDocument/2006/bibliography"/>
   </ds:schemaRefs>

</xml_diff>

<commit_message>
Finishe cantilever beam discussion of results
</commit_message>
<xml_diff>
--- a/Formal Strucutres Lab/Tom Formal Report.docx
+++ b/Formal Strucutres Lab/Tom Formal Report.docx
@@ -6834,6 +6834,28 @@
     </w:p>
     <w:p>
       <w:pPr>
+        <w:pStyle w:val="Heading2"/>
+        <w:spacing w:before="0" w:after="120"/>
+        <w:rPr>
+          <w:rFonts w:ascii="Times New Roman" w:hAnsi="Times New Roman" w:cs="Times New Roman"/>
+          <w:color w:val="auto"/>
+          <w:sz w:val="24"/>
+          <w:szCs w:val="24"/>
+        </w:rPr>
+      </w:pPr>
+      <w:r>
+        <w:rPr>
+          <w:rFonts w:ascii="Times New Roman" w:hAnsi="Times New Roman" w:cs="Times New Roman"/>
+          <w:color w:val="auto"/>
+          <w:sz w:val="24"/>
+          <w:szCs w:val="24"/>
+        </w:rPr>
+        <w:t>Cantilever Wing Discussion of Results</w:t>
+      </w:r>
+    </w:p>
+    <w:p/>
+    <w:p>
+      <w:pPr>
         <w:jc w:val="center"/>
         <w:rPr>
           <w:b/>
@@ -7877,7 +7899,6 @@
 
 <file path=word/charts/chart1.xml><?xml version="1.0" encoding="utf-8"?>
 <c:chartSpace xmlns:c="http://schemas.openxmlformats.org/drawingml/2006/chart" xmlns:a="http://schemas.openxmlformats.org/drawingml/2006/main" xmlns:r="http://schemas.openxmlformats.org/officeDocument/2006/relationships">
-  <c:date1904 val="1"/>
   <c:lang val="en-US"/>
   <c:chart>
     <c:title>
@@ -8087,11 +8108,11 @@
             </c:numRef>
           </c:yVal>
         </c:ser>
-        <c:axId val="85673856"/>
-        <c:axId val="92324224"/>
+        <c:axId val="82970112"/>
+        <c:axId val="84400768"/>
       </c:scatterChart>
       <c:valAx>
-        <c:axId val="85673856"/>
+        <c:axId val="82970112"/>
         <c:scaling>
           <c:orientation val="minMax"/>
         </c:scaling>
@@ -8118,12 +8139,12 @@
         </c:title>
         <c:numFmt formatCode="General" sourceLinked="1"/>
         <c:tickLblPos val="nextTo"/>
-        <c:crossAx val="92324224"/>
+        <c:crossAx val="84400768"/>
         <c:crosses val="autoZero"/>
         <c:crossBetween val="midCat"/>
       </c:valAx>
       <c:valAx>
-        <c:axId val="92324224"/>
+        <c:axId val="84400768"/>
         <c:scaling>
           <c:orientation val="minMax"/>
         </c:scaling>
@@ -8151,7 +8172,7 @@
         </c:title>
         <c:numFmt formatCode="General" sourceLinked="1"/>
         <c:tickLblPos val="nextTo"/>
-        <c:crossAx val="85673856"/>
+        <c:crossAx val="82970112"/>
         <c:crosses val="autoZero"/>
         <c:crossBetween val="midCat"/>
       </c:valAx>
@@ -8364,11 +8385,11 @@
             </c:numRef>
           </c:yVal>
         </c:ser>
-        <c:axId val="94884992"/>
-        <c:axId val="109299584"/>
+        <c:axId val="85672704"/>
+        <c:axId val="92323840"/>
       </c:scatterChart>
       <c:valAx>
-        <c:axId val="94884992"/>
+        <c:axId val="85672704"/>
         <c:scaling>
           <c:orientation val="minMax"/>
         </c:scaling>
@@ -8395,12 +8416,12 @@
         </c:title>
         <c:numFmt formatCode="General" sourceLinked="1"/>
         <c:tickLblPos val="nextTo"/>
-        <c:crossAx val="109299584"/>
+        <c:crossAx val="92323840"/>
         <c:crosses val="autoZero"/>
         <c:crossBetween val="midCat"/>
       </c:valAx>
       <c:valAx>
-        <c:axId val="109299584"/>
+        <c:axId val="92323840"/>
         <c:scaling>
           <c:orientation val="minMax"/>
         </c:scaling>
@@ -8428,7 +8449,7 @@
         </c:title>
         <c:numFmt formatCode="General" sourceLinked="1"/>
         <c:tickLblPos val="nextTo"/>
-        <c:crossAx val="94884992"/>
+        <c:crossAx val="85672704"/>
         <c:crosses val="autoZero"/>
         <c:crossBetween val="midCat"/>
       </c:valAx>
@@ -8641,11 +8662,11 @@
             </c:numRef>
           </c:yVal>
         </c:ser>
-        <c:axId val="112209920"/>
-        <c:axId val="112211840"/>
+        <c:axId val="112494464"/>
+        <c:axId val="113137152"/>
       </c:scatterChart>
       <c:valAx>
-        <c:axId val="112209920"/>
+        <c:axId val="112494464"/>
         <c:scaling>
           <c:orientation val="minMax"/>
         </c:scaling>
@@ -8672,12 +8693,12 @@
         </c:title>
         <c:numFmt formatCode="General" sourceLinked="1"/>
         <c:tickLblPos val="nextTo"/>
-        <c:crossAx val="112211840"/>
+        <c:crossAx val="113137152"/>
         <c:crosses val="autoZero"/>
         <c:crossBetween val="midCat"/>
       </c:valAx>
       <c:valAx>
-        <c:axId val="112211840"/>
+        <c:axId val="113137152"/>
         <c:scaling>
           <c:orientation val="minMax"/>
         </c:scaling>
@@ -8705,7 +8726,7 @@
         </c:title>
         <c:numFmt formatCode="General" sourceLinked="1"/>
         <c:tickLblPos val="nextTo"/>
-        <c:crossAx val="112209920"/>
+        <c:crossAx val="112494464"/>
         <c:crosses val="autoZero"/>
         <c:crossBetween val="midCat"/>
       </c:valAx>
@@ -9295,7 +9316,7 @@
 </file>
 
 <file path=customXml/itemProps1.xml><?xml version="1.0" encoding="utf-8"?>
-<ds:datastoreItem xmlns:ds="http://schemas.openxmlformats.org/officeDocument/2006/customXml" ds:itemID="{DE1B94CC-D8B7-4F03-8D92-AFA86961F701}">
+<ds:datastoreItem xmlns:ds="http://schemas.openxmlformats.org/officeDocument/2006/customXml" ds:itemID="{DA7E8102-B152-4721-B735-D9BFC3275AB5}">
   <ds:schemaRefs>
     <ds:schemaRef ds:uri="http://schemas.openxmlformats.org/officeDocument/2006/bibliography"/>
   </ds:schemaRefs>

</xml_diff>

<commit_message>
added table of contents and title page
</commit_message>
<xml_diff>
--- a/Formal Strucutres Lab/Tom Formal Report.docx
+++ b/Formal Strucutres Lab/Tom Formal Report.docx
@@ -23,7 +23,7 @@
         <w:jc w:val="center"/>
       </w:pPr>
       <w:r>
-        <w:t>Wind Tunnel Testing of a Complete Aircraft</w:t>
+        <w:t xml:space="preserve">Vibration of a Cantilever Beam </w:t>
       </w:r>
     </w:p>
     <w:p>
@@ -31,12 +31,18 @@
         <w:spacing w:after="0"/>
         <w:jc w:val="center"/>
       </w:pPr>
+      <w:r>
+        <w:t>&amp;</w:t>
+      </w:r>
     </w:p>
     <w:p>
       <w:pPr>
         <w:spacing w:after="0"/>
         <w:jc w:val="center"/>
       </w:pPr>
+      <w:r>
+        <w:t>Resonance Response of a Cantilever Wing</w:t>
+      </w:r>
     </w:p>
     <w:p>
       <w:pPr>
@@ -53,7 +59,6 @@
     <w:p>
       <w:pPr>
         <w:spacing w:after="0"/>
-        <w:jc w:val="center"/>
       </w:pPr>
     </w:p>
     <w:p>
@@ -180,7 +185,7 @@
         <w:rPr>
           <w:u w:val="single"/>
         </w:rPr>
-        <w:t>September 27, 2013</w:t>
+        <w:t>November 7, 2013</w:t>
       </w:r>
     </w:p>
     <w:p>
@@ -195,7 +200,7 @@
         <w:rPr>
           <w:u w:val="single"/>
         </w:rPr>
-        <w:t>October 10, 2013</w:t>
+        <w:t>November 21, 2013</w:t>
       </w:r>
     </w:p>
     <w:p>
@@ -370,7 +375,7 @@
           <w:r>
             <w:fldChar w:fldCharType="separate"/>
           </w:r>
-          <w:hyperlink w:anchor="_Toc369175379" w:history="1">
+          <w:hyperlink w:anchor="_Toc372723410" w:history="1">
             <w:r>
               <w:rPr>
                 <w:rStyle w:val="Hyperlink"/>
@@ -411,7 +416,7 @@
                 <w:noProof/>
                 <w:webHidden/>
               </w:rPr>
-              <w:instrText xml:space="preserve"> PAGEREF _Toc369175379 \h </w:instrText>
+              <w:instrText xml:space="preserve"> PAGEREF _Toc372723410 \h </w:instrText>
             </w:r>
             <w:r>
               <w:rPr>
@@ -454,7 +459,7 @@
               <w:noProof/>
             </w:rPr>
           </w:pPr>
-          <w:hyperlink w:anchor="_Toc369175380" w:history="1">
+          <w:hyperlink w:anchor="_Toc372723411" w:history="1">
             <w:r>
               <w:rPr>
                 <w:rStyle w:val="Hyperlink"/>
@@ -495,7 +500,7 @@
                 <w:noProof/>
                 <w:webHidden/>
               </w:rPr>
-              <w:instrText xml:space="preserve"> PAGEREF _Toc369175380 \h </w:instrText>
+              <w:instrText xml:space="preserve"> PAGEREF _Toc372723411 \h </w:instrText>
             </w:r>
             <w:r>
               <w:rPr>
@@ -538,7 +543,7 @@
               <w:noProof/>
             </w:rPr>
           </w:pPr>
-          <w:hyperlink w:anchor="_Toc369175381" w:history="1">
+          <w:hyperlink w:anchor="_Toc372723412" w:history="1">
             <w:r>
               <w:rPr>
                 <w:rStyle w:val="Hyperlink"/>
@@ -579,7 +584,7 @@
                 <w:noProof/>
                 <w:webHidden/>
               </w:rPr>
-              <w:instrText xml:space="preserve"> PAGEREF _Toc369175381 \h </w:instrText>
+              <w:instrText xml:space="preserve"> PAGEREF _Toc372723412 \h </w:instrText>
             </w:r>
             <w:r>
               <w:rPr>
@@ -599,7 +604,175 @@
                 <w:noProof/>
                 <w:webHidden/>
               </w:rPr>
-              <w:t>6</w:t>
+              <w:t>5</w:t>
+            </w:r>
+            <w:r>
+              <w:rPr>
+                <w:noProof/>
+                <w:webHidden/>
+              </w:rPr>
+              <w:fldChar w:fldCharType="end"/>
+            </w:r>
+          </w:hyperlink>
+        </w:p>
+        <w:p>
+          <w:pPr>
+            <w:pStyle w:val="TOC2"/>
+            <w:tabs>
+              <w:tab w:val="left" w:pos="880"/>
+              <w:tab w:val="right" w:leader="dot" w:pos="9350"/>
+            </w:tabs>
+            <w:rPr>
+              <w:rFonts w:asciiTheme="minorHAnsi" w:eastAsiaTheme="minorEastAsia" w:hAnsiTheme="minorHAnsi" w:cstheme="minorBidi"/>
+              <w:noProof/>
+            </w:rPr>
+          </w:pPr>
+          <w:hyperlink w:anchor="_Toc372723413" w:history="1">
+            <w:r>
+              <w:rPr>
+                <w:rStyle w:val="Hyperlink"/>
+                <w:noProof/>
+              </w:rPr>
+              <w:t>3.1.</w:t>
+            </w:r>
+            <w:r>
+              <w:rPr>
+                <w:rFonts w:asciiTheme="minorHAnsi" w:eastAsiaTheme="minorEastAsia" w:hAnsiTheme="minorHAnsi" w:cstheme="minorBidi"/>
+                <w:noProof/>
+              </w:rPr>
+              <w:tab/>
+            </w:r>
+            <w:r>
+              <w:rPr>
+                <w:rStyle w:val="Hyperlink"/>
+                <w:noProof/>
+              </w:rPr>
+              <w:t>Vibration of a Cantilever Beam</w:t>
+            </w:r>
+            <w:r>
+              <w:rPr>
+                <w:noProof/>
+                <w:webHidden/>
+              </w:rPr>
+              <w:tab/>
+            </w:r>
+            <w:r>
+              <w:rPr>
+                <w:noProof/>
+                <w:webHidden/>
+              </w:rPr>
+              <w:fldChar w:fldCharType="begin"/>
+            </w:r>
+            <w:r>
+              <w:rPr>
+                <w:noProof/>
+                <w:webHidden/>
+              </w:rPr>
+              <w:instrText xml:space="preserve"> PAGEREF _Toc372723413 \h </w:instrText>
+            </w:r>
+            <w:r>
+              <w:rPr>
+                <w:noProof/>
+                <w:webHidden/>
+              </w:rPr>
+            </w:r>
+            <w:r>
+              <w:rPr>
+                <w:noProof/>
+                <w:webHidden/>
+              </w:rPr>
+              <w:fldChar w:fldCharType="separate"/>
+            </w:r>
+            <w:r>
+              <w:rPr>
+                <w:noProof/>
+                <w:webHidden/>
+              </w:rPr>
+              <w:t>5</w:t>
+            </w:r>
+            <w:r>
+              <w:rPr>
+                <w:noProof/>
+                <w:webHidden/>
+              </w:rPr>
+              <w:fldChar w:fldCharType="end"/>
+            </w:r>
+          </w:hyperlink>
+        </w:p>
+        <w:p>
+          <w:pPr>
+            <w:pStyle w:val="TOC2"/>
+            <w:tabs>
+              <w:tab w:val="left" w:pos="880"/>
+              <w:tab w:val="right" w:leader="dot" w:pos="9350"/>
+            </w:tabs>
+            <w:rPr>
+              <w:rFonts w:asciiTheme="minorHAnsi" w:eastAsiaTheme="minorEastAsia" w:hAnsiTheme="minorHAnsi" w:cstheme="minorBidi"/>
+              <w:noProof/>
+            </w:rPr>
+          </w:pPr>
+          <w:hyperlink w:anchor="_Toc372723414" w:history="1">
+            <w:r>
+              <w:rPr>
+                <w:rStyle w:val="Hyperlink"/>
+                <w:noProof/>
+              </w:rPr>
+              <w:t>3.2.</w:t>
+            </w:r>
+            <w:r>
+              <w:rPr>
+                <w:rFonts w:asciiTheme="minorHAnsi" w:eastAsiaTheme="minorEastAsia" w:hAnsiTheme="minorHAnsi" w:cstheme="minorBidi"/>
+                <w:noProof/>
+              </w:rPr>
+              <w:tab/>
+            </w:r>
+            <w:r>
+              <w:rPr>
+                <w:rStyle w:val="Hyperlink"/>
+                <w:noProof/>
+              </w:rPr>
+              <w:t>Vibration of a Cantilever Wing</w:t>
+            </w:r>
+            <w:r>
+              <w:rPr>
+                <w:noProof/>
+                <w:webHidden/>
+              </w:rPr>
+              <w:tab/>
+            </w:r>
+            <w:r>
+              <w:rPr>
+                <w:noProof/>
+                <w:webHidden/>
+              </w:rPr>
+              <w:fldChar w:fldCharType="begin"/>
+            </w:r>
+            <w:r>
+              <w:rPr>
+                <w:noProof/>
+                <w:webHidden/>
+              </w:rPr>
+              <w:instrText xml:space="preserve"> PAGEREF _Toc372723414 \h </w:instrText>
+            </w:r>
+            <w:r>
+              <w:rPr>
+                <w:noProof/>
+                <w:webHidden/>
+              </w:rPr>
+            </w:r>
+            <w:r>
+              <w:rPr>
+                <w:noProof/>
+                <w:webHidden/>
+              </w:rPr>
+              <w:fldChar w:fldCharType="separate"/>
+            </w:r>
+            <w:r>
+              <w:rPr>
+                <w:noProof/>
+                <w:webHidden/>
+              </w:rPr>
+              <w:t>5</w:t>
             </w:r>
             <w:r>
               <w:rPr>
@@ -622,7 +795,7 @@
               <w:noProof/>
             </w:rPr>
           </w:pPr>
-          <w:hyperlink w:anchor="_Toc369175382" w:history="1">
+          <w:hyperlink w:anchor="_Toc372723415" w:history="1">
             <w:r>
               <w:rPr>
                 <w:rStyle w:val="Hyperlink"/>
@@ -663,7 +836,7 @@
                 <w:noProof/>
                 <w:webHidden/>
               </w:rPr>
-              <w:instrText xml:space="preserve"> PAGEREF _Toc369175382 \h </w:instrText>
+              <w:instrText xml:space="preserve"> PAGEREF _Toc372723415 \h </w:instrText>
             </w:r>
             <w:r>
               <w:rPr>
@@ -683,7 +856,175 @@
                 <w:noProof/>
                 <w:webHidden/>
               </w:rPr>
-              <w:t>11</w:t>
+              <w:t>6</w:t>
+            </w:r>
+            <w:r>
+              <w:rPr>
+                <w:noProof/>
+                <w:webHidden/>
+              </w:rPr>
+              <w:fldChar w:fldCharType="end"/>
+            </w:r>
+          </w:hyperlink>
+        </w:p>
+        <w:p>
+          <w:pPr>
+            <w:pStyle w:val="TOC2"/>
+            <w:tabs>
+              <w:tab w:val="left" w:pos="880"/>
+              <w:tab w:val="right" w:leader="dot" w:pos="9350"/>
+            </w:tabs>
+            <w:rPr>
+              <w:rFonts w:asciiTheme="minorHAnsi" w:eastAsiaTheme="minorEastAsia" w:hAnsiTheme="minorHAnsi" w:cstheme="minorBidi"/>
+              <w:noProof/>
+            </w:rPr>
+          </w:pPr>
+          <w:hyperlink w:anchor="_Toc372723416" w:history="1">
+            <w:r>
+              <w:rPr>
+                <w:rStyle w:val="Hyperlink"/>
+                <w:noProof/>
+              </w:rPr>
+              <w:t>4.1.</w:t>
+            </w:r>
+            <w:r>
+              <w:rPr>
+                <w:rFonts w:asciiTheme="minorHAnsi" w:eastAsiaTheme="minorEastAsia" w:hAnsiTheme="minorHAnsi" w:cstheme="minorBidi"/>
+                <w:noProof/>
+              </w:rPr>
+              <w:tab/>
+            </w:r>
+            <w:r>
+              <w:rPr>
+                <w:rStyle w:val="Hyperlink"/>
+                <w:noProof/>
+              </w:rPr>
+              <w:t>Cantilever Beam Test</w:t>
+            </w:r>
+            <w:r>
+              <w:rPr>
+                <w:noProof/>
+                <w:webHidden/>
+              </w:rPr>
+              <w:tab/>
+            </w:r>
+            <w:r>
+              <w:rPr>
+                <w:noProof/>
+                <w:webHidden/>
+              </w:rPr>
+              <w:fldChar w:fldCharType="begin"/>
+            </w:r>
+            <w:r>
+              <w:rPr>
+                <w:noProof/>
+                <w:webHidden/>
+              </w:rPr>
+              <w:instrText xml:space="preserve"> PAGEREF _Toc372723416 \h </w:instrText>
+            </w:r>
+            <w:r>
+              <w:rPr>
+                <w:noProof/>
+                <w:webHidden/>
+              </w:rPr>
+            </w:r>
+            <w:r>
+              <w:rPr>
+                <w:noProof/>
+                <w:webHidden/>
+              </w:rPr>
+              <w:fldChar w:fldCharType="separate"/>
+            </w:r>
+            <w:r>
+              <w:rPr>
+                <w:noProof/>
+                <w:webHidden/>
+              </w:rPr>
+              <w:t>6</w:t>
+            </w:r>
+            <w:r>
+              <w:rPr>
+                <w:noProof/>
+                <w:webHidden/>
+              </w:rPr>
+              <w:fldChar w:fldCharType="end"/>
+            </w:r>
+          </w:hyperlink>
+        </w:p>
+        <w:p>
+          <w:pPr>
+            <w:pStyle w:val="TOC2"/>
+            <w:tabs>
+              <w:tab w:val="left" w:pos="880"/>
+              <w:tab w:val="right" w:leader="dot" w:pos="9350"/>
+            </w:tabs>
+            <w:rPr>
+              <w:rFonts w:asciiTheme="minorHAnsi" w:eastAsiaTheme="minorEastAsia" w:hAnsiTheme="minorHAnsi" w:cstheme="minorBidi"/>
+              <w:noProof/>
+            </w:rPr>
+          </w:pPr>
+          <w:hyperlink w:anchor="_Toc372723417" w:history="1">
+            <w:r>
+              <w:rPr>
+                <w:rStyle w:val="Hyperlink"/>
+                <w:noProof/>
+              </w:rPr>
+              <w:t>4.2.</w:t>
+            </w:r>
+            <w:r>
+              <w:rPr>
+                <w:rFonts w:asciiTheme="minorHAnsi" w:eastAsiaTheme="minorEastAsia" w:hAnsiTheme="minorHAnsi" w:cstheme="minorBidi"/>
+                <w:noProof/>
+              </w:rPr>
+              <w:tab/>
+            </w:r>
+            <w:r>
+              <w:rPr>
+                <w:rStyle w:val="Hyperlink"/>
+                <w:noProof/>
+              </w:rPr>
+              <w:t>Cantilever Wing Test</w:t>
+            </w:r>
+            <w:r>
+              <w:rPr>
+                <w:noProof/>
+                <w:webHidden/>
+              </w:rPr>
+              <w:tab/>
+            </w:r>
+            <w:r>
+              <w:rPr>
+                <w:noProof/>
+                <w:webHidden/>
+              </w:rPr>
+              <w:fldChar w:fldCharType="begin"/>
+            </w:r>
+            <w:r>
+              <w:rPr>
+                <w:noProof/>
+                <w:webHidden/>
+              </w:rPr>
+              <w:instrText xml:space="preserve"> PAGEREF _Toc372723417 \h </w:instrText>
+            </w:r>
+            <w:r>
+              <w:rPr>
+                <w:noProof/>
+                <w:webHidden/>
+              </w:rPr>
+            </w:r>
+            <w:r>
+              <w:rPr>
+                <w:noProof/>
+                <w:webHidden/>
+              </w:rPr>
+              <w:fldChar w:fldCharType="separate"/>
+            </w:r>
+            <w:r>
+              <w:rPr>
+                <w:noProof/>
+                <w:webHidden/>
+              </w:rPr>
+              <w:t>6</w:t>
             </w:r>
             <w:r>
               <w:rPr>
@@ -706,7 +1047,7 @@
               <w:noProof/>
             </w:rPr>
           </w:pPr>
-          <w:hyperlink w:anchor="_Toc369175383" w:history="1">
+          <w:hyperlink w:anchor="_Toc372723418" w:history="1">
             <w:r>
               <w:rPr>
                 <w:rStyle w:val="Hyperlink"/>
@@ -747,7 +1088,7 @@
                 <w:noProof/>
                 <w:webHidden/>
               </w:rPr>
-              <w:instrText xml:space="preserve"> PAGEREF _Toc369175383 \h </w:instrText>
+              <w:instrText xml:space="preserve"> PAGEREF _Toc372723418 \h </w:instrText>
             </w:r>
             <w:r>
               <w:rPr>
@@ -767,7 +1108,175 @@
                 <w:noProof/>
                 <w:webHidden/>
               </w:rPr>
-              <w:t>12</w:t>
+              <w:t>6</w:t>
+            </w:r>
+            <w:r>
+              <w:rPr>
+                <w:noProof/>
+                <w:webHidden/>
+              </w:rPr>
+              <w:fldChar w:fldCharType="end"/>
+            </w:r>
+          </w:hyperlink>
+        </w:p>
+        <w:p>
+          <w:pPr>
+            <w:pStyle w:val="TOC2"/>
+            <w:tabs>
+              <w:tab w:val="left" w:pos="880"/>
+              <w:tab w:val="right" w:leader="dot" w:pos="9350"/>
+            </w:tabs>
+            <w:rPr>
+              <w:rFonts w:asciiTheme="minorHAnsi" w:eastAsiaTheme="minorEastAsia" w:hAnsiTheme="minorHAnsi" w:cstheme="minorBidi"/>
+              <w:noProof/>
+            </w:rPr>
+          </w:pPr>
+          <w:hyperlink w:anchor="_Toc372723419" w:history="1">
+            <w:r>
+              <w:rPr>
+                <w:rStyle w:val="Hyperlink"/>
+                <w:noProof/>
+              </w:rPr>
+              <w:t>5.1.</w:t>
+            </w:r>
+            <w:r>
+              <w:rPr>
+                <w:rFonts w:asciiTheme="minorHAnsi" w:eastAsiaTheme="minorEastAsia" w:hAnsiTheme="minorHAnsi" w:cstheme="minorBidi"/>
+                <w:noProof/>
+              </w:rPr>
+              <w:tab/>
+            </w:r>
+            <w:r>
+              <w:rPr>
+                <w:rStyle w:val="Hyperlink"/>
+                <w:noProof/>
+              </w:rPr>
+              <w:t>Cantilever Beam Test Procedure</w:t>
+            </w:r>
+            <w:r>
+              <w:rPr>
+                <w:noProof/>
+                <w:webHidden/>
+              </w:rPr>
+              <w:tab/>
+            </w:r>
+            <w:r>
+              <w:rPr>
+                <w:noProof/>
+                <w:webHidden/>
+              </w:rPr>
+              <w:fldChar w:fldCharType="begin"/>
+            </w:r>
+            <w:r>
+              <w:rPr>
+                <w:noProof/>
+                <w:webHidden/>
+              </w:rPr>
+              <w:instrText xml:space="preserve"> PAGEREF _Toc372723419 \h </w:instrText>
+            </w:r>
+            <w:r>
+              <w:rPr>
+                <w:noProof/>
+                <w:webHidden/>
+              </w:rPr>
+            </w:r>
+            <w:r>
+              <w:rPr>
+                <w:noProof/>
+                <w:webHidden/>
+              </w:rPr>
+              <w:fldChar w:fldCharType="separate"/>
+            </w:r>
+            <w:r>
+              <w:rPr>
+                <w:noProof/>
+                <w:webHidden/>
+              </w:rPr>
+              <w:t>6</w:t>
+            </w:r>
+            <w:r>
+              <w:rPr>
+                <w:noProof/>
+                <w:webHidden/>
+              </w:rPr>
+              <w:fldChar w:fldCharType="end"/>
+            </w:r>
+          </w:hyperlink>
+        </w:p>
+        <w:p>
+          <w:pPr>
+            <w:pStyle w:val="TOC2"/>
+            <w:tabs>
+              <w:tab w:val="left" w:pos="880"/>
+              <w:tab w:val="right" w:leader="dot" w:pos="9350"/>
+            </w:tabs>
+            <w:rPr>
+              <w:rFonts w:asciiTheme="minorHAnsi" w:eastAsiaTheme="minorEastAsia" w:hAnsiTheme="minorHAnsi" w:cstheme="minorBidi"/>
+              <w:noProof/>
+            </w:rPr>
+          </w:pPr>
+          <w:hyperlink w:anchor="_Toc372723420" w:history="1">
+            <w:r>
+              <w:rPr>
+                <w:rStyle w:val="Hyperlink"/>
+                <w:noProof/>
+              </w:rPr>
+              <w:t>5.2.</w:t>
+            </w:r>
+            <w:r>
+              <w:rPr>
+                <w:rFonts w:asciiTheme="minorHAnsi" w:eastAsiaTheme="minorEastAsia" w:hAnsiTheme="minorHAnsi" w:cstheme="minorBidi"/>
+                <w:noProof/>
+              </w:rPr>
+              <w:tab/>
+            </w:r>
+            <w:r>
+              <w:rPr>
+                <w:rStyle w:val="Hyperlink"/>
+                <w:noProof/>
+              </w:rPr>
+              <w:t>Cantilever Wing Test Procedure</w:t>
+            </w:r>
+            <w:r>
+              <w:rPr>
+                <w:noProof/>
+                <w:webHidden/>
+              </w:rPr>
+              <w:tab/>
+            </w:r>
+            <w:r>
+              <w:rPr>
+                <w:noProof/>
+                <w:webHidden/>
+              </w:rPr>
+              <w:fldChar w:fldCharType="begin"/>
+            </w:r>
+            <w:r>
+              <w:rPr>
+                <w:noProof/>
+                <w:webHidden/>
+              </w:rPr>
+              <w:instrText xml:space="preserve"> PAGEREF _Toc372723420 \h </w:instrText>
+            </w:r>
+            <w:r>
+              <w:rPr>
+                <w:noProof/>
+                <w:webHidden/>
+              </w:rPr>
+            </w:r>
+            <w:r>
+              <w:rPr>
+                <w:noProof/>
+                <w:webHidden/>
+              </w:rPr>
+              <w:fldChar w:fldCharType="separate"/>
+            </w:r>
+            <w:r>
+              <w:rPr>
+                <w:noProof/>
+                <w:webHidden/>
+              </w:rPr>
+              <w:t>7</w:t>
             </w:r>
             <w:r>
               <w:rPr>
@@ -790,7 +1299,7 @@
               <w:noProof/>
             </w:rPr>
           </w:pPr>
-          <w:hyperlink w:anchor="_Toc369175384" w:history="1">
+          <w:hyperlink w:anchor="_Toc372723421" w:history="1">
             <w:r>
               <w:rPr>
                 <w:rStyle w:val="Hyperlink"/>
@@ -831,7 +1340,7 @@
                 <w:noProof/>
                 <w:webHidden/>
               </w:rPr>
-              <w:instrText xml:space="preserve"> PAGEREF _Toc369175384 \h </w:instrText>
+              <w:instrText xml:space="preserve"> PAGEREF _Toc372723421 \h </w:instrText>
             </w:r>
             <w:r>
               <w:rPr>
@@ -851,7 +1360,511 @@
                 <w:noProof/>
                 <w:webHidden/>
               </w:rPr>
-              <w:t>12</w:t>
+              <w:t>7</w:t>
+            </w:r>
+            <w:r>
+              <w:rPr>
+                <w:noProof/>
+                <w:webHidden/>
+              </w:rPr>
+              <w:fldChar w:fldCharType="end"/>
+            </w:r>
+          </w:hyperlink>
+        </w:p>
+        <w:p>
+          <w:pPr>
+            <w:pStyle w:val="TOC2"/>
+            <w:tabs>
+              <w:tab w:val="left" w:pos="880"/>
+              <w:tab w:val="right" w:leader="dot" w:pos="9350"/>
+            </w:tabs>
+            <w:rPr>
+              <w:rFonts w:asciiTheme="minorHAnsi" w:eastAsiaTheme="minorEastAsia" w:hAnsiTheme="minorHAnsi" w:cstheme="minorBidi"/>
+              <w:noProof/>
+            </w:rPr>
+          </w:pPr>
+          <w:hyperlink w:anchor="_Toc372723422" w:history="1">
+            <w:r>
+              <w:rPr>
+                <w:rStyle w:val="Hyperlink"/>
+                <w:noProof/>
+              </w:rPr>
+              <w:t>6.1.</w:t>
+            </w:r>
+            <w:r>
+              <w:rPr>
+                <w:rFonts w:asciiTheme="minorHAnsi" w:eastAsiaTheme="minorEastAsia" w:hAnsiTheme="minorHAnsi" w:cstheme="minorBidi"/>
+                <w:noProof/>
+              </w:rPr>
+              <w:tab/>
+            </w:r>
+            <w:r>
+              <w:rPr>
+                <w:rStyle w:val="Hyperlink"/>
+                <w:noProof/>
+              </w:rPr>
+              <w:t>Cantilever Beam Test Results</w:t>
+            </w:r>
+            <w:r>
+              <w:rPr>
+                <w:noProof/>
+                <w:webHidden/>
+              </w:rPr>
+              <w:tab/>
+            </w:r>
+            <w:r>
+              <w:rPr>
+                <w:noProof/>
+                <w:webHidden/>
+              </w:rPr>
+              <w:fldChar w:fldCharType="begin"/>
+            </w:r>
+            <w:r>
+              <w:rPr>
+                <w:noProof/>
+                <w:webHidden/>
+              </w:rPr>
+              <w:instrText xml:space="preserve"> PAGEREF _Toc372723422 \h </w:instrText>
+            </w:r>
+            <w:r>
+              <w:rPr>
+                <w:noProof/>
+                <w:webHidden/>
+              </w:rPr>
+            </w:r>
+            <w:r>
+              <w:rPr>
+                <w:noProof/>
+                <w:webHidden/>
+              </w:rPr>
+              <w:fldChar w:fldCharType="separate"/>
+            </w:r>
+            <w:r>
+              <w:rPr>
+                <w:noProof/>
+                <w:webHidden/>
+              </w:rPr>
+              <w:t>7</w:t>
+            </w:r>
+            <w:r>
+              <w:rPr>
+                <w:noProof/>
+                <w:webHidden/>
+              </w:rPr>
+              <w:fldChar w:fldCharType="end"/>
+            </w:r>
+          </w:hyperlink>
+        </w:p>
+        <w:p>
+          <w:pPr>
+            <w:pStyle w:val="TOC2"/>
+            <w:tabs>
+              <w:tab w:val="left" w:pos="880"/>
+              <w:tab w:val="right" w:leader="dot" w:pos="9350"/>
+            </w:tabs>
+            <w:rPr>
+              <w:rFonts w:asciiTheme="minorHAnsi" w:eastAsiaTheme="minorEastAsia" w:hAnsiTheme="minorHAnsi" w:cstheme="minorBidi"/>
+              <w:noProof/>
+            </w:rPr>
+          </w:pPr>
+          <w:hyperlink w:anchor="_Toc372723423" w:history="1">
+            <w:r>
+              <w:rPr>
+                <w:rStyle w:val="Hyperlink"/>
+                <w:noProof/>
+              </w:rPr>
+              <w:t>6.2.</w:t>
+            </w:r>
+            <w:r>
+              <w:rPr>
+                <w:rFonts w:asciiTheme="minorHAnsi" w:eastAsiaTheme="minorEastAsia" w:hAnsiTheme="minorHAnsi" w:cstheme="minorBidi"/>
+                <w:noProof/>
+              </w:rPr>
+              <w:tab/>
+            </w:r>
+            <w:r>
+              <w:rPr>
+                <w:rStyle w:val="Hyperlink"/>
+                <w:noProof/>
+              </w:rPr>
+              <w:t>Cantilever Wing Test Results</w:t>
+            </w:r>
+            <w:r>
+              <w:rPr>
+                <w:noProof/>
+                <w:webHidden/>
+              </w:rPr>
+              <w:tab/>
+            </w:r>
+            <w:r>
+              <w:rPr>
+                <w:noProof/>
+                <w:webHidden/>
+              </w:rPr>
+              <w:fldChar w:fldCharType="begin"/>
+            </w:r>
+            <w:r>
+              <w:rPr>
+                <w:noProof/>
+                <w:webHidden/>
+              </w:rPr>
+              <w:instrText xml:space="preserve"> PAGEREF _Toc372723423 \h </w:instrText>
+            </w:r>
+            <w:r>
+              <w:rPr>
+                <w:noProof/>
+                <w:webHidden/>
+              </w:rPr>
+            </w:r>
+            <w:r>
+              <w:rPr>
+                <w:noProof/>
+                <w:webHidden/>
+              </w:rPr>
+              <w:fldChar w:fldCharType="separate"/>
+            </w:r>
+            <w:r>
+              <w:rPr>
+                <w:noProof/>
+                <w:webHidden/>
+              </w:rPr>
+              <w:t>8</w:t>
+            </w:r>
+            <w:r>
+              <w:rPr>
+                <w:noProof/>
+                <w:webHidden/>
+              </w:rPr>
+              <w:fldChar w:fldCharType="end"/>
+            </w:r>
+          </w:hyperlink>
+        </w:p>
+        <w:p>
+          <w:pPr>
+            <w:pStyle w:val="TOC1"/>
+            <w:tabs>
+              <w:tab w:val="left" w:pos="440"/>
+              <w:tab w:val="right" w:leader="dot" w:pos="9350"/>
+            </w:tabs>
+            <w:rPr>
+              <w:rFonts w:asciiTheme="minorHAnsi" w:eastAsiaTheme="minorEastAsia" w:hAnsiTheme="minorHAnsi" w:cstheme="minorBidi"/>
+              <w:noProof/>
+            </w:rPr>
+          </w:pPr>
+          <w:hyperlink w:anchor="_Toc372723424" w:history="1">
+            <w:r>
+              <w:rPr>
+                <w:rStyle w:val="Hyperlink"/>
+                <w:noProof/>
+              </w:rPr>
+              <w:t>7.</w:t>
+            </w:r>
+            <w:r>
+              <w:rPr>
+                <w:rFonts w:asciiTheme="minorHAnsi" w:eastAsiaTheme="minorEastAsia" w:hAnsiTheme="minorHAnsi" w:cstheme="minorBidi"/>
+                <w:noProof/>
+              </w:rPr>
+              <w:tab/>
+            </w:r>
+            <w:r>
+              <w:rPr>
+                <w:rStyle w:val="Hyperlink"/>
+                <w:noProof/>
+              </w:rPr>
+              <w:t>Discussion of Results</w:t>
+            </w:r>
+            <w:r>
+              <w:rPr>
+                <w:noProof/>
+                <w:webHidden/>
+              </w:rPr>
+              <w:tab/>
+            </w:r>
+            <w:r>
+              <w:rPr>
+                <w:noProof/>
+                <w:webHidden/>
+              </w:rPr>
+              <w:fldChar w:fldCharType="begin"/>
+            </w:r>
+            <w:r>
+              <w:rPr>
+                <w:noProof/>
+                <w:webHidden/>
+              </w:rPr>
+              <w:instrText xml:space="preserve"> PAGEREF _Toc372723424 \h </w:instrText>
+            </w:r>
+            <w:r>
+              <w:rPr>
+                <w:noProof/>
+                <w:webHidden/>
+              </w:rPr>
+            </w:r>
+            <w:r>
+              <w:rPr>
+                <w:noProof/>
+                <w:webHidden/>
+              </w:rPr>
+              <w:fldChar w:fldCharType="separate"/>
+            </w:r>
+            <w:r>
+              <w:rPr>
+                <w:noProof/>
+                <w:webHidden/>
+              </w:rPr>
+              <w:t>10</w:t>
+            </w:r>
+            <w:r>
+              <w:rPr>
+                <w:noProof/>
+                <w:webHidden/>
+              </w:rPr>
+              <w:fldChar w:fldCharType="end"/>
+            </w:r>
+          </w:hyperlink>
+        </w:p>
+        <w:p>
+          <w:pPr>
+            <w:pStyle w:val="TOC2"/>
+            <w:tabs>
+              <w:tab w:val="left" w:pos="880"/>
+              <w:tab w:val="right" w:leader="dot" w:pos="9350"/>
+            </w:tabs>
+            <w:rPr>
+              <w:rFonts w:asciiTheme="minorHAnsi" w:eastAsiaTheme="minorEastAsia" w:hAnsiTheme="minorHAnsi" w:cstheme="minorBidi"/>
+              <w:noProof/>
+            </w:rPr>
+          </w:pPr>
+          <w:hyperlink w:anchor="_Toc372723425" w:history="1">
+            <w:r>
+              <w:rPr>
+                <w:rStyle w:val="Hyperlink"/>
+                <w:noProof/>
+              </w:rPr>
+              <w:t>7.1.</w:t>
+            </w:r>
+            <w:r>
+              <w:rPr>
+                <w:rFonts w:asciiTheme="minorHAnsi" w:eastAsiaTheme="minorEastAsia" w:hAnsiTheme="minorHAnsi" w:cstheme="minorBidi"/>
+                <w:noProof/>
+              </w:rPr>
+              <w:tab/>
+            </w:r>
+            <w:r>
+              <w:rPr>
+                <w:rStyle w:val="Hyperlink"/>
+                <w:noProof/>
+              </w:rPr>
+              <w:t>Cantilever Beam Discussion of Results</w:t>
+            </w:r>
+            <w:r>
+              <w:rPr>
+                <w:noProof/>
+                <w:webHidden/>
+              </w:rPr>
+              <w:tab/>
+            </w:r>
+            <w:r>
+              <w:rPr>
+                <w:noProof/>
+                <w:webHidden/>
+              </w:rPr>
+              <w:fldChar w:fldCharType="begin"/>
+            </w:r>
+            <w:r>
+              <w:rPr>
+                <w:noProof/>
+                <w:webHidden/>
+              </w:rPr>
+              <w:instrText xml:space="preserve"> PAGEREF _Toc372723425 \h </w:instrText>
+            </w:r>
+            <w:r>
+              <w:rPr>
+                <w:noProof/>
+                <w:webHidden/>
+              </w:rPr>
+            </w:r>
+            <w:r>
+              <w:rPr>
+                <w:noProof/>
+                <w:webHidden/>
+              </w:rPr>
+              <w:fldChar w:fldCharType="separate"/>
+            </w:r>
+            <w:r>
+              <w:rPr>
+                <w:noProof/>
+                <w:webHidden/>
+              </w:rPr>
+              <w:t>10</w:t>
+            </w:r>
+            <w:r>
+              <w:rPr>
+                <w:noProof/>
+                <w:webHidden/>
+              </w:rPr>
+              <w:fldChar w:fldCharType="end"/>
+            </w:r>
+          </w:hyperlink>
+        </w:p>
+        <w:p>
+          <w:pPr>
+            <w:pStyle w:val="TOC2"/>
+            <w:tabs>
+              <w:tab w:val="left" w:pos="880"/>
+              <w:tab w:val="right" w:leader="dot" w:pos="9350"/>
+            </w:tabs>
+            <w:rPr>
+              <w:rFonts w:asciiTheme="minorHAnsi" w:eastAsiaTheme="minorEastAsia" w:hAnsiTheme="minorHAnsi" w:cstheme="minorBidi"/>
+              <w:noProof/>
+            </w:rPr>
+          </w:pPr>
+          <w:hyperlink w:anchor="_Toc372723426" w:history="1">
+            <w:r>
+              <w:rPr>
+                <w:rStyle w:val="Hyperlink"/>
+                <w:noProof/>
+              </w:rPr>
+              <w:t>7.2.</w:t>
+            </w:r>
+            <w:r>
+              <w:rPr>
+                <w:rFonts w:asciiTheme="minorHAnsi" w:eastAsiaTheme="minorEastAsia" w:hAnsiTheme="minorHAnsi" w:cstheme="minorBidi"/>
+                <w:noProof/>
+              </w:rPr>
+              <w:tab/>
+            </w:r>
+            <w:r>
+              <w:rPr>
+                <w:rStyle w:val="Hyperlink"/>
+                <w:noProof/>
+              </w:rPr>
+              <w:t>Cantilever Wing Discussion of Results</w:t>
+            </w:r>
+            <w:r>
+              <w:rPr>
+                <w:noProof/>
+                <w:webHidden/>
+              </w:rPr>
+              <w:tab/>
+            </w:r>
+            <w:r>
+              <w:rPr>
+                <w:noProof/>
+                <w:webHidden/>
+              </w:rPr>
+              <w:fldChar w:fldCharType="begin"/>
+            </w:r>
+            <w:r>
+              <w:rPr>
+                <w:noProof/>
+                <w:webHidden/>
+              </w:rPr>
+              <w:instrText xml:space="preserve"> PAGEREF _Toc372723426 \h </w:instrText>
+            </w:r>
+            <w:r>
+              <w:rPr>
+                <w:noProof/>
+                <w:webHidden/>
+              </w:rPr>
+            </w:r>
+            <w:r>
+              <w:rPr>
+                <w:noProof/>
+                <w:webHidden/>
+              </w:rPr>
+              <w:fldChar w:fldCharType="separate"/>
+            </w:r>
+            <w:r>
+              <w:rPr>
+                <w:noProof/>
+                <w:webHidden/>
+              </w:rPr>
+              <w:t>13</w:t>
+            </w:r>
+            <w:r>
+              <w:rPr>
+                <w:noProof/>
+                <w:webHidden/>
+              </w:rPr>
+              <w:fldChar w:fldCharType="end"/>
+            </w:r>
+          </w:hyperlink>
+        </w:p>
+        <w:p>
+          <w:pPr>
+            <w:pStyle w:val="TOC1"/>
+            <w:tabs>
+              <w:tab w:val="left" w:pos="440"/>
+              <w:tab w:val="right" w:leader="dot" w:pos="9350"/>
+            </w:tabs>
+            <w:rPr>
+              <w:rFonts w:asciiTheme="minorHAnsi" w:eastAsiaTheme="minorEastAsia" w:hAnsiTheme="minorHAnsi" w:cstheme="minorBidi"/>
+              <w:noProof/>
+            </w:rPr>
+          </w:pPr>
+          <w:hyperlink w:anchor="_Toc372723427" w:history="1">
+            <w:r>
+              <w:rPr>
+                <w:rStyle w:val="Hyperlink"/>
+                <w:noProof/>
+              </w:rPr>
+              <w:t>8.</w:t>
+            </w:r>
+            <w:r>
+              <w:rPr>
+                <w:rFonts w:asciiTheme="minorHAnsi" w:eastAsiaTheme="minorEastAsia" w:hAnsiTheme="minorHAnsi" w:cstheme="minorBidi"/>
+                <w:noProof/>
+              </w:rPr>
+              <w:tab/>
+            </w:r>
+            <w:r>
+              <w:rPr>
+                <w:rStyle w:val="Hyperlink"/>
+                <w:noProof/>
+              </w:rPr>
+              <w:t>Conclusion</w:t>
+            </w:r>
+            <w:r>
+              <w:rPr>
+                <w:noProof/>
+                <w:webHidden/>
+              </w:rPr>
+              <w:tab/>
+            </w:r>
+            <w:r>
+              <w:rPr>
+                <w:noProof/>
+                <w:webHidden/>
+              </w:rPr>
+              <w:fldChar w:fldCharType="begin"/>
+            </w:r>
+            <w:r>
+              <w:rPr>
+                <w:noProof/>
+                <w:webHidden/>
+              </w:rPr>
+              <w:instrText xml:space="preserve"> PAGEREF _Toc372723427 \h </w:instrText>
+            </w:r>
+            <w:r>
+              <w:rPr>
+                <w:noProof/>
+                <w:webHidden/>
+              </w:rPr>
+            </w:r>
+            <w:r>
+              <w:rPr>
+                <w:noProof/>
+                <w:webHidden/>
+              </w:rPr>
+              <w:fldChar w:fldCharType="separate"/>
+            </w:r>
+            <w:r>
+              <w:rPr>
+                <w:noProof/>
+                <w:webHidden/>
+              </w:rPr>
+              <w:t>13</w:t>
             </w:r>
             <w:r>
               <w:rPr>
@@ -881,7 +1894,7 @@
       <w:pPr>
         <w:pStyle w:val="Heading1"/>
       </w:pPr>
-      <w:bookmarkStart w:id="0" w:name="_Toc369175379"/>
+      <w:bookmarkStart w:id="0" w:name="_Toc372723410"/>
       <w:r>
         <w:lastRenderedPageBreak/>
         <w:t>Summary</w:t>
@@ -910,7 +1923,7 @@
       <w:pPr>
         <w:pStyle w:val="Heading1"/>
       </w:pPr>
-      <w:bookmarkStart w:id="2" w:name="_Toc369175380"/>
+      <w:bookmarkStart w:id="2" w:name="_Toc372723411"/>
       <w:r>
         <w:lastRenderedPageBreak/>
         <w:t>Nomenclature</w:t>
@@ -1185,7 +2198,7 @@
       <w:pPr>
         <w:pStyle w:val="Heading1"/>
       </w:pPr>
-      <w:bookmarkStart w:id="3" w:name="_Toc369175381"/>
+      <w:bookmarkStart w:id="3" w:name="_Toc372723412"/>
       <w:r>
         <w:lastRenderedPageBreak/>
         <w:t>Introduction</w:t>
@@ -1195,7 +2208,12 @@
     <w:p>
       <w:pPr>
         <w:pStyle w:val="Heading2"/>
+        <w:numPr>
+          <w:ilvl w:val="1"/>
+          <w:numId w:val="1"/>
+        </w:numPr>
         <w:spacing w:before="0" w:after="120"/>
+        <w:ind w:left="360"/>
         <w:rPr>
           <w:rFonts w:ascii="Times New Roman" w:hAnsi="Times New Roman" w:cs="Times New Roman"/>
           <w:color w:val="auto"/>
@@ -1203,6 +2221,7 @@
           <w:szCs w:val="24"/>
         </w:rPr>
       </w:pPr>
+      <w:bookmarkStart w:id="4" w:name="_Toc372723413"/>
       <w:r>
         <w:rPr>
           <w:rFonts w:ascii="Times New Roman" w:hAnsi="Times New Roman" w:cs="Times New Roman"/>
@@ -1212,6 +2231,7 @@
         </w:rPr>
         <w:t>Vibration of a Cantilever Beam</w:t>
       </w:r>
+      <w:bookmarkEnd w:id="4"/>
     </w:p>
     <w:p>
       <w:pPr>
@@ -2062,7 +3082,12 @@
     <w:p>
       <w:pPr>
         <w:pStyle w:val="Heading2"/>
+        <w:numPr>
+          <w:ilvl w:val="1"/>
+          <w:numId w:val="1"/>
+        </w:numPr>
         <w:spacing w:before="0" w:after="120"/>
+        <w:ind w:left="360"/>
         <w:rPr>
           <w:rFonts w:ascii="Times New Roman" w:hAnsi="Times New Roman" w:cs="Times New Roman"/>
           <w:color w:val="auto"/>
@@ -2070,6 +3095,7 @@
           <w:szCs w:val="24"/>
         </w:rPr>
       </w:pPr>
+      <w:bookmarkStart w:id="5" w:name="_Toc372723414"/>
       <w:r>
         <w:rPr>
           <w:rFonts w:ascii="Times New Roman" w:hAnsi="Times New Roman" w:cs="Times New Roman"/>
@@ -2079,6 +3105,7 @@
         </w:rPr>
         <w:t>Vibration of a Cantilever Wing</w:t>
       </w:r>
+      <w:bookmarkEnd w:id="5"/>
     </w:p>
     <w:p>
       <w:pPr>
@@ -2121,14 +3148,21 @@
       <w:pPr>
         <w:pStyle w:val="Heading1"/>
       </w:pPr>
+      <w:bookmarkStart w:id="6" w:name="_Toc372723415"/>
       <w:r>
         <w:t>Design of Test</w:t>
       </w:r>
+      <w:bookmarkEnd w:id="6"/>
     </w:p>
     <w:p>
       <w:pPr>
         <w:pStyle w:val="Heading2"/>
+        <w:numPr>
+          <w:ilvl w:val="1"/>
+          <w:numId w:val="1"/>
+        </w:numPr>
         <w:spacing w:before="0" w:after="120"/>
+        <w:ind w:left="360"/>
         <w:rPr>
           <w:rFonts w:ascii="Times New Roman" w:hAnsi="Times New Roman" w:cs="Times New Roman"/>
           <w:color w:val="auto"/>
@@ -2136,6 +3170,7 @@
           <w:szCs w:val="24"/>
         </w:rPr>
       </w:pPr>
+      <w:bookmarkStart w:id="7" w:name="_Toc372723416"/>
       <w:r>
         <w:rPr>
           <w:rFonts w:ascii="Times New Roman" w:hAnsi="Times New Roman" w:cs="Times New Roman"/>
@@ -2145,6 +3180,7 @@
         </w:rPr>
         <w:t>Cantilever Beam Test</w:t>
       </w:r>
+      <w:bookmarkEnd w:id="7"/>
     </w:p>
     <w:p>
       <w:pPr>
@@ -2157,7 +3193,12 @@
     <w:p>
       <w:pPr>
         <w:pStyle w:val="Heading2"/>
+        <w:numPr>
+          <w:ilvl w:val="1"/>
+          <w:numId w:val="1"/>
+        </w:numPr>
         <w:spacing w:before="0" w:after="120"/>
+        <w:ind w:left="360"/>
         <w:rPr>
           <w:rFonts w:ascii="Times New Roman" w:hAnsi="Times New Roman" w:cs="Times New Roman"/>
           <w:color w:val="auto"/>
@@ -2165,6 +3206,7 @@
           <w:szCs w:val="24"/>
         </w:rPr>
       </w:pPr>
+      <w:bookmarkStart w:id="8" w:name="_Toc372723417"/>
       <w:r>
         <w:rPr>
           <w:rFonts w:ascii="Times New Roman" w:hAnsi="Times New Roman" w:cs="Times New Roman"/>
@@ -2174,6 +3216,7 @@
         </w:rPr>
         <w:t>Cantilever Wing Test</w:t>
       </w:r>
+      <w:bookmarkEnd w:id="8"/>
     </w:p>
     <w:p>
       <w:pPr>
@@ -2193,16 +3236,21 @@
       <w:r>
         <w:t xml:space="preserve"> </w:t>
       </w:r>
-      <w:bookmarkStart w:id="4" w:name="_Toc369175383"/>
+      <w:bookmarkStart w:id="9" w:name="_Toc372723418"/>
       <w:r>
         <w:t>Test Procedure</w:t>
       </w:r>
-      <w:bookmarkEnd w:id="4"/>
+      <w:bookmarkEnd w:id="9"/>
     </w:p>
     <w:p>
       <w:pPr>
         <w:pStyle w:val="Heading2"/>
+        <w:numPr>
+          <w:ilvl w:val="1"/>
+          <w:numId w:val="1"/>
+        </w:numPr>
         <w:spacing w:before="0" w:after="120"/>
+        <w:ind w:left="360"/>
         <w:rPr>
           <w:rFonts w:ascii="Times New Roman" w:hAnsi="Times New Roman" w:cs="Times New Roman"/>
           <w:color w:val="auto"/>
@@ -2210,6 +3258,7 @@
           <w:szCs w:val="24"/>
         </w:rPr>
       </w:pPr>
+      <w:bookmarkStart w:id="10" w:name="_Toc372723419"/>
       <w:r>
         <w:rPr>
           <w:rFonts w:ascii="Times New Roman" w:hAnsi="Times New Roman" w:cs="Times New Roman"/>
@@ -2219,6 +3268,7 @@
         </w:rPr>
         <w:t>Cantilever Beam Test Procedure</w:t>
       </w:r>
+      <w:bookmarkEnd w:id="10"/>
     </w:p>
     <w:p>
       <w:r>
@@ -2342,7 +3392,12 @@
     <w:p>
       <w:pPr>
         <w:pStyle w:val="Heading2"/>
+        <w:numPr>
+          <w:ilvl w:val="1"/>
+          <w:numId w:val="1"/>
+        </w:numPr>
         <w:spacing w:before="0" w:after="120"/>
+        <w:ind w:left="360"/>
         <w:rPr>
           <w:rFonts w:ascii="Times New Roman" w:hAnsi="Times New Roman" w:cs="Times New Roman"/>
           <w:color w:val="auto"/>
@@ -2350,6 +3405,7 @@
           <w:szCs w:val="24"/>
         </w:rPr>
       </w:pPr>
+      <w:bookmarkStart w:id="11" w:name="_Toc372723420"/>
       <w:r>
         <w:rPr>
           <w:rFonts w:ascii="Times New Roman" w:hAnsi="Times New Roman" w:cs="Times New Roman"/>
@@ -2359,6 +3415,7 @@
         </w:rPr>
         <w:t>Cantilever Wing Test Procedure</w:t>
       </w:r>
+      <w:bookmarkEnd w:id="11"/>
     </w:p>
     <w:p>
       <w:r>
@@ -2461,16 +3518,21 @@
       <w:pPr>
         <w:pStyle w:val="Heading1"/>
       </w:pPr>
-      <w:bookmarkStart w:id="5" w:name="_Toc369175384"/>
+      <w:bookmarkStart w:id="12" w:name="_Toc372723421"/>
       <w:r>
         <w:t>Test Results</w:t>
       </w:r>
-      <w:bookmarkEnd w:id="5"/>
+      <w:bookmarkEnd w:id="12"/>
     </w:p>
     <w:p>
       <w:pPr>
         <w:pStyle w:val="Heading2"/>
+        <w:numPr>
+          <w:ilvl w:val="1"/>
+          <w:numId w:val="1"/>
+        </w:numPr>
         <w:spacing w:before="0" w:after="120"/>
+        <w:ind w:left="360"/>
         <w:rPr>
           <w:rFonts w:ascii="Times New Roman" w:hAnsi="Times New Roman" w:cs="Times New Roman"/>
           <w:color w:val="auto"/>
@@ -2478,6 +3540,7 @@
           <w:szCs w:val="24"/>
         </w:rPr>
       </w:pPr>
+      <w:bookmarkStart w:id="13" w:name="_Toc372723422"/>
       <w:r>
         <w:rPr>
           <w:rFonts w:ascii="Times New Roman" w:hAnsi="Times New Roman" w:cs="Times New Roman"/>
@@ -2487,6 +3550,7 @@
         </w:rPr>
         <w:t>Cantilever Beam Test Results</w:t>
       </w:r>
+      <w:bookmarkEnd w:id="13"/>
     </w:p>
     <w:p>
       <w:pPr>
@@ -3744,7 +4808,12 @@
     <w:p>
       <w:pPr>
         <w:pStyle w:val="Heading2"/>
+        <w:numPr>
+          <w:ilvl w:val="1"/>
+          <w:numId w:val="1"/>
+        </w:numPr>
         <w:spacing w:before="0" w:after="120"/>
+        <w:ind w:left="360"/>
         <w:rPr>
           <w:rFonts w:ascii="Times New Roman" w:hAnsi="Times New Roman" w:cs="Times New Roman"/>
           <w:color w:val="auto"/>
@@ -3752,6 +4821,7 @@
           <w:szCs w:val="24"/>
         </w:rPr>
       </w:pPr>
+      <w:bookmarkStart w:id="14" w:name="_Toc372723423"/>
       <w:r>
         <w:rPr>
           <w:rFonts w:ascii="Times New Roman" w:hAnsi="Times New Roman" w:cs="Times New Roman"/>
@@ -3761,6 +4831,7 @@
         </w:rPr>
         <w:t>Cantilever Wing Test Results</w:t>
       </w:r>
+      <w:bookmarkEnd w:id="14"/>
     </w:p>
     <w:p>
       <w:r>
@@ -4997,17 +6068,24 @@
       <w:pPr>
         <w:pStyle w:val="Heading1"/>
       </w:pPr>
+      <w:bookmarkStart w:id="15" w:name="_Toc372723424"/>
       <w:r>
         <w:t>Discussion of Results</w:t>
       </w:r>
+      <w:bookmarkEnd w:id="15"/>
     </w:p>
     <w:p>
       <w:pPr>
         <w:pStyle w:val="Heading2"/>
+        <w:numPr>
+          <w:ilvl w:val="1"/>
+          <w:numId w:val="1"/>
+        </w:numPr>
         <w:tabs>
           <w:tab w:val="left" w:pos="1515"/>
         </w:tabs>
         <w:spacing w:before="0" w:after="120"/>
+        <w:ind w:left="360"/>
         <w:rPr>
           <w:rFonts w:ascii="Times New Roman" w:hAnsi="Times New Roman" w:cs="Times New Roman"/>
           <w:color w:val="auto"/>
@@ -5015,6 +6093,7 @@
           <w:szCs w:val="24"/>
         </w:rPr>
       </w:pPr>
+      <w:bookmarkStart w:id="16" w:name="_Toc372723425"/>
       <w:r>
         <w:rPr>
           <w:rFonts w:ascii="Times New Roman" w:hAnsi="Times New Roman" w:cs="Times New Roman"/>
@@ -5024,6 +6103,7 @@
         </w:rPr>
         <w:t>Cantilever Beam Discussion of Results</w:t>
       </w:r>
+      <w:bookmarkEnd w:id="16"/>
     </w:p>
     <w:p>
       <w:pPr>
@@ -5631,7 +6711,12 @@
     <w:p>
       <w:pPr>
         <w:pStyle w:val="Heading2"/>
+        <w:numPr>
+          <w:ilvl w:val="1"/>
+          <w:numId w:val="1"/>
+        </w:numPr>
         <w:spacing w:before="0" w:after="120"/>
+        <w:ind w:left="360"/>
         <w:rPr>
           <w:rFonts w:ascii="Times New Roman" w:hAnsi="Times New Roman" w:cs="Times New Roman"/>
           <w:color w:val="auto"/>
@@ -5639,6 +6724,7 @@
           <w:szCs w:val="24"/>
         </w:rPr>
       </w:pPr>
+      <w:bookmarkStart w:id="17" w:name="_Toc372723426"/>
       <w:r>
         <w:rPr>
           <w:rFonts w:ascii="Times New Roman" w:hAnsi="Times New Roman" w:cs="Times New Roman"/>
@@ -5648,6 +6734,7 @@
         </w:rPr>
         <w:t>Cantilever Wing Discussion of Results</w:t>
       </w:r>
+      <w:bookmarkEnd w:id="17"/>
     </w:p>
     <w:p/>
     <w:p>
@@ -5667,9 +6754,11 @@
       <w:pPr>
         <w:pStyle w:val="Heading1"/>
       </w:pPr>
+      <w:bookmarkStart w:id="18" w:name="_Toc372723427"/>
       <w:r>
         <w:t>Conclusion</w:t>
       </w:r>
+      <w:bookmarkEnd w:id="18"/>
     </w:p>
     <w:p>
       <w:pPr>
@@ -5904,9 +6993,9 @@
   </w:abstractNum>
   <w:abstractNum w:abstractNumId="2">
     <w:nsid w:val="14C73D27"/>
-    <w:multiLevelType w:val="hybridMultilevel"/>
-    <w:tmpl w:val="E648D87A"/>
-    <w:lvl w:ilvl="0" w:tplc="6D945170">
+    <w:multiLevelType w:val="multilevel"/>
+    <w:tmpl w:val="56742FC6"/>
+    <w:lvl w:ilvl="0">
       <w:start w:val="1"/>
       <w:numFmt w:val="decimal"/>
       <w:pStyle w:val="Heading1"/>
@@ -5919,77 +7008,109 @@
         <w:rFonts w:hint="default"/>
       </w:rPr>
     </w:lvl>
-    <w:lvl w:ilvl="1" w:tplc="04090019" w:tentative="1">
-      <w:start w:val="1"/>
-      <w:numFmt w:val="lowerLetter"/>
-      <w:lvlText w:val="%2."/>
-      <w:lvlJc w:val="left"/>
-      <w:pPr>
-        <w:ind w:left="1440" w:hanging="360"/>
-      </w:pPr>
-    </w:lvl>
-    <w:lvl w:ilvl="2" w:tplc="0409001B" w:tentative="1">
-      <w:start w:val="1"/>
-      <w:numFmt w:val="lowerRoman"/>
-      <w:lvlText w:val="%3."/>
-      <w:lvlJc w:val="right"/>
-      <w:pPr>
-        <w:ind w:left="2160" w:hanging="180"/>
-      </w:pPr>
-    </w:lvl>
-    <w:lvl w:ilvl="3" w:tplc="0409000F" w:tentative="1">
+    <w:lvl w:ilvl="1">
       <w:start w:val="1"/>
       <w:numFmt w:val="decimal"/>
-      <w:lvlText w:val="%4."/>
+      <w:isLgl/>
+      <w:lvlText w:val="%1.%2."/>
       <w:lvlJc w:val="left"/>
       <w:pPr>
-        <w:ind w:left="2880" w:hanging="360"/>
-      </w:pPr>
+        <w:ind w:left="720" w:hanging="360"/>
+      </w:pPr>
+      <w:rPr>
+        <w:rFonts w:hint="default"/>
+      </w:rPr>
     </w:lvl>
-    <w:lvl w:ilvl="4" w:tplc="04090019" w:tentative="1">
-      <w:start w:val="1"/>
-      <w:numFmt w:val="lowerLetter"/>
-      <w:lvlText w:val="%5."/>
-      <w:lvlJc w:val="left"/>
-      <w:pPr>
-        <w:ind w:left="3600" w:hanging="360"/>
-      </w:pPr>
-    </w:lvl>
-    <w:lvl w:ilvl="5" w:tplc="0409001B" w:tentative="1">
-      <w:start w:val="1"/>
-      <w:numFmt w:val="lowerRoman"/>
-      <w:lvlText w:val="%6."/>
-      <w:lvlJc w:val="right"/>
-      <w:pPr>
-        <w:ind w:left="4320" w:hanging="180"/>
-      </w:pPr>
-    </w:lvl>
-    <w:lvl w:ilvl="6" w:tplc="0409000F" w:tentative="1">
+    <w:lvl w:ilvl="2">
       <w:start w:val="1"/>
       <w:numFmt w:val="decimal"/>
-      <w:lvlText w:val="%7."/>
+      <w:isLgl/>
+      <w:lvlText w:val="%1.%2.%3."/>
       <w:lvlJc w:val="left"/>
       <w:pPr>
-        <w:ind w:left="5040" w:hanging="360"/>
-      </w:pPr>
+        <w:ind w:left="1080" w:hanging="720"/>
+      </w:pPr>
+      <w:rPr>
+        <w:rFonts w:hint="default"/>
+      </w:rPr>
     </w:lvl>
-    <w:lvl w:ilvl="7" w:tplc="04090019" w:tentative="1">
+    <w:lvl w:ilvl="3">
       <w:start w:val="1"/>
-      <w:numFmt w:val="lowerLetter"/>
-      <w:lvlText w:val="%8."/>
+      <w:numFmt w:val="decimal"/>
+      <w:isLgl/>
+      <w:lvlText w:val="%1.%2.%3.%4."/>
       <w:lvlJc w:val="left"/>
       <w:pPr>
-        <w:ind w:left="5760" w:hanging="360"/>
-      </w:pPr>
+        <w:ind w:left="1080" w:hanging="720"/>
+      </w:pPr>
+      <w:rPr>
+        <w:rFonts w:hint="default"/>
+      </w:rPr>
     </w:lvl>
-    <w:lvl w:ilvl="8" w:tplc="0409001B" w:tentative="1">
+    <w:lvl w:ilvl="4">
       <w:start w:val="1"/>
-      <w:numFmt w:val="lowerRoman"/>
-      <w:lvlText w:val="%9."/>
-      <w:lvlJc w:val="right"/>
-      <w:pPr>
-        <w:ind w:left="6480" w:hanging="180"/>
-      </w:pPr>
+      <w:numFmt w:val="decimal"/>
+      <w:isLgl/>
+      <w:lvlText w:val="%1.%2.%3.%4.%5."/>
+      <w:lvlJc w:val="left"/>
+      <w:pPr>
+        <w:ind w:left="1440" w:hanging="1080"/>
+      </w:pPr>
+      <w:rPr>
+        <w:rFonts w:hint="default"/>
+      </w:rPr>
+    </w:lvl>
+    <w:lvl w:ilvl="5">
+      <w:start w:val="1"/>
+      <w:numFmt w:val="decimal"/>
+      <w:isLgl/>
+      <w:lvlText w:val="%1.%2.%3.%4.%5.%6."/>
+      <w:lvlJc w:val="left"/>
+      <w:pPr>
+        <w:ind w:left="1440" w:hanging="1080"/>
+      </w:pPr>
+      <w:rPr>
+        <w:rFonts w:hint="default"/>
+      </w:rPr>
+    </w:lvl>
+    <w:lvl w:ilvl="6">
+      <w:start w:val="1"/>
+      <w:numFmt w:val="decimal"/>
+      <w:isLgl/>
+      <w:lvlText w:val="%1.%2.%3.%4.%5.%6.%7."/>
+      <w:lvlJc w:val="left"/>
+      <w:pPr>
+        <w:ind w:left="1800" w:hanging="1440"/>
+      </w:pPr>
+      <w:rPr>
+        <w:rFonts w:hint="default"/>
+      </w:rPr>
+    </w:lvl>
+    <w:lvl w:ilvl="7">
+      <w:start w:val="1"/>
+      <w:numFmt w:val="decimal"/>
+      <w:isLgl/>
+      <w:lvlText w:val="%1.%2.%3.%4.%5.%6.%7.%8."/>
+      <w:lvlJc w:val="left"/>
+      <w:pPr>
+        <w:ind w:left="1800" w:hanging="1440"/>
+      </w:pPr>
+      <w:rPr>
+        <w:rFonts w:hint="default"/>
+      </w:rPr>
+    </w:lvl>
+    <w:lvl w:ilvl="8">
+      <w:start w:val="1"/>
+      <w:numFmt w:val="decimal"/>
+      <w:isLgl/>
+      <w:lvlText w:val="%1.%2.%3.%4.%5.%6.%7.%8.%9."/>
+      <w:lvlJc w:val="left"/>
+      <w:pPr>
+        <w:ind w:left="2160" w:hanging="1800"/>
+      </w:pPr>
+      <w:rPr>
+        <w:rFonts w:hint="default"/>
+      </w:rPr>
     </w:lvl>
   </w:abstractNum>
   <w:num w:numId="1">
@@ -6470,6 +7591,19 @@
       <w:szCs w:val="26"/>
     </w:rPr>
   </w:style>
+  <w:style w:type="paragraph" w:styleId="TOC2">
+    <w:name w:val="toc 2"/>
+    <w:basedOn w:val="Normal"/>
+    <w:next w:val="Normal"/>
+    <w:autoRedefine/>
+    <w:uiPriority w:val="39"/>
+    <w:unhideWhenUsed/>
+    <w:rsid w:val="00DA09F1"/>
+    <w:pPr>
+      <w:spacing w:after="100"/>
+      <w:ind w:left="220"/>
+    </w:pPr>
+  </w:style>
 </w:styles>
 </file>
 
@@ -6875,11 +8009,11 @@
             </c:numRef>
           </c:yVal>
         </c:ser>
-        <c:axId val="84391424"/>
-        <c:axId val="84424960"/>
+        <c:axId val="82139776"/>
+        <c:axId val="83024128"/>
       </c:scatterChart>
       <c:valAx>
-        <c:axId val="84391424"/>
+        <c:axId val="82139776"/>
         <c:scaling>
           <c:orientation val="minMax"/>
         </c:scaling>
@@ -6906,12 +8040,12 @@
         </c:title>
         <c:numFmt formatCode="General" sourceLinked="1"/>
         <c:tickLblPos val="nextTo"/>
-        <c:crossAx val="84424960"/>
+        <c:crossAx val="83024128"/>
         <c:crosses val="autoZero"/>
         <c:crossBetween val="midCat"/>
       </c:valAx>
       <c:valAx>
-        <c:axId val="84424960"/>
+        <c:axId val="83024128"/>
         <c:scaling>
           <c:orientation val="minMax"/>
         </c:scaling>
@@ -6939,7 +8073,7 @@
         </c:title>
         <c:numFmt formatCode="General" sourceLinked="1"/>
         <c:tickLblPos val="nextTo"/>
-        <c:crossAx val="84391424"/>
+        <c:crossAx val="82139776"/>
         <c:crosses val="autoZero"/>
         <c:crossBetween val="midCat"/>
       </c:valAx>
@@ -7152,11 +8286,11 @@
             </c:numRef>
           </c:yVal>
         </c:ser>
-        <c:axId val="85674624"/>
-        <c:axId val="92324992"/>
+        <c:axId val="85101184"/>
+        <c:axId val="85671936"/>
       </c:scatterChart>
       <c:valAx>
-        <c:axId val="85674624"/>
+        <c:axId val="85101184"/>
         <c:scaling>
           <c:orientation val="minMax"/>
         </c:scaling>
@@ -7183,12 +8317,12 @@
         </c:title>
         <c:numFmt formatCode="General" sourceLinked="1"/>
         <c:tickLblPos val="nextTo"/>
-        <c:crossAx val="92324992"/>
+        <c:crossAx val="85671936"/>
         <c:crosses val="autoZero"/>
         <c:crossBetween val="midCat"/>
       </c:valAx>
       <c:valAx>
-        <c:axId val="92324992"/>
+        <c:axId val="85671936"/>
         <c:scaling>
           <c:orientation val="minMax"/>
         </c:scaling>
@@ -7216,7 +8350,7 @@
         </c:title>
         <c:numFmt formatCode="General" sourceLinked="1"/>
         <c:tickLblPos val="nextTo"/>
-        <c:crossAx val="85674624"/>
+        <c:crossAx val="85101184"/>
         <c:crosses val="autoZero"/>
         <c:crossBetween val="midCat"/>
       </c:valAx>
@@ -7429,11 +8563,11 @@
             </c:numRef>
           </c:yVal>
         </c:ser>
-        <c:axId val="94885760"/>
-        <c:axId val="108501632"/>
+        <c:axId val="94856704"/>
+        <c:axId val="94883840"/>
       </c:scatterChart>
       <c:valAx>
-        <c:axId val="94885760"/>
+        <c:axId val="94856704"/>
         <c:scaling>
           <c:orientation val="minMax"/>
         </c:scaling>
@@ -7460,12 +8594,12 @@
         </c:title>
         <c:numFmt formatCode="General" sourceLinked="1"/>
         <c:tickLblPos val="nextTo"/>
-        <c:crossAx val="108501632"/>
+        <c:crossAx val="94883840"/>
         <c:crosses val="autoZero"/>
         <c:crossBetween val="midCat"/>
       </c:valAx>
       <c:valAx>
-        <c:axId val="108501632"/>
+        <c:axId val="94883840"/>
         <c:scaling>
           <c:orientation val="minMax"/>
         </c:scaling>
@@ -7493,7 +8627,7 @@
         </c:title>
         <c:numFmt formatCode="General" sourceLinked="1"/>
         <c:tickLblPos val="nextTo"/>
-        <c:crossAx val="94885760"/>
+        <c:crossAx val="94856704"/>
         <c:crosses val="autoZero"/>
         <c:crossBetween val="midCat"/>
       </c:valAx>
@@ -8083,7 +9217,7 @@
 </file>
 
 <file path=customXml/itemProps1.xml><?xml version="1.0" encoding="utf-8"?>
-<ds:datastoreItem xmlns:ds="http://schemas.openxmlformats.org/officeDocument/2006/customXml" ds:itemID="{05C3B215-4197-4950-B0FE-C72276FC1A32}">
+<ds:datastoreItem xmlns:ds="http://schemas.openxmlformats.org/officeDocument/2006/customXml" ds:itemID="{5A9B3185-4086-4B77-AE26-785E0E629BDA}">
   <ds:schemaRefs>
     <ds:schemaRef ds:uri="http://schemas.openxmlformats.org/officeDocument/2006/bibliography"/>
   </ds:schemaRefs>

</xml_diff>

<commit_message>
Moved nomenclature to summary page
</commit_message>
<xml_diff>
--- a/Formal Strucutres Lab/Tom Formal Report.docx
+++ b/Formal Strucutres Lab/Tom Formal Report.docx
@@ -375,7 +375,7 @@
           <w:r>
             <w:fldChar w:fldCharType="separate"/>
           </w:r>
-          <w:hyperlink w:anchor="_Toc372723410" w:history="1">
+          <w:hyperlink w:anchor="_Toc372723590" w:history="1">
             <w:r>
               <w:rPr>
                 <w:rStyle w:val="Hyperlink"/>
@@ -416,7 +416,7 @@
                 <w:noProof/>
                 <w:webHidden/>
               </w:rPr>
-              <w:instrText xml:space="preserve"> PAGEREF _Toc372723410 \h </w:instrText>
+              <w:instrText xml:space="preserve"> PAGEREF _Toc372723590 \h </w:instrText>
             </w:r>
             <w:r>
               <w:rPr>
@@ -459,7 +459,7 @@
               <w:noProof/>
             </w:rPr>
           </w:pPr>
-          <w:hyperlink w:anchor="_Toc372723411" w:history="1">
+          <w:hyperlink w:anchor="_Toc372723591" w:history="1">
             <w:r>
               <w:rPr>
                 <w:rStyle w:val="Hyperlink"/>
@@ -500,7 +500,7 @@
                 <w:noProof/>
                 <w:webHidden/>
               </w:rPr>
-              <w:instrText xml:space="preserve"> PAGEREF _Toc372723411 \h </w:instrText>
+              <w:instrText xml:space="preserve"> PAGEREF _Toc372723591 \h </w:instrText>
             </w:r>
             <w:r>
               <w:rPr>
@@ -520,7 +520,7 @@
                 <w:noProof/>
                 <w:webHidden/>
               </w:rPr>
-              <w:t>4</w:t>
+              <w:t>3</w:t>
             </w:r>
             <w:r>
               <w:rPr>
@@ -543,7 +543,7 @@
               <w:noProof/>
             </w:rPr>
           </w:pPr>
-          <w:hyperlink w:anchor="_Toc372723412" w:history="1">
+          <w:hyperlink w:anchor="_Toc372723592" w:history="1">
             <w:r>
               <w:rPr>
                 <w:rStyle w:val="Hyperlink"/>
@@ -584,7 +584,7 @@
                 <w:noProof/>
                 <w:webHidden/>
               </w:rPr>
-              <w:instrText xml:space="preserve"> PAGEREF _Toc372723412 \h </w:instrText>
+              <w:instrText xml:space="preserve"> PAGEREF _Toc372723592 \h </w:instrText>
             </w:r>
             <w:r>
               <w:rPr>
@@ -604,7 +604,7 @@
                 <w:noProof/>
                 <w:webHidden/>
               </w:rPr>
-              <w:t>5</w:t>
+              <w:t>4</w:t>
             </w:r>
             <w:r>
               <w:rPr>
@@ -627,7 +627,7 @@
               <w:noProof/>
             </w:rPr>
           </w:pPr>
-          <w:hyperlink w:anchor="_Toc372723413" w:history="1">
+          <w:hyperlink w:anchor="_Toc372723593" w:history="1">
             <w:r>
               <w:rPr>
                 <w:rStyle w:val="Hyperlink"/>
@@ -668,7 +668,7 @@
                 <w:noProof/>
                 <w:webHidden/>
               </w:rPr>
-              <w:instrText xml:space="preserve"> PAGEREF _Toc372723413 \h </w:instrText>
+              <w:instrText xml:space="preserve"> PAGEREF _Toc372723593 \h </w:instrText>
             </w:r>
             <w:r>
               <w:rPr>
@@ -688,7 +688,7 @@
                 <w:noProof/>
                 <w:webHidden/>
               </w:rPr>
-              <w:t>5</w:t>
+              <w:t>4</w:t>
             </w:r>
             <w:r>
               <w:rPr>
@@ -711,7 +711,7 @@
               <w:noProof/>
             </w:rPr>
           </w:pPr>
-          <w:hyperlink w:anchor="_Toc372723414" w:history="1">
+          <w:hyperlink w:anchor="_Toc372723594" w:history="1">
             <w:r>
               <w:rPr>
                 <w:rStyle w:val="Hyperlink"/>
@@ -752,7 +752,7 @@
                 <w:noProof/>
                 <w:webHidden/>
               </w:rPr>
-              <w:instrText xml:space="preserve"> PAGEREF _Toc372723414 \h </w:instrText>
+              <w:instrText xml:space="preserve"> PAGEREF _Toc372723594 \h </w:instrText>
             </w:r>
             <w:r>
               <w:rPr>
@@ -772,7 +772,7 @@
                 <w:noProof/>
                 <w:webHidden/>
               </w:rPr>
-              <w:t>5</w:t>
+              <w:t>4</w:t>
             </w:r>
             <w:r>
               <w:rPr>
@@ -795,7 +795,7 @@
               <w:noProof/>
             </w:rPr>
           </w:pPr>
-          <w:hyperlink w:anchor="_Toc372723415" w:history="1">
+          <w:hyperlink w:anchor="_Toc372723595" w:history="1">
             <w:r>
               <w:rPr>
                 <w:rStyle w:val="Hyperlink"/>
@@ -836,7 +836,7 @@
                 <w:noProof/>
                 <w:webHidden/>
               </w:rPr>
-              <w:instrText xml:space="preserve"> PAGEREF _Toc372723415 \h </w:instrText>
+              <w:instrText xml:space="preserve"> PAGEREF _Toc372723595 \h </w:instrText>
             </w:r>
             <w:r>
               <w:rPr>
@@ -856,7 +856,7 @@
                 <w:noProof/>
                 <w:webHidden/>
               </w:rPr>
-              <w:t>6</w:t>
+              <w:t>5</w:t>
             </w:r>
             <w:r>
               <w:rPr>
@@ -879,7 +879,7 @@
               <w:noProof/>
             </w:rPr>
           </w:pPr>
-          <w:hyperlink w:anchor="_Toc372723416" w:history="1">
+          <w:hyperlink w:anchor="_Toc372723596" w:history="1">
             <w:r>
               <w:rPr>
                 <w:rStyle w:val="Hyperlink"/>
@@ -920,7 +920,7 @@
                 <w:noProof/>
                 <w:webHidden/>
               </w:rPr>
-              <w:instrText xml:space="preserve"> PAGEREF _Toc372723416 \h </w:instrText>
+              <w:instrText xml:space="preserve"> PAGEREF _Toc372723596 \h </w:instrText>
             </w:r>
             <w:r>
               <w:rPr>
@@ -940,7 +940,7 @@
                 <w:noProof/>
                 <w:webHidden/>
               </w:rPr>
-              <w:t>6</w:t>
+              <w:t>5</w:t>
             </w:r>
             <w:r>
               <w:rPr>
@@ -963,7 +963,7 @@
               <w:noProof/>
             </w:rPr>
           </w:pPr>
-          <w:hyperlink w:anchor="_Toc372723417" w:history="1">
+          <w:hyperlink w:anchor="_Toc372723597" w:history="1">
             <w:r>
               <w:rPr>
                 <w:rStyle w:val="Hyperlink"/>
@@ -1004,7 +1004,7 @@
                 <w:noProof/>
                 <w:webHidden/>
               </w:rPr>
-              <w:instrText xml:space="preserve"> PAGEREF _Toc372723417 \h </w:instrText>
+              <w:instrText xml:space="preserve"> PAGEREF _Toc372723597 \h </w:instrText>
             </w:r>
             <w:r>
               <w:rPr>
@@ -1024,7 +1024,7 @@
                 <w:noProof/>
                 <w:webHidden/>
               </w:rPr>
-              <w:t>6</w:t>
+              <w:t>5</w:t>
             </w:r>
             <w:r>
               <w:rPr>
@@ -1047,7 +1047,7 @@
               <w:noProof/>
             </w:rPr>
           </w:pPr>
-          <w:hyperlink w:anchor="_Toc372723418" w:history="1">
+          <w:hyperlink w:anchor="_Toc372723598" w:history="1">
             <w:r>
               <w:rPr>
                 <w:rStyle w:val="Hyperlink"/>
@@ -1088,7 +1088,7 @@
                 <w:noProof/>
                 <w:webHidden/>
               </w:rPr>
-              <w:instrText xml:space="preserve"> PAGEREF _Toc372723418 \h </w:instrText>
+              <w:instrText xml:space="preserve"> PAGEREF _Toc372723598 \h </w:instrText>
             </w:r>
             <w:r>
               <w:rPr>
@@ -1108,7 +1108,7 @@
                 <w:noProof/>
                 <w:webHidden/>
               </w:rPr>
-              <w:t>6</w:t>
+              <w:t>5</w:t>
             </w:r>
             <w:r>
               <w:rPr>
@@ -1131,7 +1131,7 @@
               <w:noProof/>
             </w:rPr>
           </w:pPr>
-          <w:hyperlink w:anchor="_Toc372723419" w:history="1">
+          <w:hyperlink w:anchor="_Toc372723599" w:history="1">
             <w:r>
               <w:rPr>
                 <w:rStyle w:val="Hyperlink"/>
@@ -1172,7 +1172,7 @@
                 <w:noProof/>
                 <w:webHidden/>
               </w:rPr>
-              <w:instrText xml:space="preserve"> PAGEREF _Toc372723419 \h </w:instrText>
+              <w:instrText xml:space="preserve"> PAGEREF _Toc372723599 \h </w:instrText>
             </w:r>
             <w:r>
               <w:rPr>
@@ -1192,7 +1192,7 @@
                 <w:noProof/>
                 <w:webHidden/>
               </w:rPr>
-              <w:t>6</w:t>
+              <w:t>5</w:t>
             </w:r>
             <w:r>
               <w:rPr>
@@ -1215,7 +1215,7 @@
               <w:noProof/>
             </w:rPr>
           </w:pPr>
-          <w:hyperlink w:anchor="_Toc372723420" w:history="1">
+          <w:hyperlink w:anchor="_Toc372723600" w:history="1">
             <w:r>
               <w:rPr>
                 <w:rStyle w:val="Hyperlink"/>
@@ -1256,7 +1256,7 @@
                 <w:noProof/>
                 <w:webHidden/>
               </w:rPr>
-              <w:instrText xml:space="preserve"> PAGEREF _Toc372723420 \h </w:instrText>
+              <w:instrText xml:space="preserve"> PAGEREF _Toc372723600 \h </w:instrText>
             </w:r>
             <w:r>
               <w:rPr>
@@ -1276,7 +1276,7 @@
                 <w:noProof/>
                 <w:webHidden/>
               </w:rPr>
-              <w:t>7</w:t>
+              <w:t>6</w:t>
             </w:r>
             <w:r>
               <w:rPr>
@@ -1299,7 +1299,7 @@
               <w:noProof/>
             </w:rPr>
           </w:pPr>
-          <w:hyperlink w:anchor="_Toc372723421" w:history="1">
+          <w:hyperlink w:anchor="_Toc372723601" w:history="1">
             <w:r>
               <w:rPr>
                 <w:rStyle w:val="Hyperlink"/>
@@ -1340,7 +1340,7 @@
                 <w:noProof/>
                 <w:webHidden/>
               </w:rPr>
-              <w:instrText xml:space="preserve"> PAGEREF _Toc372723421 \h </w:instrText>
+              <w:instrText xml:space="preserve"> PAGEREF _Toc372723601 \h </w:instrText>
             </w:r>
             <w:r>
               <w:rPr>
@@ -1360,7 +1360,7 @@
                 <w:noProof/>
                 <w:webHidden/>
               </w:rPr>
-              <w:t>7</w:t>
+              <w:t>6</w:t>
             </w:r>
             <w:r>
               <w:rPr>
@@ -1383,7 +1383,7 @@
               <w:noProof/>
             </w:rPr>
           </w:pPr>
-          <w:hyperlink w:anchor="_Toc372723422" w:history="1">
+          <w:hyperlink w:anchor="_Toc372723602" w:history="1">
             <w:r>
               <w:rPr>
                 <w:rStyle w:val="Hyperlink"/>
@@ -1424,7 +1424,7 @@
                 <w:noProof/>
                 <w:webHidden/>
               </w:rPr>
-              <w:instrText xml:space="preserve"> PAGEREF _Toc372723422 \h </w:instrText>
+              <w:instrText xml:space="preserve"> PAGEREF _Toc372723602 \h </w:instrText>
             </w:r>
             <w:r>
               <w:rPr>
@@ -1444,7 +1444,7 @@
                 <w:noProof/>
                 <w:webHidden/>
               </w:rPr>
-              <w:t>7</w:t>
+              <w:t>6</w:t>
             </w:r>
             <w:r>
               <w:rPr>
@@ -1467,7 +1467,7 @@
               <w:noProof/>
             </w:rPr>
           </w:pPr>
-          <w:hyperlink w:anchor="_Toc372723423" w:history="1">
+          <w:hyperlink w:anchor="_Toc372723603" w:history="1">
             <w:r>
               <w:rPr>
                 <w:rStyle w:val="Hyperlink"/>
@@ -1508,7 +1508,7 @@
                 <w:noProof/>
                 <w:webHidden/>
               </w:rPr>
-              <w:instrText xml:space="preserve"> PAGEREF _Toc372723423 \h </w:instrText>
+              <w:instrText xml:space="preserve"> PAGEREF _Toc372723603 \h </w:instrText>
             </w:r>
             <w:r>
               <w:rPr>
@@ -1528,7 +1528,7 @@
                 <w:noProof/>
                 <w:webHidden/>
               </w:rPr>
-              <w:t>8</w:t>
+              <w:t>7</w:t>
             </w:r>
             <w:r>
               <w:rPr>
@@ -1551,7 +1551,7 @@
               <w:noProof/>
             </w:rPr>
           </w:pPr>
-          <w:hyperlink w:anchor="_Toc372723424" w:history="1">
+          <w:hyperlink w:anchor="_Toc372723604" w:history="1">
             <w:r>
               <w:rPr>
                 <w:rStyle w:val="Hyperlink"/>
@@ -1592,7 +1592,7 @@
                 <w:noProof/>
                 <w:webHidden/>
               </w:rPr>
-              <w:instrText xml:space="preserve"> PAGEREF _Toc372723424 \h </w:instrText>
+              <w:instrText xml:space="preserve"> PAGEREF _Toc372723604 \h </w:instrText>
             </w:r>
             <w:r>
               <w:rPr>
@@ -1612,7 +1612,7 @@
                 <w:noProof/>
                 <w:webHidden/>
               </w:rPr>
-              <w:t>10</w:t>
+              <w:t>9</w:t>
             </w:r>
             <w:r>
               <w:rPr>
@@ -1635,7 +1635,7 @@
               <w:noProof/>
             </w:rPr>
           </w:pPr>
-          <w:hyperlink w:anchor="_Toc372723425" w:history="1">
+          <w:hyperlink w:anchor="_Toc372723605" w:history="1">
             <w:r>
               <w:rPr>
                 <w:rStyle w:val="Hyperlink"/>
@@ -1676,7 +1676,7 @@
                 <w:noProof/>
                 <w:webHidden/>
               </w:rPr>
-              <w:instrText xml:space="preserve"> PAGEREF _Toc372723425 \h </w:instrText>
+              <w:instrText xml:space="preserve"> PAGEREF _Toc372723605 \h </w:instrText>
             </w:r>
             <w:r>
               <w:rPr>
@@ -1696,7 +1696,7 @@
                 <w:noProof/>
                 <w:webHidden/>
               </w:rPr>
-              <w:t>10</w:t>
+              <w:t>9</w:t>
             </w:r>
             <w:r>
               <w:rPr>
@@ -1719,7 +1719,7 @@
               <w:noProof/>
             </w:rPr>
           </w:pPr>
-          <w:hyperlink w:anchor="_Toc372723426" w:history="1">
+          <w:hyperlink w:anchor="_Toc372723606" w:history="1">
             <w:r>
               <w:rPr>
                 <w:rStyle w:val="Hyperlink"/>
@@ -1760,7 +1760,7 @@
                 <w:noProof/>
                 <w:webHidden/>
               </w:rPr>
-              <w:instrText xml:space="preserve"> PAGEREF _Toc372723426 \h </w:instrText>
+              <w:instrText xml:space="preserve"> PAGEREF _Toc372723606 \h </w:instrText>
             </w:r>
             <w:r>
               <w:rPr>
@@ -1780,7 +1780,7 @@
                 <w:noProof/>
                 <w:webHidden/>
               </w:rPr>
-              <w:t>13</w:t>
+              <w:t>12</w:t>
             </w:r>
             <w:r>
               <w:rPr>
@@ -1803,7 +1803,7 @@
               <w:noProof/>
             </w:rPr>
           </w:pPr>
-          <w:hyperlink w:anchor="_Toc372723427" w:history="1">
+          <w:hyperlink w:anchor="_Toc372723607" w:history="1">
             <w:r>
               <w:rPr>
                 <w:rStyle w:val="Hyperlink"/>
@@ -1844,7 +1844,7 @@
                 <w:noProof/>
                 <w:webHidden/>
               </w:rPr>
-              <w:instrText xml:space="preserve"> PAGEREF _Toc372723427 \h </w:instrText>
+              <w:instrText xml:space="preserve"> PAGEREF _Toc372723607 \h </w:instrText>
             </w:r>
             <w:r>
               <w:rPr>
@@ -1864,7 +1864,7 @@
                 <w:noProof/>
                 <w:webHidden/>
               </w:rPr>
-              <w:t>13</w:t>
+              <w:t>12</w:t>
             </w:r>
             <w:r>
               <w:rPr>
@@ -1894,7 +1894,7 @@
       <w:pPr>
         <w:pStyle w:val="Heading1"/>
       </w:pPr>
-      <w:bookmarkStart w:id="0" w:name="_Toc372723410"/>
+      <w:bookmarkStart w:id="0" w:name="_Toc372723590"/>
       <w:r>
         <w:lastRenderedPageBreak/>
         <w:t>Summary</w:t>
@@ -1909,23 +1909,31 @@
         <w:t xml:space="preserve">The objective of this experiment was to </w:t>
       </w:r>
       <w:r>
-        <w:t>utilize the wind tunnel in Oliver Hall to analyze the flow characteristics associated with a model aircraft. This was accomplished by attaching the model to a tunnel balance that is capable of measuring forces and moments in 6 separate directions. Before the data collected from this balance could be used, however, it was necessary to account for disruptions in the flow around the model that developed as a result of flow interactions between the walls of the tunnel and the freestream flow, as well as the presence of the aircraft itself. Once these errors were accounted for, the data that resulted was analyzed, as to determine the stability characteristics associated with the aircraft. Ultimately, it was found that the data collected was highly impacted by error associated with the use of the tunnel balance, even when the error corrections were taken into account. Even with these errors, it was still possible to determine the lift curve slope, minimum drag, maximum lift, and static margin associated with the aircraft. All of these results can be found in Sections (7-8), with the raw data being stored in Section (9). Thus, the lab as a whole was a success, in that the flow characteristics associated with a model aircraft were determined through the use of a wind tunnel.</w:t>
+        <w:t>utilize the wind tunnel in Oliver Hall to analyze the flow characteristics associated with a model aircraft. This was accomplished by attaching the model to a tunnel balance that is capable of measuring forces and moments in 6 separate directions. Before the data collected from this balance could be used, however, it was necessary to account for disruptions in the flow around the model that developed as a result of flow interactions between the walls of the tunnel and the freestream flow, as well as the presence of the aircraft itself. Once these errors were accounted for, the data that resulted was analyzed, as to determine the stability characteristics associated with the aircraft. Ultimately, it was found that the data collected was highly impacted by error associated with the use of the tunnel balance, even when the error corrections were taken into account. Even with these errors, it was still possible to determine the lift curve slope, minimum drag, maximum lift, and static margin associated with the aircraft. All of these results can be found in Sections (7-8), with the raw data being stored in Section (9). Thus, the lab as a whole was a success, in that the flow characteristics associated with a m</w:t>
+      </w:r>
+      <w:r>
+        <w:rPr>
+          <w:b/>
+        </w:rPr>
+        <w:t>ode</w:t>
+      </w:r>
+      <w:r>
+        <w:t>l aircraft were determined through the use of a wind tunnel.</w:t>
       </w:r>
       <w:bookmarkStart w:id="1" w:name="_GoBack"/>
       <w:bookmarkEnd w:id="1"/>
     </w:p>
     <w:p>
-      <w:r>
-        <w:br w:type="page"/>
-      </w:r>
+      <w:pPr>
+        <w:jc w:val="both"/>
+      </w:pPr>
     </w:p>
     <w:p>
       <w:pPr>
         <w:pStyle w:val="Heading1"/>
       </w:pPr>
-      <w:bookmarkStart w:id="2" w:name="_Toc372723411"/>
-      <w:r>
-        <w:lastRenderedPageBreak/>
+      <w:bookmarkStart w:id="2" w:name="_Toc372723591"/>
+      <w:r>
         <w:t>Nomenclature</w:t>
       </w:r>
       <w:bookmarkEnd w:id="2"/>
@@ -2198,7 +2206,7 @@
       <w:pPr>
         <w:pStyle w:val="Heading1"/>
       </w:pPr>
-      <w:bookmarkStart w:id="3" w:name="_Toc372723412"/>
+      <w:bookmarkStart w:id="3" w:name="_Toc372723592"/>
       <w:r>
         <w:lastRenderedPageBreak/>
         <w:t>Introduction</w:t>
@@ -2221,7 +2229,7 @@
           <w:szCs w:val="24"/>
         </w:rPr>
       </w:pPr>
-      <w:bookmarkStart w:id="4" w:name="_Toc372723413"/>
+      <w:bookmarkStart w:id="4" w:name="_Toc372723593"/>
       <w:r>
         <w:rPr>
           <w:rFonts w:ascii="Times New Roman" w:hAnsi="Times New Roman" w:cs="Times New Roman"/>
@@ -3095,7 +3103,7 @@
           <w:szCs w:val="24"/>
         </w:rPr>
       </w:pPr>
-      <w:bookmarkStart w:id="5" w:name="_Toc372723414"/>
+      <w:bookmarkStart w:id="5" w:name="_Toc372723594"/>
       <w:r>
         <w:rPr>
           <w:rFonts w:ascii="Times New Roman" w:hAnsi="Times New Roman" w:cs="Times New Roman"/>
@@ -3148,7 +3156,7 @@
       <w:pPr>
         <w:pStyle w:val="Heading1"/>
       </w:pPr>
-      <w:bookmarkStart w:id="6" w:name="_Toc372723415"/>
+      <w:bookmarkStart w:id="6" w:name="_Toc372723595"/>
       <w:r>
         <w:t>Design of Test</w:t>
       </w:r>
@@ -3170,7 +3178,7 @@
           <w:szCs w:val="24"/>
         </w:rPr>
       </w:pPr>
-      <w:bookmarkStart w:id="7" w:name="_Toc372723416"/>
+      <w:bookmarkStart w:id="7" w:name="_Toc372723596"/>
       <w:r>
         <w:rPr>
           <w:rFonts w:ascii="Times New Roman" w:hAnsi="Times New Roman" w:cs="Times New Roman"/>
@@ -3206,7 +3214,7 @@
           <w:szCs w:val="24"/>
         </w:rPr>
       </w:pPr>
-      <w:bookmarkStart w:id="8" w:name="_Toc372723417"/>
+      <w:bookmarkStart w:id="8" w:name="_Toc372723597"/>
       <w:r>
         <w:rPr>
           <w:rFonts w:ascii="Times New Roman" w:hAnsi="Times New Roman" w:cs="Times New Roman"/>
@@ -3236,7 +3244,7 @@
       <w:r>
         <w:t xml:space="preserve"> </w:t>
       </w:r>
-      <w:bookmarkStart w:id="9" w:name="_Toc372723418"/>
+      <w:bookmarkStart w:id="9" w:name="_Toc372723598"/>
       <w:r>
         <w:t>Test Procedure</w:t>
       </w:r>
@@ -3258,7 +3266,7 @@
           <w:szCs w:val="24"/>
         </w:rPr>
       </w:pPr>
-      <w:bookmarkStart w:id="10" w:name="_Toc372723419"/>
+      <w:bookmarkStart w:id="10" w:name="_Toc372723599"/>
       <w:r>
         <w:rPr>
           <w:rFonts w:ascii="Times New Roman" w:hAnsi="Times New Roman" w:cs="Times New Roman"/>
@@ -3405,7 +3413,7 @@
           <w:szCs w:val="24"/>
         </w:rPr>
       </w:pPr>
-      <w:bookmarkStart w:id="11" w:name="_Toc372723420"/>
+      <w:bookmarkStart w:id="11" w:name="_Toc372723600"/>
       <w:r>
         <w:rPr>
           <w:rFonts w:ascii="Times New Roman" w:hAnsi="Times New Roman" w:cs="Times New Roman"/>
@@ -3518,7 +3526,7 @@
       <w:pPr>
         <w:pStyle w:val="Heading1"/>
       </w:pPr>
-      <w:bookmarkStart w:id="12" w:name="_Toc372723421"/>
+      <w:bookmarkStart w:id="12" w:name="_Toc372723601"/>
       <w:r>
         <w:t>Test Results</w:t>
       </w:r>
@@ -3540,7 +3548,7 @@
           <w:szCs w:val="24"/>
         </w:rPr>
       </w:pPr>
-      <w:bookmarkStart w:id="13" w:name="_Toc372723422"/>
+      <w:bookmarkStart w:id="13" w:name="_Toc372723602"/>
       <w:r>
         <w:rPr>
           <w:rFonts w:ascii="Times New Roman" w:hAnsi="Times New Roman" w:cs="Times New Roman"/>
@@ -4821,7 +4829,7 @@
           <w:szCs w:val="24"/>
         </w:rPr>
       </w:pPr>
-      <w:bookmarkStart w:id="14" w:name="_Toc372723423"/>
+      <w:bookmarkStart w:id="14" w:name="_Toc372723603"/>
       <w:r>
         <w:rPr>
           <w:rFonts w:ascii="Times New Roman" w:hAnsi="Times New Roman" w:cs="Times New Roman"/>
@@ -6068,7 +6076,7 @@
       <w:pPr>
         <w:pStyle w:val="Heading1"/>
       </w:pPr>
-      <w:bookmarkStart w:id="15" w:name="_Toc372723424"/>
+      <w:bookmarkStart w:id="15" w:name="_Toc372723604"/>
       <w:r>
         <w:t>Discussion of Results</w:t>
       </w:r>
@@ -6093,7 +6101,7 @@
           <w:szCs w:val="24"/>
         </w:rPr>
       </w:pPr>
-      <w:bookmarkStart w:id="16" w:name="_Toc372723425"/>
+      <w:bookmarkStart w:id="16" w:name="_Toc372723605"/>
       <w:r>
         <w:rPr>
           <w:rFonts w:ascii="Times New Roman" w:hAnsi="Times New Roman" w:cs="Times New Roman"/>
@@ -6724,7 +6732,7 @@
           <w:szCs w:val="24"/>
         </w:rPr>
       </w:pPr>
-      <w:bookmarkStart w:id="17" w:name="_Toc372723426"/>
+      <w:bookmarkStart w:id="17" w:name="_Toc372723606"/>
       <w:r>
         <w:rPr>
           <w:rFonts w:ascii="Times New Roman" w:hAnsi="Times New Roman" w:cs="Times New Roman"/>
@@ -6754,7 +6762,7 @@
       <w:pPr>
         <w:pStyle w:val="Heading1"/>
       </w:pPr>
-      <w:bookmarkStart w:id="18" w:name="_Toc372723427"/>
+      <w:bookmarkStart w:id="18" w:name="_Toc372723607"/>
       <w:r>
         <w:t>Conclusion</w:t>
       </w:r>
@@ -8009,11 +8017,11 @@
             </c:numRef>
           </c:yVal>
         </c:ser>
-        <c:axId val="82139776"/>
-        <c:axId val="83024128"/>
+        <c:axId val="84391424"/>
+        <c:axId val="84424960"/>
       </c:scatterChart>
       <c:valAx>
-        <c:axId val="82139776"/>
+        <c:axId val="84391424"/>
         <c:scaling>
           <c:orientation val="minMax"/>
         </c:scaling>
@@ -8040,12 +8048,12 @@
         </c:title>
         <c:numFmt formatCode="General" sourceLinked="1"/>
         <c:tickLblPos val="nextTo"/>
-        <c:crossAx val="83024128"/>
+        <c:crossAx val="84424960"/>
         <c:crosses val="autoZero"/>
         <c:crossBetween val="midCat"/>
       </c:valAx>
       <c:valAx>
-        <c:axId val="83024128"/>
+        <c:axId val="84424960"/>
         <c:scaling>
           <c:orientation val="minMax"/>
         </c:scaling>
@@ -8073,7 +8081,7 @@
         </c:title>
         <c:numFmt formatCode="General" sourceLinked="1"/>
         <c:tickLblPos val="nextTo"/>
-        <c:crossAx val="82139776"/>
+        <c:crossAx val="84391424"/>
         <c:crosses val="autoZero"/>
         <c:crossBetween val="midCat"/>
       </c:valAx>
@@ -8286,11 +8294,11 @@
             </c:numRef>
           </c:yVal>
         </c:ser>
-        <c:axId val="85101184"/>
-        <c:axId val="85671936"/>
+        <c:axId val="85674240"/>
+        <c:axId val="92324608"/>
       </c:scatterChart>
       <c:valAx>
-        <c:axId val="85101184"/>
+        <c:axId val="85674240"/>
         <c:scaling>
           <c:orientation val="minMax"/>
         </c:scaling>
@@ -8317,12 +8325,12 @@
         </c:title>
         <c:numFmt formatCode="General" sourceLinked="1"/>
         <c:tickLblPos val="nextTo"/>
-        <c:crossAx val="85671936"/>
+        <c:crossAx val="92324608"/>
         <c:crosses val="autoZero"/>
         <c:crossBetween val="midCat"/>
       </c:valAx>
       <c:valAx>
-        <c:axId val="85671936"/>
+        <c:axId val="92324608"/>
         <c:scaling>
           <c:orientation val="minMax"/>
         </c:scaling>
@@ -8350,7 +8358,7 @@
         </c:title>
         <c:numFmt formatCode="General" sourceLinked="1"/>
         <c:tickLblPos val="nextTo"/>
-        <c:crossAx val="85101184"/>
+        <c:crossAx val="85674240"/>
         <c:crosses val="autoZero"/>
         <c:crossBetween val="midCat"/>
       </c:valAx>
@@ -8563,11 +8571,11 @@
             </c:numRef>
           </c:yVal>
         </c:ser>
-        <c:axId val="94856704"/>
-        <c:axId val="94883840"/>
+        <c:axId val="94885760"/>
+        <c:axId val="108501632"/>
       </c:scatterChart>
       <c:valAx>
-        <c:axId val="94856704"/>
+        <c:axId val="94885760"/>
         <c:scaling>
           <c:orientation val="minMax"/>
         </c:scaling>
@@ -8594,12 +8602,12 @@
         </c:title>
         <c:numFmt formatCode="General" sourceLinked="1"/>
         <c:tickLblPos val="nextTo"/>
-        <c:crossAx val="94883840"/>
+        <c:crossAx val="108501632"/>
         <c:crosses val="autoZero"/>
         <c:crossBetween val="midCat"/>
       </c:valAx>
       <c:valAx>
-        <c:axId val="94883840"/>
+        <c:axId val="108501632"/>
         <c:scaling>
           <c:orientation val="minMax"/>
         </c:scaling>
@@ -8627,7 +8635,7 @@
         </c:title>
         <c:numFmt formatCode="General" sourceLinked="1"/>
         <c:tickLblPos val="nextTo"/>
-        <c:crossAx val="94856704"/>
+        <c:crossAx val="94885760"/>
         <c:crosses val="autoZero"/>
         <c:crossBetween val="midCat"/>
       </c:valAx>
@@ -9217,7 +9225,7 @@
 </file>
 
 <file path=customXml/itemProps1.xml><?xml version="1.0" encoding="utf-8"?>
-<ds:datastoreItem xmlns:ds="http://schemas.openxmlformats.org/officeDocument/2006/customXml" ds:itemID="{5A9B3185-4086-4B77-AE26-785E0E629BDA}">
+<ds:datastoreItem xmlns:ds="http://schemas.openxmlformats.org/officeDocument/2006/customXml" ds:itemID="{146B6459-25FD-49DC-B050-038EB65414B8}">
   <ds:schemaRefs>
     <ds:schemaRef ds:uri="http://schemas.openxmlformats.org/officeDocument/2006/bibliography"/>
   </ds:schemaRefs>

</xml_diff>